<commit_message>
Arreglo del Logging - Memoria Azure
</commit_message>
<xml_diff>
--- a/Memoria/Memoria.docx
+++ b/Memoria/Memoria.docx
@@ -502,11 +502,19 @@
           <w:lang w:val="es-ES"/>
         </w:rPr>
       </w:pPr>
+      <w:proofErr w:type="spellStart"/>
       <w:r>
         <w:rPr>
           <w:lang w:val="es-ES"/>
         </w:rPr>
-        <w:t>Fco Javier Fuentes Barragán</w:t>
+        <w:t>Fco</w:t>
+      </w:r>
+      <w:proofErr w:type="spellEnd"/>
+      <w:r>
+        <w:rPr>
+          <w:lang w:val="es-ES"/>
+        </w:rPr>
+        <w:t xml:space="preserve"> Javier Fuentes Barragán</w:t>
       </w:r>
     </w:p>
     <w:p>
@@ -673,6 +681,7 @@
         </w:rPr>
         <w:t xml:space="preserve"> </w:t>
       </w:r>
+      <w:proofErr w:type="spellStart"/>
       <w:r>
         <w:rPr>
           <w:rFonts w:cs="Arial"/>
@@ -707,6 +716,7 @@
         </w:rPr>
         <w:t>nica</w:t>
       </w:r>
+      <w:proofErr w:type="spellEnd"/>
       <w:r>
         <w:rPr>
           <w:rFonts w:cs="Arial"/>
@@ -750,6 +760,7 @@
         </w:rPr>
         <w:t xml:space="preserve"> </w:t>
       </w:r>
+      <w:proofErr w:type="spellStart"/>
       <w:r>
         <w:rPr>
           <w:rFonts w:cs="Arial"/>
@@ -767,6 +778,7 @@
         </w:rPr>
         <w:t>r</w:t>
       </w:r>
+      <w:proofErr w:type="spellEnd"/>
       <w:r>
         <w:rPr>
           <w:rFonts w:cs="Arial"/>
@@ -777,6 +789,7 @@
         </w:rPr>
         <w:t>´</w:t>
       </w:r>
+      <w:proofErr w:type="spellStart"/>
       <w:r>
         <w:rPr>
           <w:rFonts w:cs="Arial"/>
@@ -785,6 +798,7 @@
         </w:rPr>
         <w:t>ía</w:t>
       </w:r>
+      <w:proofErr w:type="spellEnd"/>
       <w:r>
         <w:rPr>
           <w:rFonts w:cs="Arial"/>
@@ -888,6 +902,7 @@
         </w:rPr>
         <w:t xml:space="preserve"> </w:t>
       </w:r>
+      <w:proofErr w:type="spellStart"/>
       <w:r>
         <w:rPr>
           <w:rFonts w:cs="Arial"/>
@@ -922,6 +937,7 @@
         </w:rPr>
         <w:t>on</w:t>
       </w:r>
+      <w:proofErr w:type="spellEnd"/>
     </w:p>
     <w:p>
       <w:pPr>
@@ -961,12 +977,14 @@
         </w:rPr>
         <w:t xml:space="preserve"> </w:t>
       </w:r>
+      <w:proofErr w:type="spellStart"/>
       <w:r>
         <w:rPr>
           <w:w w:val="95"/>
         </w:rPr>
         <w:t>mes</w:t>
       </w:r>
+      <w:proofErr w:type="spellEnd"/>
       <w:r>
         <w:rPr>
           <w:spacing w:val="-6"/>
@@ -1009,6 +1027,13 @@
     </w:p>
     <w:sdt>
       <w:sdtPr>
+        <w:rPr>
+          <w:rFonts w:asciiTheme="minorHAnsi" w:eastAsiaTheme="minorHAnsi" w:hAnsiTheme="minorHAnsi" w:cstheme="minorBidi"/>
+          <w:color w:val="auto"/>
+          <w:sz w:val="22"/>
+          <w:szCs w:val="22"/>
+          <w:lang w:eastAsia="en-US"/>
+        </w:rPr>
         <w:id w:val="-2024316857"/>
         <w:docPartObj>
           <w:docPartGallery w:val="Table of Contents"/>
@@ -1017,13 +1042,8 @@
       </w:sdtPr>
       <w:sdtEndPr>
         <w:rPr>
-          <w:rFonts w:asciiTheme="minorHAnsi" w:eastAsiaTheme="minorHAnsi" w:hAnsiTheme="minorHAnsi" w:cstheme="minorBidi"/>
           <w:b/>
           <w:bCs/>
-          <w:color w:val="auto"/>
-          <w:sz w:val="22"/>
-          <w:szCs w:val="22"/>
-          <w:lang w:eastAsia="en-US"/>
         </w:rPr>
       </w:sdtEndPr>
       <w:sdtContent>
@@ -2927,6 +2947,7 @@
       </w:r>
       <w:bookmarkEnd w:id="4"/>
     </w:p>
+    <w:p/>
     <w:p>
       <w:pPr>
         <w:jc w:val="both"/>
@@ -3365,7 +3386,7 @@
         <w:rPr>
           <w:rFonts w:ascii="Times New Roman" w:hAnsi="Times New Roman" w:cs="Times New Roman"/>
         </w:rPr>
-        <w:t xml:space="preserve">racias a esta herramienta </w:t>
+        <w:t>racias a esta herramienta. También hay que resaltar que el hecho de que C# se encuentre compilado en el lado del servidor, pese a ser una de las desventajas que tiene, ya que ralentiza el trabajo, supone un aumento de la seguridad, ya que lo que se almacena en el servidor es el ejecutable del proyecto.</w:t>
       </w:r>
     </w:p>
     <w:p>
@@ -3386,24 +3407,202 @@
           <w:sz w:val="40"/>
           <w:szCs w:val="40"/>
         </w:rPr>
+        <w:lastRenderedPageBreak/>
         <w:t>2.1 HERRAMIENTAS CLOUD DE MICROSOFT (AZURE)</w:t>
       </w:r>
       <w:bookmarkEnd w:id="5"/>
     </w:p>
     <w:p>
-      <w:r>
-        <w:br w:type="page"/>
-      </w:r>
-    </w:p>
-    <w:p>
-      <w:pPr>
-        <w:rPr>
-          <w:sz w:val="52"/>
-          <w:szCs w:val="52"/>
-        </w:rPr>
-      </w:pPr>
+      <w:pPr>
+        <w:jc w:val="both"/>
+      </w:pPr>
+    </w:p>
+    <w:p>
+      <w:pPr>
+        <w:jc w:val="both"/>
+        <w:rPr>
+          <w:rFonts w:ascii="Times New Roman" w:hAnsi="Times New Roman" w:cs="Times New Roman"/>
+        </w:rPr>
+      </w:pPr>
+      <w:r>
+        <w:rPr>
+          <w:rFonts w:ascii="Times New Roman" w:hAnsi="Times New Roman" w:cs="Times New Roman"/>
+        </w:rPr>
+        <w:t>De entre las herramientas que se van a utilizar para este proyecto hay que resaltar</w:t>
+      </w:r>
+      <w:r>
+        <w:rPr>
+          <w:rFonts w:ascii="Times New Roman" w:hAnsi="Times New Roman" w:cs="Times New Roman"/>
+        </w:rPr>
+        <w:t xml:space="preserve"> la herramienta de Azure. Obviamente, el hecho de desarrollar una aplicación web implica que debemos de tener un sitio en el cual alojar tanto la base de datos como la web en sí. En este caso al trabajar con C# y herramientas de Microsoft debemos tener un servidor con un Sistema Operativo Windows para que se pueda compilar y ejecutar correctamente en este. </w:t>
+      </w:r>
+    </w:p>
+    <w:p>
+      <w:pPr>
+        <w:jc w:val="both"/>
+        <w:rPr>
+          <w:rFonts w:ascii="Times New Roman" w:hAnsi="Times New Roman" w:cs="Times New Roman"/>
+        </w:rPr>
+      </w:pPr>
+      <w:r>
+        <w:rPr>
+          <w:rFonts w:ascii="Times New Roman" w:hAnsi="Times New Roman" w:cs="Times New Roman"/>
+        </w:rPr>
+        <w:t>Para obtener acceso a los servicios de Azure es necesario crearse una cuenta en el portal de Azure y dentro de este ya podremos crear los recursos necesarios para poder trabajar.</w:t>
+      </w:r>
+    </w:p>
+    <w:p>
+      <w:pPr>
+        <w:keepNext/>
+        <w:jc w:val="both"/>
+      </w:pPr>
+      <w:r>
+        <w:rPr>
+          <w:rFonts w:ascii="Times New Roman" w:hAnsi="Times New Roman" w:cs="Times New Roman"/>
+          <w:noProof/>
+          <w:lang w:eastAsia="es-ES"/>
+        </w:rPr>
+        <w:drawing>
+          <wp:inline distT="0" distB="0" distL="0" distR="0" wp14:anchorId="12889DE2" wp14:editId="1E1D9004">
+            <wp:extent cx="5400040" cy="2980055"/>
+            <wp:effectExtent l="0" t="0" r="0" b="0"/>
+            <wp:docPr id="3" name="Imagen 3"/>
+            <wp:cNvGraphicFramePr>
+              <a:graphicFrameLocks xmlns:a="http://schemas.openxmlformats.org/drawingml/2006/main" noChangeAspect="1"/>
+            </wp:cNvGraphicFramePr>
+            <a:graphic xmlns:a="http://schemas.openxmlformats.org/drawingml/2006/main">
+              <a:graphicData uri="http://schemas.openxmlformats.org/drawingml/2006/picture">
+                <pic:pic xmlns:pic="http://schemas.openxmlformats.org/drawingml/2006/picture">
+                  <pic:nvPicPr>
+                    <pic:cNvPr id="3" name="PortalAzure.PNG"/>
+                    <pic:cNvPicPr/>
+                  </pic:nvPicPr>
+                  <pic:blipFill>
+                    <a:blip r:embed="rId10">
+                      <a:extLst>
+                        <a:ext uri="{28A0092B-C50C-407E-A947-70E740481C1C}">
+                          <a14:useLocalDpi xmlns:a14="http://schemas.microsoft.com/office/drawing/2010/main" val="0"/>
+                        </a:ext>
+                      </a:extLst>
+                    </a:blip>
+                    <a:stretch>
+                      <a:fillRect/>
+                    </a:stretch>
+                  </pic:blipFill>
+                  <pic:spPr>
+                    <a:xfrm>
+                      <a:off x="0" y="0"/>
+                      <a:ext cx="5400040" cy="2980055"/>
+                    </a:xfrm>
+                    <a:prstGeom prst="rect">
+                      <a:avLst/>
+                    </a:prstGeom>
+                  </pic:spPr>
+                </pic:pic>
+              </a:graphicData>
+            </a:graphic>
+          </wp:inline>
+        </w:drawing>
+      </w:r>
+    </w:p>
+    <w:p>
+      <w:pPr>
+        <w:pStyle w:val="Descripcin"/>
+        <w:jc w:val="both"/>
+      </w:pPr>
+      <w:r>
+        <w:t xml:space="preserve">Ilustración </w:t>
+      </w:r>
+      <w:fldSimple w:instr=" SEQ Ilustración \* ARABIC ">
+        <w:r>
+          <w:rPr>
+            <w:noProof/>
+          </w:rPr>
+          <w:t>1</w:t>
+        </w:r>
+      </w:fldSimple>
+      <w:r>
+        <w:t>. Captura del panel de Azure.</w:t>
+      </w:r>
+    </w:p>
+    <w:p>
+      <w:r>
+        <w:t>Aquí podemos ver una captura de la pantalla que nos encontramos en el panel de Azure.</w:t>
+      </w:r>
+      <w:r>
+        <w:t xml:space="preserve"> Como se puede observar tenemos varios recursos ya creados, el primero se trata del recurso donde se almacenará la base de datos de SQL con el nombre de </w:t>
+      </w:r>
+      <w:r>
+        <w:rPr>
+          <w:i/>
+        </w:rPr>
+        <w:t>TFGDatabase</w:t>
+      </w:r>
+      <w:r>
+        <w:t xml:space="preserve">. El segundo recurso que observamos es el servidor de SQl, </w:t>
+      </w:r>
+      <w:r>
+        <w:rPr>
+          <w:i/>
+        </w:rPr>
+        <w:t xml:space="preserve">wecalendar. </w:t>
+      </w:r>
+      <w:r>
+        <w:t xml:space="preserve">En el tercer recurso almacenaremos el Back-End de la web, </w:t>
+      </w:r>
+      <w:r>
+        <w:rPr>
+          <w:i/>
+        </w:rPr>
+        <w:t xml:space="preserve">WCBackend, </w:t>
+      </w:r>
+      <w:r>
+        <w:t xml:space="preserve">y en el último se encontrará el Front-End, </w:t>
+      </w:r>
+      <w:r>
+        <w:rPr>
+          <w:i/>
+        </w:rPr>
+        <w:t>wecalendar</w:t>
+      </w:r>
+      <w:r>
+        <w:t>.</w:t>
+      </w:r>
       <w:bookmarkStart w:id="6" w:name="_GoBack"/>
       <w:bookmarkEnd w:id="6"/>
+    </w:p>
+    <w:p>
+      <w:pPr>
+        <w:jc w:val="both"/>
+      </w:pPr>
+      <w:r>
+        <w:rPr>
+          <w:rFonts w:ascii="Times New Roman" w:hAnsi="Times New Roman" w:cs="Times New Roman"/>
+        </w:rPr>
+        <w:t xml:space="preserve">El hecho de trabajar con la herramienta Visual Studio implica que </w:t>
+      </w:r>
+      <w:r>
+        <w:rPr>
+          <w:rFonts w:ascii="Times New Roman" w:hAnsi="Times New Roman" w:cs="Times New Roman"/>
+        </w:rPr>
+        <w:t>este servicio de Azure ya se encuentra integrado dentro de esta, permitiéndome hacer subidas al servidor directamente desde esta aplicación seleccionando la dirección que desee.</w:t>
+      </w:r>
+      <w:r>
+        <w:br w:type="page"/>
+      </w:r>
+    </w:p>
+    <w:p>
+      <w:pPr>
+        <w:jc w:val="both"/>
+      </w:pPr>
+    </w:p>
+    <w:p>
+      <w:pPr>
+        <w:rPr>
+          <w:sz w:val="52"/>
+          <w:szCs w:val="52"/>
+        </w:rPr>
+      </w:pPr>
     </w:p>
     <w:p>
       <w:pPr>
@@ -4182,7 +4381,7 @@
     <w:p/>
     <w:p/>
     <w:sectPr>
-      <w:footerReference w:type="default" r:id="rId10"/>
+      <w:footerReference w:type="default" r:id="rId11"/>
       <w:pgSz w:w="11906" w:h="16838"/>
       <w:pgMar w:top="1418" w:right="1701" w:bottom="1418" w:left="1701" w:header="709" w:footer="709" w:gutter="0"/>
       <w:cols w:space="708"/>
@@ -4256,7 +4455,7 @@
         <w:noProof/>
         <w:color w:val="5B9BD5" w:themeColor="accent1"/>
       </w:rPr>
-      <w:t>8</w:t>
+      <w:t>7</w:t>
     </w:r>
     <w:r>
       <w:rPr>
@@ -4293,7 +4492,7 @@
         <w:noProof/>
         <w:color w:val="5B9BD5" w:themeColor="accent1"/>
       </w:rPr>
-      <w:t>11</w:t>
+      <w:t>12</w:t>
     </w:r>
     <w:r>
       <w:rPr>
@@ -5265,6 +5464,25 @@
     <w:uiPriority w:val="99"/>
     <w:rsid w:val="009E5306"/>
   </w:style>
+  <w:style w:type="paragraph" w:styleId="Descripcin">
+    <w:name w:val="caption"/>
+    <w:basedOn w:val="Normal"/>
+    <w:next w:val="Normal"/>
+    <w:uiPriority w:val="35"/>
+    <w:unhideWhenUsed/>
+    <w:qFormat/>
+    <w:rsid w:val="00DE54FA"/>
+    <w:pPr>
+      <w:spacing w:after="200" w:line="240" w:lineRule="auto"/>
+    </w:pPr>
+    <w:rPr>
+      <w:i/>
+      <w:iCs/>
+      <w:color w:val="44546A" w:themeColor="text2"/>
+      <w:sz w:val="18"/>
+      <w:szCs w:val="18"/>
+    </w:rPr>
+  </w:style>
 </w:styles>
 </file>
 
@@ -5534,7 +5752,7 @@
 </file>
 
 <file path=customXml/itemProps1.xml><?xml version="1.0" encoding="utf-8"?>
-<ds:datastoreItem xmlns:ds="http://schemas.openxmlformats.org/officeDocument/2006/customXml" ds:itemID="{CC411949-349D-4193-B6F8-80121CB9CBDC}">
+<ds:datastoreItem xmlns:ds="http://schemas.openxmlformats.org/officeDocument/2006/customXml" ds:itemID="{C12A0BEA-7837-4890-9920-9179088D5C32}">
   <ds:schemaRefs>
     <ds:schemaRef ds:uri="http://schemas.openxmlformats.org/officeDocument/2006/bibliography"/>
   </ds:schemaRefs>

</xml_diff>

<commit_message>
Nombre en chat y barra de busqueda
</commit_message>
<xml_diff>
--- a/Memoria/Memoria.docx
+++ b/Memoria/Memoria.docx
@@ -3513,14 +3513,27 @@
       <w:r>
         <w:t xml:space="preserve">Ilustración </w:t>
       </w:r>
-      <w:fldSimple w:instr=" SEQ Ilustración \* ARABIC ">
-        <w:r>
-          <w:rPr>
-            <w:noProof/>
-          </w:rPr>
-          <w:t>1</w:t>
-        </w:r>
-      </w:fldSimple>
+      <w:r>
+        <w:fldChar w:fldCharType="begin"/>
+      </w:r>
+      <w:r>
+        <w:instrText xml:space="preserve"> SEQ Ilustración \* ARABIC </w:instrText>
+      </w:r>
+      <w:r>
+        <w:fldChar w:fldCharType="separate"/>
+      </w:r>
+      <w:r>
+        <w:rPr>
+          <w:noProof/>
+        </w:rPr>
+        <w:t>1</w:t>
+      </w:r>
+      <w:r>
+        <w:rPr>
+          <w:noProof/>
+        </w:rPr>
+        <w:fldChar w:fldCharType="end"/>
+      </w:r>
       <w:r>
         <w:t>. Captura del panel de Azure.</w:t>
       </w:r>
@@ -3568,107 +3581,150 @@
       <w:r>
         <w:t>.</w:t>
       </w:r>
-      <w:bookmarkStart w:id="6" w:name="_GoBack"/>
+    </w:p>
+    <w:p>
+      <w:pPr>
+        <w:jc w:val="both"/>
+        <w:rPr>
+          <w:rFonts w:ascii="Times New Roman" w:hAnsi="Times New Roman" w:cs="Times New Roman"/>
+        </w:rPr>
+      </w:pPr>
+      <w:r>
+        <w:rPr>
+          <w:rFonts w:ascii="Times New Roman" w:hAnsi="Times New Roman" w:cs="Times New Roman"/>
+        </w:rPr>
+        <w:t xml:space="preserve">El hecho de trabajar con la herramienta Visual Studio implica que </w:t>
+      </w:r>
+      <w:r>
+        <w:rPr>
+          <w:rFonts w:ascii="Times New Roman" w:hAnsi="Times New Roman" w:cs="Times New Roman"/>
+        </w:rPr>
+        <w:t>este servicio de Azure ya se encuentra integrado dentro de esta, permitiéndome hacer subidas al servidor directamente desde esta aplicación seleccionando la dirección que desee.</w:t>
+      </w:r>
+    </w:p>
+    <w:p>
+      <w:pPr>
+        <w:jc w:val="both"/>
+      </w:pPr>
+      <w:r>
+        <w:rPr>
+          <w:rFonts w:ascii="Times New Roman" w:hAnsi="Times New Roman" w:cs="Times New Roman"/>
+        </w:rPr>
+        <w:t>Durante la mayor parte del desarrollo de la aplicación todas las pruebas serán ejecutadas en local, dándole uso a Azure para almacenar la base de datos y poder realizar los accesos. Una vez finalizada la fase de producción tanto el Back-</w:t>
+      </w:r>
+      <w:proofErr w:type="spellStart"/>
+      <w:r>
+        <w:rPr>
+          <w:rFonts w:ascii="Times New Roman" w:hAnsi="Times New Roman" w:cs="Times New Roman"/>
+        </w:rPr>
+        <w:t>End</w:t>
+      </w:r>
+      <w:proofErr w:type="spellEnd"/>
+      <w:r>
+        <w:rPr>
+          <w:rFonts w:ascii="Times New Roman" w:hAnsi="Times New Roman" w:cs="Times New Roman"/>
+        </w:rPr>
+        <w:t xml:space="preserve"> como el Front-</w:t>
+      </w:r>
+      <w:proofErr w:type="spellStart"/>
+      <w:r>
+        <w:rPr>
+          <w:rFonts w:ascii="Times New Roman" w:hAnsi="Times New Roman" w:cs="Times New Roman"/>
+        </w:rPr>
+        <w:t>End</w:t>
+      </w:r>
+      <w:proofErr w:type="spellEnd"/>
+      <w:r>
+        <w:rPr>
+          <w:rFonts w:ascii="Times New Roman" w:hAnsi="Times New Roman" w:cs="Times New Roman"/>
+        </w:rPr>
+        <w:t xml:space="preserve"> serán subidas al servidor de Azure.</w:t>
+      </w:r>
+      <w:r>
+        <w:br w:type="page"/>
+      </w:r>
+    </w:p>
+    <w:p>
+      <w:pPr>
+        <w:jc w:val="both"/>
+      </w:pPr>
+    </w:p>
+    <w:p>
+      <w:pPr>
+        <w:rPr>
+          <w:sz w:val="52"/>
+          <w:szCs w:val="52"/>
+        </w:rPr>
+      </w:pPr>
+    </w:p>
+    <w:p>
+      <w:pPr>
+        <w:rPr>
+          <w:sz w:val="52"/>
+          <w:szCs w:val="52"/>
+        </w:rPr>
+      </w:pPr>
+    </w:p>
+    <w:p>
+      <w:pPr>
+        <w:rPr>
+          <w:sz w:val="52"/>
+          <w:szCs w:val="52"/>
+        </w:rPr>
+      </w:pPr>
+    </w:p>
+    <w:p>
+      <w:pPr>
+        <w:rPr>
+          <w:b/>
+          <w:color w:val="1F4E79" w:themeColor="accent1" w:themeShade="80"/>
+          <w:sz w:val="52"/>
+          <w:szCs w:val="52"/>
+        </w:rPr>
+      </w:pPr>
+      <w:r>
+        <w:rPr>
+          <w:b/>
+          <w:color w:val="1F4E79" w:themeColor="accent1" w:themeShade="80"/>
+          <w:sz w:val="52"/>
+          <w:szCs w:val="52"/>
+        </w:rPr>
+        <w:t>CAPÍTULO 3</w:t>
+      </w:r>
+    </w:p>
+    <w:p>
+      <w:pPr>
+        <w:pStyle w:val="Ttulo1"/>
+        <w:rPr>
+          <w:rFonts w:asciiTheme="minorHAnsi" w:hAnsiTheme="minorHAnsi"/>
+          <w:b/>
+          <w:color w:val="1F4E79" w:themeColor="accent1" w:themeShade="80"/>
+          <w:sz w:val="52"/>
+          <w:szCs w:val="52"/>
+        </w:rPr>
+      </w:pPr>
+      <w:bookmarkStart w:id="6" w:name="_Toc520463475"/>
+      <w:r>
+        <w:rPr>
+          <w:rFonts w:asciiTheme="minorHAnsi" w:hAnsiTheme="minorHAnsi"/>
+          <w:b/>
+          <w:color w:val="1F4E79" w:themeColor="accent1" w:themeShade="80"/>
+          <w:sz w:val="52"/>
+          <w:szCs w:val="52"/>
+        </w:rPr>
+        <w:t>GESTIÓN DEL PROYECTO</w:t>
+      </w:r>
       <w:bookmarkEnd w:id="6"/>
     </w:p>
     <w:p>
-      <w:pPr>
-        <w:jc w:val="both"/>
-      </w:pPr>
-      <w:r>
-        <w:rPr>
-          <w:rFonts w:ascii="Times New Roman" w:hAnsi="Times New Roman" w:cs="Times New Roman"/>
-        </w:rPr>
-        <w:t xml:space="preserve">El hecho de trabajar con la herramienta Visual Studio implica que </w:t>
-      </w:r>
-      <w:r>
-        <w:rPr>
-          <w:rFonts w:ascii="Times New Roman" w:hAnsi="Times New Roman" w:cs="Times New Roman"/>
-        </w:rPr>
-        <w:t>este servicio de Azure ya se encuentra integrado dentro de esta, permitiéndome hacer subidas al servidor directamente desde esta aplicación seleccionando la dirección que desee.</w:t>
-      </w:r>
-      <w:r>
-        <w:br w:type="page"/>
-      </w:r>
-    </w:p>
-    <w:p>
-      <w:pPr>
-        <w:jc w:val="both"/>
-      </w:pPr>
-    </w:p>
-    <w:p>
-      <w:pPr>
-        <w:rPr>
-          <w:sz w:val="52"/>
-          <w:szCs w:val="52"/>
-        </w:rPr>
-      </w:pPr>
-    </w:p>
-    <w:p>
-      <w:pPr>
-        <w:rPr>
-          <w:sz w:val="52"/>
-          <w:szCs w:val="52"/>
-        </w:rPr>
-      </w:pPr>
-    </w:p>
-    <w:p>
-      <w:pPr>
-        <w:rPr>
-          <w:sz w:val="52"/>
-          <w:szCs w:val="52"/>
-        </w:rPr>
-      </w:pPr>
-    </w:p>
-    <w:p>
-      <w:pPr>
-        <w:rPr>
-          <w:b/>
-          <w:color w:val="1F4E79" w:themeColor="accent1" w:themeShade="80"/>
-          <w:sz w:val="52"/>
-          <w:szCs w:val="52"/>
-        </w:rPr>
-      </w:pPr>
-      <w:r>
-        <w:rPr>
-          <w:b/>
-          <w:color w:val="1F4E79" w:themeColor="accent1" w:themeShade="80"/>
-          <w:sz w:val="52"/>
-          <w:szCs w:val="52"/>
-        </w:rPr>
-        <w:t>CAPÍTULO 3</w:t>
-      </w:r>
-    </w:p>
-    <w:p>
-      <w:pPr>
-        <w:pStyle w:val="Ttulo1"/>
-        <w:rPr>
-          <w:rFonts w:asciiTheme="minorHAnsi" w:hAnsiTheme="minorHAnsi"/>
-          <w:b/>
-          <w:color w:val="1F4E79" w:themeColor="accent1" w:themeShade="80"/>
-          <w:sz w:val="52"/>
-          <w:szCs w:val="52"/>
-        </w:rPr>
-      </w:pPr>
-      <w:bookmarkStart w:id="7" w:name="_Toc520463475"/>
-      <w:r>
-        <w:rPr>
-          <w:rFonts w:asciiTheme="minorHAnsi" w:hAnsiTheme="minorHAnsi"/>
-          <w:b/>
-          <w:color w:val="1F4E79" w:themeColor="accent1" w:themeShade="80"/>
-          <w:sz w:val="52"/>
-          <w:szCs w:val="52"/>
-        </w:rPr>
-        <w:t>GESTIÓN DEL PROYECTO</w:t>
-      </w:r>
+      <w:r>
+        <w:t>SCRUM, MODELO ITERATIVO E INCREMENTAL Y PLANIFICACIÓN SEGUIDA</w:t>
+      </w:r>
+    </w:p>
+    <w:p>
+      <w:bookmarkStart w:id="7" w:name="_GoBack"/>
       <w:bookmarkEnd w:id="7"/>
     </w:p>
-    <w:p>
-      <w:r>
-        <w:t>SCRUM, MODELO ITERATIVO E INCREMENTAL Y PLANIFICACIÓN SEGUIDA</w:t>
-      </w:r>
-    </w:p>
-    <w:p/>
     <w:p>
       <w:pPr>
         <w:rPr>
@@ -5752,7 +5808,7 @@
 </file>
 
 <file path=customXml/itemProps1.xml><?xml version="1.0" encoding="utf-8"?>
-<ds:datastoreItem xmlns:ds="http://schemas.openxmlformats.org/officeDocument/2006/customXml" ds:itemID="{C12A0BEA-7837-4890-9920-9179088D5C32}">
+<ds:datastoreItem xmlns:ds="http://schemas.openxmlformats.org/officeDocument/2006/customXml" ds:itemID="{704DDAFA-DB8C-468C-97F2-8218892CEA92}">
   <ds:schemaRefs>
     <ds:schemaRef ds:uri="http://schemas.openxmlformats.org/officeDocument/2006/bibliography"/>
   </ds:schemaRefs>

</xml_diff>

<commit_message>
Registro de usuarios y documentacion
</commit_message>
<xml_diff>
--- a/Memoria/Memoria.docx
+++ b/Memoria/Memoria.docx
@@ -3696,34 +3696,117 @@
       <w:pPr>
         <w:pStyle w:val="Ttulo1"/>
         <w:rPr>
+          <w:rFonts w:asciiTheme="minorHAnsi" w:eastAsiaTheme="minorHAnsi" w:hAnsiTheme="minorHAnsi" w:cstheme="minorBidi"/>
+          <w:color w:val="auto"/>
+          <w:sz w:val="22"/>
+          <w:szCs w:val="22"/>
+        </w:rPr>
+      </w:pPr>
+      <w:bookmarkStart w:id="6" w:name="_Toc520463475"/>
+      <w:r>
+        <w:rPr>
           <w:rFonts w:asciiTheme="minorHAnsi" w:hAnsiTheme="minorHAnsi"/>
           <w:b/>
           <w:color w:val="1F4E79" w:themeColor="accent1" w:themeShade="80"/>
           <w:sz w:val="52"/>
           <w:szCs w:val="52"/>
         </w:rPr>
-      </w:pPr>
-      <w:bookmarkStart w:id="6" w:name="_Toc520463475"/>
-      <w:r>
-        <w:rPr>
-          <w:rFonts w:asciiTheme="minorHAnsi" w:hAnsiTheme="minorHAnsi"/>
-          <w:b/>
-          <w:color w:val="1F4E79" w:themeColor="accent1" w:themeShade="80"/>
-          <w:sz w:val="52"/>
-          <w:szCs w:val="52"/>
-        </w:rPr>
         <w:t>GESTIÓN DEL PROYECTO</w:t>
       </w:r>
       <w:bookmarkEnd w:id="6"/>
     </w:p>
-    <w:p>
-      <w:r>
-        <w:t>SCRUM, MODELO ITERATIVO E INCREMENTAL Y PLANIFICACIÓN SEGUIDA</w:t>
-      </w:r>
-    </w:p>
-    <w:p>
-      <w:bookmarkStart w:id="7" w:name="_GoBack"/>
-      <w:bookmarkEnd w:id="7"/>
+    <w:p/>
+    <w:p>
+      <w:pPr>
+        <w:jc w:val="both"/>
+      </w:pPr>
+      <w:r>
+        <w:t>Para el desarrollo de este Proyecto he seguido una metodología SCRUM con sprints semanales e incremental. La base de esta organización ha sido la división del proyecto en tareas sencillas o de corta duración, fechando al final de estas una reunión con el tutor para evaluar el estado o porcentaje de realización de la tarea, y corrigiendo o incrementando el trabajo para la siguiente interacción.</w:t>
+      </w:r>
+    </w:p>
+    <w:p>
+      <w:pPr>
+        <w:jc w:val="both"/>
+      </w:pPr>
+      <w:r>
+        <w:t xml:space="preserve">Cada uno de los Sprints deben ir acompañados de la documentación específica de dicha tarea fragmentando la memoria final en diversos ficheros y facilitando la realización de este documento. </w:t>
+      </w:r>
+    </w:p>
+    <w:p>
+      <w:pPr>
+        <w:jc w:val="both"/>
+      </w:pPr>
+      <w:r>
+        <w:t xml:space="preserve">Para la organización de los Sprints y las reuniones con el tutor se </w:t>
+      </w:r>
+      <w:r>
+        <w:t>ha utilizado la herramienta de R</w:t>
+      </w:r>
+      <w:r>
+        <w:t>edmine</w:t>
+      </w:r>
+      <w:r>
+        <w:t xml:space="preserve"> con la cual estructuramos los objetivos, aquí llamados </w:t>
+      </w:r>
+      <w:r>
+        <w:rPr>
+          <w:i/>
+        </w:rPr>
+        <w:t>peticiones,</w:t>
+      </w:r>
+      <w:r>
+        <w:t xml:space="preserve"> anotando lo que se va a realizar, las horas estimadas de cada sprint y los documentos que se generaran en dicho sprint, así como la fecha tope en la cual se debe de tener terminado. Una vez terminada una petición podemos añadir las horas reales empleadas, y el porcentaje de éxito de esta tarea. También se </w:t>
+      </w:r>
+      <w:r>
+        <w:t>anotarán</w:t>
+      </w:r>
+      <w:r>
+        <w:t xml:space="preserve"> las cosas que no han sido terminadas o deben ser corregidas para tenerlas en cuenta para el siguiente Sprint.</w:t>
+      </w:r>
+    </w:p>
+    <w:p>
+      <w:pPr>
+        <w:jc w:val="both"/>
+      </w:pPr>
+      <w:r>
+        <w:t xml:space="preserve">Para facilitar la corrección y comunicación con el tutor se me ha proporcionado también un servidor de SVN para poder almacenar ahí mi proyecto. En este servidor almacenare el proyecto dividiendo las carpetas en </w:t>
+      </w:r>
+      <w:r>
+        <w:rPr>
+          <w:i/>
+        </w:rPr>
+        <w:t>Documentación</w:t>
+      </w:r>
+      <w:r>
+        <w:t xml:space="preserve">, </w:t>
+      </w:r>
+      <w:r>
+        <w:rPr>
+          <w:i/>
+        </w:rPr>
+        <w:t>Bibliografía</w:t>
+      </w:r>
+      <w:r>
+        <w:t xml:space="preserve"> y </w:t>
+      </w:r>
+      <w:r>
+        <w:rPr>
+          <w:i/>
+        </w:rPr>
+        <w:t>Código</w:t>
+      </w:r>
+      <w:r>
+        <w:t xml:space="preserve"> </w:t>
+      </w:r>
+      <w:r>
+        <w:rPr>
+          <w:i/>
+        </w:rPr>
+        <w:t>Fuente</w:t>
+      </w:r>
+      <w:r>
+        <w:t xml:space="preserve">. Esta división de carpetas favorece el trabajo mediante Sprints y ayuda a la posterior realización de la memoria y control de errores, ya que se van guardando aplicaciones independientes de cada interacción. </w:t>
+      </w:r>
     </w:p>
     <w:p>
       <w:pPr>
@@ -3795,7 +3878,7 @@
           <w:szCs w:val="52"/>
         </w:rPr>
       </w:pPr>
-      <w:bookmarkStart w:id="8" w:name="_Toc520463476"/>
+      <w:bookmarkStart w:id="7" w:name="_Toc520463476"/>
       <w:r>
         <w:rPr>
           <w:rFonts w:asciiTheme="minorHAnsi" w:hAnsiTheme="minorHAnsi"/>
@@ -3806,7 +3889,7 @@
         </w:rPr>
         <w:t>ESPECIFICACIÓN DE REQUISITOS</w:t>
       </w:r>
-      <w:bookmarkEnd w:id="8"/>
+      <w:bookmarkEnd w:id="7"/>
     </w:p>
     <w:p/>
     <w:p>
@@ -3819,7 +3902,7 @@
           <w:szCs w:val="40"/>
         </w:rPr>
       </w:pPr>
-      <w:bookmarkStart w:id="9" w:name="_Toc520463477"/>
+      <w:bookmarkStart w:id="8" w:name="_Toc520463477"/>
       <w:r>
         <w:rPr>
           <w:b/>
@@ -3829,12 +3912,56 @@
         </w:rPr>
         <w:t>4.1 ESPECIFICACIÓN INFORMAL</w:t>
       </w:r>
-      <w:bookmarkEnd w:id="9"/>
+      <w:bookmarkEnd w:id="8"/>
     </w:p>
     <w:p/>
     <w:p>
       <w:r>
         <w:t>DESCRIPCIÓN DE LOS ACTORES QUE INTERVIENEN EN EL PROYECTO Y COMO SE RELACIONEN ENTRE ELLOS.</w:t>
+      </w:r>
+    </w:p>
+    <w:p>
+      <w:pPr>
+        <w:jc w:val="both"/>
+      </w:pPr>
+      <w:r>
+        <w:t>Como he mencionado antes este proyecto consiste en la realización de un calendario Web con la posibilidad de compartir eventos. Este calendario contará con una serie de usuarios registrados en el sistema los cuales interactuarán los unos con los otros gracias a las herramientas que se les proporcionarán. Este sistema contará primero con un calendario personal en el cual el usuario podrá anotar sus eventos personales. Dichos eventos podrán ser enviados a otros usuarios del sistema que tengamos agregados como amigos. Cuando un usuario reciba un evento de un amigo tendrá la opción de aceptarlo o rechazarlo quedando, en el primer caso agregado también a su calendario personal.</w:t>
+      </w:r>
+      <w:r>
+        <w:t xml:space="preserve"> Los eventos generados por los usuarios podrán ser privados o públicos por los que los usuarios también podrán buscar eventos públicos para añadirlos a su calendario si desean asistir.</w:t>
+      </w:r>
+    </w:p>
+    <w:p>
+      <w:pPr>
+        <w:jc w:val="both"/>
+      </w:pPr>
+      <w:r>
+        <w:t xml:space="preserve">También se ha dispuesto de un sistema de notas con las cuales el usuario podrá anotar recordatorios que no requieran de una fecha y una hora concreta. Junto a este sistema de notas tendremos también una sala de chat por grupo en la cual los usuarios podrán hablar para acordar más detalles de los eventos. Cada grupo vendrá incorporado con un tablón de notas mediante el </w:t>
+      </w:r>
+      <w:r>
+        <w:t>cual</w:t>
+      </w:r>
+      <w:r>
+        <w:t xml:space="preserve"> los usuarios podrán compartir no</w:t>
+      </w:r>
+      <w:r>
+        <w:t>tas a todos los miembros del grupo.</w:t>
+      </w:r>
+    </w:p>
+    <w:p>
+      <w:pPr>
+        <w:jc w:val="both"/>
+      </w:pPr>
+      <w:r>
+        <w:t>Cada usuario tendrá en su perfil la opción de recibir notificaciones. Estas notificaciones hacen referencia a los eventos que el usuario tendrá hoy. Las notificaciones se aplicarán a los eventos que el usuario anote como prioritarios. Este sistema de notificaciones puede ser desactivado en cualquier momento por el usuario.</w:t>
+      </w:r>
+    </w:p>
+    <w:p>
+      <w:pPr>
+        <w:jc w:val="both"/>
+      </w:pPr>
+      <w:r>
+        <w:t>Finalmente, como todo sistema web con interacción de usuarios debe de tener una serie de administradores. En este caso los administradores serán los encargados de banear a los usuarios que realicen acciones poco éticas en la página, así como de borrar los eventos peligrosos u ofensivos del sistema.</w:t>
       </w:r>
     </w:p>
     <w:p>
@@ -3847,7 +3974,7 @@
           <w:szCs w:val="40"/>
         </w:rPr>
       </w:pPr>
-      <w:bookmarkStart w:id="10" w:name="_Toc520463478"/>
+      <w:bookmarkStart w:id="9" w:name="_Toc520463478"/>
       <w:r>
         <w:rPr>
           <w:b/>
@@ -3855,23 +3982,142 @@
           <w:sz w:val="40"/>
           <w:szCs w:val="40"/>
         </w:rPr>
+        <w:lastRenderedPageBreak/>
         <w:t>4.2 MODELO FUNCIONAL</w:t>
       </w:r>
+      <w:bookmarkEnd w:id="9"/>
+    </w:p>
+    <w:p/>
+    <w:p>
+      <w:pPr>
+        <w:jc w:val="both"/>
+      </w:pPr>
+      <w:r>
+        <w:t>IDENTIFICAR LOS ACTORES Y PONER LOS CASOS DE USO. PRIMERO UN DIAGRAMA DE CASO DE USO GENERAL EN EL QUE SE VEN ENCAPSULADOS VARIOS CASOS DE USO Y LOS ACTORES QUE INTERVIENEN Y LUEGO UN DIAGRAMA DE CASO DE USO DE CADA UNO DE LOS SUBSISTEMAS CON UNA EXPLICACIÓN DE CADA UNO DE ELLOS Y DEBAJO DE CADA UNO TODOS LOS CASOS DE USO.</w:t>
+      </w:r>
+    </w:p>
+    <w:p>
+      <w:pPr>
+        <w:jc w:val="both"/>
+      </w:pPr>
+      <w:r>
+        <w:t xml:space="preserve">Basándonos en la especificación anterior podemos identificar a 5 actores dentro de este sistema. El </w:t>
+      </w:r>
+      <w:r>
+        <w:rPr>
+          <w:b/>
+        </w:rPr>
+        <w:t>Usuario</w:t>
+      </w:r>
+      <w:r>
+        <w:t xml:space="preserve"> identificado con un nombre de usuario y un correo, un </w:t>
+      </w:r>
+      <w:r>
+        <w:rPr>
+          <w:b/>
+        </w:rPr>
+        <w:t>Administrador</w:t>
+      </w:r>
+      <w:r>
+        <w:t xml:space="preserve"> el cual se va a encargar de controlar el uso que los usuarios dan a la aplicación, identificado por el DNI y el correo, el </w:t>
+      </w:r>
+      <w:r>
+        <w:rPr>
+          <w:b/>
+        </w:rPr>
+        <w:t>Evento</w:t>
+      </w:r>
+      <w:r>
+        <w:t xml:space="preserve">, que almacenará los datos de hora lugar y descripción, la </w:t>
+      </w:r>
+      <w:r>
+        <w:rPr>
+          <w:b/>
+        </w:rPr>
+        <w:t>Nota</w:t>
+      </w:r>
+      <w:r>
+        <w:t>,</w:t>
+      </w:r>
+      <w:r>
+        <w:t xml:space="preserve"> que se encargará de los recordatorios y el</w:t>
+      </w:r>
+      <w:r>
+        <w:rPr>
+          <w:b/>
+        </w:rPr>
+        <w:t xml:space="preserve"> </w:t>
+      </w:r>
+      <w:r>
+        <w:rPr>
+          <w:b/>
+        </w:rPr>
+        <w:t>Mensaje</w:t>
+      </w:r>
+      <w:r>
+        <w:rPr>
+          <w:b/>
+        </w:rPr>
+        <w:t xml:space="preserve">, </w:t>
+      </w:r>
+      <w:r>
+        <w:t>que</w:t>
+      </w:r>
+      <w:r>
+        <w:t xml:space="preserve"> se encargará de establecer comunicación entre uno o varios usuarios.</w:t>
+      </w:r>
+      <w:r>
+        <w:t xml:space="preserve"> </w:t>
+      </w:r>
+    </w:p>
+    <w:p>
+      <w:pPr>
+        <w:jc w:val="both"/>
+      </w:pPr>
+      <w:r>
+        <w:t>Teniendo estos actores en cuanta, podemos hacer una división de los casos de uso en función de su temática. En este caso la división seria:</w:t>
+      </w:r>
+      <w:bookmarkStart w:id="10" w:name="_GoBack"/>
       <w:bookmarkEnd w:id="10"/>
-    </w:p>
-    <w:p/>
-    <w:p>
-      <w:pPr>
-        <w:jc w:val="both"/>
-      </w:pPr>
-      <w:r>
-        <w:t>IDENTIFICAR LOS ACTORES Y PONER LOS CASOS DE USO. PRIMERO UN DIAGRAMA DE CASO DE USO GENERAL EN EL QUE SE VEN ENCAPSULADOS VARIOS CASOS DE USO Y LOS ACTORES QUE INTERVIENEN Y LUEGO UN DIAGRAMA DE CASO DE USO DE CADA UNO DE LOS SUBSISTEMAS CON UNA EXPLICACIÓN DE CADA UNO DE ELLOS Y DEBAJO DE CADA UNO TODOS LOS CASOS DE USO.</w:t>
-      </w:r>
-    </w:p>
-    <w:p>
-      <w:pPr>
-        <w:jc w:val="both"/>
-      </w:pPr>
+      <w:r>
+        <w:t xml:space="preserve"> </w:t>
+      </w:r>
+      <w:r>
+        <w:rPr>
+          <w:b/>
+        </w:rPr>
+        <w:t>Administración</w:t>
+      </w:r>
+      <w:r>
+        <w:t xml:space="preserve"> para los perfiles de usuario y administradores, </w:t>
+      </w:r>
+      <w:r>
+        <w:rPr>
+          <w:b/>
+        </w:rPr>
+        <w:t xml:space="preserve">Eventos, </w:t>
+      </w:r>
+      <w:r>
+        <w:t xml:space="preserve">para la gestión y coordinación de los eventos, </w:t>
+      </w:r>
+      <w:r>
+        <w:rPr>
+          <w:b/>
+        </w:rPr>
+        <w:t>Notas</w:t>
+      </w:r>
+      <w:r>
+        <w:t xml:space="preserve">, para la gestión de los recordatorios y </w:t>
+      </w:r>
+      <w:r>
+        <w:rPr>
+          <w:b/>
+        </w:rPr>
+        <w:t>Chat</w:t>
+      </w:r>
+      <w:r>
+        <w:t xml:space="preserve"> para los mensajes y los grupos.</w:t>
+      </w:r>
     </w:p>
     <w:p>
       <w:pPr>
@@ -4511,7 +4757,7 @@
         <w:noProof/>
         <w:color w:val="5B9BD5" w:themeColor="accent1"/>
       </w:rPr>
-      <w:t>7</w:t>
+      <w:t>13</w:t>
     </w:r>
     <w:r>
       <w:rPr>
@@ -4548,7 +4794,7 @@
         <w:noProof/>
         <w:color w:val="5B9BD5" w:themeColor="accent1"/>
       </w:rPr>
-      <w:t>12</w:t>
+      <w:t>13</w:t>
     </w:r>
     <w:r>
       <w:rPr>
@@ -5808,7 +6054,7 @@
 </file>
 
 <file path=customXml/itemProps1.xml><?xml version="1.0" encoding="utf-8"?>
-<ds:datastoreItem xmlns:ds="http://schemas.openxmlformats.org/officeDocument/2006/customXml" ds:itemID="{704DDAFA-DB8C-468C-97F2-8218892CEA92}">
+<ds:datastoreItem xmlns:ds="http://schemas.openxmlformats.org/officeDocument/2006/customXml" ds:itemID="{C7A14716-36AE-4369-829F-D23883378C28}">
   <ds:schemaRefs>
     <ds:schemaRef ds:uri="http://schemas.openxmlformats.org/officeDocument/2006/bibliography"/>
   </ds:schemaRefs>

</xml_diff>

<commit_message>
Diagrama y perfil de usuario
</commit_message>
<xml_diff>
--- a/Memoria/Memoria.docx
+++ b/Memoria/Memoria.docx
@@ -2571,6 +2571,151 @@
     </w:sdt>
     <w:p>
       <w:pPr>
+        <w:pStyle w:val="Tabladeilustraciones"/>
+        <w:tabs>
+          <w:tab w:val="right" w:leader="dot" w:pos="8494"/>
+        </w:tabs>
+        <w:rPr>
+          <w:noProof/>
+        </w:rPr>
+      </w:pPr>
+      <w:r>
+        <w:fldChar w:fldCharType="begin"/>
+      </w:r>
+      <w:r>
+        <w:instrText xml:space="preserve"> TOC \h \z \c "Ilustración" </w:instrText>
+      </w:r>
+      <w:r>
+        <w:fldChar w:fldCharType="separate"/>
+      </w:r>
+      <w:hyperlink w:anchor="_Toc522043581" w:history="1">
+        <w:r>
+          <w:rPr>
+            <w:rStyle w:val="Hipervnculo"/>
+            <w:noProof/>
+          </w:rPr>
+          <w:t>Ilustración 1. Captura del panel de Azure.</w:t>
+        </w:r>
+        <w:r>
+          <w:rPr>
+            <w:noProof/>
+            <w:webHidden/>
+          </w:rPr>
+          <w:tab/>
+        </w:r>
+        <w:r>
+          <w:rPr>
+            <w:noProof/>
+            <w:webHidden/>
+          </w:rPr>
+          <w:fldChar w:fldCharType="begin"/>
+        </w:r>
+        <w:r>
+          <w:rPr>
+            <w:noProof/>
+            <w:webHidden/>
+          </w:rPr>
+          <w:instrText xml:space="preserve"> PAGEREF _Toc522043581 \h </w:instrText>
+        </w:r>
+        <w:r>
+          <w:rPr>
+            <w:noProof/>
+            <w:webHidden/>
+          </w:rPr>
+        </w:r>
+        <w:r>
+          <w:rPr>
+            <w:noProof/>
+            <w:webHidden/>
+          </w:rPr>
+          <w:fldChar w:fldCharType="separate"/>
+        </w:r>
+        <w:r>
+          <w:rPr>
+            <w:noProof/>
+            <w:webHidden/>
+          </w:rPr>
+          <w:t>6</w:t>
+        </w:r>
+        <w:r>
+          <w:rPr>
+            <w:noProof/>
+            <w:webHidden/>
+          </w:rPr>
+          <w:fldChar w:fldCharType="end"/>
+        </w:r>
+      </w:hyperlink>
+    </w:p>
+    <w:p>
+      <w:pPr>
+        <w:pStyle w:val="Tabladeilustraciones"/>
+        <w:tabs>
+          <w:tab w:val="right" w:leader="dot" w:pos="8494"/>
+        </w:tabs>
+        <w:rPr>
+          <w:noProof/>
+        </w:rPr>
+      </w:pPr>
+      <w:hyperlink w:anchor="_Toc522043582" w:history="1">
+        <w:r>
+          <w:rPr>
+            <w:rStyle w:val="Hipervnculo"/>
+            <w:noProof/>
+          </w:rPr>
+          <w:t>Ilustración 2. Diagrama de casos de uso genérico.</w:t>
+        </w:r>
+        <w:r>
+          <w:rPr>
+            <w:noProof/>
+            <w:webHidden/>
+          </w:rPr>
+          <w:tab/>
+        </w:r>
+        <w:r>
+          <w:rPr>
+            <w:noProof/>
+            <w:webHidden/>
+          </w:rPr>
+          <w:fldChar w:fldCharType="begin"/>
+        </w:r>
+        <w:r>
+          <w:rPr>
+            <w:noProof/>
+            <w:webHidden/>
+          </w:rPr>
+          <w:instrText xml:space="preserve"> PAGEREF _Toc522043582 \h </w:instrText>
+        </w:r>
+        <w:r>
+          <w:rPr>
+            <w:noProof/>
+            <w:webHidden/>
+          </w:rPr>
+        </w:r>
+        <w:r>
+          <w:rPr>
+            <w:noProof/>
+            <w:webHidden/>
+          </w:rPr>
+          <w:fldChar w:fldCharType="separate"/>
+        </w:r>
+        <w:r>
+          <w:rPr>
+            <w:noProof/>
+            <w:webHidden/>
+          </w:rPr>
+          <w:t>9</w:t>
+        </w:r>
+        <w:r>
+          <w:rPr>
+            <w:noProof/>
+            <w:webHidden/>
+          </w:rPr>
+          <w:fldChar w:fldCharType="end"/>
+        </w:r>
+      </w:hyperlink>
+    </w:p>
+    <w:p>
+      <w:pPr>
         <w:rPr>
           <w:rFonts w:asciiTheme="majorHAnsi" w:eastAsiaTheme="majorEastAsia" w:hAnsiTheme="majorHAnsi" w:cstheme="majorBidi"/>
           <w:color w:val="2E74B5" w:themeColor="accent1" w:themeShade="BF"/>
@@ -2578,6 +2723,9 @@
           <w:szCs w:val="32"/>
         </w:rPr>
       </w:pPr>
+      <w:r>
+        <w:fldChar w:fldCharType="end"/>
+      </w:r>
       <w:r>
         <w:br w:type="page"/>
       </w:r>
@@ -3510,33 +3658,22 @@
         <w:pStyle w:val="Descripcin"/>
         <w:jc w:val="both"/>
       </w:pPr>
+      <w:bookmarkStart w:id="6" w:name="_Toc522043581"/>
       <w:r>
         <w:t xml:space="preserve">Ilustración </w:t>
       </w:r>
-      <w:r>
-        <w:fldChar w:fldCharType="begin"/>
-      </w:r>
-      <w:r>
-        <w:instrText xml:space="preserve"> SEQ Ilustración \* ARABIC </w:instrText>
-      </w:r>
-      <w:r>
-        <w:fldChar w:fldCharType="separate"/>
-      </w:r>
-      <w:r>
-        <w:rPr>
-          <w:noProof/>
-        </w:rPr>
-        <w:t>1</w:t>
-      </w:r>
-      <w:r>
-        <w:rPr>
-          <w:noProof/>
-        </w:rPr>
-        <w:fldChar w:fldCharType="end"/>
-      </w:r>
+      <w:fldSimple w:instr=" SEQ Ilustración \* ARABIC ">
+        <w:r>
+          <w:rPr>
+            <w:noProof/>
+          </w:rPr>
+          <w:t>1</w:t>
+        </w:r>
+      </w:fldSimple>
       <w:r>
         <w:t>. Captura del panel de Azure.</w:t>
       </w:r>
+      <w:bookmarkEnd w:id="6"/>
     </w:p>
     <w:p>
       <w:r>
@@ -3586,18 +3723,18 @@
       <w:pPr>
         <w:jc w:val="both"/>
         <w:rPr>
-          <w:rFonts w:ascii="Times New Roman" w:hAnsi="Times New Roman" w:cs="Times New Roman"/>
-        </w:rPr>
-      </w:pPr>
-      <w:r>
-        <w:rPr>
-          <w:rFonts w:ascii="Times New Roman" w:hAnsi="Times New Roman" w:cs="Times New Roman"/>
+          <w:rFonts w:cstheme="minorHAnsi"/>
+        </w:rPr>
+      </w:pPr>
+      <w:r>
+        <w:rPr>
+          <w:rFonts w:cstheme="minorHAnsi"/>
         </w:rPr>
         <w:t xml:space="preserve">El hecho de trabajar con la herramienta Visual Studio implica que </w:t>
       </w:r>
       <w:r>
         <w:rPr>
-          <w:rFonts w:ascii="Times New Roman" w:hAnsi="Times New Roman" w:cs="Times New Roman"/>
+          <w:rFonts w:cstheme="minorHAnsi"/>
         </w:rPr>
         <w:t>este servicio de Azure ya se encuentra integrado dentro de esta, permitiéndome hacer subidas al servidor directamente desde esta aplicación seleccionando la dirección que desee.</w:t>
       </w:r>
@@ -3608,35 +3745,35 @@
       </w:pPr>
       <w:r>
         <w:rPr>
-          <w:rFonts w:ascii="Times New Roman" w:hAnsi="Times New Roman" w:cs="Times New Roman"/>
+          <w:rFonts w:cstheme="minorHAnsi"/>
         </w:rPr>
         <w:t>Durante la mayor parte del desarrollo de la aplicación todas las pruebas serán ejecutadas en local, dándole uso a Azure para almacenar la base de datos y poder realizar los accesos. Una vez finalizada la fase de producción tanto el Back-</w:t>
       </w:r>
       <w:proofErr w:type="spellStart"/>
       <w:r>
         <w:rPr>
-          <w:rFonts w:ascii="Times New Roman" w:hAnsi="Times New Roman" w:cs="Times New Roman"/>
+          <w:rFonts w:cstheme="minorHAnsi"/>
         </w:rPr>
         <w:t>End</w:t>
       </w:r>
       <w:proofErr w:type="spellEnd"/>
       <w:r>
         <w:rPr>
-          <w:rFonts w:ascii="Times New Roman" w:hAnsi="Times New Roman" w:cs="Times New Roman"/>
+          <w:rFonts w:cstheme="minorHAnsi"/>
         </w:rPr>
         <w:t xml:space="preserve"> como el Front-</w:t>
       </w:r>
       <w:proofErr w:type="spellStart"/>
       <w:r>
         <w:rPr>
-          <w:rFonts w:ascii="Times New Roman" w:hAnsi="Times New Roman" w:cs="Times New Roman"/>
+          <w:rFonts w:cstheme="minorHAnsi"/>
         </w:rPr>
         <w:t>End</w:t>
       </w:r>
       <w:proofErr w:type="spellEnd"/>
       <w:r>
         <w:rPr>
-          <w:rFonts w:ascii="Times New Roman" w:hAnsi="Times New Roman" w:cs="Times New Roman"/>
+          <w:rFonts w:cstheme="minorHAnsi"/>
         </w:rPr>
         <w:t xml:space="preserve"> serán subidas al servidor de Azure.</w:t>
       </w:r>
@@ -3702,7 +3839,7 @@
           <w:szCs w:val="22"/>
         </w:rPr>
       </w:pPr>
-      <w:bookmarkStart w:id="6" w:name="_Toc520463475"/>
+      <w:bookmarkStart w:id="7" w:name="_Toc520463475"/>
       <w:r>
         <w:rPr>
           <w:rFonts w:asciiTheme="minorHAnsi" w:hAnsiTheme="minorHAnsi"/>
@@ -3713,7 +3850,7 @@
         </w:rPr>
         <w:t>GESTIÓN DEL PROYECTO</w:t>
       </w:r>
-      <w:bookmarkEnd w:id="6"/>
+      <w:bookmarkEnd w:id="7"/>
     </w:p>
     <w:p/>
     <w:p>
@@ -3878,7 +4015,7 @@
           <w:szCs w:val="52"/>
         </w:rPr>
       </w:pPr>
-      <w:bookmarkStart w:id="7" w:name="_Toc520463476"/>
+      <w:bookmarkStart w:id="8" w:name="_Toc520463476"/>
       <w:r>
         <w:rPr>
           <w:rFonts w:asciiTheme="minorHAnsi" w:hAnsiTheme="minorHAnsi"/>
@@ -3889,7 +4026,7 @@
         </w:rPr>
         <w:t>ESPECIFICACIÓN DE REQUISITOS</w:t>
       </w:r>
-      <w:bookmarkEnd w:id="7"/>
+      <w:bookmarkEnd w:id="8"/>
     </w:p>
     <w:p/>
     <w:p>
@@ -3902,7 +4039,7 @@
           <w:szCs w:val="40"/>
         </w:rPr>
       </w:pPr>
-      <w:bookmarkStart w:id="8" w:name="_Toc520463477"/>
+      <w:bookmarkStart w:id="9" w:name="_Toc520463477"/>
       <w:r>
         <w:rPr>
           <w:b/>
@@ -3912,7 +4049,7 @@
         </w:rPr>
         <w:t>4.1 ESPECIFICACIÓN INFORMAL</w:t>
       </w:r>
-      <w:bookmarkEnd w:id="8"/>
+      <w:bookmarkEnd w:id="9"/>
     </w:p>
     <w:p/>
     <w:p>
@@ -3974,7 +4111,7 @@
           <w:szCs w:val="40"/>
         </w:rPr>
       </w:pPr>
-      <w:bookmarkStart w:id="9" w:name="_Toc520463478"/>
+      <w:bookmarkStart w:id="10" w:name="_Toc520463478"/>
       <w:r>
         <w:rPr>
           <w:b/>
@@ -3985,7 +4122,7 @@
         <w:lastRenderedPageBreak/>
         <w:t>4.2 MODELO FUNCIONAL</w:t>
       </w:r>
-      <w:bookmarkEnd w:id="9"/>
+      <w:bookmarkEnd w:id="10"/>
     </w:p>
     <w:p/>
     <w:p>
@@ -4075,12 +4212,7 @@
         <w:jc w:val="both"/>
       </w:pPr>
       <w:r>
-        <w:t>Teniendo estos actores en cuanta, podemos hacer una división de los casos de uso en función de su temática. En este caso la división seria:</w:t>
-      </w:r>
-      <w:bookmarkStart w:id="10" w:name="_GoBack"/>
-      <w:bookmarkEnd w:id="10"/>
-      <w:r>
-        <w:t xml:space="preserve"> </w:t>
+        <w:t xml:space="preserve">Teniendo estos actores en cuanta, podemos hacer una división de los casos de uso en función de su temática. En este caso la división seria: </w:t>
       </w:r>
       <w:r>
         <w:rPr>
@@ -4121,6 +4253,63 @@
     </w:p>
     <w:p>
       <w:pPr>
+        <w:keepNext/>
+      </w:pPr>
+      <w:r>
+        <w:rPr>
+          <w:rFonts w:asciiTheme="majorHAnsi" w:eastAsiaTheme="majorEastAsia" w:hAnsiTheme="majorHAnsi" w:cstheme="majorBidi"/>
+          <w:noProof/>
+          <w:color w:val="2E74B5" w:themeColor="accent1" w:themeShade="BF"/>
+          <w:sz w:val="32"/>
+          <w:szCs w:val="32"/>
+          <w:lang w:eastAsia="es-ES"/>
+        </w:rPr>
+        <w:drawing>
+          <wp:inline distT="0" distB="0" distL="0" distR="0" wp14:anchorId="72D05841" wp14:editId="3DD6A1BC">
+            <wp:extent cx="5400040" cy="3951605"/>
+            <wp:effectExtent l="0" t="0" r="0" b="0"/>
+            <wp:docPr id="6" name="Imagen 6"/>
+            <wp:cNvGraphicFramePr>
+              <a:graphicFrameLocks xmlns:a="http://schemas.openxmlformats.org/drawingml/2006/main" noChangeAspect="1"/>
+            </wp:cNvGraphicFramePr>
+            <a:graphic xmlns:a="http://schemas.openxmlformats.org/drawingml/2006/main">
+              <a:graphicData uri="http://schemas.openxmlformats.org/drawingml/2006/picture">
+                <pic:pic xmlns:pic="http://schemas.openxmlformats.org/drawingml/2006/picture">
+                  <pic:nvPicPr>
+                    <pic:cNvPr id="6" name="Generic.jpg"/>
+                    <pic:cNvPicPr/>
+                  </pic:nvPicPr>
+                  <pic:blipFill>
+                    <a:blip r:embed="rId11">
+                      <a:extLst>
+                        <a:ext uri="{28A0092B-C50C-407E-A947-70E740481C1C}">
+                          <a14:useLocalDpi xmlns:a14="http://schemas.microsoft.com/office/drawing/2010/main" val="0"/>
+                        </a:ext>
+                      </a:extLst>
+                    </a:blip>
+                    <a:stretch>
+                      <a:fillRect/>
+                    </a:stretch>
+                  </pic:blipFill>
+                  <pic:spPr>
+                    <a:xfrm>
+                      <a:off x="0" y="0"/>
+                      <a:ext cx="5400040" cy="3951605"/>
+                    </a:xfrm>
+                    <a:prstGeom prst="rect">
+                      <a:avLst/>
+                    </a:prstGeom>
+                  </pic:spPr>
+                </pic:pic>
+              </a:graphicData>
+            </a:graphic>
+          </wp:inline>
+        </w:drawing>
+      </w:r>
+    </w:p>
+    <w:p>
+      <w:pPr>
+        <w:pStyle w:val="Descripcin"/>
         <w:rPr>
           <w:rFonts w:asciiTheme="majorHAnsi" w:eastAsiaTheme="majorEastAsia" w:hAnsiTheme="majorHAnsi" w:cstheme="majorBidi"/>
           <w:color w:val="2E74B5" w:themeColor="accent1" w:themeShade="BF"/>
@@ -4128,17 +4317,46 @@
           <w:szCs w:val="32"/>
         </w:rPr>
       </w:pPr>
-      <w:r>
+      <w:bookmarkStart w:id="11" w:name="_Toc522043582"/>
+      <w:r>
+        <w:t xml:space="preserve">Ilustración </w:t>
+      </w:r>
+      <w:fldSimple w:instr=" SEQ Ilustración \* ARABIC ">
+        <w:r>
+          <w:rPr>
+            <w:noProof/>
+          </w:rPr>
+          <w:t>2</w:t>
+        </w:r>
+      </w:fldSimple>
+      <w:r>
+        <w:t>. Diagrama de casos de uso genérico.</w:t>
+      </w:r>
+      <w:bookmarkEnd w:id="11"/>
+    </w:p>
+    <w:p>
+      <w:pPr>
+        <w:jc w:val="both"/>
+      </w:pPr>
+      <w:r>
+        <w:t xml:space="preserve">En esta ilustración se pueden ver las relaciones entre los actores y los 4 </w:t>
+      </w:r>
+      <w:r>
+        <w:t>componentes principales de la página. El usuario al ser al actor principal es el que se encargará de interactuar con todas las componentes.</w:t>
+      </w:r>
+    </w:p>
+    <w:p>
+      <w:pPr>
+        <w:jc w:val="both"/>
+      </w:pPr>
+    </w:p>
+    <w:p>
+      <w:bookmarkStart w:id="12" w:name="_GoBack"/>
+      <w:bookmarkEnd w:id="12"/>
+      <w:r>
+        <w:lastRenderedPageBreak/>
         <w:br w:type="page"/>
       </w:r>
-    </w:p>
-    <w:p>
-      <w:pPr>
-        <w:rPr>
-          <w:sz w:val="52"/>
-          <w:szCs w:val="52"/>
-        </w:rPr>
-      </w:pPr>
     </w:p>
     <w:p>
       <w:pPr>
@@ -4186,7 +4404,7 @@
           <w:szCs w:val="52"/>
         </w:rPr>
       </w:pPr>
-      <w:bookmarkStart w:id="11" w:name="_Toc520463479"/>
+      <w:bookmarkStart w:id="13" w:name="_Toc520463479"/>
       <w:r>
         <w:rPr>
           <w:rFonts w:asciiTheme="minorHAnsi" w:hAnsiTheme="minorHAnsi"/>
@@ -4197,7 +4415,7 @@
         </w:rPr>
         <w:t>ANÁLISIS</w:t>
       </w:r>
-      <w:bookmarkEnd w:id="11"/>
+      <w:bookmarkEnd w:id="13"/>
     </w:p>
     <w:p>
       <w:r>
@@ -4272,7 +4490,7 @@
           <w:szCs w:val="52"/>
         </w:rPr>
       </w:pPr>
-      <w:bookmarkStart w:id="12" w:name="_Toc520463480"/>
+      <w:bookmarkStart w:id="14" w:name="_Toc520463480"/>
       <w:r>
         <w:rPr>
           <w:rFonts w:asciiTheme="minorHAnsi" w:hAnsiTheme="minorHAnsi"/>
@@ -4283,7 +4501,7 @@
         </w:rPr>
         <w:t>DISEÑO</w:t>
       </w:r>
-      <w:bookmarkEnd w:id="12"/>
+      <w:bookmarkEnd w:id="14"/>
     </w:p>
     <w:p/>
     <w:p>
@@ -4296,7 +4514,7 @@
           <w:szCs w:val="40"/>
         </w:rPr>
       </w:pPr>
-      <w:bookmarkStart w:id="13" w:name="_Toc520463481"/>
+      <w:bookmarkStart w:id="15" w:name="_Toc520463481"/>
       <w:r>
         <w:rPr>
           <w:b/>
@@ -4306,7 +4524,7 @@
         </w:rPr>
         <w:t>6.1 ARQUITECTURA</w:t>
       </w:r>
-      <w:bookmarkEnd w:id="13"/>
+      <w:bookmarkEnd w:id="15"/>
     </w:p>
     <w:p/>
     <w:p>
@@ -4325,7 +4543,7 @@
           <w:szCs w:val="40"/>
         </w:rPr>
       </w:pPr>
-      <w:bookmarkStart w:id="14" w:name="_Toc520463482"/>
+      <w:bookmarkStart w:id="16" w:name="_Toc520463482"/>
       <w:r>
         <w:rPr>
           <w:b/>
@@ -4335,7 +4553,7 @@
         </w:rPr>
         <w:t>6.2 DIAGRAMA ENTIDAD RELACIÓN</w:t>
       </w:r>
-      <w:bookmarkEnd w:id="14"/>
+      <w:bookmarkEnd w:id="16"/>
     </w:p>
     <w:p>
       <w:r>
@@ -4353,7 +4571,7 @@
           <w:szCs w:val="40"/>
         </w:rPr>
       </w:pPr>
-      <w:bookmarkStart w:id="15" w:name="_Toc520463483"/>
+      <w:bookmarkStart w:id="17" w:name="_Toc520463483"/>
       <w:r>
         <w:rPr>
           <w:b/>
@@ -4363,7 +4581,7 @@
         </w:rPr>
         <w:t>6.3 MOCKUPS</w:t>
       </w:r>
-      <w:bookmarkEnd w:id="15"/>
+      <w:bookmarkEnd w:id="17"/>
     </w:p>
     <w:p/>
     <w:p>
@@ -4438,7 +4656,7 @@
           <w:szCs w:val="52"/>
         </w:rPr>
       </w:pPr>
-      <w:bookmarkStart w:id="16" w:name="_Toc520463484"/>
+      <w:bookmarkStart w:id="18" w:name="_Toc520463484"/>
       <w:r>
         <w:rPr>
           <w:rFonts w:asciiTheme="minorHAnsi" w:hAnsiTheme="minorHAnsi"/>
@@ -4449,7 +4667,7 @@
         </w:rPr>
         <w:t>IMPLEMENTACIÓN</w:t>
       </w:r>
-      <w:bookmarkEnd w:id="16"/>
+      <w:bookmarkEnd w:id="18"/>
     </w:p>
     <w:p/>
     <w:p>
@@ -4468,7 +4686,7 @@
           <w:szCs w:val="40"/>
         </w:rPr>
       </w:pPr>
-      <w:bookmarkStart w:id="17" w:name="_Toc520463485"/>
+      <w:bookmarkStart w:id="19" w:name="_Toc520463485"/>
       <w:r>
         <w:rPr>
           <w:b/>
@@ -4478,7 +4696,7 @@
         </w:rPr>
         <w:t>7.1 SEGURIDAD</w:t>
       </w:r>
-      <w:bookmarkEnd w:id="17"/>
+      <w:bookmarkEnd w:id="19"/>
       <w:r>
         <w:rPr>
           <w:b/>
@@ -4506,7 +4724,7 @@
           <w:szCs w:val="40"/>
         </w:rPr>
       </w:pPr>
-      <w:bookmarkStart w:id="18" w:name="_Toc520463486"/>
+      <w:bookmarkStart w:id="20" w:name="_Toc520463486"/>
       <w:r>
         <w:rPr>
           <w:b/>
@@ -4516,7 +4734,7 @@
         </w:rPr>
         <w:t>7.2 USABILIDAD</w:t>
       </w:r>
-      <w:bookmarkEnd w:id="18"/>
+      <w:bookmarkEnd w:id="20"/>
     </w:p>
     <w:p/>
     <w:p>
@@ -4534,7 +4752,7 @@
           <w:szCs w:val="40"/>
         </w:rPr>
       </w:pPr>
-      <w:bookmarkStart w:id="19" w:name="_Toc520463487"/>
+      <w:bookmarkStart w:id="21" w:name="_Toc520463487"/>
       <w:r>
         <w:rPr>
           <w:b/>
@@ -4544,7 +4762,7 @@
         </w:rPr>
         <w:t>7.3 PERSISTENCIA</w:t>
       </w:r>
-      <w:bookmarkEnd w:id="19"/>
+      <w:bookmarkEnd w:id="21"/>
     </w:p>
     <w:p/>
     <w:p>
@@ -4618,7 +4836,7 @@
           <w:szCs w:val="52"/>
         </w:rPr>
       </w:pPr>
-      <w:bookmarkStart w:id="20" w:name="_Toc520463488"/>
+      <w:bookmarkStart w:id="22" w:name="_Toc520463488"/>
       <w:r>
         <w:rPr>
           <w:rFonts w:asciiTheme="minorHAnsi" w:hAnsiTheme="minorHAnsi"/>
@@ -4629,7 +4847,7 @@
         </w:rPr>
         <w:t>CONCLUSIONES</w:t>
       </w:r>
-      <w:bookmarkEnd w:id="20"/>
+      <w:bookmarkEnd w:id="22"/>
     </w:p>
     <w:p>
       <w:r>
@@ -4683,7 +4901,7 @@
     <w:p/>
     <w:p/>
     <w:sectPr>
-      <w:footerReference w:type="default" r:id="rId11"/>
+      <w:footerReference w:type="default" r:id="rId12"/>
       <w:pgSz w:w="11906" w:h="16838"/>
       <w:pgMar w:top="1418" w:right="1701" w:bottom="1418" w:left="1701" w:header="709" w:footer="709" w:gutter="0"/>
       <w:cols w:space="708"/>
@@ -4757,7 +4975,7 @@
         <w:noProof/>
         <w:color w:val="5B9BD5" w:themeColor="accent1"/>
       </w:rPr>
-      <w:t>13</w:t>
+      <w:t>10</w:t>
     </w:r>
     <w:r>
       <w:rPr>
@@ -4794,7 +5012,7 @@
         <w:noProof/>
         <w:color w:val="5B9BD5" w:themeColor="accent1"/>
       </w:rPr>
-      <w:t>13</w:t>
+      <w:t>14</w:t>
     </w:r>
     <w:r>
       <w:rPr>
@@ -5785,6 +6003,17 @@
       <w:szCs w:val="18"/>
     </w:rPr>
   </w:style>
+  <w:style w:type="paragraph" w:styleId="Tabladeilustraciones">
+    <w:name w:val="table of figures"/>
+    <w:basedOn w:val="Normal"/>
+    <w:next w:val="Normal"/>
+    <w:uiPriority w:val="99"/>
+    <w:unhideWhenUsed/>
+    <w:rsid w:val="0081532A"/>
+    <w:pPr>
+      <w:spacing w:after="0"/>
+    </w:pPr>
+  </w:style>
 </w:styles>
 </file>
 
@@ -6054,7 +6283,7 @@
 </file>
 
 <file path=customXml/itemProps1.xml><?xml version="1.0" encoding="utf-8"?>
-<ds:datastoreItem xmlns:ds="http://schemas.openxmlformats.org/officeDocument/2006/customXml" ds:itemID="{C7A14716-36AE-4369-829F-D23883378C28}">
+<ds:datastoreItem xmlns:ds="http://schemas.openxmlformats.org/officeDocument/2006/customXml" ds:itemID="{FF971600-6F4E-42F4-872F-01C25BAF20AF}">
   <ds:schemaRefs>
     <ds:schemaRef ds:uri="http://schemas.openxmlformats.org/officeDocument/2006/bibliography"/>
   </ds:schemaRefs>

</xml_diff>

<commit_message>
memoria y new grup
</commit_message>
<xml_diff>
--- a/Memoria/Memoria.docx
+++ b/Memoria/Memoria.docx
@@ -2535,6 +2535,27 @@
           <w:tab w:val="right" w:leader="dot" w:pos="8494"/>
         </w:tabs>
         <w:rPr>
+          <w:color w:val="5B9BD5" w:themeColor="accent1"/>
+          <w:sz w:val="32"/>
+          <w:szCs w:val="32"/>
+        </w:rPr>
+      </w:pPr>
+      <w:r>
+        <w:rPr>
+          <w:color w:val="5B9BD5" w:themeColor="accent1"/>
+          <w:sz w:val="32"/>
+          <w:szCs w:val="32"/>
+        </w:rPr>
+        <w:t>Ilustraciones</w:t>
+      </w:r>
+    </w:p>
+    <w:p>
+      <w:pPr>
+        <w:pStyle w:val="Tabladeilustraciones"/>
+        <w:tabs>
+          <w:tab w:val="right" w:leader="dot" w:pos="8494"/>
+        </w:tabs>
+        <w:rPr>
           <w:rFonts w:eastAsiaTheme="minorEastAsia"/>
           <w:noProof/>
           <w:lang w:eastAsia="es-ES"/>
@@ -2549,7 +2570,7 @@
       <w:r>
         <w:fldChar w:fldCharType="separate"/>
       </w:r>
-      <w:hyperlink w:anchor="_Toc522813224" w:history="1">
+      <w:hyperlink w:anchor="_Toc522900031" w:history="1">
         <w:r>
           <w:rPr>
             <w:rStyle w:val="Hipervnculo"/>
@@ -2576,7 +2597,7 @@
             <w:noProof/>
             <w:webHidden/>
           </w:rPr>
-          <w:instrText xml:space="preserve"> PAGEREF _Toc522813224 \h </w:instrText>
+          <w:instrText xml:space="preserve"> PAGEREF _Toc522900031 \h </w:instrText>
         </w:r>
         <w:r>
           <w:rPr>
@@ -2619,7 +2640,7 @@
           <w:lang w:eastAsia="es-ES"/>
         </w:rPr>
       </w:pPr>
-      <w:hyperlink w:anchor="_Toc522813225" w:history="1">
+      <w:hyperlink w:anchor="_Toc522900032" w:history="1">
         <w:r>
           <w:rPr>
             <w:rStyle w:val="Hipervnculo"/>
@@ -2646,7 +2667,7 @@
             <w:noProof/>
             <w:webHidden/>
           </w:rPr>
-          <w:instrText xml:space="preserve"> PAGEREF _Toc522813225 \h </w:instrText>
+          <w:instrText xml:space="preserve"> PAGEREF _Toc522900032 \h </w:instrText>
         </w:r>
         <w:r>
           <w:rPr>
@@ -2689,7 +2710,7 @@
           <w:lang w:eastAsia="es-ES"/>
         </w:rPr>
       </w:pPr>
-      <w:hyperlink w:anchor="_Toc522813226" w:history="1">
+      <w:hyperlink w:anchor="_Toc522900033" w:history="1">
         <w:r>
           <w:rPr>
             <w:rStyle w:val="Hipervnculo"/>
@@ -2716,7 +2737,7 @@
             <w:noProof/>
             <w:webHidden/>
           </w:rPr>
-          <w:instrText xml:space="preserve"> PAGEREF _Toc522813226 \h </w:instrText>
+          <w:instrText xml:space="preserve"> PAGEREF _Toc522900033 \h </w:instrText>
         </w:r>
         <w:r>
           <w:rPr>
@@ -2759,7 +2780,7 @@
           <w:lang w:eastAsia="es-ES"/>
         </w:rPr>
       </w:pPr>
-      <w:hyperlink w:anchor="_Toc522813227" w:history="1">
+      <w:hyperlink w:anchor="_Toc522900034" w:history="1">
         <w:r>
           <w:rPr>
             <w:rStyle w:val="Hipervnculo"/>
@@ -2786,7 +2807,7 @@
             <w:noProof/>
             <w:webHidden/>
           </w:rPr>
-          <w:instrText xml:space="preserve"> PAGEREF _Toc522813227 \h </w:instrText>
+          <w:instrText xml:space="preserve"> PAGEREF _Toc522900034 \h </w:instrText>
         </w:r>
         <w:r>
           <w:rPr>
@@ -2829,7 +2850,7 @@
           <w:lang w:eastAsia="es-ES"/>
         </w:rPr>
       </w:pPr>
-      <w:hyperlink w:anchor="_Toc522813228" w:history="1">
+      <w:hyperlink w:anchor="_Toc522900035" w:history="1">
         <w:r>
           <w:rPr>
             <w:rStyle w:val="Hipervnculo"/>
@@ -2856,7 +2877,7 @@
             <w:noProof/>
             <w:webHidden/>
           </w:rPr>
-          <w:instrText xml:space="preserve"> PAGEREF _Toc522813228 \h </w:instrText>
+          <w:instrText xml:space="preserve"> PAGEREF _Toc522900035 \h </w:instrText>
         </w:r>
         <w:r>
           <w:rPr>
@@ -2899,7 +2920,7 @@
           <w:lang w:eastAsia="es-ES"/>
         </w:rPr>
       </w:pPr>
-      <w:hyperlink r:id="rId10" w:anchor="_Toc522813229" w:history="1">
+      <w:hyperlink r:id="rId10" w:anchor="_Toc522900036" w:history="1">
         <w:r>
           <w:rPr>
             <w:rStyle w:val="Hipervnculo"/>
@@ -2926,7 +2947,7 @@
             <w:noProof/>
             <w:webHidden/>
           </w:rPr>
-          <w:instrText xml:space="preserve"> PAGEREF _Toc522813229 \h </w:instrText>
+          <w:instrText xml:space="preserve"> PAGEREF _Toc522900036 \h </w:instrText>
         </w:r>
         <w:r>
           <w:rPr>
@@ -2969,7 +2990,7 @@
           <w:lang w:eastAsia="es-ES"/>
         </w:rPr>
       </w:pPr>
-      <w:hyperlink w:anchor="_Toc522813230" w:history="1">
+      <w:hyperlink w:anchor="_Toc522900037" w:history="1">
         <w:r>
           <w:rPr>
             <w:rStyle w:val="Hipervnculo"/>
@@ -2996,7 +3017,7 @@
             <w:noProof/>
             <w:webHidden/>
           </w:rPr>
-          <w:instrText xml:space="preserve"> PAGEREF _Toc522813230 \h </w:instrText>
+          <w:instrText xml:space="preserve"> PAGEREF _Toc522900037 \h </w:instrText>
         </w:r>
         <w:r>
           <w:rPr>
@@ -3029,6 +3050,146 @@
     </w:p>
     <w:p>
       <w:pPr>
+        <w:pStyle w:val="Tabladeilustraciones"/>
+        <w:tabs>
+          <w:tab w:val="right" w:leader="dot" w:pos="8494"/>
+        </w:tabs>
+        <w:rPr>
+          <w:rFonts w:eastAsiaTheme="minorEastAsia"/>
+          <w:noProof/>
+          <w:lang w:eastAsia="es-ES"/>
+        </w:rPr>
+      </w:pPr>
+      <w:hyperlink w:anchor="_Toc522900038" w:history="1">
+        <w:r>
+          <w:rPr>
+            <w:rStyle w:val="Hipervnculo"/>
+            <w:noProof/>
+          </w:rPr>
+          <w:t>Ilustración 8. Arquitectura de la aplicación.</w:t>
+        </w:r>
+        <w:r>
+          <w:rPr>
+            <w:noProof/>
+            <w:webHidden/>
+          </w:rPr>
+          <w:tab/>
+        </w:r>
+        <w:r>
+          <w:rPr>
+            <w:noProof/>
+            <w:webHidden/>
+          </w:rPr>
+          <w:fldChar w:fldCharType="begin"/>
+        </w:r>
+        <w:r>
+          <w:rPr>
+            <w:noProof/>
+            <w:webHidden/>
+          </w:rPr>
+          <w:instrText xml:space="preserve"> PAGEREF _Toc522900038 \h </w:instrText>
+        </w:r>
+        <w:r>
+          <w:rPr>
+            <w:noProof/>
+            <w:webHidden/>
+          </w:rPr>
+        </w:r>
+        <w:r>
+          <w:rPr>
+            <w:noProof/>
+            <w:webHidden/>
+          </w:rPr>
+          <w:fldChar w:fldCharType="separate"/>
+        </w:r>
+        <w:r>
+          <w:rPr>
+            <w:noProof/>
+            <w:webHidden/>
+          </w:rPr>
+          <w:t>46</w:t>
+        </w:r>
+        <w:r>
+          <w:rPr>
+            <w:noProof/>
+            <w:webHidden/>
+          </w:rPr>
+          <w:fldChar w:fldCharType="end"/>
+        </w:r>
+      </w:hyperlink>
+    </w:p>
+    <w:p>
+      <w:pPr>
+        <w:pStyle w:val="Tabladeilustraciones"/>
+        <w:tabs>
+          <w:tab w:val="right" w:leader="dot" w:pos="8494"/>
+        </w:tabs>
+        <w:rPr>
+          <w:rFonts w:eastAsiaTheme="minorEastAsia"/>
+          <w:noProof/>
+          <w:lang w:eastAsia="es-ES"/>
+        </w:rPr>
+      </w:pPr>
+      <w:hyperlink w:anchor="_Toc522900039" w:history="1">
+        <w:r>
+          <w:rPr>
+            <w:rStyle w:val="Hipervnculo"/>
+            <w:noProof/>
+          </w:rPr>
+          <w:t>Ilustración 9. Diagrama Entidad Relación de Visual Studio.</w:t>
+        </w:r>
+        <w:r>
+          <w:rPr>
+            <w:noProof/>
+            <w:webHidden/>
+          </w:rPr>
+          <w:tab/>
+        </w:r>
+        <w:r>
+          <w:rPr>
+            <w:noProof/>
+            <w:webHidden/>
+          </w:rPr>
+          <w:fldChar w:fldCharType="begin"/>
+        </w:r>
+        <w:r>
+          <w:rPr>
+            <w:noProof/>
+            <w:webHidden/>
+          </w:rPr>
+          <w:instrText xml:space="preserve"> PAGEREF _Toc522900039 \h </w:instrText>
+        </w:r>
+        <w:r>
+          <w:rPr>
+            <w:noProof/>
+            <w:webHidden/>
+          </w:rPr>
+        </w:r>
+        <w:r>
+          <w:rPr>
+            <w:noProof/>
+            <w:webHidden/>
+          </w:rPr>
+          <w:fldChar w:fldCharType="separate"/>
+        </w:r>
+        <w:r>
+          <w:rPr>
+            <w:noProof/>
+            <w:webHidden/>
+          </w:rPr>
+          <w:t>47</w:t>
+        </w:r>
+        <w:r>
+          <w:rPr>
+            <w:noProof/>
+            <w:webHidden/>
+          </w:rPr>
+          <w:fldChar w:fldCharType="end"/>
+        </w:r>
+      </w:hyperlink>
+    </w:p>
+    <w:p>
+      <w:pPr>
         <w:rPr>
           <w:rFonts w:asciiTheme="majorHAnsi" w:eastAsiaTheme="majorEastAsia" w:hAnsiTheme="majorHAnsi" w:cstheme="majorBidi"/>
           <w:color w:val="2E74B5" w:themeColor="accent1" w:themeShade="BF"/>
@@ -3146,10 +3307,8 @@
       <w:r>
         <w:rPr>
           <w:rFonts w:ascii="Times New Roman" w:hAnsi="Times New Roman" w:cs="Times New Roman"/>
-          <w:color w:val="000000" w:themeColor="text1"/>
-          <w:shd w:val="clear" w:color="auto" w:fill="F4F2EA"/>
-        </w:rPr>
-        <w:t>La web permitirá la opción de definir nuevos eventos que podrán sincronizarse entre varios usuarios.  La plataforma se encargará de registrar eventos, buscar huecos para asignación de eventos, notificaciones, etc… Entre otras funcionalidades.</w:t>
+        </w:rPr>
+        <w:t>La web permitirá la opción de definir nuevos eventos que podrán sincronizarse entre varios usuarios.  La plataforma se encargará de registrar eventos, buscar huecos para asignación de eventos, notificaciones, etc… Entre otras funcionalidades.</w:t>
       </w:r>
     </w:p>
     <w:p>
@@ -3971,7 +4130,7 @@
         <w:pStyle w:val="Descripcin"/>
         <w:jc w:val="both"/>
       </w:pPr>
-      <w:bookmarkStart w:id="6" w:name="_Toc522813224"/>
+      <w:bookmarkStart w:id="6" w:name="_Toc522900031"/>
       <w:r>
         <w:t xml:space="preserve">Ilustración </w:t>
       </w:r>
@@ -4002,7 +4161,13 @@
         <w:t>TFGDatabase</w:t>
       </w:r>
       <w:r>
-        <w:t xml:space="preserve">. El segundo recurso que observamos es el servidor de SQl, </w:t>
+        <w:t xml:space="preserve">. El segundo recurso que </w:t>
+      </w:r>
+      <w:r>
+        <w:t>observamos es el servidor de SQL</w:t>
+      </w:r>
+      <w:r>
+        <w:t xml:space="preserve">, </w:t>
       </w:r>
       <w:r>
         <w:rPr>
@@ -4242,8 +4407,6 @@
       <w:r>
         <w:br w:type="page"/>
       </w:r>
-      <w:bookmarkStart w:id="8" w:name="_GoBack"/>
-      <w:bookmarkEnd w:id="8"/>
     </w:p>
     <w:p>
       <w:pPr>
@@ -4302,7 +4465,7 @@
           <w:szCs w:val="52"/>
         </w:rPr>
       </w:pPr>
-      <w:bookmarkStart w:id="9" w:name="_Toc522206022"/>
+      <w:bookmarkStart w:id="8" w:name="_Toc522206022"/>
       <w:r>
         <w:rPr>
           <w:rFonts w:asciiTheme="minorHAnsi" w:hAnsiTheme="minorHAnsi"/>
@@ -4313,7 +4476,7 @@
         </w:rPr>
         <w:t>ESPECIFICACIÓN DE REQUISITOS</w:t>
       </w:r>
-      <w:bookmarkEnd w:id="9"/>
+      <w:bookmarkEnd w:id="8"/>
     </w:p>
     <w:p/>
     <w:p>
@@ -4326,7 +4489,7 @@
           <w:szCs w:val="40"/>
         </w:rPr>
       </w:pPr>
-      <w:bookmarkStart w:id="10" w:name="_Toc522206023"/>
+      <w:bookmarkStart w:id="9" w:name="_Toc522206023"/>
       <w:r>
         <w:rPr>
           <w:b/>
@@ -4336,7 +4499,7 @@
         </w:rPr>
         <w:t>4.1 ESPECIFICACIÓN INFORMAL</w:t>
       </w:r>
-      <w:bookmarkEnd w:id="10"/>
+      <w:bookmarkEnd w:id="9"/>
     </w:p>
     <w:p/>
     <w:p>
@@ -4398,7 +4561,7 @@
           <w:szCs w:val="40"/>
         </w:rPr>
       </w:pPr>
-      <w:bookmarkStart w:id="11" w:name="_Toc522206024"/>
+      <w:bookmarkStart w:id="10" w:name="_Toc522206024"/>
       <w:r>
         <w:rPr>
           <w:b/>
@@ -4409,7 +4572,7 @@
         <w:lastRenderedPageBreak/>
         <w:t>4.2 MODELO FUNCIONAL</w:t>
       </w:r>
-      <w:bookmarkEnd w:id="11"/>
+      <w:bookmarkEnd w:id="10"/>
     </w:p>
     <w:p/>
     <w:p>
@@ -4600,7 +4763,7 @@
           <w:szCs w:val="32"/>
         </w:rPr>
       </w:pPr>
-      <w:bookmarkStart w:id="12" w:name="_Toc522813225"/>
+      <w:bookmarkStart w:id="11" w:name="_Toc522900032"/>
       <w:r>
         <w:t xml:space="preserve">Ilustración </w:t>
       </w:r>
@@ -4615,7 +4778,7 @@
       <w:r>
         <w:t>. Diagrama de casos de uso genérico.</w:t>
       </w:r>
-      <w:bookmarkEnd w:id="12"/>
+      <w:bookmarkEnd w:id="11"/>
     </w:p>
     <w:p>
       <w:pPr>
@@ -4726,7 +4889,7 @@
         <w:pStyle w:val="Descripcin"/>
         <w:jc w:val="both"/>
       </w:pPr>
-      <w:bookmarkStart w:id="13" w:name="_Toc522813226"/>
+      <w:bookmarkStart w:id="12" w:name="_Toc522900033"/>
       <w:r>
         <w:t xml:space="preserve">Ilustración </w:t>
       </w:r>
@@ -4741,7 +4904,7 @@
       <w:r>
         <w:t>. Diagrama de caso de uso de Administración.</w:t>
       </w:r>
-      <w:bookmarkEnd w:id="13"/>
+      <w:bookmarkEnd w:id="12"/>
     </w:p>
     <w:p>
       <w:pPr>
@@ -15365,7 +15528,7 @@
         <w:pStyle w:val="Descripcin"/>
         <w:jc w:val="both"/>
       </w:pPr>
-      <w:bookmarkStart w:id="14" w:name="_Toc522813227"/>
+      <w:bookmarkStart w:id="13" w:name="_Toc522900034"/>
       <w:r>
         <w:t xml:space="preserve">Ilustración </w:t>
       </w:r>
@@ -15380,7 +15543,7 @@
       <w:r>
         <w:t>. Diagrama de casos de uso de Eventos.</w:t>
       </w:r>
-      <w:bookmarkEnd w:id="14"/>
+      <w:bookmarkEnd w:id="13"/>
     </w:p>
     <w:p>
       <w:pPr>
@@ -23082,7 +23245,7 @@
         <w:pStyle w:val="Descripcin"/>
         <w:jc w:val="both"/>
       </w:pPr>
-      <w:bookmarkStart w:id="15" w:name="_Toc522813228"/>
+      <w:bookmarkStart w:id="14" w:name="_Toc522900035"/>
       <w:r>
         <w:t xml:space="preserve">Ilustración </w:t>
       </w:r>
@@ -23097,7 +23260,7 @@
       <w:r>
         <w:t>. Diagrama de casos de uso de Notas.</w:t>
       </w:r>
-      <w:bookmarkEnd w:id="15"/>
+      <w:bookmarkEnd w:id="14"/>
     </w:p>
     <w:p>
       <w:pPr>
@@ -26317,7 +26480,7 @@
                                 <w:color w:val="000000" w:themeColor="text1"/>
                               </w:rPr>
                             </w:pPr>
-                            <w:bookmarkStart w:id="16" w:name="_Toc522813229"/>
+                            <w:bookmarkStart w:id="15" w:name="_Toc522900036"/>
                             <w:r>
                               <w:t xml:space="preserve">Ilustración </w:t>
                             </w:r>
@@ -26332,7 +26495,7 @@
                             <w:r>
                               <w:t>. Diagrama de casos de uso de Chat.</w:t>
                             </w:r>
-                            <w:bookmarkEnd w:id="16"/>
+                            <w:bookmarkEnd w:id="15"/>
                           </w:p>
                         </w:txbxContent>
                       </wps:txbx>
@@ -26365,7 +26528,7 @@
                           <w:color w:val="000000" w:themeColor="text1"/>
                         </w:rPr>
                       </w:pPr>
-                      <w:bookmarkStart w:id="17" w:name="_Toc522813229"/>
+                      <w:bookmarkStart w:id="16" w:name="_Toc522900036"/>
                       <w:r>
                         <w:t xml:space="preserve">Ilustración </w:t>
                       </w:r>
@@ -26380,7 +26543,7 @@
                       <w:r>
                         <w:t>. Diagrama de casos de uso de Chat.</w:t>
                       </w:r>
-                      <w:bookmarkEnd w:id="17"/>
+                      <w:bookmarkEnd w:id="16"/>
                     </w:p>
                   </w:txbxContent>
                 </v:textbox>
@@ -33007,7 +33170,7 @@
           <w:szCs w:val="52"/>
         </w:rPr>
       </w:pPr>
-      <w:bookmarkStart w:id="18" w:name="_Toc522206025"/>
+      <w:bookmarkStart w:id="17" w:name="_Toc522206025"/>
       <w:r>
         <w:rPr>
           <w:rFonts w:asciiTheme="minorHAnsi" w:hAnsiTheme="minorHAnsi"/>
@@ -33018,7 +33181,7 @@
         </w:rPr>
         <w:t>ANÁLISIS</w:t>
       </w:r>
-      <w:bookmarkEnd w:id="18"/>
+      <w:bookmarkEnd w:id="17"/>
     </w:p>
     <w:p>
       <w:r>
@@ -33159,7 +33322,7 @@
         <w:pStyle w:val="Descripcin"/>
         <w:jc w:val="both"/>
       </w:pPr>
-      <w:bookmarkStart w:id="19" w:name="_Toc522813230"/>
+      <w:bookmarkStart w:id="18" w:name="_Toc522900037"/>
       <w:r>
         <w:t xml:space="preserve">Ilustración </w:t>
       </w:r>
@@ -33174,7 +33337,7 @@
       <w:r>
         <w:t>. Diagrama Entidad Relación.</w:t>
       </w:r>
-      <w:bookmarkEnd w:id="19"/>
+      <w:bookmarkEnd w:id="18"/>
     </w:p>
     <w:p>
       <w:r>
@@ -33619,6 +33782,18 @@
       <w:pPr>
         <w:jc w:val="both"/>
       </w:pPr>
+      <w:r>
+        <w:t>Una vez tenemos establecido el modelo de la base de datos nos queda trasladar este diseño con a las tablas de la base de datos.</w:t>
+      </w:r>
+      <w:r>
+        <w:t xml:space="preserve"> Gracias a la herramienta de Visual Studio esta tarea nos resultará mucho </w:t>
+      </w:r>
+      <w:r>
+        <w:t>más</w:t>
+      </w:r>
+      <w:r>
+        <w:t xml:space="preserve"> sencilla.</w:t>
+      </w:r>
     </w:p>
     <w:p>
       <w:pPr>
@@ -33693,7 +33868,7 @@
           <w:szCs w:val="52"/>
         </w:rPr>
       </w:pPr>
-      <w:bookmarkStart w:id="20" w:name="_Toc522206026"/>
+      <w:bookmarkStart w:id="19" w:name="_Toc522206026"/>
       <w:r>
         <w:rPr>
           <w:rFonts w:asciiTheme="minorHAnsi" w:hAnsiTheme="minorHAnsi"/>
@@ -33704,7 +33879,7 @@
         </w:rPr>
         <w:t>DISEÑO</w:t>
       </w:r>
-      <w:bookmarkEnd w:id="20"/>
+      <w:bookmarkEnd w:id="19"/>
     </w:p>
     <w:p/>
     <w:p>
@@ -33717,7 +33892,7 @@
           <w:szCs w:val="40"/>
         </w:rPr>
       </w:pPr>
-      <w:bookmarkStart w:id="21" w:name="_Toc522206027"/>
+      <w:bookmarkStart w:id="20" w:name="_Toc522206027"/>
       <w:r>
         <w:rPr>
           <w:b/>
@@ -33727,12 +33902,357 @@
         </w:rPr>
         <w:t>6.1 ARQUITECTURA</w:t>
       </w:r>
-      <w:bookmarkEnd w:id="21"/>
+      <w:bookmarkEnd w:id="20"/>
     </w:p>
     <w:p/>
     <w:p>
       <w:r>
         <w:t>DIFERENCIA ENTRE FRONTEND Y BACKEND. DENTRO DE BACKEND ENCONTRAMOS LA CAPA DE API, CAPA DE NEGOCIO Y DATOS.</w:t>
+      </w:r>
+    </w:p>
+    <w:p>
+      <w:pPr>
+        <w:jc w:val="both"/>
+      </w:pPr>
+      <w:r>
+        <w:t>En este proyecto vamos a tener una división muy fuerte en el código, debemos distinguir entre el Front-End y el Back-End de la aplicación.</w:t>
+      </w:r>
+      <w:r>
+        <w:t xml:space="preserve"> En este caso tendremos dos aplicaciones de Front-End, las cuales serán la página web principal y la página de administración. En el Back-End nos encontraremos todo lo relacionado con las consultas y el procesado de los datos en este caso nos lo encontramos dividido en varias capas, por un lado, la API REST, luego una capa de negocio, encargada de realizar la lógica de las peticiones y finalmente una capa de datos que se encargará de hacer consultas simples</w:t>
+      </w:r>
+      <w:r>
+        <w:t xml:space="preserve"> a la base de datos</w:t>
+      </w:r>
+      <w:r>
+        <w:t>.</w:t>
+      </w:r>
+    </w:p>
+    <w:p>
+      <w:pPr>
+        <w:keepNext/>
+        <w:jc w:val="both"/>
+      </w:pPr>
+      <w:r>
+        <w:rPr>
+          <w:noProof/>
+          <w:lang w:eastAsia="es-ES"/>
+        </w:rPr>
+        <w:drawing>
+          <wp:inline distT="0" distB="0" distL="0" distR="0" wp14:anchorId="658EA6F5" wp14:editId="2CA7F21A">
+            <wp:extent cx="5400040" cy="2290445"/>
+            <wp:effectExtent l="0" t="0" r="0" b="0"/>
+            <wp:docPr id="13" name="Imagen 13"/>
+            <wp:cNvGraphicFramePr>
+              <a:graphicFrameLocks xmlns:a="http://schemas.openxmlformats.org/drawingml/2006/main" noChangeAspect="1"/>
+            </wp:cNvGraphicFramePr>
+            <a:graphic xmlns:a="http://schemas.openxmlformats.org/drawingml/2006/main">
+              <a:graphicData uri="http://schemas.openxmlformats.org/drawingml/2006/picture">
+                <pic:pic xmlns:pic="http://schemas.openxmlformats.org/drawingml/2006/picture">
+                  <pic:nvPicPr>
+                    <pic:cNvPr id="13" name="Arquitectura.jpg"/>
+                    <pic:cNvPicPr/>
+                  </pic:nvPicPr>
+                  <pic:blipFill>
+                    <a:blip r:embed="rId18">
+                      <a:extLst>
+                        <a:ext uri="{28A0092B-C50C-407E-A947-70E740481C1C}">
+                          <a14:useLocalDpi xmlns:a14="http://schemas.microsoft.com/office/drawing/2010/main" val="0"/>
+                        </a:ext>
+                      </a:extLst>
+                    </a:blip>
+                    <a:stretch>
+                      <a:fillRect/>
+                    </a:stretch>
+                  </pic:blipFill>
+                  <pic:spPr>
+                    <a:xfrm>
+                      <a:off x="0" y="0"/>
+                      <a:ext cx="5400040" cy="2290445"/>
+                    </a:xfrm>
+                    <a:prstGeom prst="rect">
+                      <a:avLst/>
+                    </a:prstGeom>
+                  </pic:spPr>
+                </pic:pic>
+              </a:graphicData>
+            </a:graphic>
+          </wp:inline>
+        </w:drawing>
+      </w:r>
+    </w:p>
+    <w:p>
+      <w:pPr>
+        <w:pStyle w:val="Descripcin"/>
+        <w:jc w:val="both"/>
+      </w:pPr>
+      <w:bookmarkStart w:id="21" w:name="_Toc522900038"/>
+      <w:r>
+        <w:t xml:space="preserve">Ilustración </w:t>
+      </w:r>
+      <w:fldSimple w:instr=" SEQ Ilustración \* ARABIC ">
+        <w:r>
+          <w:rPr>
+            <w:noProof/>
+          </w:rPr>
+          <w:t>8</w:t>
+        </w:r>
+      </w:fldSimple>
+      <w:r>
+        <w:t>. Arquitectura de la aplicación.</w:t>
+      </w:r>
+      <w:bookmarkEnd w:id="21"/>
+    </w:p>
+    <w:p>
+      <w:pPr>
+        <w:jc w:val="both"/>
+      </w:pPr>
+      <w:r>
+        <w:t>Gracias a esta arquitectura podemos realizar una abstracción mucho más eficiente de los datos, manteniendo una seguridad y permitiendo el acceso a los datos desde diversos dispositivos gracias a la API.</w:t>
+      </w:r>
+    </w:p>
+    <w:p>
+      <w:pPr>
+        <w:pStyle w:val="Ttulo2"/>
+        <w:rPr>
+          <w:b/>
+          <w:color w:val="1F4E79" w:themeColor="accent1" w:themeShade="80"/>
+          <w:sz w:val="40"/>
+          <w:szCs w:val="40"/>
+        </w:rPr>
+      </w:pPr>
+      <w:bookmarkStart w:id="22" w:name="_Toc522206028"/>
+      <w:r>
+        <w:rPr>
+          <w:b/>
+          <w:color w:val="1F4E79" w:themeColor="accent1" w:themeShade="80"/>
+          <w:sz w:val="40"/>
+          <w:szCs w:val="40"/>
+        </w:rPr>
+        <w:lastRenderedPageBreak/>
+        <w:t>6.2 DIAGRAMA ENTIDAD RELACIÓN</w:t>
+      </w:r>
+      <w:bookmarkEnd w:id="22"/>
+    </w:p>
+    <w:p>
+      <w:r>
+        <w:t xml:space="preserve">PONER Y EXPLICAR EL DIAGRAMA ENTIDAD RELACIÓN QUE SE HA SEGUIDO EN LA PLATAFORMA </w:t>
+      </w:r>
+    </w:p>
+    <w:p>
+      <w:pPr>
+        <w:jc w:val="both"/>
+      </w:pPr>
+      <w:r>
+        <w:t>En el capítulo 5 se ha explicado el diagrama entidad-relación, y gracias a la herramienta de Visual Studio podemos implementar visualmente el diagrama y esta generará la base de datos a partir de este.</w:t>
+      </w:r>
+    </w:p>
+    <w:p>
+      <w:pPr>
+        <w:keepNext/>
+        <w:jc w:val="both"/>
+      </w:pPr>
+      <w:r>
+        <w:rPr>
+          <w:noProof/>
+          <w:lang w:eastAsia="es-ES"/>
+        </w:rPr>
+        <w:drawing>
+          <wp:inline distT="0" distB="0" distL="0" distR="0" wp14:anchorId="647D430D" wp14:editId="348244E8">
+            <wp:extent cx="5400040" cy="6697980"/>
+            <wp:effectExtent l="0" t="0" r="0" b="7620"/>
+            <wp:docPr id="14" name="Imagen 14"/>
+            <wp:cNvGraphicFramePr>
+              <a:graphicFrameLocks xmlns:a="http://schemas.openxmlformats.org/drawingml/2006/main" noChangeAspect="1"/>
+            </wp:cNvGraphicFramePr>
+            <a:graphic xmlns:a="http://schemas.openxmlformats.org/drawingml/2006/main">
+              <a:graphicData uri="http://schemas.openxmlformats.org/drawingml/2006/picture">
+                <pic:pic xmlns:pic="http://schemas.openxmlformats.org/drawingml/2006/picture">
+                  <pic:nvPicPr>
+                    <pic:cNvPr id="14" name="EntityDesignerDiagram.jpg"/>
+                    <pic:cNvPicPr/>
+                  </pic:nvPicPr>
+                  <pic:blipFill>
+                    <a:blip r:embed="rId19" cstate="print">
+                      <a:extLst>
+                        <a:ext uri="{28A0092B-C50C-407E-A947-70E740481C1C}">
+                          <a14:useLocalDpi xmlns:a14="http://schemas.microsoft.com/office/drawing/2010/main" val="0"/>
+                        </a:ext>
+                      </a:extLst>
+                    </a:blip>
+                    <a:stretch>
+                      <a:fillRect/>
+                    </a:stretch>
+                  </pic:blipFill>
+                  <pic:spPr>
+                    <a:xfrm>
+                      <a:off x="0" y="0"/>
+                      <a:ext cx="5400040" cy="6697980"/>
+                    </a:xfrm>
+                    <a:prstGeom prst="rect">
+                      <a:avLst/>
+                    </a:prstGeom>
+                  </pic:spPr>
+                </pic:pic>
+              </a:graphicData>
+            </a:graphic>
+          </wp:inline>
+        </w:drawing>
+      </w:r>
+    </w:p>
+    <w:p>
+      <w:pPr>
+        <w:pStyle w:val="Descripcin"/>
+        <w:jc w:val="both"/>
+      </w:pPr>
+      <w:bookmarkStart w:id="23" w:name="_Toc522900039"/>
+      <w:r>
+        <w:t xml:space="preserve">Ilustración </w:t>
+      </w:r>
+      <w:fldSimple w:instr=" SEQ Ilustración \* ARABIC ">
+        <w:r>
+          <w:rPr>
+            <w:noProof/>
+          </w:rPr>
+          <w:t>9</w:t>
+        </w:r>
+      </w:fldSimple>
+      <w:r>
+        <w:t>. Diagrama Entidad Relación de Visual Studio.</w:t>
+      </w:r>
+      <w:bookmarkEnd w:id="23"/>
+    </w:p>
+    <w:p>
+      <w:pPr>
+        <w:jc w:val="both"/>
+      </w:pPr>
+      <w:r>
+        <w:lastRenderedPageBreak/>
+        <w:t xml:space="preserve">Gracias a esta herramienta podemos, no solo diseñar en diagrama en el mismo Visual Studio si no que </w:t>
+      </w:r>
+      <w:r>
+        <w:t xml:space="preserve">automáticamente podemos generar las secuencias SLQ necesarias para generar la base de datos correspondiente al diagrama e inmediatamente compilar ese código en el servidor de Azure para que se genere la base de datos directamente en el servidor. Una vez tenemos la base de datos en el servidor </w:t>
+      </w:r>
+      <w:r>
+        <w:t>podemos descargarla y generar las clases dentro del proyecto para facilitar el acceso y las consultas.</w:t>
+      </w:r>
+    </w:p>
+    <w:p>
+      <w:pPr>
+        <w:pStyle w:val="Ttulo2"/>
+        <w:rPr>
+          <w:b/>
+          <w:color w:val="1F4E79" w:themeColor="accent1" w:themeShade="80"/>
+          <w:sz w:val="40"/>
+          <w:szCs w:val="40"/>
+        </w:rPr>
+      </w:pPr>
+      <w:bookmarkStart w:id="24" w:name="_Toc522206029"/>
+      <w:r>
+        <w:rPr>
+          <w:b/>
+          <w:color w:val="1F4E79" w:themeColor="accent1" w:themeShade="80"/>
+          <w:sz w:val="40"/>
+          <w:szCs w:val="40"/>
+        </w:rPr>
+        <w:t>6.3 MOCKUPS</w:t>
+      </w:r>
+      <w:bookmarkEnd w:id="24"/>
+    </w:p>
+    <w:p/>
+    <w:p>
+      <w:r>
+        <w:t xml:space="preserve">CAPTURAS DEL ESTADO DE LA WEB Y COMO VAN QUEDANDO LAS TRANSICIONES </w:t>
+      </w:r>
+    </w:p>
+    <w:p>
+      <w:pPr>
+        <w:rPr>
+          <w:rFonts w:asciiTheme="majorHAnsi" w:eastAsiaTheme="majorEastAsia" w:hAnsiTheme="majorHAnsi" w:cstheme="majorBidi"/>
+          <w:color w:val="2E74B5" w:themeColor="accent1" w:themeShade="BF"/>
+          <w:sz w:val="32"/>
+          <w:szCs w:val="32"/>
+        </w:rPr>
+      </w:pPr>
+      <w:r>
+        <w:t xml:space="preserve">La </w:t>
+      </w:r>
+      <w:bookmarkStart w:id="25" w:name="_GoBack"/>
+      <w:bookmarkEnd w:id="25"/>
+      <w:r>
+        <w:br w:type="page"/>
+      </w:r>
+    </w:p>
+    <w:p>
+      <w:pPr>
+        <w:rPr>
+          <w:sz w:val="52"/>
+          <w:szCs w:val="52"/>
+        </w:rPr>
+      </w:pPr>
+    </w:p>
+    <w:p>
+      <w:pPr>
+        <w:rPr>
+          <w:sz w:val="52"/>
+          <w:szCs w:val="52"/>
+        </w:rPr>
+      </w:pPr>
+    </w:p>
+    <w:p>
+      <w:pPr>
+        <w:rPr>
+          <w:sz w:val="52"/>
+          <w:szCs w:val="52"/>
+        </w:rPr>
+      </w:pPr>
+    </w:p>
+    <w:p>
+      <w:pPr>
+        <w:rPr>
+          <w:b/>
+          <w:color w:val="1F4E79" w:themeColor="accent1" w:themeShade="80"/>
+          <w:sz w:val="52"/>
+          <w:szCs w:val="52"/>
+        </w:rPr>
+      </w:pPr>
+      <w:r>
+        <w:rPr>
+          <w:b/>
+          <w:color w:val="1F4E79" w:themeColor="accent1" w:themeShade="80"/>
+          <w:sz w:val="52"/>
+          <w:szCs w:val="52"/>
+        </w:rPr>
+        <w:t>CAPÍTULO 7</w:t>
+      </w:r>
+    </w:p>
+    <w:p>
+      <w:pPr>
+        <w:pStyle w:val="Ttulo1"/>
+        <w:rPr>
+          <w:rFonts w:asciiTheme="minorHAnsi" w:hAnsiTheme="minorHAnsi"/>
+          <w:b/>
+          <w:color w:val="1F4E79" w:themeColor="accent1" w:themeShade="80"/>
+          <w:sz w:val="52"/>
+          <w:szCs w:val="52"/>
+        </w:rPr>
+      </w:pPr>
+      <w:bookmarkStart w:id="26" w:name="_Toc522206030"/>
+      <w:r>
+        <w:rPr>
+          <w:rFonts w:asciiTheme="minorHAnsi" w:hAnsiTheme="minorHAnsi"/>
+          <w:b/>
+          <w:color w:val="1F4E79" w:themeColor="accent1" w:themeShade="80"/>
+          <w:sz w:val="52"/>
+          <w:szCs w:val="52"/>
+        </w:rPr>
+        <w:t>IMPLEMENTACIÓN</w:t>
+      </w:r>
+      <w:bookmarkEnd w:id="26"/>
+    </w:p>
+    <w:p/>
+    <w:p>
+      <w:r>
+        <w:t>FRONEND Y BACKEND</w:t>
       </w:r>
     </w:p>
     <w:p/>
@@ -33746,7 +34266,7 @@
           <w:szCs w:val="40"/>
         </w:rPr>
       </w:pPr>
-      <w:bookmarkStart w:id="22" w:name="_Toc522206028"/>
+      <w:bookmarkStart w:id="27" w:name="_Toc522206031"/>
       <w:r>
         <w:rPr>
           <w:b/>
@@ -33754,13 +34274,23 @@
           <w:sz w:val="40"/>
           <w:szCs w:val="40"/>
         </w:rPr>
-        <w:t>6.2 DIAGRAMA ENTIDAD RELACIÓN</w:t>
-      </w:r>
-      <w:bookmarkEnd w:id="22"/>
+        <w:t>7.1 SEGURIDAD</w:t>
+      </w:r>
+      <w:bookmarkEnd w:id="27"/>
+      <w:r>
+        <w:rPr>
+          <w:b/>
+          <w:color w:val="1F4E79" w:themeColor="accent1" w:themeShade="80"/>
+          <w:sz w:val="40"/>
+          <w:szCs w:val="40"/>
+        </w:rPr>
+        <w:t xml:space="preserve"> </w:t>
+      </w:r>
     </w:p>
+    <w:p/>
     <w:p>
       <w:r>
-        <w:t xml:space="preserve">PONER Y EXPLICAR EL DIAGRAMA ENTIDAD RELACIÓN QUE SE HA SEGUIDO EN LA PLATAFORMA </w:t>
+        <w:t>PROTECCIÓN INTEGRIDAD ACCESO</w:t>
       </w:r>
     </w:p>
     <w:p/>
@@ -33774,7 +34304,7 @@
           <w:szCs w:val="40"/>
         </w:rPr>
       </w:pPr>
-      <w:bookmarkStart w:id="23" w:name="_Toc522206029"/>
+      <w:bookmarkStart w:id="28" w:name="_Toc522206032"/>
       <w:r>
         <w:rPr>
           <w:b/>
@@ -33782,16 +34312,45 @@
           <w:sz w:val="40"/>
           <w:szCs w:val="40"/>
         </w:rPr>
-        <w:t>6.3 MOCKUPS</w:t>
-      </w:r>
-      <w:bookmarkEnd w:id="23"/>
+        <w:t>7.2 USABILIDAD</w:t>
+      </w:r>
+      <w:bookmarkEnd w:id="28"/>
     </w:p>
     <w:p/>
     <w:p>
       <w:r>
-        <w:t xml:space="preserve">CAPTURAS DEL ESTADO DE LA WEB Y COMO VAN QUEDANDO LAS TRANSICIONES </w:t>
+        <w:t>FACILIDADES DE USO PARA EL USUARIO Y NÚMEROS DE CLICKS QUE SON NECESARIOS PARA LAS TRANSICIONES</w:t>
       </w:r>
     </w:p>
+    <w:p/>
+    <w:p>
+      <w:pPr>
+        <w:pStyle w:val="Ttulo2"/>
+        <w:rPr>
+          <w:b/>
+          <w:sz w:val="40"/>
+          <w:szCs w:val="40"/>
+        </w:rPr>
+      </w:pPr>
+      <w:bookmarkStart w:id="29" w:name="_Toc522206033"/>
+      <w:r>
+        <w:rPr>
+          <w:b/>
+          <w:color w:val="1F4E79" w:themeColor="accent1" w:themeShade="80"/>
+          <w:sz w:val="40"/>
+          <w:szCs w:val="40"/>
+        </w:rPr>
+        <w:t>7.3 PERSISTENCIA</w:t>
+      </w:r>
+      <w:bookmarkEnd w:id="29"/>
+    </w:p>
+    <w:p/>
+    <w:p>
+      <w:r>
+        <w:t>USO DEL SERVIDOR DE AZURE Y QUE HACE PARA ASEGURAR LA PERSISTENCIA</w:t>
+      </w:r>
+    </w:p>
+    <w:p/>
     <w:p>
       <w:pPr>
         <w:rPr>
@@ -33845,12 +34404,20 @@
           <w:sz w:val="52"/>
           <w:szCs w:val="52"/>
         </w:rPr>
-        <w:t>CAPÍTULO 7</w:t>
+        <w:t>CAPÍTULO 8</w:t>
       </w:r>
     </w:p>
     <w:p>
       <w:pPr>
         <w:pStyle w:val="Ttulo1"/>
+        <w:rPr>
+          <w:rFonts w:asciiTheme="minorHAnsi" w:hAnsiTheme="minorHAnsi"/>
+          <w:sz w:val="52"/>
+          <w:szCs w:val="52"/>
+        </w:rPr>
+      </w:pPr>
+      <w:bookmarkStart w:id="30" w:name="_Toc522206034"/>
+      <w:r>
         <w:rPr>
           <w:rFonts w:asciiTheme="minorHAnsi" w:hAnsiTheme="minorHAnsi"/>
           <w:b/>
@@ -33858,199 +34425,9 @@
           <w:sz w:val="52"/>
           <w:szCs w:val="52"/>
         </w:rPr>
-      </w:pPr>
-      <w:bookmarkStart w:id="24" w:name="_Toc522206030"/>
-      <w:r>
-        <w:rPr>
-          <w:rFonts w:asciiTheme="minorHAnsi" w:hAnsiTheme="minorHAnsi"/>
-          <w:b/>
-          <w:color w:val="1F4E79" w:themeColor="accent1" w:themeShade="80"/>
-          <w:sz w:val="52"/>
-          <w:szCs w:val="52"/>
-        </w:rPr>
-        <w:t>IMPLEMENTACIÓN</w:t>
-      </w:r>
-      <w:bookmarkEnd w:id="24"/>
-    </w:p>
-    <w:p/>
-    <w:p>
-      <w:r>
-        <w:t>FRONEND Y BACKEND</w:t>
-      </w:r>
-    </w:p>
-    <w:p/>
-    <w:p>
-      <w:pPr>
-        <w:pStyle w:val="Ttulo2"/>
-        <w:rPr>
-          <w:b/>
-          <w:color w:val="1F4E79" w:themeColor="accent1" w:themeShade="80"/>
-          <w:sz w:val="40"/>
-          <w:szCs w:val="40"/>
-        </w:rPr>
-      </w:pPr>
-      <w:bookmarkStart w:id="25" w:name="_Toc522206031"/>
-      <w:r>
-        <w:rPr>
-          <w:b/>
-          <w:color w:val="1F4E79" w:themeColor="accent1" w:themeShade="80"/>
-          <w:sz w:val="40"/>
-          <w:szCs w:val="40"/>
-        </w:rPr>
-        <w:t>7.1 SEGURIDAD</w:t>
-      </w:r>
-      <w:bookmarkEnd w:id="25"/>
-      <w:r>
-        <w:rPr>
-          <w:b/>
-          <w:color w:val="1F4E79" w:themeColor="accent1" w:themeShade="80"/>
-          <w:sz w:val="40"/>
-          <w:szCs w:val="40"/>
-        </w:rPr>
-        <w:t xml:space="preserve"> </w:t>
-      </w:r>
-    </w:p>
-    <w:p/>
-    <w:p>
-      <w:r>
-        <w:t>PROTECCIÓN INTEGRIDAD ACCESO</w:t>
-      </w:r>
-    </w:p>
-    <w:p/>
-    <w:p>
-      <w:pPr>
-        <w:pStyle w:val="Ttulo2"/>
-        <w:rPr>
-          <w:b/>
-          <w:color w:val="1F4E79" w:themeColor="accent1" w:themeShade="80"/>
-          <w:sz w:val="40"/>
-          <w:szCs w:val="40"/>
-        </w:rPr>
-      </w:pPr>
-      <w:bookmarkStart w:id="26" w:name="_Toc522206032"/>
-      <w:r>
-        <w:rPr>
-          <w:b/>
-          <w:color w:val="1F4E79" w:themeColor="accent1" w:themeShade="80"/>
-          <w:sz w:val="40"/>
-          <w:szCs w:val="40"/>
-        </w:rPr>
-        <w:t>7.2 USABILIDAD</w:t>
-      </w:r>
-      <w:bookmarkEnd w:id="26"/>
-    </w:p>
-    <w:p/>
-    <w:p>
-      <w:r>
-        <w:t>FACILIDADES DE USO PARA EL USUARIO Y NÚMEROS DE CLICKS QUE SON NECESARIOS PARA LAS TRANSICIONES</w:t>
-      </w:r>
-    </w:p>
-    <w:p/>
-    <w:p>
-      <w:pPr>
-        <w:pStyle w:val="Ttulo2"/>
-        <w:rPr>
-          <w:b/>
-          <w:sz w:val="40"/>
-          <w:szCs w:val="40"/>
-        </w:rPr>
-      </w:pPr>
-      <w:bookmarkStart w:id="27" w:name="_Toc522206033"/>
-      <w:r>
-        <w:rPr>
-          <w:b/>
-          <w:color w:val="1F4E79" w:themeColor="accent1" w:themeShade="80"/>
-          <w:sz w:val="40"/>
-          <w:szCs w:val="40"/>
-        </w:rPr>
-        <w:t>7.3 PERSISTENCIA</w:t>
-      </w:r>
-      <w:bookmarkEnd w:id="27"/>
-    </w:p>
-    <w:p/>
-    <w:p>
-      <w:r>
-        <w:t>USO DEL SERVIDOR DE AZURE Y QUE HACE PARA ASEGURAR LA PERSISTENCIA</w:t>
-      </w:r>
-    </w:p>
-    <w:p/>
-    <w:p>
-      <w:pPr>
-        <w:rPr>
-          <w:rFonts w:asciiTheme="majorHAnsi" w:eastAsiaTheme="majorEastAsia" w:hAnsiTheme="majorHAnsi" w:cstheme="majorBidi"/>
-          <w:color w:val="2E74B5" w:themeColor="accent1" w:themeShade="BF"/>
-          <w:sz w:val="32"/>
-          <w:szCs w:val="32"/>
-        </w:rPr>
-      </w:pPr>
-      <w:r>
-        <w:br w:type="page"/>
-      </w:r>
-    </w:p>
-    <w:p>
-      <w:pPr>
-        <w:rPr>
-          <w:sz w:val="52"/>
-          <w:szCs w:val="52"/>
-        </w:rPr>
-      </w:pPr>
-    </w:p>
-    <w:p>
-      <w:pPr>
-        <w:rPr>
-          <w:sz w:val="52"/>
-          <w:szCs w:val="52"/>
-        </w:rPr>
-      </w:pPr>
-    </w:p>
-    <w:p>
-      <w:pPr>
-        <w:rPr>
-          <w:sz w:val="52"/>
-          <w:szCs w:val="52"/>
-        </w:rPr>
-      </w:pPr>
-    </w:p>
-    <w:p>
-      <w:pPr>
-        <w:rPr>
-          <w:b/>
-          <w:color w:val="1F4E79" w:themeColor="accent1" w:themeShade="80"/>
-          <w:sz w:val="52"/>
-          <w:szCs w:val="52"/>
-        </w:rPr>
-      </w:pPr>
-      <w:r>
-        <w:rPr>
-          <w:b/>
-          <w:color w:val="1F4E79" w:themeColor="accent1" w:themeShade="80"/>
-          <w:sz w:val="52"/>
-          <w:szCs w:val="52"/>
-        </w:rPr>
-        <w:t>CAPÍTULO 8</w:t>
-      </w:r>
-    </w:p>
-    <w:p>
-      <w:pPr>
-        <w:pStyle w:val="Ttulo1"/>
-        <w:rPr>
-          <w:rFonts w:asciiTheme="minorHAnsi" w:hAnsiTheme="minorHAnsi"/>
-          <w:sz w:val="52"/>
-          <w:szCs w:val="52"/>
-        </w:rPr>
-      </w:pPr>
-      <w:bookmarkStart w:id="28" w:name="_Toc522206034"/>
-      <w:r>
-        <w:rPr>
-          <w:rFonts w:asciiTheme="minorHAnsi" w:hAnsiTheme="minorHAnsi"/>
-          <w:b/>
-          <w:color w:val="1F4E79" w:themeColor="accent1" w:themeShade="80"/>
-          <w:sz w:val="52"/>
-          <w:szCs w:val="52"/>
-        </w:rPr>
         <w:t>CONCLUSIONES</w:t>
       </w:r>
-      <w:bookmarkEnd w:id="28"/>
+      <w:bookmarkEnd w:id="30"/>
     </w:p>
     <w:p>
       <w:r>
@@ -34104,7 +34481,8 @@
     <w:p/>
     <w:p/>
     <w:sectPr>
-      <w:footerReference w:type="default" r:id="rId18"/>
+      <w:headerReference w:type="default" r:id="rId20"/>
+      <w:footerReference w:type="default" r:id="rId21"/>
       <w:pgSz w:w="11906" w:h="16838"/>
       <w:pgMar w:top="1418" w:right="1701" w:bottom="1418" w:left="1701" w:header="709" w:footer="709" w:gutter="0"/>
       <w:cols w:space="708"/>
@@ -34144,89 +34522,6 @@
   <w:p>
     <w:pPr>
       <w:pStyle w:val="Piedepgina"/>
-      <w:jc w:val="center"/>
-      <w:rPr>
-        <w:color w:val="5B9BD5" w:themeColor="accent1"/>
-      </w:rPr>
-    </w:pPr>
-    <w:r>
-      <w:rPr>
-        <w:color w:val="5B9BD5" w:themeColor="accent1"/>
-      </w:rPr>
-      <w:t xml:space="preserve">Página </w:t>
-    </w:r>
-    <w:r>
-      <w:rPr>
-        <w:color w:val="5B9BD5" w:themeColor="accent1"/>
-      </w:rPr>
-      <w:fldChar w:fldCharType="begin"/>
-    </w:r>
-    <w:r>
-      <w:rPr>
-        <w:color w:val="5B9BD5" w:themeColor="accent1"/>
-      </w:rPr>
-      <w:instrText>PAGE  \* Arabic  \* MERGEFORMAT</w:instrText>
-    </w:r>
-    <w:r>
-      <w:rPr>
-        <w:color w:val="5B9BD5" w:themeColor="accent1"/>
-      </w:rPr>
-      <w:fldChar w:fldCharType="separate"/>
-    </w:r>
-    <w:r>
-      <w:rPr>
-        <w:noProof/>
-        <w:color w:val="5B9BD5" w:themeColor="accent1"/>
-      </w:rPr>
-      <w:t>21</w:t>
-    </w:r>
-    <w:r>
-      <w:rPr>
-        <w:color w:val="5B9BD5" w:themeColor="accent1"/>
-      </w:rPr>
-      <w:fldChar w:fldCharType="end"/>
-    </w:r>
-    <w:r>
-      <w:rPr>
-        <w:color w:val="5B9BD5" w:themeColor="accent1"/>
-      </w:rPr>
-      <w:t xml:space="preserve"> de </w:t>
-    </w:r>
-    <w:r>
-      <w:rPr>
-        <w:color w:val="5B9BD5" w:themeColor="accent1"/>
-      </w:rPr>
-      <w:fldChar w:fldCharType="begin"/>
-    </w:r>
-    <w:r>
-      <w:rPr>
-        <w:color w:val="5B9BD5" w:themeColor="accent1"/>
-      </w:rPr>
-      <w:instrText>NUMPAGES  \* Arabic  \* MERGEFORMAT</w:instrText>
-    </w:r>
-    <w:r>
-      <w:rPr>
-        <w:color w:val="5B9BD5" w:themeColor="accent1"/>
-      </w:rPr>
-      <w:fldChar w:fldCharType="separate"/>
-    </w:r>
-    <w:r>
-      <w:rPr>
-        <w:noProof/>
-        <w:color w:val="5B9BD5" w:themeColor="accent1"/>
-      </w:rPr>
-      <w:t>48</w:t>
-    </w:r>
-    <w:r>
-      <w:rPr>
-        <w:color w:val="5B9BD5" w:themeColor="accent1"/>
-      </w:rPr>
-      <w:fldChar w:fldCharType="end"/>
-    </w:r>
-  </w:p>
-  <w:p>
-    <w:pPr>
-      <w:pStyle w:val="Piedepgina"/>
     </w:pPr>
   </w:p>
 </w:ftr>
@@ -34255,6 +34550,382 @@
     </w:p>
   </w:footnote>
 </w:footnotes>
+</file>
+
+<file path=word/header1.xml><?xml version="1.0" encoding="utf-8"?>
+<w:hdr xmlns:wpc="http://schemas.microsoft.com/office/word/2010/wordprocessingCanvas" xmlns:cx="http://schemas.microsoft.com/office/drawing/2014/chartex" xmlns:mc="http://schemas.openxmlformats.org/markup-compatibility/2006" xmlns:o="urn:schemas-microsoft-com:office:office" xmlns:r="http://schemas.openxmlformats.org/officeDocument/2006/relationships" xmlns:m="http://schemas.openxmlformats.org/officeDocument/2006/math" xmlns:v="urn:schemas-microsoft-com:vml" xmlns:wp14="http://schemas.microsoft.com/office/word/2010/wordprocessingDrawing" xmlns:wp="http://schemas.openxmlformats.org/drawingml/2006/wordprocessingDrawing" xmlns:w10="urn:schemas-microsoft-com:office:word" xmlns:w="http://schemas.openxmlformats.org/wordprocessingml/2006/main" xmlns:w14="http://schemas.microsoft.com/office/word/2010/wordml" xmlns:w15="http://schemas.microsoft.com/office/word/2012/wordml" xmlns:w16se="http://schemas.microsoft.com/office/word/2015/wordml/symex" xmlns:wpg="http://schemas.microsoft.com/office/word/2010/wordprocessingGroup" xmlns:wpi="http://schemas.microsoft.com/office/word/2010/wordprocessingInk" xmlns:wne="http://schemas.microsoft.com/office/word/2006/wordml" xmlns:wps="http://schemas.microsoft.com/office/word/2010/wordprocessingShape" mc:Ignorable="w14 w15 w16se wp14">
+  <w:p>
+    <w:pPr>
+      <w:pStyle w:val="Encabezado"/>
+    </w:pPr>
+    <w:r>
+      <w:rPr>
+        <w:noProof/>
+      </w:rPr>
+      <mc:AlternateContent>
+        <mc:Choice Requires="wps">
+          <w:drawing>
+            <wp:anchor distT="0" distB="0" distL="114300" distR="114300" simplePos="0" relativeHeight="251660288" behindDoc="0" locked="0" layoutInCell="0" allowOverlap="1" wp14:anchorId="6EA19126" wp14:editId="474A4C20">
+              <wp:simplePos x="0" y="0"/>
+              <wp:positionH relativeFrom="margin">
+                <wp:align>left</wp:align>
+              </wp:positionH>
+              <wp:positionV relativeFrom="topMargin">
+                <wp:align>center</wp:align>
+              </wp:positionV>
+              <wp:extent cx="5943600" cy="173736"/>
+              <wp:effectExtent l="0" t="0" r="0" b="635"/>
+              <wp:wrapNone/>
+              <wp:docPr id="220" name="Cuadro de texto 220"/>
+              <wp:cNvGraphicFramePr>
+                <a:graphicFrameLocks xmlns:a="http://schemas.openxmlformats.org/drawingml/2006/main"/>
+              </wp:cNvGraphicFramePr>
+              <a:graphic xmlns:a="http://schemas.openxmlformats.org/drawingml/2006/main">
+                <a:graphicData uri="http://schemas.microsoft.com/office/word/2010/wordprocessingShape">
+                  <wps:wsp>
+                    <wps:cNvSpPr txBox="1">
+                      <a:spLocks noChangeArrowheads="1"/>
+                    </wps:cNvSpPr>
+                    <wps:spPr bwMode="auto">
+                      <a:xfrm>
+                        <a:off x="0" y="0"/>
+                        <a:ext cx="5943600" cy="173736"/>
+                      </a:xfrm>
+                      <a:prstGeom prst="rect">
+                        <a:avLst/>
+                      </a:prstGeom>
+                      <a:noFill/>
+                      <a:ln>
+                        <a:noFill/>
+                      </a:ln>
+                      <a:extLst>
+                        <a:ext uri="{909E8E84-426E-40DD-AFC4-6F175D3DCCD1}">
+                          <a14:hiddenFill xmlns:a14="http://schemas.microsoft.com/office/drawing/2010/main">
+                            <a:solidFill>
+                              <a:srgbClr val="FFFFFF"/>
+                            </a:solidFill>
+                          </a14:hiddenFill>
+                        </a:ext>
+                        <a:ext uri="{91240B29-F687-4F45-9708-019B960494DF}">
+                          <a14:hiddenLine xmlns:a14="http://schemas.microsoft.com/office/drawing/2010/main" w="9525">
+                            <a:solidFill>
+                              <a:srgbClr val="000000"/>
+                            </a:solidFill>
+                            <a:miter lim="800000"/>
+                            <a:headEnd/>
+                            <a:tailEnd/>
+                          </a14:hiddenLine>
+                        </a:ext>
+                      </a:extLst>
+                    </wps:spPr>
+                    <wps:txbx>
+                      <w:txbxContent>
+                        <w:p>
+                          <w:pPr>
+                            <w:spacing w:after="0" w:line="240" w:lineRule="auto"/>
+                            <w:jc w:val="right"/>
+                          </w:pPr>
+                          <w:r>
+                            <w:fldChar w:fldCharType="begin"/>
+                          </w:r>
+                          <w:r>
+                            <w:instrText>If</w:instrText>
+                          </w:r>
+                          <w:r>
+                            <w:fldChar w:fldCharType="begin"/>
+                          </w:r>
+                          <w:r>
+                            <w:instrText>STYLEREF "Título 1"</w:instrText>
+                          </w:r>
+                          <w:r>
+                            <w:fldChar w:fldCharType="separate"/>
+                          </w:r>
+                          <w:r>
+                            <w:rPr>
+                              <w:noProof/>
+                            </w:rPr>
+                            <w:instrText>IMPLEMENTACIÓN</w:instrText>
+                          </w:r>
+                          <w:r>
+                            <w:fldChar w:fldCharType="end"/>
+                          </w:r>
+                          <w:r>
+                            <w:instrText>&lt; &gt; "Error *" "</w:instrText>
+                          </w:r>
+                          <w:r>
+                            <w:fldChar w:fldCharType="begin"/>
+                          </w:r>
+                          <w:r>
+                            <w:instrText>STYLEREF "Título 1"</w:instrText>
+                          </w:r>
+                          <w:r>
+                            <w:fldChar w:fldCharType="separate"/>
+                          </w:r>
+                          <w:r>
+                            <w:rPr>
+                              <w:noProof/>
+                            </w:rPr>
+                            <w:instrText>IMPLEMENTACIÓN</w:instrText>
+                          </w:r>
+                          <w:r>
+                            <w:fldChar w:fldCharType="end"/>
+                          </w:r>
+                          <w:r>
+                            <w:instrText>""Agregar un título al documento""</w:instrText>
+                          </w:r>
+                          <w:r>
+                            <w:fldChar w:fldCharType="separate"/>
+                          </w:r>
+                          <w:r>
+                            <w:rPr>
+                              <w:noProof/>
+                            </w:rPr>
+                            <w:t>IMPLEMENTACIÓN</w:t>
+                          </w:r>
+                          <w:r>
+                            <w:fldChar w:fldCharType="end"/>
+                          </w:r>
+                        </w:p>
+                      </w:txbxContent>
+                    </wps:txbx>
+                    <wps:bodyPr rot="0" vert="horz" wrap="square" lIns="91440" tIns="0" rIns="91440" bIns="0" anchor="ctr" anchorCtr="0" upright="1">
+                      <a:spAutoFit/>
+                    </wps:bodyPr>
+                  </wps:wsp>
+                </a:graphicData>
+              </a:graphic>
+              <wp14:sizeRelH relativeFrom="margin">
+                <wp14:pctWidth>100000</wp14:pctWidth>
+              </wp14:sizeRelH>
+              <wp14:sizeRelV relativeFrom="page">
+                <wp14:pctHeight>0</wp14:pctHeight>
+              </wp14:sizeRelV>
+            </wp:anchor>
+          </w:drawing>
+        </mc:Choice>
+        <mc:Fallback>
+          <w:pict>
+            <v:shapetype w14:anchorId="6EA19126" id="_x0000_t202" coordsize="21600,21600" o:spt="202" path="m,l,21600r21600,l21600,xe">
+              <v:stroke joinstyle="miter"/>
+              <v:path gradientshapeok="t" o:connecttype="rect"/>
+            </v:shapetype>
+            <v:shape id="Cuadro de texto 220" o:spid="_x0000_s1027" type="#_x0000_t202" style="position:absolute;margin-left:0;margin-top:0;width:468pt;height:13.7pt;z-index:251660288;visibility:visible;mso-wrap-style:square;mso-width-percent:1000;mso-height-percent:0;mso-wrap-distance-left:9pt;mso-wrap-distance-top:0;mso-wrap-distance-right:9pt;mso-wrap-distance-bottom:0;mso-position-horizontal:left;mso-position-horizontal-relative:margin;mso-position-vertical:center;mso-position-vertical-relative:top-margin-area;mso-width-percent:1000;mso-height-percent:0;mso-width-relative:margin;mso-height-relative:page;v-text-anchor:middle" o:gfxdata="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" o:allowincell="f" filled="f" stroked="f">
+              <v:textbox style="mso-fit-shape-to-text:t" inset=",0,,0">
+                <w:txbxContent>
+                  <w:p>
+                    <w:pPr>
+                      <w:spacing w:after="0" w:line="240" w:lineRule="auto"/>
+                      <w:jc w:val="right"/>
+                    </w:pPr>
+                    <w:r>
+                      <w:fldChar w:fldCharType="begin"/>
+                    </w:r>
+                    <w:r>
+                      <w:instrText>If</w:instrText>
+                    </w:r>
+                    <w:r>
+                      <w:fldChar w:fldCharType="begin"/>
+                    </w:r>
+                    <w:r>
+                      <w:instrText>STYLEREF "Título 1"</w:instrText>
+                    </w:r>
+                    <w:r>
+                      <w:fldChar w:fldCharType="separate"/>
+                    </w:r>
+                    <w:r>
+                      <w:rPr>
+                        <w:noProof/>
+                      </w:rPr>
+                      <w:instrText>IMPLEMENTACIÓN</w:instrText>
+                    </w:r>
+                    <w:r>
+                      <w:fldChar w:fldCharType="end"/>
+                    </w:r>
+                    <w:r>
+                      <w:instrText>&lt; &gt; "Error *" "</w:instrText>
+                    </w:r>
+                    <w:r>
+                      <w:fldChar w:fldCharType="begin"/>
+                    </w:r>
+                    <w:r>
+                      <w:instrText>STYLEREF "Título 1"</w:instrText>
+                    </w:r>
+                    <w:r>
+                      <w:fldChar w:fldCharType="separate"/>
+                    </w:r>
+                    <w:r>
+                      <w:rPr>
+                        <w:noProof/>
+                      </w:rPr>
+                      <w:instrText>IMPLEMENTACIÓN</w:instrText>
+                    </w:r>
+                    <w:r>
+                      <w:fldChar w:fldCharType="end"/>
+                    </w:r>
+                    <w:r>
+                      <w:instrText>""Agregar un título al documento""</w:instrText>
+                    </w:r>
+                    <w:r>
+                      <w:fldChar w:fldCharType="separate"/>
+                    </w:r>
+                    <w:r>
+                      <w:rPr>
+                        <w:noProof/>
+                      </w:rPr>
+                      <w:t>IMPLEMENTACIÓN</w:t>
+                    </w:r>
+                    <w:r>
+                      <w:fldChar w:fldCharType="end"/>
+                    </w:r>
+                  </w:p>
+                </w:txbxContent>
+              </v:textbox>
+              <w10:wrap anchorx="margin" anchory="margin"/>
+            </v:shape>
+          </w:pict>
+        </mc:Fallback>
+      </mc:AlternateContent>
+    </w:r>
+    <w:r>
+      <w:rPr>
+        <w:noProof/>
+      </w:rPr>
+      <mc:AlternateContent>
+        <mc:Choice Requires="wps">
+          <w:drawing>
+            <wp:anchor distT="0" distB="0" distL="114300" distR="114300" simplePos="0" relativeHeight="251659264" behindDoc="0" locked="0" layoutInCell="0" allowOverlap="1" wp14:anchorId="08574211" wp14:editId="168E42DF">
+              <wp:simplePos x="0" y="0"/>
+              <wp:positionH relativeFrom="page">
+                <wp:align>right</wp:align>
+              </wp:positionH>
+              <wp:positionV relativeFrom="topMargin">
+                <wp:align>center</wp:align>
+              </wp:positionV>
+              <wp:extent cx="911860" cy="170815"/>
+              <wp:effectExtent l="0" t="0" r="0" b="635"/>
+              <wp:wrapNone/>
+              <wp:docPr id="221" name="Cuadro de texto 221"/>
+              <wp:cNvGraphicFramePr>
+                <a:graphicFrameLocks xmlns:a="http://schemas.openxmlformats.org/drawingml/2006/main"/>
+              </wp:cNvGraphicFramePr>
+              <a:graphic xmlns:a="http://schemas.openxmlformats.org/drawingml/2006/main">
+                <a:graphicData uri="http://schemas.microsoft.com/office/word/2010/wordprocessingShape">
+                  <wps:wsp>
+                    <wps:cNvSpPr txBox="1">
+                      <a:spLocks noChangeArrowheads="1"/>
+                    </wps:cNvSpPr>
+                    <wps:spPr bwMode="auto">
+                      <a:xfrm>
+                        <a:off x="0" y="0"/>
+                        <a:ext cx="911860" cy="170815"/>
+                      </a:xfrm>
+                      <a:prstGeom prst="rect">
+                        <a:avLst/>
+                      </a:prstGeom>
+                      <a:solidFill>
+                        <a:schemeClr val="accent6">
+                          <a:lumMod val="60000"/>
+                          <a:lumOff val="40000"/>
+                        </a:schemeClr>
+                      </a:solidFill>
+                      <a:ln>
+                        <a:noFill/>
+                      </a:ln>
+                    </wps:spPr>
+                    <wps:txbx>
+                      <w:txbxContent>
+                        <w:p>
+                          <w:pPr>
+                            <w:spacing w:after="0" w:line="240" w:lineRule="auto"/>
+                            <w:rPr>
+                              <w:color w:val="FFFFFF" w:themeColor="background1"/>
+                            </w:rPr>
+                          </w:pPr>
+                          <w:r>
+                            <w:fldChar w:fldCharType="begin"/>
+                          </w:r>
+                          <w:r>
+                            <w:instrText>PAGE   \* MERGEFORMAT</w:instrText>
+                          </w:r>
+                          <w:r>
+                            <w:fldChar w:fldCharType="separate"/>
+                          </w:r>
+                          <w:r>
+                            <w:rPr>
+                              <w:noProof/>
+                              <w:color w:val="FFFFFF" w:themeColor="background1"/>
+                            </w:rPr>
+                            <w:t>49</w:t>
+                          </w:r>
+                          <w:r>
+                            <w:rPr>
+                              <w:color w:val="FFFFFF" w:themeColor="background1"/>
+                            </w:rPr>
+                            <w:fldChar w:fldCharType="end"/>
+                          </w:r>
+                        </w:p>
+                      </w:txbxContent>
+                    </wps:txbx>
+                    <wps:bodyPr rot="0" vert="horz" wrap="square" lIns="91440" tIns="0" rIns="91440" bIns="0" anchor="ctr" anchorCtr="0" upright="1">
+                      <a:spAutoFit/>
+                    </wps:bodyPr>
+                  </wps:wsp>
+                </a:graphicData>
+              </a:graphic>
+              <wp14:sizeRelH relativeFrom="rightMargin">
+                <wp14:pctWidth>100000</wp14:pctWidth>
+              </wp14:sizeRelH>
+              <wp14:sizeRelV relativeFrom="page">
+                <wp14:pctHeight>0</wp14:pctHeight>
+              </wp14:sizeRelV>
+            </wp:anchor>
+          </w:drawing>
+        </mc:Choice>
+        <mc:Fallback>
+          <w:pict>
+            <v:shape w14:anchorId="08574211" id="Cuadro de texto 221" o:spid="_x0000_s1028" type="#_x0000_t202" style="position:absolute;margin-left:20.6pt;margin-top:0;width:71.8pt;height:13.45pt;z-index:251659264;visibility:visible;mso-wrap-style:square;mso-width-percent:1000;mso-height-percent:0;mso-wrap-distance-left:9pt;mso-wrap-distance-top:0;mso-wrap-distance-right:9pt;mso-wrap-distance-bottom:0;mso-position-horizontal:right;mso-position-horizontal-relative:page;mso-position-vertical:center;mso-position-vertical-relative:top-margin-area;mso-width-percent:1000;mso-height-percent:0;mso-width-relative:right-margin-area;mso-height-relative:page;v-text-anchor:middle" o:gfxdata="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" o:allowincell="f" fillcolor="#a8d08d [1945]" stroked="f">
+              <v:textbox style="mso-fit-shape-to-text:t" inset=",0,,0">
+                <w:txbxContent>
+                  <w:p>
+                    <w:pPr>
+                      <w:spacing w:after="0" w:line="240" w:lineRule="auto"/>
+                      <w:rPr>
+                        <w:color w:val="FFFFFF" w:themeColor="background1"/>
+                      </w:rPr>
+                    </w:pPr>
+                    <w:r>
+                      <w:fldChar w:fldCharType="begin"/>
+                    </w:r>
+                    <w:r>
+                      <w:instrText>PAGE   \* MERGEFORMAT</w:instrText>
+                    </w:r>
+                    <w:r>
+                      <w:fldChar w:fldCharType="separate"/>
+                    </w:r>
+                    <w:r>
+                      <w:rPr>
+                        <w:noProof/>
+                        <w:color w:val="FFFFFF" w:themeColor="background1"/>
+                      </w:rPr>
+                      <w:t>49</w:t>
+                    </w:r>
+                    <w:r>
+                      <w:rPr>
+                        <w:color w:val="FFFFFF" w:themeColor="background1"/>
+                      </w:rPr>
+                      <w:fldChar w:fldCharType="end"/>
+                    </w:r>
+                  </w:p>
+                </w:txbxContent>
+              </v:textbox>
+              <w10:wrap anchorx="page" anchory="margin"/>
+            </v:shape>
+          </w:pict>
+        </mc:Fallback>
+      </mc:AlternateContent>
+    </w:r>
+  </w:p>
+</w:hdr>
 </file>
 
 <file path=word/numbering.xml><?xml version="1.0" encoding="utf-8"?>
@@ -35654,6 +36325,7 @@
   <w:style w:type="character" w:default="1" w:styleId="Fuentedeprrafopredeter">
     <w:name w:val="Default Paragraph Font"/>
     <w:uiPriority w:val="1"/>
+    <w:semiHidden/>
     <w:unhideWhenUsed/>
   </w:style>
   <w:style w:type="table" w:default="1" w:styleId="Tablanormal">
@@ -36181,7 +36853,7 @@
 </file>
 
 <file path=customXml/itemProps1.xml><?xml version="1.0" encoding="utf-8"?>
-<ds:datastoreItem xmlns:ds="http://schemas.openxmlformats.org/officeDocument/2006/customXml" ds:itemID="{989050CD-2484-46B8-9387-C6081DCD0CE1}">
+<ds:datastoreItem xmlns:ds="http://schemas.openxmlformats.org/officeDocument/2006/customXml" ds:itemID="{68615D52-B763-417B-A46D-26F91D982772}">
   <ds:schemaRefs>
     <ds:schemaRef ds:uri="http://schemas.openxmlformats.org/officeDocument/2006/bibliography"/>
   </ds:schemaRefs>

</xml_diff>

<commit_message>
Memoria + correccion chat y home
</commit_message>
<xml_diff>
--- a/Memoria/Memoria.docx
+++ b/Memoria/Memoria.docx
@@ -1050,6 +1050,12 @@
             </w:rPr>
           </w:pPr>
           <w:r>
+            <w:rPr>
+              <w:b/>
+            </w:rPr>
+            <w:t xml:space="preserve">1 </w:t>
+          </w:r>
+          <w:r>
             <w:fldChar w:fldCharType="begin"/>
           </w:r>
           <w:r>
@@ -1393,6 +1399,12 @@
               <w:lang w:eastAsia="es-ES"/>
             </w:rPr>
           </w:pPr>
+          <w:r>
+            <w:rPr>
+              <w:b/>
+            </w:rPr>
+            <w:t xml:space="preserve">2 </w:t>
+          </w:r>
           <w:hyperlink w:anchor="_Toc522206019" w:history="1">
             <w:r>
               <w:rPr>
@@ -1535,6 +1547,12 @@
               <w:lang w:eastAsia="es-ES"/>
             </w:rPr>
           </w:pPr>
+          <w:r>
+            <w:rPr>
+              <w:b/>
+            </w:rPr>
+            <w:t xml:space="preserve">3 </w:t>
+          </w:r>
           <w:hyperlink w:anchor="_Toc522206021" w:history="1">
             <w:r>
               <w:rPr>
@@ -1606,6 +1624,12 @@
               <w:lang w:eastAsia="es-ES"/>
             </w:rPr>
           </w:pPr>
+          <w:r>
+            <w:rPr>
+              <w:b/>
+            </w:rPr>
+            <w:t xml:space="preserve">4 </w:t>
+          </w:r>
           <w:hyperlink w:anchor="_Toc522206022" w:history="1">
             <w:r>
               <w:rPr>
@@ -1819,6 +1843,12 @@
               <w:lang w:eastAsia="es-ES"/>
             </w:rPr>
           </w:pPr>
+          <w:r>
+            <w:rPr>
+              <w:b/>
+            </w:rPr>
+            <w:t xml:space="preserve">5 </w:t>
+          </w:r>
           <w:hyperlink w:anchor="_Toc522206025" w:history="1">
             <w:r>
               <w:rPr>
@@ -1890,6 +1920,12 @@
               <w:lang w:eastAsia="es-ES"/>
             </w:rPr>
           </w:pPr>
+          <w:r>
+            <w:rPr>
+              <w:b/>
+            </w:rPr>
+            <w:t xml:space="preserve">6 </w:t>
+          </w:r>
           <w:hyperlink w:anchor="_Toc522206026" w:history="1">
             <w:r>
               <w:rPr>
@@ -2174,6 +2210,12 @@
               <w:lang w:eastAsia="es-ES"/>
             </w:rPr>
           </w:pPr>
+          <w:r>
+            <w:rPr>
+              <w:b/>
+            </w:rPr>
+            <w:t xml:space="preserve">7 </w:t>
+          </w:r>
           <w:hyperlink w:anchor="_Toc522206030" w:history="1">
             <w:r>
               <w:rPr>
@@ -2458,6 +2500,12 @@
               <w:lang w:eastAsia="es-ES"/>
             </w:rPr>
           </w:pPr>
+          <w:r>
+            <w:rPr>
+              <w:b/>
+            </w:rPr>
+            <w:t xml:space="preserve">8 </w:t>
+          </w:r>
           <w:hyperlink w:anchor="_Toc522206034" w:history="1">
             <w:r>
               <w:rPr>
@@ -2570,7 +2618,7 @@
       <w:r>
         <w:fldChar w:fldCharType="separate"/>
       </w:r>
-      <w:hyperlink w:anchor="_Toc522900031" w:history="1">
+      <w:hyperlink w:anchor="_Toc523066205" w:history="1">
         <w:r>
           <w:rPr>
             <w:rStyle w:val="Hipervnculo"/>
@@ -2597,7 +2645,7 @@
             <w:noProof/>
             <w:webHidden/>
           </w:rPr>
-          <w:instrText xml:space="preserve"> PAGEREF _Toc522900031 \h </w:instrText>
+          <w:instrText xml:space="preserve"> PAGEREF _Toc523066205 \h </w:instrText>
         </w:r>
         <w:r>
           <w:rPr>
@@ -2640,7 +2688,7 @@
           <w:lang w:eastAsia="es-ES"/>
         </w:rPr>
       </w:pPr>
-      <w:hyperlink w:anchor="_Toc522900032" w:history="1">
+      <w:hyperlink w:anchor="_Toc523066206" w:history="1">
         <w:r>
           <w:rPr>
             <w:rStyle w:val="Hipervnculo"/>
@@ -2667,7 +2715,7 @@
             <w:noProof/>
             <w:webHidden/>
           </w:rPr>
-          <w:instrText xml:space="preserve"> PAGEREF _Toc522900032 \h </w:instrText>
+          <w:instrText xml:space="preserve"> PAGEREF _Toc523066206 \h </w:instrText>
         </w:r>
         <w:r>
           <w:rPr>
@@ -2710,7 +2758,7 @@
           <w:lang w:eastAsia="es-ES"/>
         </w:rPr>
       </w:pPr>
-      <w:hyperlink w:anchor="_Toc522900033" w:history="1">
+      <w:hyperlink w:anchor="_Toc523066207" w:history="1">
         <w:r>
           <w:rPr>
             <w:rStyle w:val="Hipervnculo"/>
@@ -2737,7 +2785,7 @@
             <w:noProof/>
             <w:webHidden/>
           </w:rPr>
-          <w:instrText xml:space="preserve"> PAGEREF _Toc522900033 \h </w:instrText>
+          <w:instrText xml:space="preserve"> PAGEREF _Toc523066207 \h </w:instrText>
         </w:r>
         <w:r>
           <w:rPr>
@@ -2780,7 +2828,7 @@
           <w:lang w:eastAsia="es-ES"/>
         </w:rPr>
       </w:pPr>
-      <w:hyperlink w:anchor="_Toc522900034" w:history="1">
+      <w:hyperlink w:anchor="_Toc523066208" w:history="1">
         <w:r>
           <w:rPr>
             <w:rStyle w:val="Hipervnculo"/>
@@ -2807,7 +2855,7 @@
             <w:noProof/>
             <w:webHidden/>
           </w:rPr>
-          <w:instrText xml:space="preserve"> PAGEREF _Toc522900034 \h </w:instrText>
+          <w:instrText xml:space="preserve"> PAGEREF _Toc523066208 \h </w:instrText>
         </w:r>
         <w:r>
           <w:rPr>
@@ -2850,7 +2898,7 @@
           <w:lang w:eastAsia="es-ES"/>
         </w:rPr>
       </w:pPr>
-      <w:hyperlink w:anchor="_Toc522900035" w:history="1">
+      <w:hyperlink w:anchor="_Toc523066209" w:history="1">
         <w:r>
           <w:rPr>
             <w:rStyle w:val="Hipervnculo"/>
@@ -2877,7 +2925,7 @@
             <w:noProof/>
             <w:webHidden/>
           </w:rPr>
-          <w:instrText xml:space="preserve"> PAGEREF _Toc522900035 \h </w:instrText>
+          <w:instrText xml:space="preserve"> PAGEREF _Toc523066209 \h </w:instrText>
         </w:r>
         <w:r>
           <w:rPr>
@@ -2920,7 +2968,7 @@
           <w:lang w:eastAsia="es-ES"/>
         </w:rPr>
       </w:pPr>
-      <w:hyperlink r:id="rId10" w:anchor="_Toc522900036" w:history="1">
+      <w:hyperlink r:id="rId10" w:anchor="_Toc523066210" w:history="1">
         <w:r>
           <w:rPr>
             <w:rStyle w:val="Hipervnculo"/>
@@ -2947,7 +2995,7 @@
             <w:noProof/>
             <w:webHidden/>
           </w:rPr>
-          <w:instrText xml:space="preserve"> PAGEREF _Toc522900036 \h </w:instrText>
+          <w:instrText xml:space="preserve"> PAGEREF _Toc523066210 \h </w:instrText>
         </w:r>
         <w:r>
           <w:rPr>
@@ -2990,7 +3038,7 @@
           <w:lang w:eastAsia="es-ES"/>
         </w:rPr>
       </w:pPr>
-      <w:hyperlink w:anchor="_Toc522900037" w:history="1">
+      <w:hyperlink w:anchor="_Toc523066211" w:history="1">
         <w:r>
           <w:rPr>
             <w:rStyle w:val="Hipervnculo"/>
@@ -3017,7 +3065,7 @@
             <w:noProof/>
             <w:webHidden/>
           </w:rPr>
-          <w:instrText xml:space="preserve"> PAGEREF _Toc522900037 \h </w:instrText>
+          <w:instrText xml:space="preserve"> PAGEREF _Toc523066211 \h </w:instrText>
         </w:r>
         <w:r>
           <w:rPr>
@@ -3060,7 +3108,7 @@
           <w:lang w:eastAsia="es-ES"/>
         </w:rPr>
       </w:pPr>
-      <w:hyperlink w:anchor="_Toc522900038" w:history="1">
+      <w:hyperlink w:anchor="_Toc523066212" w:history="1">
         <w:r>
           <w:rPr>
             <w:rStyle w:val="Hipervnculo"/>
@@ -3087,7 +3135,7 @@
             <w:noProof/>
             <w:webHidden/>
           </w:rPr>
-          <w:instrText xml:space="preserve"> PAGEREF _Toc522900038 \h </w:instrText>
+          <w:instrText xml:space="preserve"> PAGEREF _Toc523066212 \h </w:instrText>
         </w:r>
         <w:r>
           <w:rPr>
@@ -3130,7 +3178,7 @@
           <w:lang w:eastAsia="es-ES"/>
         </w:rPr>
       </w:pPr>
-      <w:hyperlink w:anchor="_Toc522900039" w:history="1">
+      <w:hyperlink w:anchor="_Toc523066213" w:history="1">
         <w:r>
           <w:rPr>
             <w:rStyle w:val="Hipervnculo"/>
@@ -3157,7 +3205,7 @@
             <w:noProof/>
             <w:webHidden/>
           </w:rPr>
-          <w:instrText xml:space="preserve"> PAGEREF _Toc522900039 \h </w:instrText>
+          <w:instrText xml:space="preserve"> PAGEREF _Toc523066213 \h </w:instrText>
         </w:r>
         <w:r>
           <w:rPr>
@@ -3178,6 +3226,286 @@
             <w:webHidden/>
           </w:rPr>
           <w:t>47</w:t>
+        </w:r>
+        <w:r>
+          <w:rPr>
+            <w:noProof/>
+            <w:webHidden/>
+          </w:rPr>
+          <w:fldChar w:fldCharType="end"/>
+        </w:r>
+      </w:hyperlink>
+    </w:p>
+    <w:p>
+      <w:pPr>
+        <w:pStyle w:val="Tabladeilustraciones"/>
+        <w:tabs>
+          <w:tab w:val="right" w:leader="dot" w:pos="8494"/>
+        </w:tabs>
+        <w:rPr>
+          <w:rFonts w:eastAsiaTheme="minorEastAsia"/>
+          <w:noProof/>
+          <w:lang w:eastAsia="es-ES"/>
+        </w:rPr>
+      </w:pPr>
+      <w:hyperlink w:anchor="_Toc523066214" w:history="1">
+        <w:r>
+          <w:rPr>
+            <w:rStyle w:val="Hipervnculo"/>
+            <w:noProof/>
+          </w:rPr>
+          <w:t>Ilustración 10. Pantalla de Home.</w:t>
+        </w:r>
+        <w:r>
+          <w:rPr>
+            <w:noProof/>
+            <w:webHidden/>
+          </w:rPr>
+          <w:tab/>
+        </w:r>
+        <w:r>
+          <w:rPr>
+            <w:noProof/>
+            <w:webHidden/>
+          </w:rPr>
+          <w:fldChar w:fldCharType="begin"/>
+        </w:r>
+        <w:r>
+          <w:rPr>
+            <w:noProof/>
+            <w:webHidden/>
+          </w:rPr>
+          <w:instrText xml:space="preserve"> PAGEREF _Toc523066214 \h </w:instrText>
+        </w:r>
+        <w:r>
+          <w:rPr>
+            <w:noProof/>
+            <w:webHidden/>
+          </w:rPr>
+        </w:r>
+        <w:r>
+          <w:rPr>
+            <w:noProof/>
+            <w:webHidden/>
+          </w:rPr>
+          <w:fldChar w:fldCharType="separate"/>
+        </w:r>
+        <w:r>
+          <w:rPr>
+            <w:noProof/>
+            <w:webHidden/>
+          </w:rPr>
+          <w:t>48</w:t>
+        </w:r>
+        <w:r>
+          <w:rPr>
+            <w:noProof/>
+            <w:webHidden/>
+          </w:rPr>
+          <w:fldChar w:fldCharType="end"/>
+        </w:r>
+      </w:hyperlink>
+    </w:p>
+    <w:p>
+      <w:pPr>
+        <w:pStyle w:val="Tabladeilustraciones"/>
+        <w:tabs>
+          <w:tab w:val="right" w:leader="dot" w:pos="8494"/>
+        </w:tabs>
+        <w:rPr>
+          <w:rFonts w:eastAsiaTheme="minorEastAsia"/>
+          <w:noProof/>
+          <w:lang w:eastAsia="es-ES"/>
+        </w:rPr>
+      </w:pPr>
+      <w:hyperlink w:anchor="_Toc523066215" w:history="1">
+        <w:r>
+          <w:rPr>
+            <w:rStyle w:val="Hipervnculo"/>
+            <w:noProof/>
+          </w:rPr>
+          <w:t>Ilustración 11. Pantalla de Notas.</w:t>
+        </w:r>
+        <w:r>
+          <w:rPr>
+            <w:noProof/>
+            <w:webHidden/>
+          </w:rPr>
+          <w:tab/>
+        </w:r>
+        <w:r>
+          <w:rPr>
+            <w:noProof/>
+            <w:webHidden/>
+          </w:rPr>
+          <w:fldChar w:fldCharType="begin"/>
+        </w:r>
+        <w:r>
+          <w:rPr>
+            <w:noProof/>
+            <w:webHidden/>
+          </w:rPr>
+          <w:instrText xml:space="preserve"> PAGEREF _Toc523066215 \h </w:instrText>
+        </w:r>
+        <w:r>
+          <w:rPr>
+            <w:noProof/>
+            <w:webHidden/>
+          </w:rPr>
+        </w:r>
+        <w:r>
+          <w:rPr>
+            <w:noProof/>
+            <w:webHidden/>
+          </w:rPr>
+          <w:fldChar w:fldCharType="separate"/>
+        </w:r>
+        <w:r>
+          <w:rPr>
+            <w:noProof/>
+            <w:webHidden/>
+          </w:rPr>
+          <w:t>49</w:t>
+        </w:r>
+        <w:r>
+          <w:rPr>
+            <w:noProof/>
+            <w:webHidden/>
+          </w:rPr>
+          <w:fldChar w:fldCharType="end"/>
+        </w:r>
+      </w:hyperlink>
+    </w:p>
+    <w:p>
+      <w:pPr>
+        <w:pStyle w:val="Tabladeilustraciones"/>
+        <w:tabs>
+          <w:tab w:val="right" w:leader="dot" w:pos="8494"/>
+        </w:tabs>
+        <w:rPr>
+          <w:rFonts w:eastAsiaTheme="minorEastAsia"/>
+          <w:noProof/>
+          <w:lang w:eastAsia="es-ES"/>
+        </w:rPr>
+      </w:pPr>
+      <w:hyperlink w:anchor="_Toc523066216" w:history="1">
+        <w:r>
+          <w:rPr>
+            <w:rStyle w:val="Hipervnculo"/>
+            <w:noProof/>
+          </w:rPr>
+          <w:t>Ilustración 12. Pantalla de Usuario.</w:t>
+        </w:r>
+        <w:r>
+          <w:rPr>
+            <w:noProof/>
+            <w:webHidden/>
+          </w:rPr>
+          <w:tab/>
+        </w:r>
+        <w:r>
+          <w:rPr>
+            <w:noProof/>
+            <w:webHidden/>
+          </w:rPr>
+          <w:fldChar w:fldCharType="begin"/>
+        </w:r>
+        <w:r>
+          <w:rPr>
+            <w:noProof/>
+            <w:webHidden/>
+          </w:rPr>
+          <w:instrText xml:space="preserve"> PAGEREF _Toc523066216 \h </w:instrText>
+        </w:r>
+        <w:r>
+          <w:rPr>
+            <w:noProof/>
+            <w:webHidden/>
+          </w:rPr>
+        </w:r>
+        <w:r>
+          <w:rPr>
+            <w:noProof/>
+            <w:webHidden/>
+          </w:rPr>
+          <w:fldChar w:fldCharType="separate"/>
+        </w:r>
+        <w:r>
+          <w:rPr>
+            <w:noProof/>
+            <w:webHidden/>
+          </w:rPr>
+          <w:t>49</w:t>
+        </w:r>
+        <w:r>
+          <w:rPr>
+            <w:noProof/>
+            <w:webHidden/>
+          </w:rPr>
+          <w:fldChar w:fldCharType="end"/>
+        </w:r>
+      </w:hyperlink>
+    </w:p>
+    <w:p>
+      <w:pPr>
+        <w:pStyle w:val="Tabladeilustraciones"/>
+        <w:tabs>
+          <w:tab w:val="right" w:leader="dot" w:pos="8494"/>
+        </w:tabs>
+        <w:rPr>
+          <w:rFonts w:eastAsiaTheme="minorEastAsia"/>
+          <w:noProof/>
+          <w:lang w:eastAsia="es-ES"/>
+        </w:rPr>
+      </w:pPr>
+      <w:hyperlink w:anchor="_Toc523066217" w:history="1">
+        <w:r>
+          <w:rPr>
+            <w:rStyle w:val="Hipervnculo"/>
+            <w:noProof/>
+          </w:rPr>
+          <w:t>Ilustración 13. Pantalla de Chat.</w:t>
+        </w:r>
+        <w:r>
+          <w:rPr>
+            <w:noProof/>
+            <w:webHidden/>
+          </w:rPr>
+          <w:tab/>
+        </w:r>
+        <w:r>
+          <w:rPr>
+            <w:noProof/>
+            <w:webHidden/>
+          </w:rPr>
+          <w:fldChar w:fldCharType="begin"/>
+        </w:r>
+        <w:r>
+          <w:rPr>
+            <w:noProof/>
+            <w:webHidden/>
+          </w:rPr>
+          <w:instrText xml:space="preserve"> PAGEREF _Toc523066217 \h </w:instrText>
+        </w:r>
+        <w:r>
+          <w:rPr>
+            <w:noProof/>
+            <w:webHidden/>
+          </w:rPr>
+        </w:r>
+        <w:r>
+          <w:rPr>
+            <w:noProof/>
+            <w:webHidden/>
+          </w:rPr>
+          <w:fldChar w:fldCharType="separate"/>
+        </w:r>
+        <w:r>
+          <w:rPr>
+            <w:noProof/>
+            <w:webHidden/>
+          </w:rPr>
+          <w:t>50</w:t>
         </w:r>
         <w:r>
           <w:rPr>
@@ -4130,31 +4458,18 @@
         <w:pStyle w:val="Descripcin"/>
         <w:jc w:val="both"/>
       </w:pPr>
-      <w:bookmarkStart w:id="6" w:name="_Toc522900031"/>
+      <w:bookmarkStart w:id="6" w:name="_Toc523066205"/>
       <w:r>
         <w:t xml:space="preserve">Ilustración </w:t>
       </w:r>
-      <w:r>
-        <w:fldChar w:fldCharType="begin"/>
-      </w:r>
-      <w:r>
-        <w:instrText xml:space="preserve"> SEQ Ilustración \* ARABIC </w:instrText>
-      </w:r>
-      <w:r>
-        <w:fldChar w:fldCharType="separate"/>
-      </w:r>
-      <w:r>
-        <w:rPr>
-          <w:noProof/>
-        </w:rPr>
-        <w:t>1</w:t>
-      </w:r>
-      <w:r>
-        <w:rPr>
-          <w:noProof/>
-        </w:rPr>
-        <w:fldChar w:fldCharType="end"/>
-      </w:r>
+      <w:fldSimple w:instr=" SEQ Ilustración \* ARABIC ">
+        <w:r>
+          <w:rPr>
+            <w:noProof/>
+          </w:rPr>
+          <w:t>1</w:t>
+        </w:r>
+      </w:fldSimple>
       <w:r>
         <w:t>. Captura del panel de Azure.</w:t>
       </w:r>
@@ -4776,31 +5091,18 @@
           <w:szCs w:val="32"/>
         </w:rPr>
       </w:pPr>
-      <w:bookmarkStart w:id="11" w:name="_Toc522900032"/>
+      <w:bookmarkStart w:id="11" w:name="_Toc523066206"/>
       <w:r>
         <w:t xml:space="preserve">Ilustración </w:t>
       </w:r>
-      <w:r>
-        <w:fldChar w:fldCharType="begin"/>
-      </w:r>
-      <w:r>
-        <w:instrText xml:space="preserve"> SEQ Ilustración \* ARABIC </w:instrText>
-      </w:r>
-      <w:r>
-        <w:fldChar w:fldCharType="separate"/>
-      </w:r>
-      <w:r>
-        <w:rPr>
-          <w:noProof/>
-        </w:rPr>
-        <w:t>2</w:t>
-      </w:r>
-      <w:r>
-        <w:rPr>
-          <w:noProof/>
-        </w:rPr>
-        <w:fldChar w:fldCharType="end"/>
-      </w:r>
+      <w:fldSimple w:instr=" SEQ Ilustración \* ARABIC ">
+        <w:r>
+          <w:rPr>
+            <w:noProof/>
+          </w:rPr>
+          <w:t>2</w:t>
+        </w:r>
+      </w:fldSimple>
       <w:r>
         <w:t>. Diagrama de casos de uso genérico.</w:t>
       </w:r>
@@ -4915,31 +5217,18 @@
         <w:pStyle w:val="Descripcin"/>
         <w:jc w:val="both"/>
       </w:pPr>
-      <w:bookmarkStart w:id="12" w:name="_Toc522900033"/>
+      <w:bookmarkStart w:id="12" w:name="_Toc523066207"/>
       <w:r>
         <w:t xml:space="preserve">Ilustración </w:t>
       </w:r>
-      <w:r>
-        <w:fldChar w:fldCharType="begin"/>
-      </w:r>
-      <w:r>
-        <w:instrText xml:space="preserve"> SEQ Ilustración \* ARABIC </w:instrText>
-      </w:r>
-      <w:r>
-        <w:fldChar w:fldCharType="separate"/>
-      </w:r>
-      <w:r>
-        <w:rPr>
-          <w:noProof/>
-        </w:rPr>
-        <w:t>3</w:t>
-      </w:r>
-      <w:r>
-        <w:rPr>
-          <w:noProof/>
-        </w:rPr>
-        <w:fldChar w:fldCharType="end"/>
-      </w:r>
+      <w:fldSimple w:instr=" SEQ Ilustración \* ARABIC ">
+        <w:r>
+          <w:rPr>
+            <w:noProof/>
+          </w:rPr>
+          <w:t>3</w:t>
+        </w:r>
+      </w:fldSimple>
       <w:r>
         <w:t>. Diagrama de caso de uso de Administración.</w:t>
       </w:r>
@@ -15568,31 +15857,18 @@
         <w:pStyle w:val="Descripcin"/>
         <w:jc w:val="both"/>
       </w:pPr>
-      <w:bookmarkStart w:id="13" w:name="_Toc522900034"/>
+      <w:bookmarkStart w:id="13" w:name="_Toc523066208"/>
       <w:r>
         <w:t xml:space="preserve">Ilustración </w:t>
       </w:r>
-      <w:r>
-        <w:fldChar w:fldCharType="begin"/>
-      </w:r>
-      <w:r>
-        <w:instrText xml:space="preserve"> SEQ Ilustración \* ARABIC </w:instrText>
-      </w:r>
-      <w:r>
-        <w:fldChar w:fldCharType="separate"/>
-      </w:r>
-      <w:r>
-        <w:rPr>
-          <w:noProof/>
-        </w:rPr>
-        <w:t>4</w:t>
-      </w:r>
-      <w:r>
-        <w:rPr>
-          <w:noProof/>
-        </w:rPr>
-        <w:fldChar w:fldCharType="end"/>
-      </w:r>
+      <w:fldSimple w:instr=" SEQ Ilustración \* ARABIC ">
+        <w:r>
+          <w:rPr>
+            <w:noProof/>
+          </w:rPr>
+          <w:t>4</w:t>
+        </w:r>
+      </w:fldSimple>
       <w:r>
         <w:t>. Diagrama de casos de uso de Eventos.</w:t>
       </w:r>
@@ -23298,31 +23574,18 @@
         <w:pStyle w:val="Descripcin"/>
         <w:jc w:val="both"/>
       </w:pPr>
-      <w:bookmarkStart w:id="14" w:name="_Toc522900035"/>
+      <w:bookmarkStart w:id="14" w:name="_Toc523066209"/>
       <w:r>
         <w:t xml:space="preserve">Ilustración </w:t>
       </w:r>
-      <w:r>
-        <w:fldChar w:fldCharType="begin"/>
-      </w:r>
-      <w:r>
-        <w:instrText xml:space="preserve"> SEQ Ilustración \* ARABIC </w:instrText>
-      </w:r>
-      <w:r>
-        <w:fldChar w:fldCharType="separate"/>
-      </w:r>
-      <w:r>
-        <w:rPr>
-          <w:noProof/>
-        </w:rPr>
-        <w:t>5</w:t>
-      </w:r>
-      <w:r>
-        <w:rPr>
-          <w:noProof/>
-        </w:rPr>
-        <w:fldChar w:fldCharType="end"/>
-      </w:r>
+      <w:fldSimple w:instr=" SEQ Ilustración \* ARABIC ">
+        <w:r>
+          <w:rPr>
+            <w:noProof/>
+          </w:rPr>
+          <w:t>5</w:t>
+        </w:r>
+      </w:fldSimple>
       <w:r>
         <w:t>. Diagrama de casos de uso de Notas.</w:t>
       </w:r>
@@ -26548,31 +26811,18 @@
                                 <w:color w:val="000000" w:themeColor="text1"/>
                               </w:rPr>
                             </w:pPr>
-                            <w:bookmarkStart w:id="15" w:name="_Toc522900036"/>
+                            <w:bookmarkStart w:id="15" w:name="_Toc523066210"/>
                             <w:r>
                               <w:t xml:space="preserve">Ilustración </w:t>
                             </w:r>
-                            <w:r>
-                              <w:fldChar w:fldCharType="begin"/>
-                            </w:r>
-                            <w:r>
-                              <w:instrText xml:space="preserve"> SEQ Ilustración \* ARABIC </w:instrText>
-                            </w:r>
-                            <w:r>
-                              <w:fldChar w:fldCharType="separate"/>
-                            </w:r>
-                            <w:r>
-                              <w:rPr>
-                                <w:noProof/>
-                              </w:rPr>
-                              <w:t>6</w:t>
-                            </w:r>
-                            <w:r>
-                              <w:rPr>
-                                <w:noProof/>
-                              </w:rPr>
-                              <w:fldChar w:fldCharType="end"/>
-                            </w:r>
+                            <w:fldSimple w:instr=" SEQ Ilustración \* ARABIC ">
+                              <w:r>
+                                <w:rPr>
+                                  <w:noProof/>
+                                </w:rPr>
+                                <w:t>6</w:t>
+                              </w:r>
+                            </w:fldSimple>
                             <w:r>
                               <w:t>. Diagrama de casos de uso de Chat.</w:t>
                             </w:r>
@@ -26609,31 +26859,18 @@
                           <w:color w:val="000000" w:themeColor="text1"/>
                         </w:rPr>
                       </w:pPr>
-                      <w:bookmarkStart w:id="16" w:name="_Toc522900036"/>
+                      <w:bookmarkStart w:id="16" w:name="_Toc523066210"/>
                       <w:r>
                         <w:t xml:space="preserve">Ilustración </w:t>
                       </w:r>
-                      <w:r>
-                        <w:fldChar w:fldCharType="begin"/>
-                      </w:r>
-                      <w:r>
-                        <w:instrText xml:space="preserve"> SEQ Ilustración \* ARABIC </w:instrText>
-                      </w:r>
-                      <w:r>
-                        <w:fldChar w:fldCharType="separate"/>
-                      </w:r>
-                      <w:r>
-                        <w:rPr>
-                          <w:noProof/>
-                        </w:rPr>
-                        <w:t>6</w:t>
-                      </w:r>
-                      <w:r>
-                        <w:rPr>
-                          <w:noProof/>
-                        </w:rPr>
-                        <w:fldChar w:fldCharType="end"/>
-                      </w:r>
+                      <w:fldSimple w:instr=" SEQ Ilustración \* ARABIC ">
+                        <w:r>
+                          <w:rPr>
+                            <w:noProof/>
+                          </w:rPr>
+                          <w:t>6</w:t>
+                        </w:r>
+                      </w:fldSimple>
                       <w:r>
                         <w:t>. Diagrama de casos de uso de Chat.</w:t>
                       </w:r>
@@ -33416,31 +33653,18 @@
         <w:pStyle w:val="Descripcin"/>
         <w:jc w:val="both"/>
       </w:pPr>
-      <w:bookmarkStart w:id="18" w:name="_Toc522900037"/>
+      <w:bookmarkStart w:id="18" w:name="_Toc523066211"/>
       <w:r>
         <w:t xml:space="preserve">Ilustración </w:t>
       </w:r>
-      <w:r>
-        <w:fldChar w:fldCharType="begin"/>
-      </w:r>
-      <w:r>
-        <w:instrText xml:space="preserve"> SEQ Ilustración \* ARABIC </w:instrText>
-      </w:r>
-      <w:r>
-        <w:fldChar w:fldCharType="separate"/>
-      </w:r>
-      <w:r>
-        <w:rPr>
-          <w:noProof/>
-        </w:rPr>
-        <w:t>7</w:t>
-      </w:r>
-      <w:r>
-        <w:rPr>
-          <w:noProof/>
-        </w:rPr>
-        <w:fldChar w:fldCharType="end"/>
-      </w:r>
+      <w:fldSimple w:instr=" SEQ Ilustración \* ARABIC ">
+        <w:r>
+          <w:rPr>
+            <w:noProof/>
+          </w:rPr>
+          <w:t>7</w:t>
+        </w:r>
+      </w:fldSimple>
       <w:r>
         <w:t>. Diagrama Entidad Relación.</w:t>
       </w:r>
@@ -34092,31 +34316,18 @@
         <w:pStyle w:val="Descripcin"/>
         <w:jc w:val="both"/>
       </w:pPr>
-      <w:bookmarkStart w:id="21" w:name="_Toc522900038"/>
+      <w:bookmarkStart w:id="21" w:name="_Toc523066212"/>
       <w:r>
         <w:t xml:space="preserve">Ilustración </w:t>
       </w:r>
-      <w:r>
-        <w:fldChar w:fldCharType="begin"/>
-      </w:r>
-      <w:r>
-        <w:instrText xml:space="preserve"> SEQ Ilustración \* ARABIC </w:instrText>
-      </w:r>
-      <w:r>
-        <w:fldChar w:fldCharType="separate"/>
-      </w:r>
-      <w:r>
-        <w:rPr>
-          <w:noProof/>
-        </w:rPr>
-        <w:t>8</w:t>
-      </w:r>
-      <w:r>
-        <w:rPr>
-          <w:noProof/>
-        </w:rPr>
-        <w:fldChar w:fldCharType="end"/>
-      </w:r>
+      <w:fldSimple w:instr=" SEQ Ilustración \* ARABIC ">
+        <w:r>
+          <w:rPr>
+            <w:noProof/>
+          </w:rPr>
+          <w:t>8</w:t>
+        </w:r>
+      </w:fldSimple>
       <w:r>
         <w:t>. Arquitectura de la aplicación.</w:t>
       </w:r>
@@ -34224,31 +34435,18 @@
         <w:pStyle w:val="Descripcin"/>
         <w:jc w:val="both"/>
       </w:pPr>
-      <w:bookmarkStart w:id="23" w:name="_Toc522900039"/>
+      <w:bookmarkStart w:id="23" w:name="_Toc523066213"/>
       <w:r>
         <w:t xml:space="preserve">Ilustración </w:t>
       </w:r>
-      <w:r>
-        <w:fldChar w:fldCharType="begin"/>
-      </w:r>
-      <w:r>
-        <w:instrText xml:space="preserve"> SEQ Ilustración \* ARABIC </w:instrText>
-      </w:r>
-      <w:r>
-        <w:fldChar w:fldCharType="separate"/>
-      </w:r>
-      <w:r>
-        <w:rPr>
-          <w:noProof/>
-        </w:rPr>
-        <w:t>9</w:t>
-      </w:r>
-      <w:r>
-        <w:rPr>
-          <w:noProof/>
-        </w:rPr>
-        <w:fldChar w:fldCharType="end"/>
-      </w:r>
+      <w:fldSimple w:instr=" SEQ Ilustración \* ARABIC ">
+        <w:r>
+          <w:rPr>
+            <w:noProof/>
+          </w:rPr>
+          <w:t>9</w:t>
+        </w:r>
+      </w:fldSimple>
       <w:r>
         <w:t>. Diagrama Entidad Relación de Visual Studio.</w:t>
       </w:r>
@@ -34408,30 +34606,22 @@
         <w:pStyle w:val="Descripcin"/>
         <w:jc w:val="both"/>
       </w:pPr>
+      <w:bookmarkStart w:id="25" w:name="_Toc523066214"/>
       <w:r>
         <w:t xml:space="preserve">Ilustración </w:t>
       </w:r>
-      <w:r>
-        <w:fldChar w:fldCharType="begin"/>
-      </w:r>
-      <w:r>
-        <w:instrText xml:space="preserve"> SEQ Ilustración \* ARABIC </w:instrText>
-      </w:r>
-      <w:r>
-        <w:fldChar w:fldCharType="separate"/>
-      </w:r>
-      <w:r>
-        <w:rPr>
-          <w:noProof/>
-        </w:rPr>
-        <w:t>10</w:t>
-      </w:r>
-      <w:r>
-        <w:fldChar w:fldCharType="end"/>
-      </w:r>
+      <w:fldSimple w:instr=" SEQ Ilustración \* ARABIC ">
+        <w:r>
+          <w:rPr>
+            <w:noProof/>
+          </w:rPr>
+          <w:t>10</w:t>
+        </w:r>
+      </w:fldSimple>
       <w:r>
         <w:t>. Pantalla de Home.</w:t>
       </w:r>
+      <w:bookmarkEnd w:id="25"/>
     </w:p>
     <w:p>
       <w:pPr>
@@ -34560,30 +34750,22 @@
           <w:szCs w:val="28"/>
         </w:rPr>
       </w:pPr>
+      <w:bookmarkStart w:id="26" w:name="_Toc523066215"/>
       <w:r>
         <w:t xml:space="preserve">Ilustración </w:t>
       </w:r>
-      <w:r>
-        <w:fldChar w:fldCharType="begin"/>
-      </w:r>
-      <w:r>
-        <w:instrText xml:space="preserve"> SEQ Ilustración \* ARABIC </w:instrText>
-      </w:r>
-      <w:r>
-        <w:fldChar w:fldCharType="separate"/>
-      </w:r>
-      <w:r>
-        <w:rPr>
-          <w:noProof/>
-        </w:rPr>
-        <w:t>11</w:t>
-      </w:r>
-      <w:r>
-        <w:fldChar w:fldCharType="end"/>
-      </w:r>
+      <w:fldSimple w:instr=" SEQ Ilustración \* ARABIC ">
+        <w:r>
+          <w:rPr>
+            <w:noProof/>
+          </w:rPr>
+          <w:t>11</w:t>
+        </w:r>
+      </w:fldSimple>
       <w:r>
         <w:t>. Pantalla de Notas.</w:t>
       </w:r>
+      <w:bookmarkEnd w:id="26"/>
     </w:p>
     <w:p>
       <w:pPr>
@@ -34704,30 +34886,22 @@
           <w:szCs w:val="22"/>
         </w:rPr>
       </w:pPr>
+      <w:bookmarkStart w:id="27" w:name="_Toc523066216"/>
       <w:r>
         <w:t xml:space="preserve">Ilustración </w:t>
       </w:r>
-      <w:r>
-        <w:fldChar w:fldCharType="begin"/>
-      </w:r>
-      <w:r>
-        <w:instrText xml:space="preserve"> SEQ Ilustración \* ARABIC </w:instrText>
-      </w:r>
-      <w:r>
-        <w:fldChar w:fldCharType="separate"/>
-      </w:r>
-      <w:r>
-        <w:rPr>
-          <w:noProof/>
-        </w:rPr>
-        <w:t>12</w:t>
-      </w:r>
-      <w:r>
-        <w:fldChar w:fldCharType="end"/>
-      </w:r>
+      <w:fldSimple w:instr=" SEQ Ilustración \* ARABIC ">
+        <w:r>
+          <w:rPr>
+            <w:noProof/>
+          </w:rPr>
+          <w:t>12</w:t>
+        </w:r>
+      </w:fldSimple>
       <w:r>
         <w:t>. Pantalla de Usuario.</w:t>
       </w:r>
+      <w:bookmarkEnd w:id="27"/>
     </w:p>
     <w:p>
       <w:pPr>
@@ -34821,30 +34995,22 @@
         <w:pStyle w:val="Descripcin"/>
         <w:jc w:val="both"/>
       </w:pPr>
+      <w:bookmarkStart w:id="28" w:name="_Toc523066217"/>
       <w:r>
         <w:t xml:space="preserve">Ilustración </w:t>
       </w:r>
-      <w:r>
-        <w:fldChar w:fldCharType="begin"/>
-      </w:r>
-      <w:r>
-        <w:instrText xml:space="preserve"> SEQ Ilustración \* ARABIC </w:instrText>
-      </w:r>
-      <w:r>
-        <w:fldChar w:fldCharType="separate"/>
-      </w:r>
-      <w:r>
-        <w:rPr>
-          <w:noProof/>
-        </w:rPr>
-        <w:t>13</w:t>
-      </w:r>
-      <w:r>
-        <w:fldChar w:fldCharType="end"/>
-      </w:r>
+      <w:fldSimple w:instr=" SEQ Ilustración \* ARABIC ">
+        <w:r>
+          <w:rPr>
+            <w:noProof/>
+          </w:rPr>
+          <w:t>13</w:t>
+        </w:r>
+      </w:fldSimple>
       <w:r>
         <w:t>. Pantalla de Chat.</w:t>
       </w:r>
+      <w:bookmarkEnd w:id="28"/>
     </w:p>
     <w:p>
       <w:pPr>
@@ -34865,6 +35031,257 @@
     <w:p>
       <w:pPr>
         <w:jc w:val="both"/>
+      </w:pPr>
+      <w:r>
+        <w:t>Debajo de la barra del chat de puede apreciar otro tablero similar al tablero que había en la sección de notas. En este tablero se mostrarán las notas compartidas en el grupo seleccionado, las cuales hacen referencia a las notas azules de la pestaña de notas. También encontraremos un formulario para añadir una nota directamente al grupo seleccionado.</w:t>
+      </w:r>
+    </w:p>
+    <w:p>
+      <w:r>
+        <w:br w:type="page"/>
+      </w:r>
+    </w:p>
+    <w:p>
+      <w:pPr>
+        <w:jc w:val="both"/>
+      </w:pPr>
+    </w:p>
+    <w:p>
+      <w:pPr>
+        <w:jc w:val="both"/>
+        <w:rPr>
+          <w:b/>
+          <w:color w:val="1F4E79" w:themeColor="accent1" w:themeShade="80"/>
+          <w:sz w:val="28"/>
+          <w:szCs w:val="28"/>
+        </w:rPr>
+      </w:pPr>
+      <w:r>
+        <w:rPr>
+          <w:b/>
+          <w:color w:val="1F4E79" w:themeColor="accent1" w:themeShade="80"/>
+          <w:sz w:val="28"/>
+          <w:szCs w:val="28"/>
+        </w:rPr>
+        <w:t>Eventos</w:t>
+      </w:r>
+    </w:p>
+    <w:p>
+      <w:pPr>
+        <w:keepNext/>
+        <w:jc w:val="both"/>
+      </w:pPr>
+      <w:r>
+        <w:rPr>
+          <w:noProof/>
+          <w:color w:val="1F4E79" w:themeColor="accent1" w:themeShade="80"/>
+          <w:lang w:eastAsia="es-ES"/>
+        </w:rPr>
+        <w:drawing>
+          <wp:inline distT="0" distB="0" distL="0" distR="0" wp14:anchorId="3C8823A7" wp14:editId="4DCC95EF">
+            <wp:extent cx="5400040" cy="1718945"/>
+            <wp:effectExtent l="0" t="0" r="0" b="0"/>
+            <wp:docPr id="17" name="Imagen 17"/>
+            <wp:cNvGraphicFramePr>
+              <a:graphicFrameLocks xmlns:a="http://schemas.openxmlformats.org/drawingml/2006/main" noChangeAspect="1"/>
+            </wp:cNvGraphicFramePr>
+            <a:graphic xmlns:a="http://schemas.openxmlformats.org/drawingml/2006/main">
+              <a:graphicData uri="http://schemas.openxmlformats.org/drawingml/2006/picture">
+                <pic:pic xmlns:pic="http://schemas.openxmlformats.org/drawingml/2006/picture">
+                  <pic:nvPicPr>
+                    <pic:cNvPr id="17" name="MockEventos.PNG"/>
+                    <pic:cNvPicPr/>
+                  </pic:nvPicPr>
+                  <pic:blipFill>
+                    <a:blip r:embed="rId24" cstate="print">
+                      <a:extLst>
+                        <a:ext uri="{28A0092B-C50C-407E-A947-70E740481C1C}">
+                          <a14:useLocalDpi xmlns:a14="http://schemas.microsoft.com/office/drawing/2010/main" val="0"/>
+                        </a:ext>
+                      </a:extLst>
+                    </a:blip>
+                    <a:stretch>
+                      <a:fillRect/>
+                    </a:stretch>
+                  </pic:blipFill>
+                  <pic:spPr>
+                    <a:xfrm>
+                      <a:off x="0" y="0"/>
+                      <a:ext cx="5400040" cy="1718945"/>
+                    </a:xfrm>
+                    <a:prstGeom prst="rect">
+                      <a:avLst/>
+                    </a:prstGeom>
+                  </pic:spPr>
+                </pic:pic>
+              </a:graphicData>
+            </a:graphic>
+          </wp:inline>
+        </w:drawing>
+      </w:r>
+    </w:p>
+    <w:p>
+      <w:pPr>
+        <w:pStyle w:val="Descripcin"/>
+        <w:jc w:val="both"/>
+        <w:rPr>
+          <w:color w:val="1F4E79" w:themeColor="accent1" w:themeShade="80"/>
+        </w:rPr>
+      </w:pPr>
+      <w:r>
+        <w:t xml:space="preserve">Ilustración </w:t>
+      </w:r>
+      <w:fldSimple w:instr=" SEQ Ilustración \* ARABIC ">
+        <w:r>
+          <w:rPr>
+            <w:noProof/>
+          </w:rPr>
+          <w:t>14</w:t>
+        </w:r>
+      </w:fldSimple>
+      <w:r>
+        <w:t>. Pantalla de Eventos.</w:t>
+      </w:r>
+    </w:p>
+    <w:p>
+      <w:pPr>
+        <w:jc w:val="both"/>
+      </w:pPr>
+      <w:r>
+        <w:t xml:space="preserve">Como se ha comentado anteriormente en el caso de uso </w:t>
+      </w:r>
+      <w:r>
+        <w:rPr>
+          <w:b/>
+        </w:rPr>
+        <w:t>CU-20</w:t>
+      </w:r>
+      <w:r>
+        <w:t xml:space="preserve"> los usuarios registrados en el sistema tendrán la posibilidad de ver los eventos públicos, los cuales aún no hayan terminado, y tras visualizarlos el usuario podrá marcar que desea asistir a ellos y este evento será añadido a su calendario. En este caso nos encontramos con una pestaña en la cual se dispondrán </w:t>
+      </w:r>
+      <w:r>
+        <w:t>los eventos</w:t>
+      </w:r>
+      <w:r>
+        <w:t xml:space="preserve"> por orden mostrando los datos tales como el nombre, la descripción y el lugar y finalmente un botón para asistir.</w:t>
+      </w:r>
+      <w:r>
+        <w:t xml:space="preserve"> Se puede apreciar también, que hay una barra de búsqueda, la cual está justo encima de los eventos, esto hace referencia al </w:t>
+      </w:r>
+      <w:r>
+        <w:rPr>
+          <w:b/>
+        </w:rPr>
+        <w:t>CU-21</w:t>
+      </w:r>
+      <w:r>
+        <w:t>.</w:t>
+      </w:r>
+    </w:p>
+    <w:p>
+      <w:pPr>
+        <w:keepNext/>
+        <w:jc w:val="both"/>
+      </w:pPr>
+      <w:r>
+        <w:rPr>
+          <w:noProof/>
+          <w:lang w:eastAsia="es-ES"/>
+        </w:rPr>
+        <w:drawing>
+          <wp:inline distT="0" distB="0" distL="0" distR="0" wp14:anchorId="3E4254F6" wp14:editId="11C229FA">
+            <wp:extent cx="5400040" cy="1625600"/>
+            <wp:effectExtent l="0" t="0" r="0" b="0"/>
+            <wp:docPr id="21" name="Imagen 21"/>
+            <wp:cNvGraphicFramePr>
+              <a:graphicFrameLocks xmlns:a="http://schemas.openxmlformats.org/drawingml/2006/main" noChangeAspect="1"/>
+            </wp:cNvGraphicFramePr>
+            <a:graphic xmlns:a="http://schemas.openxmlformats.org/drawingml/2006/main">
+              <a:graphicData uri="http://schemas.openxmlformats.org/drawingml/2006/picture">
+                <pic:pic xmlns:pic="http://schemas.openxmlformats.org/drawingml/2006/picture">
+                  <pic:nvPicPr>
+                    <pic:cNvPr id="21" name="MockEventos1.PNG"/>
+                    <pic:cNvPicPr/>
+                  </pic:nvPicPr>
+                  <pic:blipFill>
+                    <a:blip r:embed="rId25" cstate="print">
+                      <a:extLst>
+                        <a:ext uri="{28A0092B-C50C-407E-A947-70E740481C1C}">
+                          <a14:useLocalDpi xmlns:a14="http://schemas.microsoft.com/office/drawing/2010/main" val="0"/>
+                        </a:ext>
+                      </a:extLst>
+                    </a:blip>
+                    <a:stretch>
+                      <a:fillRect/>
+                    </a:stretch>
+                  </pic:blipFill>
+                  <pic:spPr>
+                    <a:xfrm>
+                      <a:off x="0" y="0"/>
+                      <a:ext cx="5400040" cy="1625600"/>
+                    </a:xfrm>
+                    <a:prstGeom prst="rect">
+                      <a:avLst/>
+                    </a:prstGeom>
+                  </pic:spPr>
+                </pic:pic>
+              </a:graphicData>
+            </a:graphic>
+          </wp:inline>
+        </w:drawing>
+      </w:r>
+    </w:p>
+    <w:p>
+      <w:pPr>
+        <w:pStyle w:val="Descripcin"/>
+        <w:jc w:val="both"/>
+      </w:pPr>
+      <w:r>
+        <w:t xml:space="preserve">Ilustración </w:t>
+      </w:r>
+      <w:fldSimple w:instr=" SEQ Ilustración \* ARABIC ">
+        <w:r>
+          <w:rPr>
+            <w:noProof/>
+          </w:rPr>
+          <w:t>15</w:t>
+        </w:r>
+      </w:fldSimple>
+      <w:r>
+        <w:t>. Ejemplo de buscador.</w:t>
+      </w:r>
+    </w:p>
+    <w:p>
+      <w:pPr>
+        <w:jc w:val="both"/>
+      </w:pPr>
+      <w:r>
+        <w:t xml:space="preserve"> Aquí les proporcionamos a los usuarios una barra de búsqueda para que puedan filtrar los eventos cuando la lista de los eventos públicos crezca mucho. Este filtro se activa al introducir cualquier parámetro de búsqueda en la barra del buscador inmediatamente filtrando las coincidencias como se ve en la </w:t>
+      </w:r>
+      <w:r>
+        <w:rPr>
+          <w:i/>
+        </w:rPr>
+        <w:t>ilustración 15</w:t>
+      </w:r>
+      <w:r>
+        <w:rPr>
+          <w:i/>
+        </w:rPr>
+        <w:t xml:space="preserve">. </w:t>
+      </w:r>
+      <w:bookmarkStart w:id="29" w:name="_GoBack"/>
+      <w:bookmarkEnd w:id="29"/>
+    </w:p>
+    <w:p>
+      <w:pPr>
+        <w:keepNext/>
+        <w:jc w:val="both"/>
+      </w:pPr>
+    </w:p>
+    <w:p>
+      <w:pPr>
+        <w:jc w:val="both"/>
         <w:rPr>
           <w:rFonts w:asciiTheme="majorHAnsi" w:eastAsiaTheme="majorEastAsia" w:hAnsiTheme="majorHAnsi" w:cstheme="majorBidi"/>
           <w:color w:val="2E74B5" w:themeColor="accent1" w:themeShade="BF"/>
@@ -34872,11 +35289,6 @@
           <w:szCs w:val="32"/>
         </w:rPr>
       </w:pPr>
-      <w:r>
-        <w:t>Debajo de la barra del chat de puede apreciar otro tablero similar al tablero que había en la sección de notas. En este tablero se mostrarán las notas compartidas en el grupo seleccionado, las cuales hacen referencia a las notas azules de la pestaña de notas. También encontraremos un formulario para añadir una nota directamente al grupo seleccionado.</w:t>
-      </w:r>
-      <w:bookmarkStart w:id="25" w:name="_GoBack"/>
-      <w:bookmarkEnd w:id="25"/>
       <w:r>
         <w:br w:type="page"/>
       </w:r>
@@ -34935,7 +35347,7 @@
           <w:szCs w:val="52"/>
         </w:rPr>
       </w:pPr>
-      <w:bookmarkStart w:id="26" w:name="_Toc522206030"/>
+      <w:bookmarkStart w:id="30" w:name="_Toc522206030"/>
       <w:r>
         <w:rPr>
           <w:rFonts w:asciiTheme="minorHAnsi" w:hAnsiTheme="minorHAnsi"/>
@@ -34946,7 +35358,7 @@
         </w:rPr>
         <w:t>IMPLEMENTACIÓN</w:t>
       </w:r>
-      <w:bookmarkEnd w:id="26"/>
+      <w:bookmarkEnd w:id="30"/>
     </w:p>
     <w:p/>
     <w:p>
@@ -34965,7 +35377,7 @@
           <w:szCs w:val="40"/>
         </w:rPr>
       </w:pPr>
-      <w:bookmarkStart w:id="27" w:name="_Toc522206031"/>
+      <w:bookmarkStart w:id="31" w:name="_Toc522206031"/>
       <w:r>
         <w:rPr>
           <w:b/>
@@ -34975,7 +35387,7 @@
         </w:rPr>
         <w:t>7.1 SEGURIDAD</w:t>
       </w:r>
-      <w:bookmarkEnd w:id="27"/>
+      <w:bookmarkEnd w:id="31"/>
       <w:r>
         <w:rPr>
           <w:b/>
@@ -35003,7 +35415,7 @@
           <w:szCs w:val="40"/>
         </w:rPr>
       </w:pPr>
-      <w:bookmarkStart w:id="28" w:name="_Toc522206032"/>
+      <w:bookmarkStart w:id="32" w:name="_Toc522206032"/>
       <w:r>
         <w:rPr>
           <w:b/>
@@ -35013,7 +35425,7 @@
         </w:rPr>
         <w:t>7.2 USABILIDAD</w:t>
       </w:r>
-      <w:bookmarkEnd w:id="28"/>
+      <w:bookmarkEnd w:id="32"/>
     </w:p>
     <w:p/>
     <w:p>
@@ -35031,7 +35443,7 @@
           <w:szCs w:val="40"/>
         </w:rPr>
       </w:pPr>
-      <w:bookmarkStart w:id="29" w:name="_Toc522206033"/>
+      <w:bookmarkStart w:id="33" w:name="_Toc522206033"/>
       <w:r>
         <w:rPr>
           <w:b/>
@@ -35041,7 +35453,7 @@
         </w:rPr>
         <w:t>7.3 PERSISTENCIA</w:t>
       </w:r>
-      <w:bookmarkEnd w:id="29"/>
+      <w:bookmarkEnd w:id="33"/>
     </w:p>
     <w:p/>
     <w:p>
@@ -35115,7 +35527,7 @@
           <w:szCs w:val="52"/>
         </w:rPr>
       </w:pPr>
-      <w:bookmarkStart w:id="30" w:name="_Toc522206034"/>
+      <w:bookmarkStart w:id="34" w:name="_Toc522206034"/>
       <w:r>
         <w:rPr>
           <w:rFonts w:asciiTheme="minorHAnsi" w:hAnsiTheme="minorHAnsi"/>
@@ -35126,7 +35538,7 @@
         </w:rPr>
         <w:t>CONCLUSIONES</w:t>
       </w:r>
-      <w:bookmarkEnd w:id="30"/>
+      <w:bookmarkEnd w:id="34"/>
     </w:p>
     <w:p>
       <w:r>
@@ -35180,8 +35592,8 @@
     <w:p/>
     <w:p/>
     <w:sectPr>
-      <w:headerReference w:type="default" r:id="rId24"/>
-      <w:footerReference w:type="default" r:id="rId25"/>
+      <w:headerReference w:type="default" r:id="rId26"/>
+      <w:footerReference w:type="default" r:id="rId27"/>
       <w:pgSz w:w="11906" w:h="16838"/>
       <w:pgMar w:top="1418" w:right="1701" w:bottom="1418" w:left="1701" w:header="709" w:footer="709" w:gutter="0"/>
       <w:cols w:space="708"/>
@@ -35344,7 +35756,7 @@
                             <w:rPr>
                               <w:noProof/>
                             </w:rPr>
-                            <w:instrText>CONCLUSIONES</w:instrText>
+                            <w:instrText>ESPECIFICACIÓN DE REQUISITOS</w:instrText>
                           </w:r>
                           <w:r>
                             <w:fldChar w:fldCharType="end"/>
@@ -35365,7 +35777,7 @@
                             <w:rPr>
                               <w:noProof/>
                             </w:rPr>
-                            <w:instrText>CONCLUSIONES</w:instrText>
+                            <w:instrText>ESPECIFICACIÓN DE REQUISITOS</w:instrText>
                           </w:r>
                           <w:r>
                             <w:fldChar w:fldCharType="end"/>
@@ -35380,7 +35792,7 @@
                             <w:rPr>
                               <w:noProof/>
                             </w:rPr>
-                            <w:t>CONCLUSIONES</w:t>
+                            <w:t>ESPECIFICACIÓN DE REQUISITOS</w:t>
                           </w:r>
                           <w:r>
                             <w:fldChar w:fldCharType="end"/>
@@ -35436,7 +35848,7 @@
                       <w:rPr>
                         <w:noProof/>
                       </w:rPr>
-                      <w:instrText>CONCLUSIONES</w:instrText>
+                      <w:instrText>ESPECIFICACIÓN DE REQUISITOS</w:instrText>
                     </w:r>
                     <w:r>
                       <w:fldChar w:fldCharType="end"/>
@@ -35457,7 +35869,7 @@
                       <w:rPr>
                         <w:noProof/>
                       </w:rPr>
-                      <w:instrText>CONCLUSIONES</w:instrText>
+                      <w:instrText>ESPECIFICACIÓN DE REQUISITOS</w:instrText>
                     </w:r>
                     <w:r>
                       <w:fldChar w:fldCharType="end"/>
@@ -35472,7 +35884,7 @@
                       <w:rPr>
                         <w:noProof/>
                       </w:rPr>
-                      <w:t>CONCLUSIONES</w:t>
+                      <w:t>ESPECIFICACIÓN DE REQUISITOS</w:t>
                     </w:r>
                     <w:r>
                       <w:fldChar w:fldCharType="end"/>
@@ -35556,7 +35968,7 @@
                               <w:noProof/>
                               <w:color w:val="FFFFFF" w:themeColor="background1"/>
                             </w:rPr>
-                            <w:t>52</w:t>
+                            <w:t>39</w:t>
                           </w:r>
                           <w:r>
                             <w:rPr>
@@ -35608,7 +36020,7 @@
                         <w:noProof/>
                         <w:color w:val="FFFFFF" w:themeColor="background1"/>
                       </w:rPr>
-                      <w:t>52</w:t>
+                      <w:t>39</w:t>
                     </w:r>
                     <w:r>
                       <w:rPr>
@@ -37554,7 +37966,7 @@
 </file>
 
 <file path=customXml/itemProps1.xml><?xml version="1.0" encoding="utf-8"?>
-<ds:datastoreItem xmlns:ds="http://schemas.openxmlformats.org/officeDocument/2006/customXml" ds:itemID="{E70E4F5D-53CD-4B07-B62E-34CAB885DDE9}">
+<ds:datastoreItem xmlns:ds="http://schemas.openxmlformats.org/officeDocument/2006/customXml" ds:itemID="{7C9C8177-CD5D-416B-BD2B-C6BB8F729AC2}">
   <ds:schemaRefs>
     <ds:schemaRef ds:uri="http://schemas.openxmlformats.org/officeDocument/2006/bibliography"/>
   </ds:schemaRefs>

</xml_diff>

<commit_message>
Delete Grupo y división de la memoria
</commit_message>
<xml_diff>
--- a/Memoria/Memoria.docx
+++ b/Memoria/Memoria.docx
@@ -2618,7 +2618,7 @@
       <w:r>
         <w:fldChar w:fldCharType="separate"/>
       </w:r>
-      <w:hyperlink w:anchor="_Toc523066205" w:history="1">
+      <w:hyperlink w:anchor="_Toc523138994" w:history="1">
         <w:r>
           <w:rPr>
             <w:rStyle w:val="Hipervnculo"/>
@@ -2645,7 +2645,7 @@
             <w:noProof/>
             <w:webHidden/>
           </w:rPr>
-          <w:instrText xml:space="preserve"> PAGEREF _Toc523066205 \h </w:instrText>
+          <w:instrText xml:space="preserve"> PAGEREF _Toc523138994 \h </w:instrText>
         </w:r>
         <w:r>
           <w:rPr>
@@ -2688,7 +2688,7 @@
           <w:lang w:eastAsia="es-ES"/>
         </w:rPr>
       </w:pPr>
-      <w:hyperlink w:anchor="_Toc523066206" w:history="1">
+      <w:hyperlink w:anchor="_Toc523138995" w:history="1">
         <w:r>
           <w:rPr>
             <w:rStyle w:val="Hipervnculo"/>
@@ -2715,7 +2715,7 @@
             <w:noProof/>
             <w:webHidden/>
           </w:rPr>
-          <w:instrText xml:space="preserve"> PAGEREF _Toc523066206 \h </w:instrText>
+          <w:instrText xml:space="preserve"> PAGEREF _Toc523138995 \h </w:instrText>
         </w:r>
         <w:r>
           <w:rPr>
@@ -2758,7 +2758,7 @@
           <w:lang w:eastAsia="es-ES"/>
         </w:rPr>
       </w:pPr>
-      <w:hyperlink w:anchor="_Toc523066207" w:history="1">
+      <w:hyperlink w:anchor="_Toc523138996" w:history="1">
         <w:r>
           <w:rPr>
             <w:rStyle w:val="Hipervnculo"/>
@@ -2785,7 +2785,7 @@
             <w:noProof/>
             <w:webHidden/>
           </w:rPr>
-          <w:instrText xml:space="preserve"> PAGEREF _Toc523066207 \h </w:instrText>
+          <w:instrText xml:space="preserve"> PAGEREF _Toc523138996 \h </w:instrText>
         </w:r>
         <w:r>
           <w:rPr>
@@ -2828,7 +2828,7 @@
           <w:lang w:eastAsia="es-ES"/>
         </w:rPr>
       </w:pPr>
-      <w:hyperlink w:anchor="_Toc523066208" w:history="1">
+      <w:hyperlink w:anchor="_Toc523138997" w:history="1">
         <w:r>
           <w:rPr>
             <w:rStyle w:val="Hipervnculo"/>
@@ -2855,7 +2855,7 @@
             <w:noProof/>
             <w:webHidden/>
           </w:rPr>
-          <w:instrText xml:space="preserve"> PAGEREF _Toc523066208 \h </w:instrText>
+          <w:instrText xml:space="preserve"> PAGEREF _Toc523138997 \h </w:instrText>
         </w:r>
         <w:r>
           <w:rPr>
@@ -2898,7 +2898,7 @@
           <w:lang w:eastAsia="es-ES"/>
         </w:rPr>
       </w:pPr>
-      <w:hyperlink w:anchor="_Toc523066209" w:history="1">
+      <w:hyperlink w:anchor="_Toc523138998" w:history="1">
         <w:r>
           <w:rPr>
             <w:rStyle w:val="Hipervnculo"/>
@@ -2925,7 +2925,7 @@
             <w:noProof/>
             <w:webHidden/>
           </w:rPr>
-          <w:instrText xml:space="preserve"> PAGEREF _Toc523066209 \h </w:instrText>
+          <w:instrText xml:space="preserve"> PAGEREF _Toc523138998 \h </w:instrText>
         </w:r>
         <w:r>
           <w:rPr>
@@ -2968,7 +2968,7 @@
           <w:lang w:eastAsia="es-ES"/>
         </w:rPr>
       </w:pPr>
-      <w:hyperlink r:id="rId10" w:anchor="_Toc523066210" w:history="1">
+      <w:hyperlink r:id="rId10" w:anchor="_Toc523138999" w:history="1">
         <w:r>
           <w:rPr>
             <w:rStyle w:val="Hipervnculo"/>
@@ -2995,7 +2995,7 @@
             <w:noProof/>
             <w:webHidden/>
           </w:rPr>
-          <w:instrText xml:space="preserve"> PAGEREF _Toc523066210 \h </w:instrText>
+          <w:instrText xml:space="preserve"> PAGEREF _Toc523138999 \h </w:instrText>
         </w:r>
         <w:r>
           <w:rPr>
@@ -3038,7 +3038,7 @@
           <w:lang w:eastAsia="es-ES"/>
         </w:rPr>
       </w:pPr>
-      <w:hyperlink w:anchor="_Toc523066211" w:history="1">
+      <w:hyperlink w:anchor="_Toc523139000" w:history="1">
         <w:r>
           <w:rPr>
             <w:rStyle w:val="Hipervnculo"/>
@@ -3065,7 +3065,7 @@
             <w:noProof/>
             <w:webHidden/>
           </w:rPr>
-          <w:instrText xml:space="preserve"> PAGEREF _Toc523066211 \h </w:instrText>
+          <w:instrText xml:space="preserve"> PAGEREF _Toc523139000 \h </w:instrText>
         </w:r>
         <w:r>
           <w:rPr>
@@ -3108,7 +3108,7 @@
           <w:lang w:eastAsia="es-ES"/>
         </w:rPr>
       </w:pPr>
-      <w:hyperlink w:anchor="_Toc523066212" w:history="1">
+      <w:hyperlink w:anchor="_Toc523139001" w:history="1">
         <w:r>
           <w:rPr>
             <w:rStyle w:val="Hipervnculo"/>
@@ -3135,7 +3135,7 @@
             <w:noProof/>
             <w:webHidden/>
           </w:rPr>
-          <w:instrText xml:space="preserve"> PAGEREF _Toc523066212 \h </w:instrText>
+          <w:instrText xml:space="preserve"> PAGEREF _Toc523139001 \h </w:instrText>
         </w:r>
         <w:r>
           <w:rPr>
@@ -3178,7 +3178,7 @@
           <w:lang w:eastAsia="es-ES"/>
         </w:rPr>
       </w:pPr>
-      <w:hyperlink w:anchor="_Toc523066213" w:history="1">
+      <w:hyperlink w:anchor="_Toc523139002" w:history="1">
         <w:r>
           <w:rPr>
             <w:rStyle w:val="Hipervnculo"/>
@@ -3205,7 +3205,7 @@
             <w:noProof/>
             <w:webHidden/>
           </w:rPr>
-          <w:instrText xml:space="preserve"> PAGEREF _Toc523066213 \h </w:instrText>
+          <w:instrText xml:space="preserve"> PAGEREF _Toc523139002 \h </w:instrText>
         </w:r>
         <w:r>
           <w:rPr>
@@ -3248,7 +3248,7 @@
           <w:lang w:eastAsia="es-ES"/>
         </w:rPr>
       </w:pPr>
-      <w:hyperlink w:anchor="_Toc523066214" w:history="1">
+      <w:hyperlink w:anchor="_Toc523139003" w:history="1">
         <w:r>
           <w:rPr>
             <w:rStyle w:val="Hipervnculo"/>
@@ -3275,7 +3275,7 @@
             <w:noProof/>
             <w:webHidden/>
           </w:rPr>
-          <w:instrText xml:space="preserve"> PAGEREF _Toc523066214 \h </w:instrText>
+          <w:instrText xml:space="preserve"> PAGEREF _Toc523139003 \h </w:instrText>
         </w:r>
         <w:r>
           <w:rPr>
@@ -3318,7 +3318,7 @@
           <w:lang w:eastAsia="es-ES"/>
         </w:rPr>
       </w:pPr>
-      <w:hyperlink w:anchor="_Toc523066215" w:history="1">
+      <w:hyperlink w:anchor="_Toc523139004" w:history="1">
         <w:r>
           <w:rPr>
             <w:rStyle w:val="Hipervnculo"/>
@@ -3345,7 +3345,7 @@
             <w:noProof/>
             <w:webHidden/>
           </w:rPr>
-          <w:instrText xml:space="preserve"> PAGEREF _Toc523066215 \h </w:instrText>
+          <w:instrText xml:space="preserve"> PAGEREF _Toc523139004 \h </w:instrText>
         </w:r>
         <w:r>
           <w:rPr>
@@ -3388,7 +3388,7 @@
           <w:lang w:eastAsia="es-ES"/>
         </w:rPr>
       </w:pPr>
-      <w:hyperlink w:anchor="_Toc523066216" w:history="1">
+      <w:hyperlink w:anchor="_Toc523139005" w:history="1">
         <w:r>
           <w:rPr>
             <w:rStyle w:val="Hipervnculo"/>
@@ -3415,7 +3415,7 @@
             <w:noProof/>
             <w:webHidden/>
           </w:rPr>
-          <w:instrText xml:space="preserve"> PAGEREF _Toc523066216 \h </w:instrText>
+          <w:instrText xml:space="preserve"> PAGEREF _Toc523139005 \h </w:instrText>
         </w:r>
         <w:r>
           <w:rPr>
@@ -3458,7 +3458,7 @@
           <w:lang w:eastAsia="es-ES"/>
         </w:rPr>
       </w:pPr>
-      <w:hyperlink w:anchor="_Toc523066217" w:history="1">
+      <w:hyperlink w:anchor="_Toc523139006" w:history="1">
         <w:r>
           <w:rPr>
             <w:rStyle w:val="Hipervnculo"/>
@@ -3485,7 +3485,7 @@
             <w:noProof/>
             <w:webHidden/>
           </w:rPr>
-          <w:instrText xml:space="preserve"> PAGEREF _Toc523066217 \h </w:instrText>
+          <w:instrText xml:space="preserve"> PAGEREF _Toc523139006 \h </w:instrText>
         </w:r>
         <w:r>
           <w:rPr>
@@ -3506,6 +3506,146 @@
             <w:webHidden/>
           </w:rPr>
           <w:t>50</w:t>
+        </w:r>
+        <w:r>
+          <w:rPr>
+            <w:noProof/>
+            <w:webHidden/>
+          </w:rPr>
+          <w:fldChar w:fldCharType="end"/>
+        </w:r>
+      </w:hyperlink>
+    </w:p>
+    <w:p>
+      <w:pPr>
+        <w:pStyle w:val="Tabladeilustraciones"/>
+        <w:tabs>
+          <w:tab w:val="right" w:leader="dot" w:pos="8494"/>
+        </w:tabs>
+        <w:rPr>
+          <w:rFonts w:eastAsiaTheme="minorEastAsia"/>
+          <w:noProof/>
+          <w:lang w:eastAsia="es-ES"/>
+        </w:rPr>
+      </w:pPr>
+      <w:hyperlink w:anchor="_Toc523139007" w:history="1">
+        <w:r>
+          <w:rPr>
+            <w:rStyle w:val="Hipervnculo"/>
+            <w:noProof/>
+          </w:rPr>
+          <w:t>Ilustración 14. Pantalla de Eventos.</w:t>
+        </w:r>
+        <w:r>
+          <w:rPr>
+            <w:noProof/>
+            <w:webHidden/>
+          </w:rPr>
+          <w:tab/>
+        </w:r>
+        <w:r>
+          <w:rPr>
+            <w:noProof/>
+            <w:webHidden/>
+          </w:rPr>
+          <w:fldChar w:fldCharType="begin"/>
+        </w:r>
+        <w:r>
+          <w:rPr>
+            <w:noProof/>
+            <w:webHidden/>
+          </w:rPr>
+          <w:instrText xml:space="preserve"> PAGEREF _Toc523139007 \h </w:instrText>
+        </w:r>
+        <w:r>
+          <w:rPr>
+            <w:noProof/>
+            <w:webHidden/>
+          </w:rPr>
+        </w:r>
+        <w:r>
+          <w:rPr>
+            <w:noProof/>
+            <w:webHidden/>
+          </w:rPr>
+          <w:fldChar w:fldCharType="separate"/>
+        </w:r>
+        <w:r>
+          <w:rPr>
+            <w:noProof/>
+            <w:webHidden/>
+          </w:rPr>
+          <w:t>51</w:t>
+        </w:r>
+        <w:r>
+          <w:rPr>
+            <w:noProof/>
+            <w:webHidden/>
+          </w:rPr>
+          <w:fldChar w:fldCharType="end"/>
+        </w:r>
+      </w:hyperlink>
+    </w:p>
+    <w:p>
+      <w:pPr>
+        <w:pStyle w:val="Tabladeilustraciones"/>
+        <w:tabs>
+          <w:tab w:val="right" w:leader="dot" w:pos="8494"/>
+        </w:tabs>
+        <w:rPr>
+          <w:rFonts w:eastAsiaTheme="minorEastAsia"/>
+          <w:noProof/>
+          <w:lang w:eastAsia="es-ES"/>
+        </w:rPr>
+      </w:pPr>
+      <w:hyperlink w:anchor="_Toc523139008" w:history="1">
+        <w:r>
+          <w:rPr>
+            <w:rStyle w:val="Hipervnculo"/>
+            <w:noProof/>
+          </w:rPr>
+          <w:t>Ilustración 15. Ejemplo de buscador.</w:t>
+        </w:r>
+        <w:r>
+          <w:rPr>
+            <w:noProof/>
+            <w:webHidden/>
+          </w:rPr>
+          <w:tab/>
+        </w:r>
+        <w:r>
+          <w:rPr>
+            <w:noProof/>
+            <w:webHidden/>
+          </w:rPr>
+          <w:fldChar w:fldCharType="begin"/>
+        </w:r>
+        <w:r>
+          <w:rPr>
+            <w:noProof/>
+            <w:webHidden/>
+          </w:rPr>
+          <w:instrText xml:space="preserve"> PAGEREF _Toc523139008 \h </w:instrText>
+        </w:r>
+        <w:r>
+          <w:rPr>
+            <w:noProof/>
+            <w:webHidden/>
+          </w:rPr>
+        </w:r>
+        <w:r>
+          <w:rPr>
+            <w:noProof/>
+            <w:webHidden/>
+          </w:rPr>
+          <w:fldChar w:fldCharType="separate"/>
+        </w:r>
+        <w:r>
+          <w:rPr>
+            <w:noProof/>
+            <w:webHidden/>
+          </w:rPr>
+          <w:t>51</w:t>
         </w:r>
         <w:r>
           <w:rPr>
@@ -4458,7 +4598,7 @@
         <w:pStyle w:val="Descripcin"/>
         <w:jc w:val="both"/>
       </w:pPr>
-      <w:bookmarkStart w:id="6" w:name="_Toc523066205"/>
+      <w:bookmarkStart w:id="6" w:name="_Toc523138994"/>
       <w:r>
         <w:t xml:space="preserve">Ilustración </w:t>
       </w:r>
@@ -5091,7 +5231,7 @@
           <w:szCs w:val="32"/>
         </w:rPr>
       </w:pPr>
-      <w:bookmarkStart w:id="11" w:name="_Toc523066206"/>
+      <w:bookmarkStart w:id="11" w:name="_Toc523138995"/>
       <w:r>
         <w:t xml:space="preserve">Ilustración </w:t>
       </w:r>
@@ -5217,7 +5357,7 @@
         <w:pStyle w:val="Descripcin"/>
         <w:jc w:val="both"/>
       </w:pPr>
-      <w:bookmarkStart w:id="12" w:name="_Toc523066207"/>
+      <w:bookmarkStart w:id="12" w:name="_Toc523138996"/>
       <w:r>
         <w:t xml:space="preserve">Ilustración </w:t>
       </w:r>
@@ -15857,7 +15997,7 @@
         <w:pStyle w:val="Descripcin"/>
         <w:jc w:val="both"/>
       </w:pPr>
-      <w:bookmarkStart w:id="13" w:name="_Toc523066208"/>
+      <w:bookmarkStart w:id="13" w:name="_Toc523138997"/>
       <w:r>
         <w:t xml:space="preserve">Ilustración </w:t>
       </w:r>
@@ -23574,7 +23714,7 @@
         <w:pStyle w:val="Descripcin"/>
         <w:jc w:val="both"/>
       </w:pPr>
-      <w:bookmarkStart w:id="14" w:name="_Toc523066209"/>
+      <w:bookmarkStart w:id="14" w:name="_Toc523138998"/>
       <w:r>
         <w:t xml:space="preserve">Ilustración </w:t>
       </w:r>
@@ -26811,7 +26951,7 @@
                                 <w:color w:val="000000" w:themeColor="text1"/>
                               </w:rPr>
                             </w:pPr>
-                            <w:bookmarkStart w:id="15" w:name="_Toc523066210"/>
+                            <w:bookmarkStart w:id="15" w:name="_Toc523138999"/>
                             <w:r>
                               <w:t xml:space="preserve">Ilustración </w:t>
                             </w:r>
@@ -26859,7 +26999,7 @@
                           <w:color w:val="000000" w:themeColor="text1"/>
                         </w:rPr>
                       </w:pPr>
-                      <w:bookmarkStart w:id="16" w:name="_Toc523066210"/>
+                      <w:bookmarkStart w:id="16" w:name="_Toc523138999"/>
                       <w:r>
                         <w:t xml:space="preserve">Ilustración </w:t>
                       </w:r>
@@ -33653,7 +33793,7 @@
         <w:pStyle w:val="Descripcin"/>
         <w:jc w:val="both"/>
       </w:pPr>
-      <w:bookmarkStart w:id="18" w:name="_Toc523066211"/>
+      <w:bookmarkStart w:id="18" w:name="_Toc523139000"/>
       <w:r>
         <w:t xml:space="preserve">Ilustración </w:t>
       </w:r>
@@ -34316,7 +34456,7 @@
         <w:pStyle w:val="Descripcin"/>
         <w:jc w:val="both"/>
       </w:pPr>
-      <w:bookmarkStart w:id="21" w:name="_Toc523066212"/>
+      <w:bookmarkStart w:id="21" w:name="_Toc523139001"/>
       <w:r>
         <w:t xml:space="preserve">Ilustración </w:t>
       </w:r>
@@ -34435,7 +34575,7 @@
         <w:pStyle w:val="Descripcin"/>
         <w:jc w:val="both"/>
       </w:pPr>
-      <w:bookmarkStart w:id="23" w:name="_Toc523066213"/>
+      <w:bookmarkStart w:id="23" w:name="_Toc523139002"/>
       <w:r>
         <w:t xml:space="preserve">Ilustración </w:t>
       </w:r>
@@ -34606,7 +34746,7 @@
         <w:pStyle w:val="Descripcin"/>
         <w:jc w:val="both"/>
       </w:pPr>
-      <w:bookmarkStart w:id="25" w:name="_Toc523066214"/>
+      <w:bookmarkStart w:id="25" w:name="_Toc523139003"/>
       <w:r>
         <w:t xml:space="preserve">Ilustración </w:t>
       </w:r>
@@ -34750,7 +34890,7 @@
           <w:szCs w:val="28"/>
         </w:rPr>
       </w:pPr>
-      <w:bookmarkStart w:id="26" w:name="_Toc523066215"/>
+      <w:bookmarkStart w:id="26" w:name="_Toc523139004"/>
       <w:r>
         <w:t xml:space="preserve">Ilustración </w:t>
       </w:r>
@@ -34886,7 +35026,7 @@
           <w:szCs w:val="22"/>
         </w:rPr>
       </w:pPr>
-      <w:bookmarkStart w:id="27" w:name="_Toc523066216"/>
+      <w:bookmarkStart w:id="27" w:name="_Toc523139005"/>
       <w:r>
         <w:t xml:space="preserve">Ilustración </w:t>
       </w:r>
@@ -34995,7 +35135,7 @@
         <w:pStyle w:val="Descripcin"/>
         <w:jc w:val="both"/>
       </w:pPr>
-      <w:bookmarkStart w:id="28" w:name="_Toc523066217"/>
+      <w:bookmarkStart w:id="28" w:name="_Toc523139006"/>
       <w:r>
         <w:t xml:space="preserve">Ilustración </w:t>
       </w:r>
@@ -35128,6 +35268,7 @@
           <w:color w:val="1F4E79" w:themeColor="accent1" w:themeShade="80"/>
         </w:rPr>
       </w:pPr>
+      <w:bookmarkStart w:id="29" w:name="_Toc523139007"/>
       <w:r>
         <w:t xml:space="preserve">Ilustración </w:t>
       </w:r>
@@ -35142,6 +35283,7 @@
       <w:r>
         <w:t>. Pantalla de Eventos.</w:t>
       </w:r>
+      <w:bookmarkEnd w:id="29"/>
     </w:p>
     <w:p>
       <w:pPr>
@@ -35236,6 +35378,7 @@
         <w:pStyle w:val="Descripcin"/>
         <w:jc w:val="both"/>
       </w:pPr>
+      <w:bookmarkStart w:id="30" w:name="_Toc523139008"/>
       <w:r>
         <w:t xml:space="preserve">Ilustración </w:t>
       </w:r>
@@ -35250,6 +35393,7 @@
       <w:r>
         <w:t>. Ejemplo de buscador.</w:t>
       </w:r>
+      <w:bookmarkEnd w:id="30"/>
     </w:p>
     <w:p>
       <w:pPr>
@@ -35270,8 +35414,6 @@
         </w:rPr>
         <w:t xml:space="preserve">. </w:t>
       </w:r>
-      <w:bookmarkStart w:id="29" w:name="_GoBack"/>
-      <w:bookmarkEnd w:id="29"/>
     </w:p>
     <w:p>
       <w:pPr>
@@ -35292,6 +35434,8 @@
       <w:r>
         <w:br w:type="page"/>
       </w:r>
+      <w:bookmarkStart w:id="31" w:name="_GoBack"/>
+      <w:bookmarkEnd w:id="31"/>
     </w:p>
     <w:p>
       <w:pPr>
@@ -35347,7 +35491,7 @@
           <w:szCs w:val="52"/>
         </w:rPr>
       </w:pPr>
-      <w:bookmarkStart w:id="30" w:name="_Toc522206030"/>
+      <w:bookmarkStart w:id="32" w:name="_Toc522206030"/>
       <w:r>
         <w:rPr>
           <w:rFonts w:asciiTheme="minorHAnsi" w:hAnsiTheme="minorHAnsi"/>
@@ -35358,7 +35502,7 @@
         </w:rPr>
         <w:t>IMPLEMENTACIÓN</w:t>
       </w:r>
-      <w:bookmarkEnd w:id="30"/>
+      <w:bookmarkEnd w:id="32"/>
     </w:p>
     <w:p/>
     <w:p>
@@ -35377,7 +35521,7 @@
           <w:szCs w:val="40"/>
         </w:rPr>
       </w:pPr>
-      <w:bookmarkStart w:id="31" w:name="_Toc522206031"/>
+      <w:bookmarkStart w:id="33" w:name="_Toc522206031"/>
       <w:r>
         <w:rPr>
           <w:b/>
@@ -35387,7 +35531,7 @@
         </w:rPr>
         <w:t>7.1 SEGURIDAD</w:t>
       </w:r>
-      <w:bookmarkEnd w:id="31"/>
+      <w:bookmarkEnd w:id="33"/>
       <w:r>
         <w:rPr>
           <w:b/>
@@ -35415,7 +35559,7 @@
           <w:szCs w:val="40"/>
         </w:rPr>
       </w:pPr>
-      <w:bookmarkStart w:id="32" w:name="_Toc522206032"/>
+      <w:bookmarkStart w:id="34" w:name="_Toc522206032"/>
       <w:r>
         <w:rPr>
           <w:b/>
@@ -35425,7 +35569,7 @@
         </w:rPr>
         <w:t>7.2 USABILIDAD</w:t>
       </w:r>
-      <w:bookmarkEnd w:id="32"/>
+      <w:bookmarkEnd w:id="34"/>
     </w:p>
     <w:p/>
     <w:p>
@@ -35443,7 +35587,7 @@
           <w:szCs w:val="40"/>
         </w:rPr>
       </w:pPr>
-      <w:bookmarkStart w:id="33" w:name="_Toc522206033"/>
+      <w:bookmarkStart w:id="35" w:name="_Toc522206033"/>
       <w:r>
         <w:rPr>
           <w:b/>
@@ -35453,7 +35597,7 @@
         </w:rPr>
         <w:t>7.3 PERSISTENCIA</w:t>
       </w:r>
-      <w:bookmarkEnd w:id="33"/>
+      <w:bookmarkEnd w:id="35"/>
     </w:p>
     <w:p/>
     <w:p>
@@ -35527,7 +35671,7 @@
           <w:szCs w:val="52"/>
         </w:rPr>
       </w:pPr>
-      <w:bookmarkStart w:id="34" w:name="_Toc522206034"/>
+      <w:bookmarkStart w:id="36" w:name="_Toc522206034"/>
       <w:r>
         <w:rPr>
           <w:rFonts w:asciiTheme="minorHAnsi" w:hAnsiTheme="minorHAnsi"/>
@@ -35538,7 +35682,7 @@
         </w:rPr>
         <w:t>CONCLUSIONES</w:t>
       </w:r>
-      <w:bookmarkEnd w:id="34"/>
+      <w:bookmarkEnd w:id="36"/>
     </w:p>
     <w:p>
       <w:r>
@@ -35756,7 +35900,7 @@
                             <w:rPr>
                               <w:noProof/>
                             </w:rPr>
-                            <w:instrText>ESPECIFICACIÓN DE REQUISITOS</w:instrText>
+                            <w:instrText>IMPLEMENTACIÓN</w:instrText>
                           </w:r>
                           <w:r>
                             <w:fldChar w:fldCharType="end"/>
@@ -35777,7 +35921,7 @@
                             <w:rPr>
                               <w:noProof/>
                             </w:rPr>
-                            <w:instrText>ESPECIFICACIÓN DE REQUISITOS</w:instrText>
+                            <w:instrText>IMPLEMENTACIÓN</w:instrText>
                           </w:r>
                           <w:r>
                             <w:fldChar w:fldCharType="end"/>
@@ -35792,7 +35936,7 @@
                             <w:rPr>
                               <w:noProof/>
                             </w:rPr>
-                            <w:t>ESPECIFICACIÓN DE REQUISITOS</w:t>
+                            <w:t>IMPLEMENTACIÓN</w:t>
                           </w:r>
                           <w:r>
                             <w:fldChar w:fldCharType="end"/>
@@ -35848,7 +35992,7 @@
                       <w:rPr>
                         <w:noProof/>
                       </w:rPr>
-                      <w:instrText>ESPECIFICACIÓN DE REQUISITOS</w:instrText>
+                      <w:instrText>IMPLEMENTACIÓN</w:instrText>
                     </w:r>
                     <w:r>
                       <w:fldChar w:fldCharType="end"/>
@@ -35869,7 +36013,7 @@
                       <w:rPr>
                         <w:noProof/>
                       </w:rPr>
-                      <w:instrText>ESPECIFICACIÓN DE REQUISITOS</w:instrText>
+                      <w:instrText>IMPLEMENTACIÓN</w:instrText>
                     </w:r>
                     <w:r>
                       <w:fldChar w:fldCharType="end"/>
@@ -35884,7 +36028,7 @@
                       <w:rPr>
                         <w:noProof/>
                       </w:rPr>
-                      <w:t>ESPECIFICACIÓN DE REQUISITOS</w:t>
+                      <w:t>IMPLEMENTACIÓN</w:t>
                     </w:r>
                     <w:r>
                       <w:fldChar w:fldCharType="end"/>
@@ -35968,7 +36112,7 @@
                               <w:noProof/>
                               <w:color w:val="FFFFFF" w:themeColor="background1"/>
                             </w:rPr>
-                            <w:t>39</w:t>
+                            <w:t>52</w:t>
                           </w:r>
                           <w:r>
                             <w:rPr>
@@ -36020,7 +36164,7 @@
                         <w:noProof/>
                         <w:color w:val="FFFFFF" w:themeColor="background1"/>
                       </w:rPr>
-                      <w:t>39</w:t>
+                      <w:t>52</w:t>
                     </w:r>
                     <w:r>
                       <w:rPr>
@@ -37966,7 +38110,7 @@
 </file>
 
 <file path=customXml/itemProps1.xml><?xml version="1.0" encoding="utf-8"?>
-<ds:datastoreItem xmlns:ds="http://schemas.openxmlformats.org/officeDocument/2006/customXml" ds:itemID="{7C9C8177-CD5D-416B-BD2B-C6BB8F729AC2}">
+<ds:datastoreItem xmlns:ds="http://schemas.openxmlformats.org/officeDocument/2006/customXml" ds:itemID="{35C1350A-B0EB-40ED-BBD9-336BBF254706}">
   <ds:schemaRefs>
     <ds:schemaRef ds:uri="http://schemas.openxmlformats.org/officeDocument/2006/bibliography"/>
   </ds:schemaRefs>

</xml_diff>

<commit_message>
Memoria Mockups e implementacion
</commit_message>
<xml_diff>
--- a/Memoria/Memoria.docx
+++ b/Memoria/Memoria.docx
@@ -411,7 +411,7 @@
           </mc:Choice>
           <mc:Fallback>
             <w:pict>
-              <v:group w14:anchorId="3A216B41" id="Grupo 4" o:spid="_x0000_s1026" style="position:absolute;margin-left:0;margin-top:24.9pt;width:358.65pt;height:40.7pt;flip:y;z-index:-251657216;mso-position-horizontal:center;mso-position-horizontal-relative:margin" coordorigin="2357,795" coordsize="7173,2" o:gfxdata="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">
+              <v:group w14:anchorId="7A8CD175" id="Grupo 4" o:spid="_x0000_s1026" style="position:absolute;margin-left:0;margin-top:24.9pt;width:358.65pt;height:40.7pt;flip:y;z-index:-251657216;mso-position-horizontal:center;mso-position-horizontal-relative:margin" coordorigin="2357,795" coordsize="7173,2" o:gfxdata="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">
                 <v:shape id="Freeform 3" o:spid="_x0000_s1027" style="position:absolute;left:2357;top:795;width:7173;height:2;visibility:visible;mso-wrap-style:square;v-text-anchor:top" coordsize="7173,2" o:gfxdata="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" path="m,l7173,e" filled="f" strokeweight="1.0897mm">
                   <v:path arrowok="t" o:connecttype="custom" o:connectlocs="0,0;7173,0" o:connectangles="0,0"/>
                 </v:shape>
@@ -4602,14 +4602,27 @@
       <w:r>
         <w:t xml:space="preserve">Ilustración </w:t>
       </w:r>
-      <w:fldSimple w:instr=" SEQ Ilustración \* ARABIC ">
-        <w:r>
-          <w:rPr>
-            <w:noProof/>
-          </w:rPr>
-          <w:t>1</w:t>
-        </w:r>
-      </w:fldSimple>
+      <w:r>
+        <w:fldChar w:fldCharType="begin"/>
+      </w:r>
+      <w:r>
+        <w:instrText xml:space="preserve"> SEQ Ilustración \* ARABIC </w:instrText>
+      </w:r>
+      <w:r>
+        <w:fldChar w:fldCharType="separate"/>
+      </w:r>
+      <w:r>
+        <w:rPr>
+          <w:noProof/>
+        </w:rPr>
+        <w:t>1</w:t>
+      </w:r>
+      <w:r>
+        <w:rPr>
+          <w:noProof/>
+        </w:rPr>
+        <w:fldChar w:fldCharType="end"/>
+      </w:r>
       <w:r>
         <w:t>. Captura del panel de Azure.</w:t>
       </w:r>
@@ -5235,14 +5248,27 @@
       <w:r>
         <w:t xml:space="preserve">Ilustración </w:t>
       </w:r>
-      <w:fldSimple w:instr=" SEQ Ilustración \* ARABIC ">
-        <w:r>
-          <w:rPr>
-            <w:noProof/>
-          </w:rPr>
-          <w:t>2</w:t>
-        </w:r>
-      </w:fldSimple>
+      <w:r>
+        <w:fldChar w:fldCharType="begin"/>
+      </w:r>
+      <w:r>
+        <w:instrText xml:space="preserve"> SEQ Ilustración \* ARABIC </w:instrText>
+      </w:r>
+      <w:r>
+        <w:fldChar w:fldCharType="separate"/>
+      </w:r>
+      <w:r>
+        <w:rPr>
+          <w:noProof/>
+        </w:rPr>
+        <w:t>2</w:t>
+      </w:r>
+      <w:r>
+        <w:rPr>
+          <w:noProof/>
+        </w:rPr>
+        <w:fldChar w:fldCharType="end"/>
+      </w:r>
       <w:r>
         <w:t>. Diagrama de casos de uso genérico.</w:t>
       </w:r>
@@ -5361,14 +5387,27 @@
       <w:r>
         <w:t xml:space="preserve">Ilustración </w:t>
       </w:r>
-      <w:fldSimple w:instr=" SEQ Ilustración \* ARABIC ">
-        <w:r>
-          <w:rPr>
-            <w:noProof/>
-          </w:rPr>
-          <w:t>3</w:t>
-        </w:r>
-      </w:fldSimple>
+      <w:r>
+        <w:fldChar w:fldCharType="begin"/>
+      </w:r>
+      <w:r>
+        <w:instrText xml:space="preserve"> SEQ Ilustración \* ARABIC </w:instrText>
+      </w:r>
+      <w:r>
+        <w:fldChar w:fldCharType="separate"/>
+      </w:r>
+      <w:r>
+        <w:rPr>
+          <w:noProof/>
+        </w:rPr>
+        <w:t>3</w:t>
+      </w:r>
+      <w:r>
+        <w:rPr>
+          <w:noProof/>
+        </w:rPr>
+        <w:fldChar w:fldCharType="end"/>
+      </w:r>
       <w:r>
         <w:t>. Diagrama de caso de uso de Administración.</w:t>
       </w:r>
@@ -16001,14 +16040,27 @@
       <w:r>
         <w:t xml:space="preserve">Ilustración </w:t>
       </w:r>
-      <w:fldSimple w:instr=" SEQ Ilustración \* ARABIC ">
-        <w:r>
-          <w:rPr>
-            <w:noProof/>
-          </w:rPr>
-          <w:t>4</w:t>
-        </w:r>
-      </w:fldSimple>
+      <w:r>
+        <w:fldChar w:fldCharType="begin"/>
+      </w:r>
+      <w:r>
+        <w:instrText xml:space="preserve"> SEQ Ilustración \* ARABIC </w:instrText>
+      </w:r>
+      <w:r>
+        <w:fldChar w:fldCharType="separate"/>
+      </w:r>
+      <w:r>
+        <w:rPr>
+          <w:noProof/>
+        </w:rPr>
+        <w:t>4</w:t>
+      </w:r>
+      <w:r>
+        <w:rPr>
+          <w:noProof/>
+        </w:rPr>
+        <w:fldChar w:fldCharType="end"/>
+      </w:r>
       <w:r>
         <w:t>. Diagrama de casos de uso de Eventos.</w:t>
       </w:r>
@@ -23718,14 +23770,27 @@
       <w:r>
         <w:t xml:space="preserve">Ilustración </w:t>
       </w:r>
-      <w:fldSimple w:instr=" SEQ Ilustración \* ARABIC ">
-        <w:r>
-          <w:rPr>
-            <w:noProof/>
-          </w:rPr>
-          <w:t>5</w:t>
-        </w:r>
-      </w:fldSimple>
+      <w:r>
+        <w:fldChar w:fldCharType="begin"/>
+      </w:r>
+      <w:r>
+        <w:instrText xml:space="preserve"> SEQ Ilustración \* ARABIC </w:instrText>
+      </w:r>
+      <w:r>
+        <w:fldChar w:fldCharType="separate"/>
+      </w:r>
+      <w:r>
+        <w:rPr>
+          <w:noProof/>
+        </w:rPr>
+        <w:t>5</w:t>
+      </w:r>
+      <w:r>
+        <w:rPr>
+          <w:noProof/>
+        </w:rPr>
+        <w:fldChar w:fldCharType="end"/>
+      </w:r>
       <w:r>
         <w:t>. Diagrama de casos de uso de Notas.</w:t>
       </w:r>
@@ -26955,14 +27020,27 @@
                             <w:r>
                               <w:t xml:space="preserve">Ilustración </w:t>
                             </w:r>
-                            <w:fldSimple w:instr=" SEQ Ilustración \* ARABIC ">
-                              <w:r>
-                                <w:rPr>
-                                  <w:noProof/>
-                                </w:rPr>
-                                <w:t>6</w:t>
-                              </w:r>
-                            </w:fldSimple>
+                            <w:r>
+                              <w:fldChar w:fldCharType="begin"/>
+                            </w:r>
+                            <w:r>
+                              <w:instrText xml:space="preserve"> SEQ Ilustración \* ARABIC </w:instrText>
+                            </w:r>
+                            <w:r>
+                              <w:fldChar w:fldCharType="separate"/>
+                            </w:r>
+                            <w:r>
+                              <w:rPr>
+                                <w:noProof/>
+                              </w:rPr>
+                              <w:t>6</w:t>
+                            </w:r>
+                            <w:r>
+                              <w:rPr>
+                                <w:noProof/>
+                              </w:rPr>
+                              <w:fldChar w:fldCharType="end"/>
+                            </w:r>
                             <w:r>
                               <w:t>. Diagrama de casos de uso de Chat.</w:t>
                             </w:r>
@@ -27003,14 +27081,27 @@
                       <w:r>
                         <w:t xml:space="preserve">Ilustración </w:t>
                       </w:r>
-                      <w:fldSimple w:instr=" SEQ Ilustración \* ARABIC ">
-                        <w:r>
-                          <w:rPr>
-                            <w:noProof/>
-                          </w:rPr>
-                          <w:t>6</w:t>
-                        </w:r>
-                      </w:fldSimple>
+                      <w:r>
+                        <w:fldChar w:fldCharType="begin"/>
+                      </w:r>
+                      <w:r>
+                        <w:instrText xml:space="preserve"> SEQ Ilustración \* ARABIC </w:instrText>
+                      </w:r>
+                      <w:r>
+                        <w:fldChar w:fldCharType="separate"/>
+                      </w:r>
+                      <w:r>
+                        <w:rPr>
+                          <w:noProof/>
+                        </w:rPr>
+                        <w:t>6</w:t>
+                      </w:r>
+                      <w:r>
+                        <w:rPr>
+                          <w:noProof/>
+                        </w:rPr>
+                        <w:fldChar w:fldCharType="end"/>
+                      </w:r>
                       <w:r>
                         <w:t>. Diagrama de casos de uso de Chat.</w:t>
                       </w:r>
@@ -33797,14 +33888,27 @@
       <w:r>
         <w:t xml:space="preserve">Ilustración </w:t>
       </w:r>
-      <w:fldSimple w:instr=" SEQ Ilustración \* ARABIC ">
-        <w:r>
-          <w:rPr>
-            <w:noProof/>
-          </w:rPr>
-          <w:t>7</w:t>
-        </w:r>
-      </w:fldSimple>
+      <w:r>
+        <w:fldChar w:fldCharType="begin"/>
+      </w:r>
+      <w:r>
+        <w:instrText xml:space="preserve"> SEQ Ilustración \* ARABIC </w:instrText>
+      </w:r>
+      <w:r>
+        <w:fldChar w:fldCharType="separate"/>
+      </w:r>
+      <w:r>
+        <w:rPr>
+          <w:noProof/>
+        </w:rPr>
+        <w:t>7</w:t>
+      </w:r>
+      <w:r>
+        <w:rPr>
+          <w:noProof/>
+        </w:rPr>
+        <w:fldChar w:fldCharType="end"/>
+      </w:r>
       <w:r>
         <w:t>. Diagrama Entidad Relación.</w:t>
       </w:r>
@@ -34460,14 +34564,27 @@
       <w:r>
         <w:t xml:space="preserve">Ilustración </w:t>
       </w:r>
-      <w:fldSimple w:instr=" SEQ Ilustración \* ARABIC ">
-        <w:r>
-          <w:rPr>
-            <w:noProof/>
-          </w:rPr>
-          <w:t>8</w:t>
-        </w:r>
-      </w:fldSimple>
+      <w:r>
+        <w:fldChar w:fldCharType="begin"/>
+      </w:r>
+      <w:r>
+        <w:instrText xml:space="preserve"> SEQ Ilustración \* ARABIC </w:instrText>
+      </w:r>
+      <w:r>
+        <w:fldChar w:fldCharType="separate"/>
+      </w:r>
+      <w:r>
+        <w:rPr>
+          <w:noProof/>
+        </w:rPr>
+        <w:t>8</w:t>
+      </w:r>
+      <w:r>
+        <w:rPr>
+          <w:noProof/>
+        </w:rPr>
+        <w:fldChar w:fldCharType="end"/>
+      </w:r>
       <w:r>
         <w:t>. Arquitectura de la aplicación.</w:t>
       </w:r>
@@ -34579,14 +34696,27 @@
       <w:r>
         <w:t xml:space="preserve">Ilustración </w:t>
       </w:r>
-      <w:fldSimple w:instr=" SEQ Ilustración \* ARABIC ">
-        <w:r>
-          <w:rPr>
-            <w:noProof/>
-          </w:rPr>
-          <w:t>9</w:t>
-        </w:r>
-      </w:fldSimple>
+      <w:r>
+        <w:fldChar w:fldCharType="begin"/>
+      </w:r>
+      <w:r>
+        <w:instrText xml:space="preserve"> SEQ Ilustración \* ARABIC </w:instrText>
+      </w:r>
+      <w:r>
+        <w:fldChar w:fldCharType="separate"/>
+      </w:r>
+      <w:r>
+        <w:rPr>
+          <w:noProof/>
+        </w:rPr>
+        <w:t>9</w:t>
+      </w:r>
+      <w:r>
+        <w:rPr>
+          <w:noProof/>
+        </w:rPr>
+        <w:fldChar w:fldCharType="end"/>
+      </w:r>
       <w:r>
         <w:t>. Diagrama Entidad Relación de Visual Studio.</w:t>
       </w:r>
@@ -34750,14 +34880,27 @@
       <w:r>
         <w:t xml:space="preserve">Ilustración </w:t>
       </w:r>
-      <w:fldSimple w:instr=" SEQ Ilustración \* ARABIC ">
-        <w:r>
-          <w:rPr>
-            <w:noProof/>
-          </w:rPr>
-          <w:t>10</w:t>
-        </w:r>
-      </w:fldSimple>
+      <w:r>
+        <w:fldChar w:fldCharType="begin"/>
+      </w:r>
+      <w:r>
+        <w:instrText xml:space="preserve"> SEQ Ilustración \* ARABIC </w:instrText>
+      </w:r>
+      <w:r>
+        <w:fldChar w:fldCharType="separate"/>
+      </w:r>
+      <w:r>
+        <w:rPr>
+          <w:noProof/>
+        </w:rPr>
+        <w:t>10</w:t>
+      </w:r>
+      <w:r>
+        <w:rPr>
+          <w:noProof/>
+        </w:rPr>
+        <w:fldChar w:fldCharType="end"/>
+      </w:r>
       <w:r>
         <w:t>. Pantalla de Home.</w:t>
       </w:r>
@@ -34894,14 +35037,27 @@
       <w:r>
         <w:t xml:space="preserve">Ilustración </w:t>
       </w:r>
-      <w:fldSimple w:instr=" SEQ Ilustración \* ARABIC ">
-        <w:r>
-          <w:rPr>
-            <w:noProof/>
-          </w:rPr>
-          <w:t>11</w:t>
-        </w:r>
-      </w:fldSimple>
+      <w:r>
+        <w:fldChar w:fldCharType="begin"/>
+      </w:r>
+      <w:r>
+        <w:instrText xml:space="preserve"> SEQ Ilustración \* ARABIC </w:instrText>
+      </w:r>
+      <w:r>
+        <w:fldChar w:fldCharType="separate"/>
+      </w:r>
+      <w:r>
+        <w:rPr>
+          <w:noProof/>
+        </w:rPr>
+        <w:t>11</w:t>
+      </w:r>
+      <w:r>
+        <w:rPr>
+          <w:noProof/>
+        </w:rPr>
+        <w:fldChar w:fldCharType="end"/>
+      </w:r>
       <w:r>
         <w:t>. Pantalla de Notas.</w:t>
       </w:r>
@@ -35030,14 +35186,27 @@
       <w:r>
         <w:t xml:space="preserve">Ilustración </w:t>
       </w:r>
-      <w:fldSimple w:instr=" SEQ Ilustración \* ARABIC ">
-        <w:r>
-          <w:rPr>
-            <w:noProof/>
-          </w:rPr>
-          <w:t>12</w:t>
-        </w:r>
-      </w:fldSimple>
+      <w:r>
+        <w:fldChar w:fldCharType="begin"/>
+      </w:r>
+      <w:r>
+        <w:instrText xml:space="preserve"> SEQ Ilustración \* ARABIC </w:instrText>
+      </w:r>
+      <w:r>
+        <w:fldChar w:fldCharType="separate"/>
+      </w:r>
+      <w:r>
+        <w:rPr>
+          <w:noProof/>
+        </w:rPr>
+        <w:t>12</w:t>
+      </w:r>
+      <w:r>
+        <w:rPr>
+          <w:noProof/>
+        </w:rPr>
+        <w:fldChar w:fldCharType="end"/>
+      </w:r>
       <w:r>
         <w:t>. Pantalla de Usuario.</w:t>
       </w:r>
@@ -35139,14 +35308,27 @@
       <w:r>
         <w:t xml:space="preserve">Ilustración </w:t>
       </w:r>
-      <w:fldSimple w:instr=" SEQ Ilustración \* ARABIC ">
-        <w:r>
-          <w:rPr>
-            <w:noProof/>
-          </w:rPr>
-          <w:t>13</w:t>
-        </w:r>
-      </w:fldSimple>
+      <w:r>
+        <w:fldChar w:fldCharType="begin"/>
+      </w:r>
+      <w:r>
+        <w:instrText xml:space="preserve"> SEQ Ilustración \* ARABIC </w:instrText>
+      </w:r>
+      <w:r>
+        <w:fldChar w:fldCharType="separate"/>
+      </w:r>
+      <w:r>
+        <w:rPr>
+          <w:noProof/>
+        </w:rPr>
+        <w:t>13</w:t>
+      </w:r>
+      <w:r>
+        <w:rPr>
+          <w:noProof/>
+        </w:rPr>
+        <w:fldChar w:fldCharType="end"/>
+      </w:r>
       <w:r>
         <w:t>. Pantalla de Chat.</w:t>
       </w:r>
@@ -35272,14 +35454,27 @@
       <w:r>
         <w:t xml:space="preserve">Ilustración </w:t>
       </w:r>
-      <w:fldSimple w:instr=" SEQ Ilustración \* ARABIC ">
-        <w:r>
-          <w:rPr>
-            <w:noProof/>
-          </w:rPr>
-          <w:t>14</w:t>
-        </w:r>
-      </w:fldSimple>
+      <w:r>
+        <w:fldChar w:fldCharType="begin"/>
+      </w:r>
+      <w:r>
+        <w:instrText xml:space="preserve"> SEQ Ilustración \* ARABIC </w:instrText>
+      </w:r>
+      <w:r>
+        <w:fldChar w:fldCharType="separate"/>
+      </w:r>
+      <w:r>
+        <w:rPr>
+          <w:noProof/>
+        </w:rPr>
+        <w:t>14</w:t>
+      </w:r>
+      <w:r>
+        <w:rPr>
+          <w:noProof/>
+        </w:rPr>
+        <w:fldChar w:fldCharType="end"/>
+      </w:r>
       <w:r>
         <w:t>. Pantalla de Eventos.</w:t>
       </w:r>
@@ -35382,14 +35577,27 @@
       <w:r>
         <w:t xml:space="preserve">Ilustración </w:t>
       </w:r>
-      <w:fldSimple w:instr=" SEQ Ilustración \* ARABIC ">
-        <w:r>
-          <w:rPr>
-            <w:noProof/>
-          </w:rPr>
-          <w:t>15</w:t>
-        </w:r>
-      </w:fldSimple>
+      <w:r>
+        <w:fldChar w:fldCharType="begin"/>
+      </w:r>
+      <w:r>
+        <w:instrText xml:space="preserve"> SEQ Ilustración \* ARABIC </w:instrText>
+      </w:r>
+      <w:r>
+        <w:fldChar w:fldCharType="separate"/>
+      </w:r>
+      <w:r>
+        <w:rPr>
+          <w:noProof/>
+        </w:rPr>
+        <w:t>15</w:t>
+      </w:r>
+      <w:r>
+        <w:rPr>
+          <w:noProof/>
+        </w:rPr>
+        <w:fldChar w:fldCharType="end"/>
+      </w:r>
       <w:r>
         <w:t>. Ejemplo de buscador.</w:t>
       </w:r>
@@ -35416,8 +35624,587 @@
       </w:r>
     </w:p>
     <w:p>
+      <w:r>
+        <w:br w:type="page"/>
+      </w:r>
+    </w:p>
+    <w:p>
+      <w:pPr>
+        <w:jc w:val="both"/>
+        <w:rPr>
+          <w:b/>
+          <w:color w:val="1F4E79" w:themeColor="accent1" w:themeShade="80"/>
+          <w:sz w:val="28"/>
+          <w:szCs w:val="28"/>
+        </w:rPr>
+      </w:pPr>
+      <w:r>
+        <w:rPr>
+          <w:b/>
+          <w:color w:val="1F4E79" w:themeColor="accent1" w:themeShade="80"/>
+          <w:sz w:val="28"/>
+          <w:szCs w:val="28"/>
+        </w:rPr>
+        <w:lastRenderedPageBreak/>
+        <w:t>Gestión de eventos pendientes</w:t>
+      </w:r>
+    </w:p>
+    <w:p>
+      <w:pPr>
+        <w:jc w:val="both"/>
+        <w:rPr>
+          <w:color w:val="000000" w:themeColor="text1"/>
+        </w:rPr>
+      </w:pPr>
+      <w:r>
+        <w:rPr>
+          <w:color w:val="000000" w:themeColor="text1"/>
+        </w:rPr>
+        <w:t xml:space="preserve">Todo lo mostrado anteriormente corresponde con el sistema en su estado normal en un momento en el que el usuario no haya recibido ninguna notificación de evento pendiente. Ahora vamos a ver las transiciones que un usuario debe hacer cuando ha sido invitado a un evento. </w:t>
+      </w:r>
+    </w:p>
+    <w:p>
+      <w:pPr>
+        <w:jc w:val="both"/>
+        <w:rPr>
+          <w:color w:val="000000" w:themeColor="text1"/>
+        </w:rPr>
+      </w:pPr>
+      <w:r>
+        <w:rPr>
+          <w:color w:val="000000" w:themeColor="text1"/>
+        </w:rPr>
+        <w:t>Primero, el usuario apreciará que en su barra de navegación aparece un elemento distinto. En este caso una alerta de que tiene un número de eventos pendientes, este número irá variando en función de la cantidad de eventos.</w:t>
+      </w:r>
+    </w:p>
+    <w:p>
       <w:pPr>
         <w:keepNext/>
+        <w:jc w:val="both"/>
+      </w:pPr>
+      <w:r>
+        <w:rPr>
+          <w:noProof/>
+          <w:color w:val="000000" w:themeColor="text1"/>
+          <w:lang w:eastAsia="es-ES"/>
+        </w:rPr>
+        <w:drawing>
+          <wp:inline distT="0" distB="0" distL="0" distR="0" wp14:anchorId="2B26E29D" wp14:editId="0DD06440">
+            <wp:extent cx="3391194" cy="3581710"/>
+            <wp:effectExtent l="0" t="0" r="0" b="0"/>
+            <wp:docPr id="20" name="Imagen 20"/>
+            <wp:cNvGraphicFramePr>
+              <a:graphicFrameLocks xmlns:a="http://schemas.openxmlformats.org/drawingml/2006/main" noChangeAspect="1"/>
+            </wp:cNvGraphicFramePr>
+            <a:graphic xmlns:a="http://schemas.openxmlformats.org/drawingml/2006/main">
+              <a:graphicData uri="http://schemas.openxmlformats.org/drawingml/2006/picture">
+                <pic:pic xmlns:pic="http://schemas.openxmlformats.org/drawingml/2006/picture">
+                  <pic:nvPicPr>
+                    <pic:cNvPr id="20" name="Notificaciones.PNG"/>
+                    <pic:cNvPicPr/>
+                  </pic:nvPicPr>
+                  <pic:blipFill>
+                    <a:blip r:embed="rId26">
+                      <a:extLst>
+                        <a:ext uri="{28A0092B-C50C-407E-A947-70E740481C1C}">
+                          <a14:useLocalDpi xmlns:a14="http://schemas.microsoft.com/office/drawing/2010/main" val="0"/>
+                        </a:ext>
+                      </a:extLst>
+                    </a:blip>
+                    <a:stretch>
+                      <a:fillRect/>
+                    </a:stretch>
+                  </pic:blipFill>
+                  <pic:spPr>
+                    <a:xfrm>
+                      <a:off x="0" y="0"/>
+                      <a:ext cx="3391194" cy="3581710"/>
+                    </a:xfrm>
+                    <a:prstGeom prst="rect">
+                      <a:avLst/>
+                    </a:prstGeom>
+                  </pic:spPr>
+                </pic:pic>
+              </a:graphicData>
+            </a:graphic>
+          </wp:inline>
+        </w:drawing>
+      </w:r>
+    </w:p>
+    <w:p>
+      <w:pPr>
+        <w:pStyle w:val="Descripcin"/>
+        <w:jc w:val="both"/>
+        <w:rPr>
+          <w:color w:val="000000" w:themeColor="text1"/>
+        </w:rPr>
+      </w:pPr>
+      <w:r>
+        <w:t xml:space="preserve">Ilustración </w:t>
+      </w:r>
+      <w:r>
+        <w:fldChar w:fldCharType="begin"/>
+      </w:r>
+      <w:r>
+        <w:instrText xml:space="preserve"> SEQ Ilustración \* ARABIC </w:instrText>
+      </w:r>
+      <w:r>
+        <w:fldChar w:fldCharType="separate"/>
+      </w:r>
+      <w:r>
+        <w:rPr>
+          <w:noProof/>
+        </w:rPr>
+        <w:t>16</w:t>
+      </w:r>
+      <w:r>
+        <w:fldChar w:fldCharType="end"/>
+      </w:r>
+      <w:r>
+        <w:t>. Notificación de evento pendiente.</w:t>
+      </w:r>
+    </w:p>
+    <w:p>
+      <w:pPr>
+        <w:keepNext/>
+        <w:jc w:val="both"/>
+      </w:pPr>
+      <w:r>
+        <w:t>Una vez el usuario se percate de esta notificación podrá pulsar sobre esta para ser redirigido a la pestaña de los eventos pendientes. En esta pestaña se le dispondrá un calendario en el que estarán marcadas las fechas de los eventos que están pendientes de validación.</w:t>
+      </w:r>
+    </w:p>
+    <w:p>
+      <w:pPr>
+        <w:keepNext/>
+        <w:jc w:val="both"/>
+      </w:pPr>
+      <w:r>
+        <w:rPr>
+          <w:noProof/>
+          <w:lang w:eastAsia="es-ES"/>
+        </w:rPr>
+        <w:drawing>
+          <wp:inline distT="0" distB="0" distL="0" distR="0">
+            <wp:extent cx="5400040" cy="1480185"/>
+            <wp:effectExtent l="0" t="0" r="0" b="5715"/>
+            <wp:docPr id="22" name="Imagen 22"/>
+            <wp:cNvGraphicFramePr>
+              <a:graphicFrameLocks xmlns:a="http://schemas.openxmlformats.org/drawingml/2006/main" noChangeAspect="1"/>
+            </wp:cNvGraphicFramePr>
+            <a:graphic xmlns:a="http://schemas.openxmlformats.org/drawingml/2006/main">
+              <a:graphicData uri="http://schemas.openxmlformats.org/drawingml/2006/picture">
+                <pic:pic xmlns:pic="http://schemas.openxmlformats.org/drawingml/2006/picture">
+                  <pic:nvPicPr>
+                    <pic:cNvPr id="22" name="MockPendientes.PNG"/>
+                    <pic:cNvPicPr/>
+                  </pic:nvPicPr>
+                  <pic:blipFill>
+                    <a:blip r:embed="rId27" cstate="print">
+                      <a:extLst>
+                        <a:ext uri="{28A0092B-C50C-407E-A947-70E740481C1C}">
+                          <a14:useLocalDpi xmlns:a14="http://schemas.microsoft.com/office/drawing/2010/main" val="0"/>
+                        </a:ext>
+                      </a:extLst>
+                    </a:blip>
+                    <a:stretch>
+                      <a:fillRect/>
+                    </a:stretch>
+                  </pic:blipFill>
+                  <pic:spPr>
+                    <a:xfrm>
+                      <a:off x="0" y="0"/>
+                      <a:ext cx="5400040" cy="1480185"/>
+                    </a:xfrm>
+                    <a:prstGeom prst="rect">
+                      <a:avLst/>
+                    </a:prstGeom>
+                  </pic:spPr>
+                </pic:pic>
+              </a:graphicData>
+            </a:graphic>
+          </wp:inline>
+        </w:drawing>
+      </w:r>
+    </w:p>
+    <w:p>
+      <w:pPr>
+        <w:pStyle w:val="Descripcin"/>
+        <w:jc w:val="both"/>
+      </w:pPr>
+      <w:r>
+        <w:t xml:space="preserve">Ilustración </w:t>
+      </w:r>
+      <w:r>
+        <w:fldChar w:fldCharType="begin"/>
+      </w:r>
+      <w:r>
+        <w:instrText xml:space="preserve"> SEQ Ilustración \* ARABIC </w:instrText>
+      </w:r>
+      <w:r>
+        <w:fldChar w:fldCharType="separate"/>
+      </w:r>
+      <w:r>
+        <w:rPr>
+          <w:noProof/>
+        </w:rPr>
+        <w:t>17</w:t>
+      </w:r>
+      <w:r>
+        <w:fldChar w:fldCharType="end"/>
+      </w:r>
+      <w:r>
+        <w:t>. Pantalla de eventos pendientes.</w:t>
+      </w:r>
+    </w:p>
+    <w:p>
+      <w:pPr>
+        <w:jc w:val="both"/>
+      </w:pPr>
+      <w:r>
+        <w:t xml:space="preserve">Como se puede ver en la </w:t>
+      </w:r>
+      <w:r>
+        <w:rPr>
+          <w:i/>
+        </w:rPr>
+        <w:t>ilustración 17</w:t>
+      </w:r>
+      <w:r>
+        <w:t xml:space="preserve"> solamente nos aparece un evento en la pantalla marcado en naranja. En este caso se han elegido dos tipos de colores para los eventos, el naranja para el evento pendiente </w:t>
+      </w:r>
+      <w:r>
+        <w:t>que,</w:t>
+      </w:r>
+      <w:r>
+        <w:t xml:space="preserve"> si puede agregarse sin problema al calendario, y el rojo para el evento </w:t>
+      </w:r>
+      <w:r>
+        <w:lastRenderedPageBreak/>
+        <w:t>que no puede agregarse o es necesario realizar algún cambio en la planificación para que el evento pueda agregarse a nuestro calendario.</w:t>
+      </w:r>
+    </w:p>
+    <w:p>
+      <w:pPr>
+        <w:jc w:val="both"/>
+      </w:pPr>
+      <w:r>
+        <w:t>Una vez un evento pasa a estado pendiente pueden pasar varias cosas. Primero, podemos no querer asistir al evento, en ese caso podemos simplemente rechazarlo y este quedaría fuera de nuestra planificación y borrado de la lista de pendientes.</w:t>
+      </w:r>
+      <w:r>
+        <w:t xml:space="preserve"> Si deseamos añadir el evento entonces tenemos dos posibilidades, la primera es que esté disponible el margen de horas que precisa el evento, en ese caso bastará con aceptarlo y el evento quedará añadido. En el caso de que deseemos añadir el evento, pero no podamos el sistema nos proporcionará las herramientas para editar los eventos creados por nosotros o cancelar la asistencia a los elementos que hemos sido invitados. Una vez hecho esto, podremos aceptar el evento tranquilamente.</w:t>
+      </w:r>
+    </w:p>
+    <w:p>
+      <w:pPr>
+        <w:jc w:val="both"/>
+        <w:rPr>
+          <w:rFonts w:asciiTheme="majorHAnsi" w:eastAsiaTheme="majorEastAsia" w:hAnsiTheme="majorHAnsi" w:cstheme="majorBidi"/>
+          <w:color w:val="2E74B5" w:themeColor="accent1" w:themeShade="BF"/>
+          <w:sz w:val="32"/>
+          <w:szCs w:val="32"/>
+        </w:rPr>
+      </w:pPr>
+      <w:r>
+        <w:t>Se puede apreciar que en la página predominan los colores verde y azul</w:t>
+      </w:r>
+      <w:r>
+        <w:t xml:space="preserve"> esto es debido a lo que dice </w:t>
+      </w:r>
+      <w:sdt>
+        <w:sdtPr>
+          <w:id w:val="104008718"/>
+          <w:citation/>
+        </w:sdtPr>
+        <w:sdtContent>
+          <w:r>
+            <w:fldChar w:fldCharType="begin"/>
+          </w:r>
+          <w:r>
+            <w:instrText xml:space="preserve">CITATION Daw15 \y  \l 3082 </w:instrText>
+          </w:r>
+          <w:r>
+            <w:fldChar w:fldCharType="separate"/>
+          </w:r>
+          <w:r>
+            <w:rPr>
+              <w:noProof/>
+            </w:rPr>
+            <w:t>(Bowman)</w:t>
+          </w:r>
+          <w:r>
+            <w:fldChar w:fldCharType="end"/>
+          </w:r>
+        </w:sdtContent>
+      </w:sdt>
+      <w:r>
+        <w:t xml:space="preserve"> </w:t>
+      </w:r>
+      <w:r>
+        <w:rPr>
+          <w:i/>
+        </w:rPr>
+        <w:t>“el verde es el color que los ojos procesan mejor. Úsalo para crear un efecto relajante o de calma”</w:t>
+      </w:r>
+      <w:r>
+        <w:t xml:space="preserve"> y también </w:t>
+      </w:r>
+      <w:r>
+        <w:rPr>
+          <w:i/>
+        </w:rPr>
+        <w:t>“el azul suele asociarse con empresas grandes y bancos porque no es invasivo y se asocia con la seriedad”</w:t>
+      </w:r>
+      <w:r>
+        <w:t>. Con estos dos factores a tener en cuanta se ha decidido emplear una combinación de esos dos colores para transmitirle al usuario calma y organización ya que son dos atributos necesarios a la hora de realizar una correcta organización de los eventos.</w:t>
+      </w:r>
+      <w:r>
+        <w:br w:type="page"/>
+      </w:r>
+    </w:p>
+    <w:p>
+      <w:pPr>
+        <w:rPr>
+          <w:sz w:val="52"/>
+          <w:szCs w:val="52"/>
+        </w:rPr>
+      </w:pPr>
+    </w:p>
+    <w:p>
+      <w:pPr>
+        <w:rPr>
+          <w:sz w:val="52"/>
+          <w:szCs w:val="52"/>
+        </w:rPr>
+      </w:pPr>
+    </w:p>
+    <w:p>
+      <w:pPr>
+        <w:rPr>
+          <w:sz w:val="52"/>
+          <w:szCs w:val="52"/>
+        </w:rPr>
+      </w:pPr>
+    </w:p>
+    <w:p>
+      <w:pPr>
+        <w:rPr>
+          <w:b/>
+          <w:color w:val="1F4E79" w:themeColor="accent1" w:themeShade="80"/>
+          <w:sz w:val="52"/>
+          <w:szCs w:val="52"/>
+        </w:rPr>
+      </w:pPr>
+      <w:r>
+        <w:rPr>
+          <w:b/>
+          <w:color w:val="1F4E79" w:themeColor="accent1" w:themeShade="80"/>
+          <w:sz w:val="52"/>
+          <w:szCs w:val="52"/>
+        </w:rPr>
+        <w:t>CAPÍTULO 7</w:t>
+      </w:r>
+    </w:p>
+    <w:p>
+      <w:pPr>
+        <w:pStyle w:val="Ttulo1"/>
+        <w:rPr>
+          <w:rFonts w:asciiTheme="minorHAnsi" w:hAnsiTheme="minorHAnsi"/>
+          <w:b/>
+          <w:color w:val="1F4E79" w:themeColor="accent1" w:themeShade="80"/>
+          <w:sz w:val="52"/>
+          <w:szCs w:val="52"/>
+        </w:rPr>
+      </w:pPr>
+      <w:bookmarkStart w:id="31" w:name="_Toc522206030"/>
+      <w:r>
+        <w:rPr>
+          <w:rFonts w:asciiTheme="minorHAnsi" w:hAnsiTheme="minorHAnsi"/>
+          <w:b/>
+          <w:color w:val="1F4E79" w:themeColor="accent1" w:themeShade="80"/>
+          <w:sz w:val="52"/>
+          <w:szCs w:val="52"/>
+        </w:rPr>
+        <w:t>IMPLEMENTACIÓN</w:t>
+      </w:r>
+      <w:bookmarkEnd w:id="31"/>
+    </w:p>
+    <w:p/>
+    <w:p>
+      <w:r>
+        <w:t>FRONEND Y BACKEND</w:t>
+      </w:r>
+    </w:p>
+    <w:p>
+      <w:pPr>
+        <w:jc w:val="both"/>
+      </w:pPr>
+      <w:r>
+        <w:t>Ahora vamos a pasar a la fase de implementación del proyecto. En esta fase van a intervenir varias herramientas, las cuales son: Visual Studio (como se ha mencionado anteriormente), SQL Manager y Postman.</w:t>
+      </w:r>
+    </w:p>
+    <w:p>
+      <w:pPr>
+        <w:jc w:val="both"/>
+      </w:pPr>
+      <w:r>
+        <w:t>Para la implementación se ha dividido el proyecto en dos partes: la parte de Front-end y la parte de Back-end. Cada una de estas partes tiene un lenguaje determinado. La parte del Back-end estará escrita en C# y para la parte del Front-end, se utilizará el Framework React, el cual está basado en Type Script, que es un lenguaje similar a Java Script pero con la imposición de tipos en las variables.</w:t>
+      </w:r>
+    </w:p>
+    <w:p>
+      <w:pPr>
+        <w:jc w:val="both"/>
+      </w:pPr>
+      <w:r>
+        <w:t xml:space="preserve">Vamos a proceder a analizar primero la parte del Back-end. En este caso para hacer un buen desarrollo del Back-end nos guiamos de </w:t>
+      </w:r>
+      <w:r>
+        <w:rPr>
+          <w:color w:val="FF0000"/>
+        </w:rPr>
+        <w:t>REFERENCIA</w:t>
+      </w:r>
+      <w:r>
+        <w:rPr>
+          <w:color w:val="FF0000"/>
+        </w:rPr>
+        <w:t xml:space="preserve"> </w:t>
+      </w:r>
+      <w:r>
+        <w:t>para desarrollar una arquitectura en N capas</w:t>
+      </w:r>
+      <w:r>
+        <w:t xml:space="preserve">. En este caso, nuestro Back-end constará de una capa Dal (Data Access Layer), la cual se encargará exclusivamente de realizar las consultas en la base de datos. Una capa Business, la cual se encargará de llevar a cabo la lógica en el servidor. </w:t>
+      </w:r>
+    </w:p>
+    <w:p>
+      <w:pPr>
+        <w:jc w:val="both"/>
+      </w:pPr>
+      <w:r>
+        <w:t>Finalmente, en el Back-end, tendremos una API Rest, la cual se comunicará con la capa de negocio para realizar los cambios en la base de datos. A esta API se accederá mediante las URLs desde las distintas pestañas del Front-end.</w:t>
+      </w:r>
+    </w:p>
+    <w:p>
+      <w:pPr>
+        <w:jc w:val="both"/>
+      </w:pPr>
+      <w:r>
+        <w:t xml:space="preserve">También, en este apartado tenemos una funcionalidad que no depende de ninguna llamada por parte del Front-end. Esta funcionalidad se trata del envío de notificaciones, tal y como se indica en el caso de uso </w:t>
+      </w:r>
+      <w:r>
+        <w:rPr>
+          <w:b/>
+        </w:rPr>
+        <w:t>CU-34</w:t>
+      </w:r>
+      <w:r>
+        <w:t xml:space="preserve">, todos los días deberá de enviarse una notificación a todos los usuarios que tengan las notificaciones activadas y que celebren un evento de prioridad alta ese mismo día. Esto se consigue gracias a la implantación de un demonio en la capa de negocio que, una vez lanzado repetirá periódicamente una vez al día las tareas de consulta de los usuarios mediante los criterios citados anteriormente y el envío de mensajes mediante correo electrónico gracias a una API externa de carácter comercial llamada Sent Grid. La decisión de utilizar una API externa para el envío de mensajes viene de las limitaciones de los servidores de Azure de correos semanales, todo ello con la finalidad de evitar el SPAM. </w:t>
+      </w:r>
+    </w:p>
+    <w:p>
+      <w:pPr>
+        <w:jc w:val="both"/>
+      </w:pPr>
+      <w:r>
+        <w:lastRenderedPageBreak/>
+        <w:t>Gracias a esta aplicación garantizo no solo la seguridad en el envío de mensajes, sino también una posible ampliación del flujo de mensajes semanales en el caso en que esta aplicación creciera en número de usuarios, únicamente mediante el cambio de suscripción en Send Grid.</w:t>
+      </w:r>
+    </w:p>
+    <w:p>
+      <w:pPr>
+        <w:jc w:val="both"/>
+      </w:pPr>
+      <w:r>
+        <w:t xml:space="preserve">Ahora vamos a bordar la parte del Front-end. En esta parte, como he mencionado anteriormente, utilizaremos el Framework React. He elegido este Framework, en primer lugar por su integración con Visual Studio, y en segundo lugar por su tratamiento </w:t>
+      </w:r>
+      <w:r>
+        <w:t>con Ajax, ya que en este caso, React integra a Ayax de forma nativa. Con esto y el uso de las variables de estado de la plantilla, se consigue un efecto de página estática en la que se están produciendo llamadas a la API y continuas modificaciones en los datos sin que el usuario perciba que la página se recarga. Para las plantillas de estilo de la página se ha optado por la opción de Boostrap, debido a su sencillez visual y a su característica responsive. Es muy importante esta característica porque necesitamos que esta página sea accesible por todos los dispositivos posibles (ordenadores, tablets, teléfonos móviles…) y es necesario que la página se redimensione correctamente en función del dispositivo que la esté utilizando para garantizar la mayor accesibilidad posible.</w:t>
+      </w:r>
+    </w:p>
+    <w:p/>
+    <w:p>
+      <w:pPr>
+        <w:pStyle w:val="Ttulo2"/>
+        <w:rPr>
+          <w:b/>
+          <w:color w:val="1F4E79" w:themeColor="accent1" w:themeShade="80"/>
+          <w:sz w:val="40"/>
+          <w:szCs w:val="40"/>
+        </w:rPr>
+      </w:pPr>
+      <w:bookmarkStart w:id="32" w:name="_Toc522206031"/>
+      <w:r>
+        <w:rPr>
+          <w:b/>
+          <w:color w:val="1F4E79" w:themeColor="accent1" w:themeShade="80"/>
+          <w:sz w:val="40"/>
+          <w:szCs w:val="40"/>
+        </w:rPr>
+        <w:t>7.1 SEGURIDAD</w:t>
+      </w:r>
+      <w:bookmarkEnd w:id="32"/>
+      <w:r>
+        <w:rPr>
+          <w:b/>
+          <w:color w:val="1F4E79" w:themeColor="accent1" w:themeShade="80"/>
+          <w:sz w:val="40"/>
+          <w:szCs w:val="40"/>
+        </w:rPr>
+        <w:t xml:space="preserve"> </w:t>
+      </w:r>
+    </w:p>
+    <w:p/>
+    <w:p>
+      <w:pPr>
+        <w:jc w:val="both"/>
+      </w:pPr>
+      <w:r>
+        <w:t>PROTECCIÓN INTEGRIDAD ACCESO</w:t>
+      </w:r>
+    </w:p>
+    <w:p>
+      <w:pPr>
+        <w:jc w:val="both"/>
+      </w:pPr>
+      <w:r>
+        <w:t xml:space="preserve">Los factores que se han tenido en cuenta en este apartado solos factores relacionados con los datos de seguridad del usuario. A </w:t>
+      </w:r>
+      <w:r>
+        <w:t>continuación,</w:t>
+      </w:r>
+      <w:r>
+        <w:t xml:space="preserve"> hablaremos del uso de las claves cifradas para guardar las contraseñas, las consultas mediante Token para garantizar anonimato y el hecho de que el código del Back-end ha sido compilado en el servidor, por lo que lo único que encontraremos al acceder a él, serán los archivos ejecutables del mismo.</w:t>
+      </w:r>
+    </w:p>
+    <w:p>
+      <w:pPr>
+        <w:jc w:val="both"/>
+        <w:rPr>
+          <w:color w:val="1F4E79" w:themeColor="accent1" w:themeShade="80"/>
+        </w:rPr>
+      </w:pPr>
+    </w:p>
+    <w:p>
+      <w:pPr>
+        <w:jc w:val="both"/>
+      </w:pPr>
+      <w:r>
+        <w:rPr>
+          <w:color w:val="1F4E79" w:themeColor="accent1" w:themeShade="80"/>
+        </w:rPr>
+        <w:t>CIFRADO DE CONTRASEÑAS</w:t>
+      </w:r>
+    </w:p>
+    <w:p>
+      <w:pPr>
+        <w:jc w:val="both"/>
+      </w:pPr>
+      <w:r>
+        <w:t>En este apartado hablaremos de la necesidad del cifrado de las contraseñas. Todas las contraseñas de los usuarios guardadas en la base de datos están cifradas y refactorizadas, estableciéndole a todas la misma dimensión de caracteres, haciendo muy difícil las violaciones de seguridad mediante ataques de fuerza bruta.</w:t>
+      </w:r>
+    </w:p>
+    <w:p>
+      <w:pPr>
         <w:jc w:val="both"/>
       </w:pPr>
     </w:p>
@@ -35425,130 +36212,72 @@
       <w:pPr>
         <w:jc w:val="both"/>
         <w:rPr>
-          <w:rFonts w:asciiTheme="majorHAnsi" w:eastAsiaTheme="majorEastAsia" w:hAnsiTheme="majorHAnsi" w:cstheme="majorBidi"/>
-          <w:color w:val="2E74B5" w:themeColor="accent1" w:themeShade="BF"/>
-          <w:sz w:val="32"/>
-          <w:szCs w:val="32"/>
+          <w:color w:val="1F4E79" w:themeColor="accent1" w:themeShade="80"/>
         </w:rPr>
       </w:pPr>
       <w:r>
-        <w:br w:type="page"/>
-      </w:r>
-      <w:bookmarkStart w:id="31" w:name="_GoBack"/>
-      <w:bookmarkEnd w:id="31"/>
+        <w:rPr>
+          <w:color w:val="1F4E79" w:themeColor="accent1" w:themeShade="80"/>
+        </w:rPr>
+        <w:t>TOKEN</w:t>
+      </w:r>
     </w:p>
     <w:p>
       <w:pPr>
-        <w:rPr>
-          <w:sz w:val="52"/>
-          <w:szCs w:val="52"/>
-        </w:rPr>
+        <w:jc w:val="both"/>
+      </w:pPr>
+      <w:r>
+        <w:t xml:space="preserve">Todos los usuarios, como se ha visto anteriormente, tienen almacenados una variable llamada Token, la cual nos servirá para realizar consultas. Esta variable es única y gracias a una función de C# se puede generar de una forma sencilla. </w:t>
+      </w:r>
+    </w:p>
+    <w:p>
+      <w:pPr>
+        <w:jc w:val="both"/>
+      </w:pPr>
+      <w:r>
+        <w:t xml:space="preserve">La dinámica del Token consiste en que cada vez que el usuario inicie sesión, el sistema tras validar sus credenciales asignará un nuevo Token distinto al usuario, haciendo que cada vez que éste inicie sesión, el campo de búsqueda cambie evitando así posibles ataques MIRAR ATAQUES QUE NO ME ACUERDO. </w:t>
+      </w:r>
+    </w:p>
+    <w:p>
+      <w:pPr>
+        <w:jc w:val="both"/>
       </w:pPr>
     </w:p>
     <w:p>
       <w:pPr>
-        <w:rPr>
-          <w:sz w:val="52"/>
-          <w:szCs w:val="52"/>
-        </w:rPr>
+        <w:jc w:val="both"/>
+      </w:pPr>
+      <w:r>
+        <w:rPr>
+          <w:color w:val="1F4E79" w:themeColor="accent1" w:themeShade="80"/>
+        </w:rPr>
+        <w:lastRenderedPageBreak/>
+        <w:t>COMPILACIÓN DEL BACK-END</w:t>
+      </w:r>
+    </w:p>
+    <w:p>
+      <w:pPr>
+        <w:jc w:val="both"/>
+      </w:pPr>
+      <w:r>
+        <w:t>Aunque esta característica se ha planteado antes como una desventaja a la hora de elegir C# como lenguaje, hay que destacar que es una protección contra posibles hackeos al servidor, ya que si una persona lograse entrar en nuestro servidor de Azure, lo único que encontraría sería un ejecutable, dificultando así la obtención de datos del código fuente.</w:t>
+      </w:r>
+      <w:bookmarkStart w:id="33" w:name="_GoBack"/>
+      <w:bookmarkEnd w:id="33"/>
+      <w:r>
+        <w:t xml:space="preserve"> </w:t>
+      </w:r>
+    </w:p>
+    <w:p>
+      <w:pPr>
+        <w:jc w:val="both"/>
       </w:pPr>
     </w:p>
     <w:p>
       <w:pPr>
-        <w:rPr>
-          <w:sz w:val="52"/>
-          <w:szCs w:val="52"/>
-        </w:rPr>
+        <w:jc w:val="both"/>
       </w:pPr>
     </w:p>
-    <w:p>
-      <w:pPr>
-        <w:rPr>
-          <w:b/>
-          <w:color w:val="1F4E79" w:themeColor="accent1" w:themeShade="80"/>
-          <w:sz w:val="52"/>
-          <w:szCs w:val="52"/>
-        </w:rPr>
-      </w:pPr>
-      <w:r>
-        <w:rPr>
-          <w:b/>
-          <w:color w:val="1F4E79" w:themeColor="accent1" w:themeShade="80"/>
-          <w:sz w:val="52"/>
-          <w:szCs w:val="52"/>
-        </w:rPr>
-        <w:t>CAPÍTULO 7</w:t>
-      </w:r>
-    </w:p>
-    <w:p>
-      <w:pPr>
-        <w:pStyle w:val="Ttulo1"/>
-        <w:rPr>
-          <w:rFonts w:asciiTheme="minorHAnsi" w:hAnsiTheme="minorHAnsi"/>
-          <w:b/>
-          <w:color w:val="1F4E79" w:themeColor="accent1" w:themeShade="80"/>
-          <w:sz w:val="52"/>
-          <w:szCs w:val="52"/>
-        </w:rPr>
-      </w:pPr>
-      <w:bookmarkStart w:id="32" w:name="_Toc522206030"/>
-      <w:r>
-        <w:rPr>
-          <w:rFonts w:asciiTheme="minorHAnsi" w:hAnsiTheme="minorHAnsi"/>
-          <w:b/>
-          <w:color w:val="1F4E79" w:themeColor="accent1" w:themeShade="80"/>
-          <w:sz w:val="52"/>
-          <w:szCs w:val="52"/>
-        </w:rPr>
-        <w:t>IMPLEMENTACIÓN</w:t>
-      </w:r>
-      <w:bookmarkEnd w:id="32"/>
-    </w:p>
-    <w:p/>
-    <w:p>
-      <w:r>
-        <w:t>FRONEND Y BACKEND</w:t>
-      </w:r>
-    </w:p>
-    <w:p/>
-    <w:p>
-      <w:pPr>
-        <w:pStyle w:val="Ttulo2"/>
-        <w:rPr>
-          <w:b/>
-          <w:color w:val="1F4E79" w:themeColor="accent1" w:themeShade="80"/>
-          <w:sz w:val="40"/>
-          <w:szCs w:val="40"/>
-        </w:rPr>
-      </w:pPr>
-      <w:bookmarkStart w:id="33" w:name="_Toc522206031"/>
-      <w:r>
-        <w:rPr>
-          <w:b/>
-          <w:color w:val="1F4E79" w:themeColor="accent1" w:themeShade="80"/>
-          <w:sz w:val="40"/>
-          <w:szCs w:val="40"/>
-        </w:rPr>
-        <w:t>7.1 SEGURIDAD</w:t>
-      </w:r>
-      <w:bookmarkEnd w:id="33"/>
-      <w:r>
-        <w:rPr>
-          <w:b/>
-          <w:color w:val="1F4E79" w:themeColor="accent1" w:themeShade="80"/>
-          <w:sz w:val="40"/>
-          <w:szCs w:val="40"/>
-        </w:rPr>
-        <w:t xml:space="preserve"> </w:t>
-      </w:r>
-    </w:p>
-    <w:p/>
-    <w:p>
-      <w:r>
-        <w:t>PROTECCIÓN INTEGRIDAD ACCESO</w:t>
-      </w:r>
-    </w:p>
-    <w:p/>
     <w:p>
       <w:pPr>
         <w:pStyle w:val="Ttulo2"/>
@@ -35734,10 +36463,172 @@
       </w:tr>
     </w:tbl>
     <w:p/>
+    <w:p>
+      <w:r>
+        <w:br w:type="page"/>
+      </w:r>
+    </w:p>
+    <w:sdt>
+      <w:sdtPr>
+        <w:id w:val="-1243874446"/>
+        <w:docPartObj>
+          <w:docPartGallery w:val="Bibliographies"/>
+          <w:docPartUnique/>
+        </w:docPartObj>
+      </w:sdtPr>
+      <w:sdtEndPr>
+        <w:rPr>
+          <w:rFonts w:asciiTheme="minorHAnsi" w:eastAsiaTheme="minorHAnsi" w:hAnsiTheme="minorHAnsi" w:cstheme="minorBidi"/>
+          <w:color w:val="auto"/>
+          <w:sz w:val="22"/>
+          <w:szCs w:val="22"/>
+        </w:rPr>
+      </w:sdtEndPr>
+      <w:sdtContent>
+        <w:p>
+          <w:pPr>
+            <w:pStyle w:val="Ttulo1"/>
+          </w:pPr>
+          <w:r>
+            <w:t>Bibliografía</w:t>
+          </w:r>
+        </w:p>
+        <w:sdt>
+          <w:sdtPr>
+            <w:id w:val="111145805"/>
+            <w:bibliography/>
+          </w:sdtPr>
+          <w:sdtContent>
+            <w:p>
+              <w:pPr>
+                <w:pStyle w:val="Bibliografa"/>
+                <w:ind w:left="720" w:hanging="720"/>
+                <w:rPr>
+                  <w:noProof/>
+                  <w:sz w:val="24"/>
+                  <w:szCs w:val="24"/>
+                </w:rPr>
+              </w:pPr>
+              <w:r>
+                <w:t xml:space="preserve">1 - </w:t>
+              </w:r>
+              <w:r>
+                <w:fldChar w:fldCharType="begin"/>
+              </w:r>
+              <w:r>
+                <w:instrText>BIBLIOGRAPHY</w:instrText>
+              </w:r>
+              <w:r>
+                <w:fldChar w:fldCharType="separate"/>
+              </w:r>
+              <w:r>
+                <w:rPr>
+                  <w:noProof/>
+                </w:rPr>
+                <w:t xml:space="preserve">Bowman, D. (10 de Febrero de 2015). </w:t>
+              </w:r>
+              <w:r>
+                <w:rPr>
+                  <w:i/>
+                  <w:iCs/>
+                  <w:noProof/>
+                </w:rPr>
+                <w:t>Psicología del color en el diseño web</w:t>
+              </w:r>
+              <w:r>
+                <w:rPr>
+                  <w:noProof/>
+                </w:rPr>
+                <w:t>. Obtenido de https://es.jimdo.com/2015/02/10/psicología-del-color-en-el-diseño-web-parte-1/</w:t>
+              </w:r>
+            </w:p>
+            <w:p>
+              <w:pPr>
+                <w:pStyle w:val="Bibliografa"/>
+                <w:ind w:left="720" w:hanging="720"/>
+                <w:rPr>
+                  <w:noProof/>
+                </w:rPr>
+              </w:pPr>
+              <w:r>
+                <w:rPr>
+                  <w:noProof/>
+                </w:rPr>
+                <w:t xml:space="preserve">2 - </w:t>
+              </w:r>
+              <w:r>
+                <w:rPr>
+                  <w:noProof/>
+                </w:rPr>
+                <w:t xml:space="preserve">Doodle. (28 de Agosto de 2018). </w:t>
+              </w:r>
+              <w:r>
+                <w:rPr>
+                  <w:i/>
+                  <w:iCs/>
+                  <w:noProof/>
+                </w:rPr>
+                <w:t>Doodle</w:t>
+              </w:r>
+              <w:r>
+                <w:rPr>
+                  <w:noProof/>
+                </w:rPr>
+                <w:t>. Obtenido de https://doodle.com/es/</w:t>
+              </w:r>
+            </w:p>
+            <w:p>
+              <w:pPr>
+                <w:pStyle w:val="Bibliografa"/>
+                <w:ind w:left="720" w:hanging="720"/>
+                <w:rPr>
+                  <w:noProof/>
+                </w:rPr>
+              </w:pPr>
+              <w:r>
+                <w:rPr>
+                  <w:noProof/>
+                </w:rPr>
+                <w:t xml:space="preserve">3 - </w:t>
+              </w:r>
+              <w:r>
+                <w:rPr>
+                  <w:noProof/>
+                </w:rPr>
+                <w:t xml:space="preserve">Google. (28 de Agosto de 2018). </w:t>
+              </w:r>
+              <w:r>
+                <w:rPr>
+                  <w:i/>
+                  <w:iCs/>
+                  <w:noProof/>
+                </w:rPr>
+                <w:t>Google Calendar</w:t>
+              </w:r>
+              <w:r>
+                <w:rPr>
+                  <w:noProof/>
+                </w:rPr>
+                <w:t>. Obtenido de https://calendar.google.com/calendar/r</w:t>
+              </w:r>
+            </w:p>
+            <w:p>
+              <w:r>
+                <w:rPr>
+                  <w:b/>
+                  <w:bCs/>
+                </w:rPr>
+                <w:fldChar w:fldCharType="end"/>
+              </w:r>
+            </w:p>
+          </w:sdtContent>
+        </w:sdt>
+      </w:sdtContent>
+    </w:sdt>
     <w:p/>
     <w:sectPr>
-      <w:headerReference w:type="default" r:id="rId26"/>
-      <w:footerReference w:type="default" r:id="rId27"/>
+      <w:headerReference w:type="default" r:id="rId28"/>
+      <w:footerReference w:type="default" r:id="rId29"/>
       <w:pgSz w:w="11906" w:h="16838"/>
       <w:pgMar w:top="1418" w:right="1701" w:bottom="1418" w:left="1701" w:header="709" w:footer="709" w:gutter="0"/>
       <w:cols w:space="708"/>
@@ -36112,7 +37003,7 @@
                               <w:noProof/>
                               <w:color w:val="FFFFFF" w:themeColor="background1"/>
                             </w:rPr>
-                            <w:t>52</w:t>
+                            <w:t>56</w:t>
                           </w:r>
                           <w:r>
                             <w:rPr>
@@ -36164,7 +37055,7 @@
                         <w:noProof/>
                         <w:color w:val="FFFFFF" w:themeColor="background1"/>
                       </w:rPr>
-                      <w:t>52</w:t>
+                      <w:t>56</w:t>
                     </w:r>
                     <w:r>
                       <w:rPr>
@@ -37841,6 +38732,14 @@
       <w:spacing w:after="0"/>
     </w:pPr>
   </w:style>
+  <w:style w:type="paragraph" w:styleId="Bibliografa">
+    <w:name w:val="Bibliography"/>
+    <w:basedOn w:val="Normal"/>
+    <w:next w:val="Normal"/>
+    <w:uiPriority w:val="37"/>
+    <w:unhideWhenUsed/>
+    <w:rsid w:val="00373646"/>
+  </w:style>
 </w:styles>
 </file>
 
@@ -38106,11 +39005,73 @@
 </file>
 
 <file path=customXml/item1.xml><?xml version="1.0" encoding="utf-8"?>
-<b:Sources xmlns:b="http://schemas.openxmlformats.org/officeDocument/2006/bibliography" xmlns="http://schemas.openxmlformats.org/officeDocument/2006/bibliography" SelectedStyle="\APASixthEditionOfficeOnline.xsl" StyleName="APA" Version="6"/>
+<b:Sources xmlns:b="http://schemas.openxmlformats.org/officeDocument/2006/bibliography" xmlns="http://schemas.openxmlformats.org/officeDocument/2006/bibliography" SelectedStyle="\APASixthEditionOfficeOnline.xsl" StyleName="APA" Version="6">
+  <b:Source>
+    <b:Tag>Goo18</b:Tag>
+    <b:SourceType>InternetSite</b:SourceType>
+    <b:Guid>{CDC36E85-D7AF-45C9-9FE3-683A937CCE04}</b:Guid>
+    <b:Author>
+      <b:Author>
+        <b:NameList>
+          <b:Person>
+            <b:Last>Google</b:Last>
+          </b:Person>
+        </b:NameList>
+      </b:Author>
+    </b:Author>
+    <b:Title>Google Calendar</b:Title>
+    <b:Year>2018</b:Year>
+    <b:Month>Agosto</b:Month>
+    <b:Day>28</b:Day>
+    <b:URL>https://calendar.google.com/calendar/r</b:URL>
+    <b:RefOrder>2</b:RefOrder>
+  </b:Source>
+  <b:Source>
+    <b:Tag>Doo18</b:Tag>
+    <b:SourceType>InternetSite</b:SourceType>
+    <b:Guid>{EAECF009-AE12-49C7-86F0-F82450F9233E}</b:Guid>
+    <b:Author>
+      <b:Author>
+        <b:NameList>
+          <b:Person>
+            <b:Last>Doodle</b:Last>
+          </b:Person>
+        </b:NameList>
+      </b:Author>
+    </b:Author>
+    <b:Title>Doodle</b:Title>
+    <b:Year>2018</b:Year>
+    <b:Month>Agosto</b:Month>
+    <b:Day>28</b:Day>
+    <b:URL>https://doodle.com/es/</b:URL>
+    <b:RefOrder>3</b:RefOrder>
+  </b:Source>
+  <b:Source>
+    <b:Tag>Daw15</b:Tag>
+    <b:SourceType>InternetSite</b:SourceType>
+    <b:Guid>{FEA945AC-DCF4-412D-AD40-D4F6239B4306}</b:Guid>
+    <b:Author>
+      <b:Author>
+        <b:NameList>
+          <b:Person>
+            <b:Last>Bowman</b:Last>
+            <b:First>Dawn</b:First>
+          </b:Person>
+        </b:NameList>
+      </b:Author>
+    </b:Author>
+    <b:Title>Psicología del color en el diseño web</b:Title>
+    <b:Year>2015</b:Year>
+    <b:Month>Febrero</b:Month>
+    <b:Day>10</b:Day>
+    <b:URL>https://es.jimdo.com/2015/02/10/psicología-del-color-en-el-diseño-web-parte-1/</b:URL>
+    <b:RefOrder>1</b:RefOrder>
+  </b:Source>
+</b:Sources>
 </file>
 
 <file path=customXml/itemProps1.xml><?xml version="1.0" encoding="utf-8"?>
-<ds:datastoreItem xmlns:ds="http://schemas.openxmlformats.org/officeDocument/2006/customXml" ds:itemID="{35C1350A-B0EB-40ED-BBD9-336BBF254706}">
+<ds:datastoreItem xmlns:ds="http://schemas.openxmlformats.org/officeDocument/2006/customXml" ds:itemID="{24FA00F9-1BFC-4CBC-B6F3-1A5F0EEBD9F0}">
   <ds:schemaRefs>
     <ds:schemaRef ds:uri="http://schemas.openxmlformats.org/officeDocument/2006/bibliography"/>
   </ds:schemaRefs>

</xml_diff>

<commit_message>
Correccion de administracion y memoria usabilidad
</commit_message>
<xml_diff>
--- a/Memoria/Memoria.docx
+++ b/Memoria/Memoria.docx
@@ -2618,7 +2618,7 @@
       <w:r>
         <w:fldChar w:fldCharType="separate"/>
       </w:r>
-      <w:hyperlink w:anchor="_Toc523331776" w:history="1">
+      <w:hyperlink w:anchor="_Toc523419594" w:history="1">
         <w:r>
           <w:rPr>
             <w:rStyle w:val="Hipervnculo"/>
@@ -2645,7 +2645,7 @@
             <w:noProof/>
             <w:webHidden/>
           </w:rPr>
-          <w:instrText xml:space="preserve"> PAGEREF _Toc523331776 \h </w:instrText>
+          <w:instrText xml:space="preserve"> PAGEREF _Toc523419594 \h </w:instrText>
         </w:r>
         <w:r>
           <w:rPr>
@@ -2665,7 +2665,7 @@
             <w:noProof/>
             <w:webHidden/>
           </w:rPr>
-          <w:t>7</w:t>
+          <w:t>6</w:t>
         </w:r>
         <w:r>
           <w:rPr>
@@ -2688,7 +2688,7 @@
           <w:lang w:eastAsia="es-ES"/>
         </w:rPr>
       </w:pPr>
-      <w:hyperlink w:anchor="_Toc523331777" w:history="1">
+      <w:hyperlink w:anchor="_Toc523419595" w:history="1">
         <w:r>
           <w:rPr>
             <w:rStyle w:val="Hipervnculo"/>
@@ -2715,7 +2715,77 @@
             <w:noProof/>
             <w:webHidden/>
           </w:rPr>
-          <w:instrText xml:space="preserve"> PAGEREF _Toc523331777 \h </w:instrText>
+          <w:instrText xml:space="preserve"> PAGEREF _Toc523419595 \h </w:instrText>
+        </w:r>
+        <w:r>
+          <w:rPr>
+            <w:noProof/>
+            <w:webHidden/>
+          </w:rPr>
+        </w:r>
+        <w:r>
+          <w:rPr>
+            <w:noProof/>
+            <w:webHidden/>
+          </w:rPr>
+          <w:fldChar w:fldCharType="separate"/>
+        </w:r>
+        <w:r>
+          <w:rPr>
+            <w:noProof/>
+            <w:webHidden/>
+          </w:rPr>
+          <w:t>9</w:t>
+        </w:r>
+        <w:r>
+          <w:rPr>
+            <w:noProof/>
+            <w:webHidden/>
+          </w:rPr>
+          <w:fldChar w:fldCharType="end"/>
+        </w:r>
+      </w:hyperlink>
+    </w:p>
+    <w:p>
+      <w:pPr>
+        <w:pStyle w:val="Tabladeilustraciones"/>
+        <w:tabs>
+          <w:tab w:val="right" w:leader="dot" w:pos="8494"/>
+        </w:tabs>
+        <w:rPr>
+          <w:rFonts w:eastAsiaTheme="minorEastAsia"/>
+          <w:noProof/>
+          <w:lang w:eastAsia="es-ES"/>
+        </w:rPr>
+      </w:pPr>
+      <w:hyperlink w:anchor="_Toc523419596" w:history="1">
+        <w:r>
+          <w:rPr>
+            <w:rStyle w:val="Hipervnculo"/>
+            <w:noProof/>
+          </w:rPr>
+          <w:t>Ilustración 3. Diagrama de caso de uso de Administración.</w:t>
+        </w:r>
+        <w:r>
+          <w:rPr>
+            <w:noProof/>
+            <w:webHidden/>
+          </w:rPr>
+          <w:tab/>
+        </w:r>
+        <w:r>
+          <w:rPr>
+            <w:noProof/>
+            <w:webHidden/>
+          </w:rPr>
+          <w:fldChar w:fldCharType="begin"/>
+        </w:r>
+        <w:r>
+          <w:rPr>
+            <w:noProof/>
+            <w:webHidden/>
+          </w:rPr>
+          <w:instrText xml:space="preserve"> PAGEREF _Toc523419596 \h </w:instrText>
         </w:r>
         <w:r>
           <w:rPr>
@@ -2758,77 +2828,7 @@
           <w:lang w:eastAsia="es-ES"/>
         </w:rPr>
       </w:pPr>
-      <w:hyperlink w:anchor="_Toc523331778" w:history="1">
-        <w:r>
-          <w:rPr>
-            <w:rStyle w:val="Hipervnculo"/>
-            <w:noProof/>
-          </w:rPr>
-          <w:t>Ilustración 3. Diagrama de caso de uso de Administración.</w:t>
-        </w:r>
-        <w:r>
-          <w:rPr>
-            <w:noProof/>
-            <w:webHidden/>
-          </w:rPr>
-          <w:tab/>
-        </w:r>
-        <w:r>
-          <w:rPr>
-            <w:noProof/>
-            <w:webHidden/>
-          </w:rPr>
-          <w:fldChar w:fldCharType="begin"/>
-        </w:r>
-        <w:r>
-          <w:rPr>
-            <w:noProof/>
-            <w:webHidden/>
-          </w:rPr>
-          <w:instrText xml:space="preserve"> PAGEREF _Toc523331778 \h </w:instrText>
-        </w:r>
-        <w:r>
-          <w:rPr>
-            <w:noProof/>
-            <w:webHidden/>
-          </w:rPr>
-        </w:r>
-        <w:r>
-          <w:rPr>
-            <w:noProof/>
-            <w:webHidden/>
-          </w:rPr>
-          <w:fldChar w:fldCharType="separate"/>
-        </w:r>
-        <w:r>
-          <w:rPr>
-            <w:noProof/>
-            <w:webHidden/>
-          </w:rPr>
-          <w:t>11</w:t>
-        </w:r>
-        <w:r>
-          <w:rPr>
-            <w:noProof/>
-            <w:webHidden/>
-          </w:rPr>
-          <w:fldChar w:fldCharType="end"/>
-        </w:r>
-      </w:hyperlink>
-    </w:p>
-    <w:p>
-      <w:pPr>
-        <w:pStyle w:val="Tabladeilustraciones"/>
-        <w:tabs>
-          <w:tab w:val="right" w:leader="dot" w:pos="8494"/>
-        </w:tabs>
-        <w:rPr>
-          <w:rFonts w:eastAsiaTheme="minorEastAsia"/>
-          <w:noProof/>
-          <w:lang w:eastAsia="es-ES"/>
-        </w:rPr>
-      </w:pPr>
-      <w:hyperlink w:anchor="_Toc523331779" w:history="1">
+      <w:hyperlink w:anchor="_Toc523419597" w:history="1">
         <w:r>
           <w:rPr>
             <w:rStyle w:val="Hipervnculo"/>
@@ -2855,7 +2855,7 @@
             <w:noProof/>
             <w:webHidden/>
           </w:rPr>
-          <w:instrText xml:space="preserve"> PAGEREF _Toc523331779 \h </w:instrText>
+          <w:instrText xml:space="preserve"> PAGEREF _Toc523419597 \h </w:instrText>
         </w:r>
         <w:r>
           <w:rPr>
@@ -2875,7 +2875,7 @@
             <w:noProof/>
             <w:webHidden/>
           </w:rPr>
-          <w:t>22</w:t>
+          <w:t>21</w:t>
         </w:r>
         <w:r>
           <w:rPr>
@@ -2898,7 +2898,7 @@
           <w:lang w:eastAsia="es-ES"/>
         </w:rPr>
       </w:pPr>
-      <w:hyperlink w:anchor="_Toc523331780" w:history="1">
+      <w:hyperlink w:anchor="_Toc523419598" w:history="1">
         <w:r>
           <w:rPr>
             <w:rStyle w:val="Hipervnculo"/>
@@ -2925,7 +2925,7 @@
             <w:noProof/>
             <w:webHidden/>
           </w:rPr>
-          <w:instrText xml:space="preserve"> PAGEREF _Toc523331780 \h </w:instrText>
+          <w:instrText xml:space="preserve"> PAGEREF _Toc523419598 \h </w:instrText>
         </w:r>
         <w:r>
           <w:rPr>
@@ -2945,7 +2945,7 @@
             <w:noProof/>
             <w:webHidden/>
           </w:rPr>
-          <w:t>32</w:t>
+          <w:t>31</w:t>
         </w:r>
         <w:r>
           <w:rPr>
@@ -2968,7 +2968,7 @@
           <w:lang w:eastAsia="es-ES"/>
         </w:rPr>
       </w:pPr>
-      <w:hyperlink r:id="rId10" w:anchor="_Toc523331781" w:history="1">
+      <w:hyperlink r:id="rId10" w:anchor="_Toc523419599" w:history="1">
         <w:r>
           <w:rPr>
             <w:rStyle w:val="Hipervnculo"/>
@@ -2995,7 +2995,7 @@
             <w:noProof/>
             <w:webHidden/>
           </w:rPr>
-          <w:instrText xml:space="preserve"> PAGEREF _Toc523331781 \h </w:instrText>
+          <w:instrText xml:space="preserve"> PAGEREF _Toc523419599 \h </w:instrText>
         </w:r>
         <w:r>
           <w:rPr>
@@ -3015,7 +3015,7 @@
             <w:noProof/>
             <w:webHidden/>
           </w:rPr>
-          <w:t>36</w:t>
+          <w:t>35</w:t>
         </w:r>
         <w:r>
           <w:rPr>
@@ -3038,7 +3038,7 @@
           <w:lang w:eastAsia="es-ES"/>
         </w:rPr>
       </w:pPr>
-      <w:hyperlink w:anchor="_Toc523331782" w:history="1">
+      <w:hyperlink w:anchor="_Toc523419600" w:history="1">
         <w:r>
           <w:rPr>
             <w:rStyle w:val="Hipervnculo"/>
@@ -3065,7 +3065,7 @@
             <w:noProof/>
             <w:webHidden/>
           </w:rPr>
-          <w:instrText xml:space="preserve"> PAGEREF _Toc523331782 \h </w:instrText>
+          <w:instrText xml:space="preserve"> PAGEREF _Toc523419600 \h </w:instrText>
         </w:r>
         <w:r>
           <w:rPr>
@@ -3085,7 +3085,7 @@
             <w:noProof/>
             <w:webHidden/>
           </w:rPr>
-          <w:t>44</w:t>
+          <w:t>43</w:t>
         </w:r>
         <w:r>
           <w:rPr>
@@ -3108,7 +3108,7 @@
           <w:lang w:eastAsia="es-ES"/>
         </w:rPr>
       </w:pPr>
-      <w:hyperlink w:anchor="_Toc523331783" w:history="1">
+      <w:hyperlink w:anchor="_Toc523419601" w:history="1">
         <w:r>
           <w:rPr>
             <w:rStyle w:val="Hipervnculo"/>
@@ -3135,7 +3135,77 @@
             <w:noProof/>
             <w:webHidden/>
           </w:rPr>
-          <w:instrText xml:space="preserve"> PAGEREF _Toc523331783 \h </w:instrText>
+          <w:instrText xml:space="preserve"> PAGEREF _Toc523419601 \h </w:instrText>
+        </w:r>
+        <w:r>
+          <w:rPr>
+            <w:noProof/>
+            <w:webHidden/>
+          </w:rPr>
+        </w:r>
+        <w:r>
+          <w:rPr>
+            <w:noProof/>
+            <w:webHidden/>
+          </w:rPr>
+          <w:fldChar w:fldCharType="separate"/>
+        </w:r>
+        <w:r>
+          <w:rPr>
+            <w:noProof/>
+            <w:webHidden/>
+          </w:rPr>
+          <w:t>46</w:t>
+        </w:r>
+        <w:r>
+          <w:rPr>
+            <w:noProof/>
+            <w:webHidden/>
+          </w:rPr>
+          <w:fldChar w:fldCharType="end"/>
+        </w:r>
+      </w:hyperlink>
+    </w:p>
+    <w:p>
+      <w:pPr>
+        <w:pStyle w:val="Tabladeilustraciones"/>
+        <w:tabs>
+          <w:tab w:val="right" w:leader="dot" w:pos="8494"/>
+        </w:tabs>
+        <w:rPr>
+          <w:rFonts w:eastAsiaTheme="minorEastAsia"/>
+          <w:noProof/>
+          <w:lang w:eastAsia="es-ES"/>
+        </w:rPr>
+      </w:pPr>
+      <w:hyperlink w:anchor="_Toc523419602" w:history="1">
+        <w:r>
+          <w:rPr>
+            <w:rStyle w:val="Hipervnculo"/>
+            <w:noProof/>
+          </w:rPr>
+          <w:t>Ilustración 9. Diagrama Entidad Relación de Visual Studio.</w:t>
+        </w:r>
+        <w:r>
+          <w:rPr>
+            <w:noProof/>
+            <w:webHidden/>
+          </w:rPr>
+          <w:tab/>
+        </w:r>
+        <w:r>
+          <w:rPr>
+            <w:noProof/>
+            <w:webHidden/>
+          </w:rPr>
+          <w:fldChar w:fldCharType="begin"/>
+        </w:r>
+        <w:r>
+          <w:rPr>
+            <w:noProof/>
+            <w:webHidden/>
+          </w:rPr>
+          <w:instrText xml:space="preserve"> PAGEREF _Toc523419602 \h </w:instrText>
         </w:r>
         <w:r>
           <w:rPr>
@@ -3178,13 +3248,13 @@
           <w:lang w:eastAsia="es-ES"/>
         </w:rPr>
       </w:pPr>
-      <w:hyperlink w:anchor="_Toc523331784" w:history="1">
+      <w:hyperlink w:anchor="_Toc523419603" w:history="1">
         <w:r>
           <w:rPr>
             <w:rStyle w:val="Hipervnculo"/>
             <w:noProof/>
           </w:rPr>
-          <w:t>Ilustración 9. Diagrama Entidad Relación de Visual Studio.</w:t>
+          <w:t>Ilustración 10. Pantalla de Home.</w:t>
         </w:r>
         <w:r>
           <w:rPr>
@@ -3205,7 +3275,7 @@
             <w:noProof/>
             <w:webHidden/>
           </w:rPr>
-          <w:instrText xml:space="preserve"> PAGEREF _Toc523331784 \h </w:instrText>
+          <w:instrText xml:space="preserve"> PAGEREF _Toc523419603 \h </w:instrText>
         </w:r>
         <w:r>
           <w:rPr>
@@ -3248,13 +3318,13 @@
           <w:lang w:eastAsia="es-ES"/>
         </w:rPr>
       </w:pPr>
-      <w:hyperlink w:anchor="_Toc523331785" w:history="1">
+      <w:hyperlink w:anchor="_Toc523419604" w:history="1">
         <w:r>
           <w:rPr>
             <w:rStyle w:val="Hipervnculo"/>
             <w:noProof/>
           </w:rPr>
-          <w:t>Ilustración 10. Pantalla de Home.</w:t>
+          <w:t>Ilustración 11. Pantalla de Notas.</w:t>
         </w:r>
         <w:r>
           <w:rPr>
@@ -3275,7 +3345,7 @@
             <w:noProof/>
             <w:webHidden/>
           </w:rPr>
-          <w:instrText xml:space="preserve"> PAGEREF _Toc523331785 \h </w:instrText>
+          <w:instrText xml:space="preserve"> PAGEREF _Toc523419604 \h </w:instrText>
         </w:r>
         <w:r>
           <w:rPr>
@@ -3318,13 +3388,13 @@
           <w:lang w:eastAsia="es-ES"/>
         </w:rPr>
       </w:pPr>
-      <w:hyperlink w:anchor="_Toc523331786" w:history="1">
+      <w:hyperlink w:anchor="_Toc523419605" w:history="1">
         <w:r>
           <w:rPr>
             <w:rStyle w:val="Hipervnculo"/>
             <w:noProof/>
           </w:rPr>
-          <w:t>Ilustración 11. Pantalla de Notas.</w:t>
+          <w:t>Ilustración 12. Pantalla de Usuario.</w:t>
         </w:r>
         <w:r>
           <w:rPr>
@@ -3345,7 +3415,77 @@
             <w:noProof/>
             <w:webHidden/>
           </w:rPr>
-          <w:instrText xml:space="preserve"> PAGEREF _Toc523331786 \h </w:instrText>
+          <w:instrText xml:space="preserve"> PAGEREF _Toc523419605 \h </w:instrText>
+        </w:r>
+        <w:r>
+          <w:rPr>
+            <w:noProof/>
+            <w:webHidden/>
+          </w:rPr>
+        </w:r>
+        <w:r>
+          <w:rPr>
+            <w:noProof/>
+            <w:webHidden/>
+          </w:rPr>
+          <w:fldChar w:fldCharType="separate"/>
+        </w:r>
+        <w:r>
+          <w:rPr>
+            <w:noProof/>
+            <w:webHidden/>
+          </w:rPr>
+          <w:t>49</w:t>
+        </w:r>
+        <w:r>
+          <w:rPr>
+            <w:noProof/>
+            <w:webHidden/>
+          </w:rPr>
+          <w:fldChar w:fldCharType="end"/>
+        </w:r>
+      </w:hyperlink>
+    </w:p>
+    <w:p>
+      <w:pPr>
+        <w:pStyle w:val="Tabladeilustraciones"/>
+        <w:tabs>
+          <w:tab w:val="right" w:leader="dot" w:pos="8494"/>
+        </w:tabs>
+        <w:rPr>
+          <w:rFonts w:eastAsiaTheme="minorEastAsia"/>
+          <w:noProof/>
+          <w:lang w:eastAsia="es-ES"/>
+        </w:rPr>
+      </w:pPr>
+      <w:hyperlink w:anchor="_Toc523419606" w:history="1">
+        <w:r>
+          <w:rPr>
+            <w:rStyle w:val="Hipervnculo"/>
+            <w:noProof/>
+          </w:rPr>
+          <w:t>Ilustración 13. Pantalla de Chat.</w:t>
+        </w:r>
+        <w:r>
+          <w:rPr>
+            <w:noProof/>
+            <w:webHidden/>
+          </w:rPr>
+          <w:tab/>
+        </w:r>
+        <w:r>
+          <w:rPr>
+            <w:noProof/>
+            <w:webHidden/>
+          </w:rPr>
+          <w:fldChar w:fldCharType="begin"/>
+        </w:r>
+        <w:r>
+          <w:rPr>
+            <w:noProof/>
+            <w:webHidden/>
+          </w:rPr>
+          <w:instrText xml:space="preserve"> PAGEREF _Toc523419606 \h </w:instrText>
         </w:r>
         <w:r>
           <w:rPr>
@@ -3388,13 +3528,13 @@
           <w:lang w:eastAsia="es-ES"/>
         </w:rPr>
       </w:pPr>
-      <w:hyperlink w:anchor="_Toc523331787" w:history="1">
+      <w:hyperlink w:anchor="_Toc523419607" w:history="1">
         <w:r>
           <w:rPr>
             <w:rStyle w:val="Hipervnculo"/>
             <w:noProof/>
           </w:rPr>
-          <w:t>Ilustración 12. Pantalla de Usuario.</w:t>
+          <w:t>Ilustración 14. Pantalla de Eventos.</w:t>
         </w:r>
         <w:r>
           <w:rPr>
@@ -3415,77 +3555,7 @@
             <w:noProof/>
             <w:webHidden/>
           </w:rPr>
-          <w:instrText xml:space="preserve"> PAGEREF _Toc523331787 \h </w:instrText>
-        </w:r>
-        <w:r>
-          <w:rPr>
-            <w:noProof/>
-            <w:webHidden/>
-          </w:rPr>
-        </w:r>
-        <w:r>
-          <w:rPr>
-            <w:noProof/>
-            <w:webHidden/>
-          </w:rPr>
-          <w:fldChar w:fldCharType="separate"/>
-        </w:r>
-        <w:r>
-          <w:rPr>
-            <w:noProof/>
-            <w:webHidden/>
-          </w:rPr>
-          <w:t>50</w:t>
-        </w:r>
-        <w:r>
-          <w:rPr>
-            <w:noProof/>
-            <w:webHidden/>
-          </w:rPr>
-          <w:fldChar w:fldCharType="end"/>
-        </w:r>
-      </w:hyperlink>
-    </w:p>
-    <w:p>
-      <w:pPr>
-        <w:pStyle w:val="Tabladeilustraciones"/>
-        <w:tabs>
-          <w:tab w:val="right" w:leader="dot" w:pos="8494"/>
-        </w:tabs>
-        <w:rPr>
-          <w:rFonts w:eastAsiaTheme="minorEastAsia"/>
-          <w:noProof/>
-          <w:lang w:eastAsia="es-ES"/>
-        </w:rPr>
-      </w:pPr>
-      <w:hyperlink w:anchor="_Toc523331788" w:history="1">
-        <w:r>
-          <w:rPr>
-            <w:rStyle w:val="Hipervnculo"/>
-            <w:noProof/>
-          </w:rPr>
-          <w:t>Ilustración 13. Pantalla de Chat.</w:t>
-        </w:r>
-        <w:r>
-          <w:rPr>
-            <w:noProof/>
-            <w:webHidden/>
-          </w:rPr>
-          <w:tab/>
-        </w:r>
-        <w:r>
-          <w:rPr>
-            <w:noProof/>
-            <w:webHidden/>
-          </w:rPr>
-          <w:fldChar w:fldCharType="begin"/>
-        </w:r>
-        <w:r>
-          <w:rPr>
-            <w:noProof/>
-            <w:webHidden/>
-          </w:rPr>
-          <w:instrText xml:space="preserve"> PAGEREF _Toc523331788 \h </w:instrText>
+          <w:instrText xml:space="preserve"> PAGEREF _Toc523419607 \h </w:instrText>
         </w:r>
         <w:r>
           <w:rPr>
@@ -3528,13 +3598,13 @@
           <w:lang w:eastAsia="es-ES"/>
         </w:rPr>
       </w:pPr>
-      <w:hyperlink w:anchor="_Toc523331789" w:history="1">
+      <w:hyperlink w:anchor="_Toc523419608" w:history="1">
         <w:r>
           <w:rPr>
             <w:rStyle w:val="Hipervnculo"/>
             <w:noProof/>
           </w:rPr>
-          <w:t>Ilustración 14. Pantalla de Eventos.</w:t>
+          <w:t>Ilustración 15. Ejemplo de buscador.</w:t>
         </w:r>
         <w:r>
           <w:rPr>
@@ -3555,7 +3625,77 @@
             <w:noProof/>
             <w:webHidden/>
           </w:rPr>
-          <w:instrText xml:space="preserve"> PAGEREF _Toc523331789 \h </w:instrText>
+          <w:instrText xml:space="preserve"> PAGEREF _Toc523419608 \h </w:instrText>
+        </w:r>
+        <w:r>
+          <w:rPr>
+            <w:noProof/>
+            <w:webHidden/>
+          </w:rPr>
+        </w:r>
+        <w:r>
+          <w:rPr>
+            <w:noProof/>
+            <w:webHidden/>
+          </w:rPr>
+          <w:fldChar w:fldCharType="separate"/>
+        </w:r>
+        <w:r>
+          <w:rPr>
+            <w:noProof/>
+            <w:webHidden/>
+          </w:rPr>
+          <w:t>51</w:t>
+        </w:r>
+        <w:r>
+          <w:rPr>
+            <w:noProof/>
+            <w:webHidden/>
+          </w:rPr>
+          <w:fldChar w:fldCharType="end"/>
+        </w:r>
+      </w:hyperlink>
+    </w:p>
+    <w:p>
+      <w:pPr>
+        <w:pStyle w:val="Tabladeilustraciones"/>
+        <w:tabs>
+          <w:tab w:val="right" w:leader="dot" w:pos="8494"/>
+        </w:tabs>
+        <w:rPr>
+          <w:rFonts w:eastAsiaTheme="minorEastAsia"/>
+          <w:noProof/>
+          <w:lang w:eastAsia="es-ES"/>
+        </w:rPr>
+      </w:pPr>
+      <w:hyperlink w:anchor="_Toc523419609" w:history="1">
+        <w:r>
+          <w:rPr>
+            <w:rStyle w:val="Hipervnculo"/>
+            <w:noProof/>
+          </w:rPr>
+          <w:t>Ilustración 16. Notificación de evento pendiente.</w:t>
+        </w:r>
+        <w:r>
+          <w:rPr>
+            <w:noProof/>
+            <w:webHidden/>
+          </w:rPr>
+          <w:tab/>
+        </w:r>
+        <w:r>
+          <w:rPr>
+            <w:noProof/>
+            <w:webHidden/>
+          </w:rPr>
+          <w:fldChar w:fldCharType="begin"/>
+        </w:r>
+        <w:r>
+          <w:rPr>
+            <w:noProof/>
+            <w:webHidden/>
+          </w:rPr>
+          <w:instrText xml:space="preserve"> PAGEREF _Toc523419609 \h </w:instrText>
         </w:r>
         <w:r>
           <w:rPr>
@@ -3598,13 +3738,13 @@
           <w:lang w:eastAsia="es-ES"/>
         </w:rPr>
       </w:pPr>
-      <w:hyperlink w:anchor="_Toc523331790" w:history="1">
+      <w:hyperlink w:anchor="_Toc523419610" w:history="1">
         <w:r>
           <w:rPr>
             <w:rStyle w:val="Hipervnculo"/>
             <w:noProof/>
           </w:rPr>
-          <w:t>Ilustración 15. Ejemplo de buscador.</w:t>
+          <w:t>Ilustración 17. Pantalla de eventos pendientes.</w:t>
         </w:r>
         <w:r>
           <w:rPr>
@@ -3625,7 +3765,7 @@
             <w:noProof/>
             <w:webHidden/>
           </w:rPr>
-          <w:instrText xml:space="preserve"> PAGEREF _Toc523331790 \h </w:instrText>
+          <w:instrText xml:space="preserve"> PAGEREF _Toc523419610 \h </w:instrText>
         </w:r>
         <w:r>
           <w:rPr>
@@ -3668,13 +3808,13 @@
           <w:lang w:eastAsia="es-ES"/>
         </w:rPr>
       </w:pPr>
-      <w:hyperlink w:anchor="_Toc523331791" w:history="1">
+      <w:hyperlink w:anchor="_Toc523419611" w:history="1">
         <w:r>
           <w:rPr>
             <w:rStyle w:val="Hipervnculo"/>
             <w:noProof/>
           </w:rPr>
-          <w:t>Ilustración 16. Notificación de evento pendiente.</w:t>
+          <w:t>Ilustración 18. Pantalla de Administración de Eventos.</w:t>
         </w:r>
         <w:r>
           <w:rPr>
@@ -3695,7 +3835,7 @@
             <w:noProof/>
             <w:webHidden/>
           </w:rPr>
-          <w:instrText xml:space="preserve"> PAGEREF _Toc523331791 \h </w:instrText>
+          <w:instrText xml:space="preserve"> PAGEREF _Toc523419611 \h </w:instrText>
         </w:r>
         <w:r>
           <w:rPr>
@@ -3738,13 +3878,13 @@
           <w:lang w:eastAsia="es-ES"/>
         </w:rPr>
       </w:pPr>
-      <w:hyperlink w:anchor="_Toc523331792" w:history="1">
+      <w:hyperlink w:anchor="_Toc523419612" w:history="1">
         <w:r>
           <w:rPr>
             <w:rStyle w:val="Hipervnculo"/>
             <w:noProof/>
           </w:rPr>
-          <w:t>Ilustración 17. Pantalla de eventos pendientes.</w:t>
+          <w:t>Ilustración 19. Pantalla de Administración de Usuarios.</w:t>
         </w:r>
         <w:r>
           <w:rPr>
@@ -3765,7 +3905,7 @@
             <w:noProof/>
             <w:webHidden/>
           </w:rPr>
-          <w:instrText xml:space="preserve"> PAGEREF _Toc523331792 \h </w:instrText>
+          <w:instrText xml:space="preserve"> PAGEREF _Toc523419612 \h </w:instrText>
         </w:r>
         <w:r>
           <w:rPr>
@@ -3785,7 +3925,7 @@
             <w:noProof/>
             <w:webHidden/>
           </w:rPr>
-          <w:t>53</w:t>
+          <w:t>54</w:t>
         </w:r>
         <w:r>
           <w:rPr>
@@ -3808,13 +3948,13 @@
           <w:lang w:eastAsia="es-ES"/>
         </w:rPr>
       </w:pPr>
-      <w:hyperlink w:anchor="_Toc523331793" w:history="1">
+      <w:hyperlink w:anchor="_Toc523419613" w:history="1">
         <w:r>
           <w:rPr>
             <w:rStyle w:val="Hipervnculo"/>
             <w:noProof/>
           </w:rPr>
-          <w:t>Ilustración 18. Arquitectura en N-Capas con orientación al Dominio, pág. 64.</w:t>
+          <w:t>Ilustración 20. Arquitectura en N-Capas con orientación al Dominio, pág. 64.</w:t>
         </w:r>
         <w:r>
           <w:rPr>
@@ -3835,7 +3975,7 @@
             <w:noProof/>
             <w:webHidden/>
           </w:rPr>
-          <w:instrText xml:space="preserve"> PAGEREF _Toc523331793 \h </w:instrText>
+          <w:instrText xml:space="preserve"> PAGEREF _Toc523419613 \h </w:instrText>
         </w:r>
         <w:r>
           <w:rPr>
@@ -3878,13 +4018,13 @@
           <w:lang w:eastAsia="es-ES"/>
         </w:rPr>
       </w:pPr>
-      <w:hyperlink w:anchor="_Toc523331794" w:history="1">
+      <w:hyperlink w:anchor="_Toc523419614" w:history="1">
         <w:r>
           <w:rPr>
             <w:rStyle w:val="Hipervnculo"/>
             <w:noProof/>
           </w:rPr>
-          <w:t>Ilustración 19. Configuración del Back-End (localhost:11111)</w:t>
+          <w:t>Ilustración 21. Configuración del Back-End (localhost:11111)</w:t>
         </w:r>
         <w:r>
           <w:rPr>
@@ -3905,7 +4045,7 @@
             <w:noProof/>
             <w:webHidden/>
           </w:rPr>
-          <w:instrText xml:space="preserve"> PAGEREF _Toc523331794 \h </w:instrText>
+          <w:instrText xml:space="preserve"> PAGEREF _Toc523419614 \h </w:instrText>
         </w:r>
         <w:r>
           <w:rPr>
@@ -3948,13 +4088,13 @@
           <w:lang w:eastAsia="es-ES"/>
         </w:rPr>
       </w:pPr>
-      <w:hyperlink w:anchor="_Toc523331795" w:history="1">
+      <w:hyperlink w:anchor="_Toc523419615" w:history="1">
         <w:r>
           <w:rPr>
             <w:rStyle w:val="Hipervnculo"/>
             <w:noProof/>
           </w:rPr>
-          <w:t>Ilustración 20. Configuración del Back-End (localhost:44444)</w:t>
+          <w:t>Ilustración 22. Configuración del Back-End (localhost:44444)</w:t>
         </w:r>
         <w:r>
           <w:rPr>
@@ -3975,7 +4115,7 @@
             <w:noProof/>
             <w:webHidden/>
           </w:rPr>
-          <w:instrText xml:space="preserve"> PAGEREF _Toc523331795 \h </w:instrText>
+          <w:instrText xml:space="preserve"> PAGEREF _Toc523419615 \h </w:instrText>
         </w:r>
         <w:r>
           <w:rPr>
@@ -4018,13 +4158,13 @@
           <w:lang w:eastAsia="es-ES"/>
         </w:rPr>
       </w:pPr>
-      <w:hyperlink w:anchor="_Toc523331796" w:history="1">
+      <w:hyperlink w:anchor="_Toc523419616" w:history="1">
         <w:r>
           <w:rPr>
             <w:rStyle w:val="Hipervnculo"/>
             <w:noProof/>
           </w:rPr>
-          <w:t>Ilustración 21. Back-End y Front-End ejecutándose a la vez en local.</w:t>
+          <w:t>Ilustración 23. Back-End y Front-End ejecutándose a la vez en local.</w:t>
         </w:r>
         <w:r>
           <w:rPr>
@@ -4045,7 +4185,7 @@
             <w:noProof/>
             <w:webHidden/>
           </w:rPr>
-          <w:instrText xml:space="preserve"> PAGEREF _Toc523331796 \h </w:instrText>
+          <w:instrText xml:space="preserve"> PAGEREF _Toc523419616 \h </w:instrText>
         </w:r>
         <w:r>
           <w:rPr>
@@ -4091,8 +4231,6 @@
       <w:r>
         <w:br w:type="page"/>
       </w:r>
-      <w:bookmarkStart w:id="0" w:name="_GoBack"/>
-      <w:bookmarkEnd w:id="0"/>
     </w:p>
     <w:p>
       <w:pPr>
@@ -4161,7 +4299,7 @@
           <w:szCs w:val="52"/>
         </w:rPr>
       </w:pPr>
-      <w:bookmarkStart w:id="1" w:name="_Toc522206015"/>
+      <w:bookmarkStart w:id="0" w:name="_Toc522206015"/>
       <w:r>
         <w:rPr>
           <w:rFonts w:asciiTheme="minorHAnsi" w:hAnsiTheme="minorHAnsi"/>
@@ -4172,7 +4310,7 @@
         </w:rPr>
         <w:t>INTRODUCCIÓN</w:t>
       </w:r>
-      <w:bookmarkEnd w:id="1"/>
+      <w:bookmarkEnd w:id="0"/>
     </w:p>
     <w:p/>
     <w:p>
@@ -4222,7 +4360,7 @@
           <w:szCs w:val="40"/>
         </w:rPr>
       </w:pPr>
-      <w:bookmarkStart w:id="2" w:name="_Toc522206016"/>
+      <w:bookmarkStart w:id="1" w:name="_Toc522206016"/>
       <w:r>
         <w:rPr>
           <w:b/>
@@ -4232,7 +4370,7 @@
         </w:rPr>
         <w:t>MOTIVACIÓN</w:t>
       </w:r>
-      <w:bookmarkEnd w:id="2"/>
+      <w:bookmarkEnd w:id="1"/>
     </w:p>
     <w:p/>
     <w:p>
@@ -4271,7 +4409,7 @@
           <w:szCs w:val="40"/>
         </w:rPr>
       </w:pPr>
-      <w:bookmarkStart w:id="3" w:name="_Toc522206017"/>
+      <w:bookmarkStart w:id="2" w:name="_Toc522206017"/>
       <w:r>
         <w:rPr>
           <w:b/>
@@ -4280,6 +4418,77 @@
           <w:szCs w:val="40"/>
         </w:rPr>
         <w:t>OBJETIVOS</w:t>
+      </w:r>
+      <w:bookmarkEnd w:id="2"/>
+    </w:p>
+    <w:p>
+      <w:pPr>
+        <w:pStyle w:val="Prrafodelista"/>
+        <w:ind w:left="384"/>
+      </w:pPr>
+    </w:p>
+    <w:p>
+      <w:pPr>
+        <w:jc w:val="both"/>
+        <w:rPr>
+          <w:rFonts w:ascii="Times New Roman" w:hAnsi="Times New Roman" w:cs="Times New Roman"/>
+        </w:rPr>
+      </w:pPr>
+      <w:r>
+        <w:rPr>
+          <w:rFonts w:ascii="Times New Roman" w:hAnsi="Times New Roman" w:cs="Times New Roman"/>
+        </w:rPr>
+        <w:t>Mi objetivo en este proyecto es crear una plataforma que ayude a la organización y que sea capaz de mitigar el error humano a la hora de realizar. Esta plataforma se encargará por una parte de proporcionar una herramienta para la organización personal mediante un calendario web, el cual llevará la cuenta de los eventos que nuestro usuario registrado tendrá en nuestro sistema. También tendremos la posibilidad de compartir los eventos con los demás usuarios del sistema, siendo este el que mediante una ayuda visual les mostrará a los usuarios su disponibilidad para asistir a dicho evento y, en caso de que esa disponibilidad sea negativa proporcionará las herramientas necesarias para poder modificar los eventos que ya tiene agregados con el fin de poder asistir al evento que desee.</w:t>
+      </w:r>
+    </w:p>
+    <w:p>
+      <w:pPr>
+        <w:jc w:val="both"/>
+        <w:rPr>
+          <w:rFonts w:ascii="Times New Roman" w:hAnsi="Times New Roman" w:cs="Times New Roman"/>
+        </w:rPr>
+      </w:pPr>
+    </w:p>
+    <w:p>
+      <w:pPr>
+        <w:jc w:val="both"/>
+        <w:rPr>
+          <w:rFonts w:ascii="Times New Roman" w:hAnsi="Times New Roman" w:cs="Times New Roman"/>
+        </w:rPr>
+      </w:pPr>
+    </w:p>
+    <w:p>
+      <w:pPr>
+        <w:jc w:val="both"/>
+        <w:rPr>
+          <w:rFonts w:ascii="Times New Roman" w:hAnsi="Times New Roman" w:cs="Times New Roman"/>
+          <w:b/>
+        </w:rPr>
+      </w:pPr>
+    </w:p>
+    <w:p>
+      <w:pPr>
+        <w:pStyle w:val="Ttulo2"/>
+        <w:numPr>
+          <w:ilvl w:val="1"/>
+          <w:numId w:val="2"/>
+        </w:numPr>
+        <w:rPr>
+          <w:b/>
+          <w:color w:val="1F4E79" w:themeColor="accent1" w:themeShade="80"/>
+          <w:sz w:val="40"/>
+          <w:szCs w:val="40"/>
+        </w:rPr>
+      </w:pPr>
+      <w:bookmarkStart w:id="3" w:name="_Toc522206018"/>
+      <w:r>
+        <w:rPr>
+          <w:b/>
+          <w:color w:val="1F4E79" w:themeColor="accent1" w:themeShade="80"/>
+          <w:sz w:val="40"/>
+          <w:szCs w:val="40"/>
+        </w:rPr>
+        <w:t>ESTRUCTURA</w:t>
       </w:r>
       <w:bookmarkEnd w:id="3"/>
     </w:p>
@@ -4300,77 +4509,6 @@
         <w:rPr>
           <w:rFonts w:ascii="Times New Roman" w:hAnsi="Times New Roman" w:cs="Times New Roman"/>
         </w:rPr>
-        <w:t>Mi objetivo en este proyecto es crear una plataforma que ayude a la organización y que sea capaz de mitigar el error humano a la hora de realizar. Esta plataforma se encargará por una parte de proporcionar una herramienta para la organización personal mediante un calendario web, el cual llevará la cuenta de los eventos que nuestro usuario registrado tendrá en nuestro sistema. También tendremos la posibilidad de compartir los eventos con los demás usuarios del sistema, siendo este el que mediante una ayuda visual les mostrará a los usuarios su disponibilidad para asistir a dicho evento y, en caso de que esa disponibilidad sea negativa proporcionará las herramientas necesarias para poder modificar los eventos que ya tiene agregados con el fin de poder asistir al evento que desee.</w:t>
-      </w:r>
-    </w:p>
-    <w:p>
-      <w:pPr>
-        <w:jc w:val="both"/>
-        <w:rPr>
-          <w:rFonts w:ascii="Times New Roman" w:hAnsi="Times New Roman" w:cs="Times New Roman"/>
-        </w:rPr>
-      </w:pPr>
-    </w:p>
-    <w:p>
-      <w:pPr>
-        <w:jc w:val="both"/>
-        <w:rPr>
-          <w:rFonts w:ascii="Times New Roman" w:hAnsi="Times New Roman" w:cs="Times New Roman"/>
-        </w:rPr>
-      </w:pPr>
-    </w:p>
-    <w:p>
-      <w:pPr>
-        <w:jc w:val="both"/>
-        <w:rPr>
-          <w:rFonts w:ascii="Times New Roman" w:hAnsi="Times New Roman" w:cs="Times New Roman"/>
-          <w:b/>
-        </w:rPr>
-      </w:pPr>
-    </w:p>
-    <w:p>
-      <w:pPr>
-        <w:pStyle w:val="Ttulo2"/>
-        <w:numPr>
-          <w:ilvl w:val="1"/>
-          <w:numId w:val="2"/>
-        </w:numPr>
-        <w:rPr>
-          <w:b/>
-          <w:color w:val="1F4E79" w:themeColor="accent1" w:themeShade="80"/>
-          <w:sz w:val="40"/>
-          <w:szCs w:val="40"/>
-        </w:rPr>
-      </w:pPr>
-      <w:bookmarkStart w:id="4" w:name="_Toc522206018"/>
-      <w:r>
-        <w:rPr>
-          <w:b/>
-          <w:color w:val="1F4E79" w:themeColor="accent1" w:themeShade="80"/>
-          <w:sz w:val="40"/>
-          <w:szCs w:val="40"/>
-        </w:rPr>
-        <w:t>ESTRUCTURA</w:t>
-      </w:r>
-      <w:bookmarkEnd w:id="4"/>
-    </w:p>
-    <w:p>
-      <w:pPr>
-        <w:pStyle w:val="Prrafodelista"/>
-        <w:ind w:left="384"/>
-      </w:pPr>
-    </w:p>
-    <w:p>
-      <w:pPr>
-        <w:jc w:val="both"/>
-        <w:rPr>
-          <w:rFonts w:ascii="Times New Roman" w:hAnsi="Times New Roman" w:cs="Times New Roman"/>
-        </w:rPr>
-      </w:pPr>
-      <w:r>
-        <w:rPr>
-          <w:rFonts w:ascii="Times New Roman" w:hAnsi="Times New Roman" w:cs="Times New Roman"/>
-        </w:rPr>
         <w:t>A lo largo de este documento voy a explicar el proceso de desarrollo que he seguido. Pasando primero por las tecnologías que he empleado, que como es sabido existen múltiples frameworks para el desarrollo web. Mi organización a lo largo de este proyecto, que metodología de desarrollo he seguido para conseguir optimizar el tiempo de trabajo. Los requisitos y el análisis del problema, ya que es necesario un análisis previo antes de implementar la solución. El diseño que he seguido para el desarrollo de la solución, tanto a nivel de software como a nivel estética y, finalmente la implementación del proyecto.</w:t>
       </w:r>
     </w:p>
@@ -4444,7 +4582,7 @@
           <w:szCs w:val="52"/>
         </w:rPr>
       </w:pPr>
-      <w:bookmarkStart w:id="5" w:name="_Toc522206019"/>
+      <w:bookmarkStart w:id="4" w:name="_Toc522206019"/>
       <w:r>
         <w:rPr>
           <w:rFonts w:asciiTheme="minorHAnsi" w:hAnsiTheme="minorHAnsi"/>
@@ -4455,7 +4593,7 @@
         </w:rPr>
         <w:t>TECNOLOGÍAS WEB EMPLEADAS</w:t>
       </w:r>
-      <w:bookmarkEnd w:id="5"/>
+      <w:bookmarkEnd w:id="4"/>
     </w:p>
     <w:p/>
     <w:p>
@@ -4909,7 +5047,7 @@
           <w:szCs w:val="40"/>
         </w:rPr>
       </w:pPr>
-      <w:bookmarkStart w:id="6" w:name="_Toc522206020"/>
+      <w:bookmarkStart w:id="5" w:name="_Toc522206020"/>
       <w:r>
         <w:rPr>
           <w:b/>
@@ -4920,7 +5058,7 @@
         <w:lastRenderedPageBreak/>
         <w:t>2.1 HERRAMIENTAS CLOUD DE MICROSOFT (AZURE)</w:t>
       </w:r>
-      <w:bookmarkEnd w:id="6"/>
+      <w:bookmarkEnd w:id="5"/>
     </w:p>
     <w:p>
       <w:pPr>
@@ -5020,7 +5158,7 @@
         <w:pStyle w:val="Descripcin"/>
         <w:jc w:val="both"/>
       </w:pPr>
-      <w:bookmarkStart w:id="7" w:name="_Toc523331776"/>
+      <w:bookmarkStart w:id="6" w:name="_Toc523419594"/>
       <w:r>
         <w:t xml:space="preserve">Ilustración </w:t>
       </w:r>
@@ -5048,7 +5186,7 @@
       <w:r>
         <w:t>. Captura del panel de Azure.</w:t>
       </w:r>
-      <w:bookmarkEnd w:id="7"/>
+      <w:bookmarkEnd w:id="6"/>
     </w:p>
     <w:p>
       <w:pPr>
@@ -5225,7 +5363,7 @@
           <w:szCs w:val="22"/>
         </w:rPr>
       </w:pPr>
-      <w:bookmarkStart w:id="8" w:name="_Toc522206021"/>
+      <w:bookmarkStart w:id="7" w:name="_Toc522206021"/>
       <w:r>
         <w:rPr>
           <w:rFonts w:asciiTheme="minorHAnsi" w:hAnsiTheme="minorHAnsi"/>
@@ -5236,246 +5374,246 @@
         </w:rPr>
         <w:t>GESTIÓN DEL PROYECTO</w:t>
       </w:r>
+      <w:bookmarkEnd w:id="7"/>
+    </w:p>
+    <w:p/>
+    <w:p>
+      <w:pPr>
+        <w:jc w:val="both"/>
+        <w:rPr>
+          <w:rFonts w:ascii="Times New Roman" w:hAnsi="Times New Roman" w:cs="Times New Roman"/>
+        </w:rPr>
+      </w:pPr>
+      <w:r>
+        <w:rPr>
+          <w:rFonts w:ascii="Times New Roman" w:hAnsi="Times New Roman" w:cs="Times New Roman"/>
+        </w:rPr>
+        <w:t>Para el desarrollo de este Proyecto he seguido una metodología SCRUM con sprints semanales e incremental. La base de esta organización ha sido la división del proyecto en tareas sencillas o de corta duración, fechando al final de estas una reunión con el tutor para evaluar el estado o porcentaje de realización de la tarea, y corrigiendo o incrementando el trabajo para la siguiente interacción.</w:t>
+      </w:r>
+    </w:p>
+    <w:p>
+      <w:pPr>
+        <w:jc w:val="both"/>
+        <w:rPr>
+          <w:rFonts w:ascii="Times New Roman" w:hAnsi="Times New Roman" w:cs="Times New Roman"/>
+        </w:rPr>
+      </w:pPr>
+      <w:r>
+        <w:rPr>
+          <w:rFonts w:ascii="Times New Roman" w:hAnsi="Times New Roman" w:cs="Times New Roman"/>
+        </w:rPr>
+        <w:t xml:space="preserve">Cada uno de los Sprints deben ir acompañados de la documentación específica de dicha tarea fragmentando la memoria final en diversos ficheros y facilitando la realización de este documento. </w:t>
+      </w:r>
+    </w:p>
+    <w:p>
+      <w:pPr>
+        <w:jc w:val="both"/>
+        <w:rPr>
+          <w:rFonts w:ascii="Times New Roman" w:hAnsi="Times New Roman" w:cs="Times New Roman"/>
+        </w:rPr>
+      </w:pPr>
+      <w:r>
+        <w:rPr>
+          <w:rFonts w:ascii="Times New Roman" w:hAnsi="Times New Roman" w:cs="Times New Roman"/>
+        </w:rPr>
+        <w:t xml:space="preserve">Para la organización de los Sprints y las reuniones con el tutor se </w:t>
+      </w:r>
+      <w:r>
+        <w:rPr>
+          <w:rFonts w:ascii="Times New Roman" w:hAnsi="Times New Roman" w:cs="Times New Roman"/>
+        </w:rPr>
+        <w:t>ha utilizado la herramienta de R</w:t>
+      </w:r>
+      <w:r>
+        <w:rPr>
+          <w:rFonts w:ascii="Times New Roman" w:hAnsi="Times New Roman" w:cs="Times New Roman"/>
+        </w:rPr>
+        <w:t>edmine</w:t>
+      </w:r>
+      <w:r>
+        <w:rPr>
+          <w:rFonts w:ascii="Times New Roman" w:hAnsi="Times New Roman" w:cs="Times New Roman"/>
+        </w:rPr>
+        <w:t xml:space="preserve"> con la cual estructuramos los objetivos, aquí llamados </w:t>
+      </w:r>
+      <w:r>
+        <w:rPr>
+          <w:rFonts w:ascii="Times New Roman" w:hAnsi="Times New Roman" w:cs="Times New Roman"/>
+          <w:i/>
+        </w:rPr>
+        <w:t>peticiones,</w:t>
+      </w:r>
+      <w:r>
+        <w:rPr>
+          <w:rFonts w:ascii="Times New Roman" w:hAnsi="Times New Roman" w:cs="Times New Roman"/>
+        </w:rPr>
+        <w:t xml:space="preserve"> anotando lo que se va a realizar, las horas estimadas de cada sprint y los documentos que se generaran en dicho sprint, así como la fecha tope en la cual se debe de tener terminado. Una vez terminada una petición podemos añadir las horas reales empleadas, y el porcentaje de éxito de esta tarea. También se </w:t>
+      </w:r>
+      <w:r>
+        <w:rPr>
+          <w:rFonts w:ascii="Times New Roman" w:hAnsi="Times New Roman" w:cs="Times New Roman"/>
+        </w:rPr>
+        <w:t>anotarán</w:t>
+      </w:r>
+      <w:r>
+        <w:rPr>
+          <w:rFonts w:ascii="Times New Roman" w:hAnsi="Times New Roman" w:cs="Times New Roman"/>
+        </w:rPr>
+        <w:t xml:space="preserve"> las cosas que no han sido terminadas o deben ser corregidas para tenerlas en cuenta para el siguiente Sprint.</w:t>
+      </w:r>
+    </w:p>
+    <w:p>
+      <w:pPr>
+        <w:jc w:val="both"/>
+        <w:rPr>
+          <w:rFonts w:ascii="Times New Roman" w:hAnsi="Times New Roman" w:cs="Times New Roman"/>
+        </w:rPr>
+      </w:pPr>
+      <w:r>
+        <w:rPr>
+          <w:rFonts w:ascii="Times New Roman" w:hAnsi="Times New Roman" w:cs="Times New Roman"/>
+        </w:rPr>
+        <w:t xml:space="preserve">Para facilitar la corrección y comunicación con el tutor se me ha proporcionado también un servidor de SVN para poder almacenar ahí mi proyecto. En este servidor almacenare el proyecto dividiendo las carpetas en </w:t>
+      </w:r>
+      <w:r>
+        <w:rPr>
+          <w:rFonts w:ascii="Times New Roman" w:hAnsi="Times New Roman" w:cs="Times New Roman"/>
+          <w:i/>
+        </w:rPr>
+        <w:t>Documentación</w:t>
+      </w:r>
+      <w:r>
+        <w:rPr>
+          <w:rFonts w:ascii="Times New Roman" w:hAnsi="Times New Roman" w:cs="Times New Roman"/>
+        </w:rPr>
+        <w:t xml:space="preserve">, </w:t>
+      </w:r>
+      <w:r>
+        <w:rPr>
+          <w:rFonts w:ascii="Times New Roman" w:hAnsi="Times New Roman" w:cs="Times New Roman"/>
+          <w:i/>
+        </w:rPr>
+        <w:t>Bibliografía</w:t>
+      </w:r>
+      <w:r>
+        <w:rPr>
+          <w:rFonts w:ascii="Times New Roman" w:hAnsi="Times New Roman" w:cs="Times New Roman"/>
+        </w:rPr>
+        <w:t xml:space="preserve"> y </w:t>
+      </w:r>
+      <w:r>
+        <w:rPr>
+          <w:rFonts w:ascii="Times New Roman" w:hAnsi="Times New Roman" w:cs="Times New Roman"/>
+          <w:i/>
+        </w:rPr>
+        <w:t>Código</w:t>
+      </w:r>
+      <w:r>
+        <w:rPr>
+          <w:rFonts w:ascii="Times New Roman" w:hAnsi="Times New Roman" w:cs="Times New Roman"/>
+        </w:rPr>
+        <w:t xml:space="preserve"> </w:t>
+      </w:r>
+      <w:r>
+        <w:rPr>
+          <w:rFonts w:ascii="Times New Roman" w:hAnsi="Times New Roman" w:cs="Times New Roman"/>
+          <w:i/>
+        </w:rPr>
+        <w:t>Fuente</w:t>
+      </w:r>
+      <w:r>
+        <w:rPr>
+          <w:rFonts w:ascii="Times New Roman" w:hAnsi="Times New Roman" w:cs="Times New Roman"/>
+        </w:rPr>
+        <w:t xml:space="preserve">. Esta división de carpetas favorece el trabajo mediante Sprints y ayuda a la posterior realización de la memoria y control de errores, ya que se van guardando aplicaciones independientes de cada interacción. </w:t>
+      </w:r>
+    </w:p>
+    <w:p>
+      <w:pPr>
+        <w:rPr>
+          <w:rFonts w:asciiTheme="majorHAnsi" w:eastAsiaTheme="majorEastAsia" w:hAnsiTheme="majorHAnsi" w:cstheme="majorBidi"/>
+          <w:color w:val="2E74B5" w:themeColor="accent1" w:themeShade="BF"/>
+          <w:sz w:val="32"/>
+          <w:szCs w:val="32"/>
+        </w:rPr>
+      </w:pPr>
+      <w:r>
+        <w:br w:type="page"/>
+      </w:r>
+    </w:p>
+    <w:p>
+      <w:pPr>
+        <w:rPr>
+          <w:color w:val="1F4E79" w:themeColor="accent1" w:themeShade="80"/>
+          <w:sz w:val="52"/>
+          <w:szCs w:val="52"/>
+        </w:rPr>
+      </w:pPr>
+    </w:p>
+    <w:p>
+      <w:pPr>
+        <w:rPr>
+          <w:color w:val="1F4E79" w:themeColor="accent1" w:themeShade="80"/>
+          <w:sz w:val="52"/>
+          <w:szCs w:val="52"/>
+        </w:rPr>
+      </w:pPr>
+    </w:p>
+    <w:p>
+      <w:pPr>
+        <w:rPr>
+          <w:color w:val="1F4E79" w:themeColor="accent1" w:themeShade="80"/>
+          <w:sz w:val="52"/>
+          <w:szCs w:val="52"/>
+        </w:rPr>
+      </w:pPr>
+    </w:p>
+    <w:p>
+      <w:pPr>
+        <w:rPr>
+          <w:b/>
+          <w:color w:val="1F4E79" w:themeColor="accent1" w:themeShade="80"/>
+          <w:sz w:val="52"/>
+          <w:szCs w:val="52"/>
+        </w:rPr>
+      </w:pPr>
+      <w:r>
+        <w:rPr>
+          <w:b/>
+          <w:color w:val="1F4E79" w:themeColor="accent1" w:themeShade="80"/>
+          <w:sz w:val="52"/>
+          <w:szCs w:val="52"/>
+        </w:rPr>
+        <w:t>CAPÍTULO 4</w:t>
+      </w:r>
+    </w:p>
+    <w:p>
+      <w:pPr>
+        <w:pStyle w:val="Ttulo1"/>
+        <w:rPr>
+          <w:rFonts w:asciiTheme="minorHAnsi" w:hAnsiTheme="minorHAnsi"/>
+          <w:b/>
+          <w:color w:val="1F4E79" w:themeColor="accent1" w:themeShade="80"/>
+          <w:sz w:val="52"/>
+          <w:szCs w:val="52"/>
+        </w:rPr>
+      </w:pPr>
+      <w:bookmarkStart w:id="8" w:name="_Toc522206022"/>
+      <w:r>
+        <w:rPr>
+          <w:rFonts w:asciiTheme="minorHAnsi" w:hAnsiTheme="minorHAnsi"/>
+          <w:b/>
+          <w:color w:val="1F4E79" w:themeColor="accent1" w:themeShade="80"/>
+          <w:sz w:val="52"/>
+          <w:szCs w:val="52"/>
+        </w:rPr>
+        <w:t>ESPECIFICACIÓN DE REQUISITOS</w:t>
+      </w:r>
       <w:bookmarkEnd w:id="8"/>
     </w:p>
     <w:p/>
     <w:p>
       <w:pPr>
-        <w:jc w:val="both"/>
-        <w:rPr>
-          <w:rFonts w:ascii="Times New Roman" w:hAnsi="Times New Roman" w:cs="Times New Roman"/>
-        </w:rPr>
-      </w:pPr>
-      <w:r>
-        <w:rPr>
-          <w:rFonts w:ascii="Times New Roman" w:hAnsi="Times New Roman" w:cs="Times New Roman"/>
-        </w:rPr>
-        <w:t>Para el desarrollo de este Proyecto he seguido una metodología SCRUM con sprints semanales e incremental. La base de esta organización ha sido la división del proyecto en tareas sencillas o de corta duración, fechando al final de estas una reunión con el tutor para evaluar el estado o porcentaje de realización de la tarea, y corrigiendo o incrementando el trabajo para la siguiente interacción.</w:t>
-      </w:r>
-    </w:p>
-    <w:p>
-      <w:pPr>
-        <w:jc w:val="both"/>
-        <w:rPr>
-          <w:rFonts w:ascii="Times New Roman" w:hAnsi="Times New Roman" w:cs="Times New Roman"/>
-        </w:rPr>
-      </w:pPr>
-      <w:r>
-        <w:rPr>
-          <w:rFonts w:ascii="Times New Roman" w:hAnsi="Times New Roman" w:cs="Times New Roman"/>
-        </w:rPr>
-        <w:t xml:space="preserve">Cada uno de los Sprints deben ir acompañados de la documentación específica de dicha tarea fragmentando la memoria final en diversos ficheros y facilitando la realización de este documento. </w:t>
-      </w:r>
-    </w:p>
-    <w:p>
-      <w:pPr>
-        <w:jc w:val="both"/>
-        <w:rPr>
-          <w:rFonts w:ascii="Times New Roman" w:hAnsi="Times New Roman" w:cs="Times New Roman"/>
-        </w:rPr>
-      </w:pPr>
-      <w:r>
-        <w:rPr>
-          <w:rFonts w:ascii="Times New Roman" w:hAnsi="Times New Roman" w:cs="Times New Roman"/>
-        </w:rPr>
-        <w:t xml:space="preserve">Para la organización de los Sprints y las reuniones con el tutor se </w:t>
-      </w:r>
-      <w:r>
-        <w:rPr>
-          <w:rFonts w:ascii="Times New Roman" w:hAnsi="Times New Roman" w:cs="Times New Roman"/>
-        </w:rPr>
-        <w:t>ha utilizado la herramienta de R</w:t>
-      </w:r>
-      <w:r>
-        <w:rPr>
-          <w:rFonts w:ascii="Times New Roman" w:hAnsi="Times New Roman" w:cs="Times New Roman"/>
-        </w:rPr>
-        <w:t>edmine</w:t>
-      </w:r>
-      <w:r>
-        <w:rPr>
-          <w:rFonts w:ascii="Times New Roman" w:hAnsi="Times New Roman" w:cs="Times New Roman"/>
-        </w:rPr>
-        <w:t xml:space="preserve"> con la cual estructuramos los objetivos, aquí llamados </w:t>
-      </w:r>
-      <w:r>
-        <w:rPr>
-          <w:rFonts w:ascii="Times New Roman" w:hAnsi="Times New Roman" w:cs="Times New Roman"/>
-          <w:i/>
-        </w:rPr>
-        <w:t>peticiones,</w:t>
-      </w:r>
-      <w:r>
-        <w:rPr>
-          <w:rFonts w:ascii="Times New Roman" w:hAnsi="Times New Roman" w:cs="Times New Roman"/>
-        </w:rPr>
-        <w:t xml:space="preserve"> anotando lo que se va a realizar, las horas estimadas de cada sprint y los documentos que se generaran en dicho sprint, así como la fecha tope en la cual se debe de tener terminado. Una vez terminada una petición podemos añadir las horas reales empleadas, y el porcentaje de éxito de esta tarea. También se </w:t>
-      </w:r>
-      <w:r>
-        <w:rPr>
-          <w:rFonts w:ascii="Times New Roman" w:hAnsi="Times New Roman" w:cs="Times New Roman"/>
-        </w:rPr>
-        <w:t>anotarán</w:t>
-      </w:r>
-      <w:r>
-        <w:rPr>
-          <w:rFonts w:ascii="Times New Roman" w:hAnsi="Times New Roman" w:cs="Times New Roman"/>
-        </w:rPr>
-        <w:t xml:space="preserve"> las cosas que no han sido terminadas o deben ser corregidas para tenerlas en cuenta para el siguiente Sprint.</w:t>
-      </w:r>
-    </w:p>
-    <w:p>
-      <w:pPr>
-        <w:jc w:val="both"/>
-        <w:rPr>
-          <w:rFonts w:ascii="Times New Roman" w:hAnsi="Times New Roman" w:cs="Times New Roman"/>
-        </w:rPr>
-      </w:pPr>
-      <w:r>
-        <w:rPr>
-          <w:rFonts w:ascii="Times New Roman" w:hAnsi="Times New Roman" w:cs="Times New Roman"/>
-        </w:rPr>
-        <w:t xml:space="preserve">Para facilitar la corrección y comunicación con el tutor se me ha proporcionado también un servidor de SVN para poder almacenar ahí mi proyecto. En este servidor almacenare el proyecto dividiendo las carpetas en </w:t>
-      </w:r>
-      <w:r>
-        <w:rPr>
-          <w:rFonts w:ascii="Times New Roman" w:hAnsi="Times New Roman" w:cs="Times New Roman"/>
-          <w:i/>
-        </w:rPr>
-        <w:t>Documentación</w:t>
-      </w:r>
-      <w:r>
-        <w:rPr>
-          <w:rFonts w:ascii="Times New Roman" w:hAnsi="Times New Roman" w:cs="Times New Roman"/>
-        </w:rPr>
-        <w:t xml:space="preserve">, </w:t>
-      </w:r>
-      <w:r>
-        <w:rPr>
-          <w:rFonts w:ascii="Times New Roman" w:hAnsi="Times New Roman" w:cs="Times New Roman"/>
-          <w:i/>
-        </w:rPr>
-        <w:t>Bibliografía</w:t>
-      </w:r>
-      <w:r>
-        <w:rPr>
-          <w:rFonts w:ascii="Times New Roman" w:hAnsi="Times New Roman" w:cs="Times New Roman"/>
-        </w:rPr>
-        <w:t xml:space="preserve"> y </w:t>
-      </w:r>
-      <w:r>
-        <w:rPr>
-          <w:rFonts w:ascii="Times New Roman" w:hAnsi="Times New Roman" w:cs="Times New Roman"/>
-          <w:i/>
-        </w:rPr>
-        <w:t>Código</w:t>
-      </w:r>
-      <w:r>
-        <w:rPr>
-          <w:rFonts w:ascii="Times New Roman" w:hAnsi="Times New Roman" w:cs="Times New Roman"/>
-        </w:rPr>
-        <w:t xml:space="preserve"> </w:t>
-      </w:r>
-      <w:r>
-        <w:rPr>
-          <w:rFonts w:ascii="Times New Roman" w:hAnsi="Times New Roman" w:cs="Times New Roman"/>
-          <w:i/>
-        </w:rPr>
-        <w:t>Fuente</w:t>
-      </w:r>
-      <w:r>
-        <w:rPr>
-          <w:rFonts w:ascii="Times New Roman" w:hAnsi="Times New Roman" w:cs="Times New Roman"/>
-        </w:rPr>
-        <w:t xml:space="preserve">. Esta división de carpetas favorece el trabajo mediante Sprints y ayuda a la posterior realización de la memoria y control de errores, ya que se van guardando aplicaciones independientes de cada interacción. </w:t>
-      </w:r>
-    </w:p>
-    <w:p>
-      <w:pPr>
-        <w:rPr>
-          <w:rFonts w:asciiTheme="majorHAnsi" w:eastAsiaTheme="majorEastAsia" w:hAnsiTheme="majorHAnsi" w:cstheme="majorBidi"/>
-          <w:color w:val="2E74B5" w:themeColor="accent1" w:themeShade="BF"/>
-          <w:sz w:val="32"/>
-          <w:szCs w:val="32"/>
-        </w:rPr>
-      </w:pPr>
-      <w:r>
-        <w:br w:type="page"/>
-      </w:r>
-    </w:p>
-    <w:p>
-      <w:pPr>
-        <w:rPr>
-          <w:color w:val="1F4E79" w:themeColor="accent1" w:themeShade="80"/>
-          <w:sz w:val="52"/>
-          <w:szCs w:val="52"/>
-        </w:rPr>
-      </w:pPr>
-    </w:p>
-    <w:p>
-      <w:pPr>
-        <w:rPr>
-          <w:color w:val="1F4E79" w:themeColor="accent1" w:themeShade="80"/>
-          <w:sz w:val="52"/>
-          <w:szCs w:val="52"/>
-        </w:rPr>
-      </w:pPr>
-    </w:p>
-    <w:p>
-      <w:pPr>
-        <w:rPr>
-          <w:color w:val="1F4E79" w:themeColor="accent1" w:themeShade="80"/>
-          <w:sz w:val="52"/>
-          <w:szCs w:val="52"/>
-        </w:rPr>
-      </w:pPr>
-    </w:p>
-    <w:p>
-      <w:pPr>
-        <w:rPr>
-          <w:b/>
-          <w:color w:val="1F4E79" w:themeColor="accent1" w:themeShade="80"/>
-          <w:sz w:val="52"/>
-          <w:szCs w:val="52"/>
-        </w:rPr>
-      </w:pPr>
-      <w:r>
-        <w:rPr>
-          <w:b/>
-          <w:color w:val="1F4E79" w:themeColor="accent1" w:themeShade="80"/>
-          <w:sz w:val="52"/>
-          <w:szCs w:val="52"/>
-        </w:rPr>
-        <w:t>CAPÍTULO 4</w:t>
-      </w:r>
-    </w:p>
-    <w:p>
-      <w:pPr>
-        <w:pStyle w:val="Ttulo1"/>
-        <w:rPr>
-          <w:rFonts w:asciiTheme="minorHAnsi" w:hAnsiTheme="minorHAnsi"/>
-          <w:b/>
-          <w:color w:val="1F4E79" w:themeColor="accent1" w:themeShade="80"/>
-          <w:sz w:val="52"/>
-          <w:szCs w:val="52"/>
-        </w:rPr>
-      </w:pPr>
-      <w:bookmarkStart w:id="9" w:name="_Toc522206022"/>
-      <w:r>
-        <w:rPr>
-          <w:rFonts w:asciiTheme="minorHAnsi" w:hAnsiTheme="minorHAnsi"/>
-          <w:b/>
-          <w:color w:val="1F4E79" w:themeColor="accent1" w:themeShade="80"/>
-          <w:sz w:val="52"/>
-          <w:szCs w:val="52"/>
-        </w:rPr>
-        <w:t>ESPECIFICACIÓN DE REQUISITOS</w:t>
-      </w:r>
-      <w:bookmarkEnd w:id="9"/>
-    </w:p>
-    <w:p/>
-    <w:p>
-      <w:pPr>
         <w:pStyle w:val="Ttulo2"/>
         <w:rPr>
           <w:b/>
@@ -5484,7 +5622,7 @@
           <w:szCs w:val="40"/>
         </w:rPr>
       </w:pPr>
-      <w:bookmarkStart w:id="10" w:name="_Toc522206023"/>
+      <w:bookmarkStart w:id="9" w:name="_Toc522206023"/>
       <w:r>
         <w:rPr>
           <w:b/>
@@ -5494,7 +5632,7 @@
         </w:rPr>
         <w:t>4.1 ESPECIFICACIÓN INFORMAL</w:t>
       </w:r>
-      <w:bookmarkEnd w:id="10"/>
+      <w:bookmarkEnd w:id="9"/>
     </w:p>
     <w:p/>
     <w:p>
@@ -5597,7 +5735,7 @@
           <w:szCs w:val="40"/>
         </w:rPr>
       </w:pPr>
-      <w:bookmarkStart w:id="11" w:name="_Toc522206024"/>
+      <w:bookmarkStart w:id="10" w:name="_Toc522206024"/>
       <w:r>
         <w:rPr>
           <w:b/>
@@ -5608,7 +5746,7 @@
         <w:lastRenderedPageBreak/>
         <w:t>4.2 MODELO FUNCIONAL</w:t>
       </w:r>
-      <w:bookmarkEnd w:id="11"/>
+      <w:bookmarkEnd w:id="10"/>
     </w:p>
     <w:p/>
     <w:p>
@@ -5850,7 +5988,7 @@
           <w:szCs w:val="32"/>
         </w:rPr>
       </w:pPr>
-      <w:bookmarkStart w:id="12" w:name="_Toc523331777"/>
+      <w:bookmarkStart w:id="11" w:name="_Toc523419595"/>
       <w:r>
         <w:t xml:space="preserve">Ilustración </w:t>
       </w:r>
@@ -5878,7 +6016,7 @@
       <w:r>
         <w:t>. Diagrama de casos de uso genérico.</w:t>
       </w:r>
-      <w:bookmarkEnd w:id="12"/>
+      <w:bookmarkEnd w:id="11"/>
     </w:p>
     <w:p>
       <w:pPr>
@@ -6020,7 +6158,7 @@
         <w:pStyle w:val="Descripcin"/>
         <w:jc w:val="both"/>
       </w:pPr>
-      <w:bookmarkStart w:id="13" w:name="_Toc523331778"/>
+      <w:bookmarkStart w:id="12" w:name="_Toc523419596"/>
       <w:r>
         <w:t xml:space="preserve">Ilustración </w:t>
       </w:r>
@@ -6048,7 +6186,7 @@
       <w:r>
         <w:t>. Diagrama de caso de uso de Administración.</w:t>
       </w:r>
-      <w:bookmarkEnd w:id="13"/>
+      <w:bookmarkEnd w:id="12"/>
     </w:p>
     <w:p>
       <w:pPr>
@@ -16701,7 +16839,7 @@
         <w:pStyle w:val="Descripcin"/>
         <w:jc w:val="both"/>
       </w:pPr>
-      <w:bookmarkStart w:id="14" w:name="_Toc523331779"/>
+      <w:bookmarkStart w:id="13" w:name="_Toc523419597"/>
       <w:r>
         <w:t xml:space="preserve">Ilustración </w:t>
       </w:r>
@@ -16729,7 +16867,7 @@
       <w:r>
         <w:t>. Diagrama de casos de uso de Eventos.</w:t>
       </w:r>
-      <w:bookmarkEnd w:id="14"/>
+      <w:bookmarkEnd w:id="13"/>
     </w:p>
     <w:p>
       <w:pPr>
@@ -24447,7 +24585,7 @@
         <w:pStyle w:val="Descripcin"/>
         <w:jc w:val="both"/>
       </w:pPr>
-      <w:bookmarkStart w:id="15" w:name="_Toc523331780"/>
+      <w:bookmarkStart w:id="14" w:name="_Toc523419598"/>
       <w:r>
         <w:t xml:space="preserve">Ilustración </w:t>
       </w:r>
@@ -24475,7 +24613,7 @@
       <w:r>
         <w:t>. Diagrama de casos de uso de Notas.</w:t>
       </w:r>
-      <w:bookmarkEnd w:id="15"/>
+      <w:bookmarkEnd w:id="14"/>
     </w:p>
     <w:p>
       <w:pPr>
@@ -27712,7 +27850,7 @@
                                 <w:color w:val="000000" w:themeColor="text1"/>
                               </w:rPr>
                             </w:pPr>
-                            <w:bookmarkStart w:id="16" w:name="_Toc523331781"/>
+                            <w:bookmarkStart w:id="15" w:name="_Toc523419599"/>
                             <w:r>
                               <w:t xml:space="preserve">Ilustración </w:t>
                             </w:r>
@@ -27740,7 +27878,7 @@
                             <w:r>
                               <w:t>. Diagrama de casos de uso de Chat.</w:t>
                             </w:r>
-                            <w:bookmarkEnd w:id="16"/>
+                            <w:bookmarkEnd w:id="15"/>
                           </w:p>
                         </w:txbxContent>
                       </wps:txbx>
@@ -27773,7 +27911,7 @@
                           <w:color w:val="000000" w:themeColor="text1"/>
                         </w:rPr>
                       </w:pPr>
-                      <w:bookmarkStart w:id="17" w:name="_Toc523331781"/>
+                      <w:bookmarkStart w:id="16" w:name="_Toc523419599"/>
                       <w:r>
                         <w:t xml:space="preserve">Ilustración </w:t>
                       </w:r>
@@ -27801,7 +27939,7 @@
                       <w:r>
                         <w:t>. Diagrama de casos de uso de Chat.</w:t>
                       </w:r>
-                      <w:bookmarkEnd w:id="17"/>
+                      <w:bookmarkEnd w:id="16"/>
                     </w:p>
                   </w:txbxContent>
                 </v:textbox>
@@ -34449,7 +34587,7 @@
           <w:szCs w:val="52"/>
         </w:rPr>
       </w:pPr>
-      <w:bookmarkStart w:id="18" w:name="_Toc522206025"/>
+      <w:bookmarkStart w:id="17" w:name="_Toc522206025"/>
       <w:r>
         <w:rPr>
           <w:rFonts w:asciiTheme="minorHAnsi" w:hAnsiTheme="minorHAnsi"/>
@@ -34460,7 +34598,7 @@
         </w:rPr>
         <w:t>ANÁLISIS</w:t>
       </w:r>
-      <w:bookmarkEnd w:id="18"/>
+      <w:bookmarkEnd w:id="17"/>
     </w:p>
     <w:p/>
     <w:p>
@@ -34636,7 +34774,7 @@
         <w:pStyle w:val="Descripcin"/>
         <w:jc w:val="both"/>
       </w:pPr>
-      <w:bookmarkStart w:id="19" w:name="_Toc523331782"/>
+      <w:bookmarkStart w:id="18" w:name="_Toc523419600"/>
       <w:r>
         <w:t xml:space="preserve">Ilustración </w:t>
       </w:r>
@@ -34664,7 +34802,7 @@
       <w:r>
         <w:t>. Diagrama Entidad Relación.</w:t>
       </w:r>
-      <w:bookmarkEnd w:id="19"/>
+      <w:bookmarkEnd w:id="18"/>
     </w:p>
     <w:p>
       <w:r>
@@ -35390,7 +35528,7 @@
           <w:szCs w:val="52"/>
         </w:rPr>
       </w:pPr>
-      <w:bookmarkStart w:id="20" w:name="_Toc522206026"/>
+      <w:bookmarkStart w:id="19" w:name="_Toc522206026"/>
       <w:r>
         <w:rPr>
           <w:rFonts w:asciiTheme="minorHAnsi" w:hAnsiTheme="minorHAnsi"/>
@@ -35401,7 +35539,7 @@
         </w:rPr>
         <w:t>DISEÑO</w:t>
       </w:r>
-      <w:bookmarkEnd w:id="20"/>
+      <w:bookmarkEnd w:id="19"/>
     </w:p>
     <w:p/>
     <w:p>
@@ -35414,7 +35552,7 @@
           <w:szCs w:val="40"/>
         </w:rPr>
       </w:pPr>
-      <w:bookmarkStart w:id="21" w:name="_Toc522206027"/>
+      <w:bookmarkStart w:id="20" w:name="_Toc522206027"/>
       <w:r>
         <w:rPr>
           <w:b/>
@@ -35424,7 +35562,7 @@
         </w:rPr>
         <w:t>6.1 ARQUITECTURA</w:t>
       </w:r>
-      <w:bookmarkEnd w:id="21"/>
+      <w:bookmarkEnd w:id="20"/>
     </w:p>
     <w:p/>
     <w:p>
@@ -35517,7 +35655,7 @@
         <w:pStyle w:val="Descripcin"/>
         <w:jc w:val="both"/>
       </w:pPr>
-      <w:bookmarkStart w:id="22" w:name="_Toc523331783"/>
+      <w:bookmarkStart w:id="21" w:name="_Toc523419601"/>
       <w:r>
         <w:t xml:space="preserve">Ilustración </w:t>
       </w:r>
@@ -35545,7 +35683,7 @@
       <w:r>
         <w:t>. Arquitectura de la aplicación.</w:t>
       </w:r>
-      <w:bookmarkEnd w:id="22"/>
+      <w:bookmarkEnd w:id="21"/>
     </w:p>
     <w:p>
       <w:pPr>
@@ -35579,7 +35717,7 @@
           <w:szCs w:val="40"/>
         </w:rPr>
       </w:pPr>
-      <w:bookmarkStart w:id="23" w:name="_Toc522206028"/>
+      <w:bookmarkStart w:id="22" w:name="_Toc522206028"/>
       <w:r>
         <w:rPr>
           <w:b/>
@@ -35590,7 +35728,7 @@
         <w:lastRenderedPageBreak/>
         <w:t>6.2 DIAGRAMA ENTIDAD RELACIÓN</w:t>
       </w:r>
-      <w:bookmarkEnd w:id="23"/>
+      <w:bookmarkEnd w:id="22"/>
     </w:p>
     <w:p>
       <w:pPr>
@@ -35669,7 +35807,7 @@
         <w:pStyle w:val="Descripcin"/>
         <w:jc w:val="both"/>
       </w:pPr>
-      <w:bookmarkStart w:id="24" w:name="_Toc523331784"/>
+      <w:bookmarkStart w:id="23" w:name="_Toc523419602"/>
       <w:r>
         <w:t xml:space="preserve">Ilustración </w:t>
       </w:r>
@@ -35697,7 +35835,7 @@
       <w:r>
         <w:t>. Diagrama Entidad Relación de Visual Studio.</w:t>
       </w:r>
-      <w:bookmarkEnd w:id="24"/>
+      <w:bookmarkEnd w:id="23"/>
     </w:p>
     <w:p>
       <w:pPr>
@@ -35747,7 +35885,7 @@
           <w:szCs w:val="40"/>
         </w:rPr>
       </w:pPr>
-      <w:bookmarkStart w:id="25" w:name="_Toc522206029"/>
+      <w:bookmarkStart w:id="24" w:name="_Toc522206029"/>
       <w:r>
         <w:rPr>
           <w:b/>
@@ -35757,7 +35895,7 @@
         </w:rPr>
         <w:t>6.3 MOCKUPS</w:t>
       </w:r>
-      <w:bookmarkEnd w:id="25"/>
+      <w:bookmarkEnd w:id="24"/>
     </w:p>
     <w:p>
       <w:pPr>
@@ -35895,7 +36033,7 @@
         <w:pStyle w:val="Descripcin"/>
         <w:jc w:val="both"/>
       </w:pPr>
-      <w:bookmarkStart w:id="26" w:name="_Toc523331785"/>
+      <w:bookmarkStart w:id="25" w:name="_Toc523419603"/>
       <w:r>
         <w:t xml:space="preserve">Ilustración </w:t>
       </w:r>
@@ -35923,7 +36061,7 @@
       <w:r>
         <w:t>. Pantalla de Home.</w:t>
       </w:r>
-      <w:bookmarkEnd w:id="26"/>
+      <w:bookmarkEnd w:id="25"/>
     </w:p>
     <w:p>
       <w:pPr>
@@ -36073,7 +36211,7 @@
           <w:szCs w:val="28"/>
         </w:rPr>
       </w:pPr>
-      <w:bookmarkStart w:id="27" w:name="_Toc523331786"/>
+      <w:bookmarkStart w:id="26" w:name="_Toc523419604"/>
       <w:r>
         <w:t xml:space="preserve">Ilustración </w:t>
       </w:r>
@@ -36101,7 +36239,7 @@
       <w:r>
         <w:t>. Pantalla de Notas.</w:t>
       </w:r>
-      <w:bookmarkEnd w:id="27"/>
+      <w:bookmarkEnd w:id="26"/>
     </w:p>
     <w:p>
       <w:pPr>
@@ -36240,7 +36378,7 @@
           <w:szCs w:val="22"/>
         </w:rPr>
       </w:pPr>
-      <w:bookmarkStart w:id="28" w:name="_Toc523331787"/>
+      <w:bookmarkStart w:id="27" w:name="_Toc523419605"/>
       <w:r>
         <w:t xml:space="preserve">Ilustración </w:t>
       </w:r>
@@ -36268,7 +36406,7 @@
       <w:r>
         <w:t>. Pantalla de Usuario.</w:t>
       </w:r>
-      <w:bookmarkEnd w:id="28"/>
+      <w:bookmarkEnd w:id="27"/>
     </w:p>
     <w:p>
       <w:pPr>
@@ -36368,7 +36506,7 @@
         <w:pStyle w:val="Descripcin"/>
         <w:jc w:val="both"/>
       </w:pPr>
-      <w:bookmarkStart w:id="29" w:name="_Toc523331788"/>
+      <w:bookmarkStart w:id="28" w:name="_Toc523419606"/>
       <w:r>
         <w:t xml:space="preserve">Ilustración </w:t>
       </w:r>
@@ -36396,7 +36534,7 @@
       <w:r>
         <w:t>. Pantalla de Chat.</w:t>
       </w:r>
-      <w:bookmarkEnd w:id="29"/>
+      <w:bookmarkEnd w:id="28"/>
     </w:p>
     <w:p>
       <w:pPr>
@@ -36532,7 +36670,7 @@
           <w:color w:val="1F4E79" w:themeColor="accent1" w:themeShade="80"/>
         </w:rPr>
       </w:pPr>
-      <w:bookmarkStart w:id="30" w:name="_Toc523331789"/>
+      <w:bookmarkStart w:id="29" w:name="_Toc523419607"/>
       <w:r>
         <w:t xml:space="preserve">Ilustración </w:t>
       </w:r>
@@ -36560,7 +36698,7 @@
       <w:r>
         <w:t>. Pantalla de Eventos.</w:t>
       </w:r>
-      <w:bookmarkEnd w:id="30"/>
+      <w:bookmarkEnd w:id="29"/>
     </w:p>
     <w:p>
       <w:pPr>
@@ -36678,7 +36816,7 @@
         <w:pStyle w:val="Descripcin"/>
         <w:jc w:val="both"/>
       </w:pPr>
-      <w:bookmarkStart w:id="31" w:name="_Toc523331790"/>
+      <w:bookmarkStart w:id="30" w:name="_Toc523419608"/>
       <w:r>
         <w:t xml:space="preserve">Ilustración </w:t>
       </w:r>
@@ -36706,7 +36844,7 @@
       <w:r>
         <w:t>. Ejemplo de buscador.</w:t>
       </w:r>
-      <w:bookmarkEnd w:id="31"/>
+      <w:bookmarkEnd w:id="30"/>
     </w:p>
     <w:p>
       <w:pPr>
@@ -36852,7 +36990,7 @@
           <w:color w:val="000000" w:themeColor="text1"/>
         </w:rPr>
       </w:pPr>
-      <w:bookmarkStart w:id="32" w:name="_Toc523331791"/>
+      <w:bookmarkStart w:id="31" w:name="_Toc523419609"/>
       <w:r>
         <w:t xml:space="preserve">Ilustración </w:t>
       </w:r>
@@ -36860,7 +36998,10 @@
         <w:fldChar w:fldCharType="begin"/>
       </w:r>
       <w:r>
-        <w:instrText xml:space="preserve"> SEQ Ilustración \* ARABIC </w:instrText>
+        <w:instrText xml:space="preserve"> S</w:instrText>
+      </w:r>
+      <w:r>
+        <w:instrText xml:space="preserve">EQ Ilustración \* ARABIC </w:instrText>
       </w:r>
       <w:r>
         <w:fldChar w:fldCharType="separate"/>
@@ -36872,12 +37013,15 @@
         <w:t>16</w:t>
       </w:r>
       <w:r>
+        <w:rPr>
+          <w:noProof/>
+        </w:rPr>
         <w:fldChar w:fldCharType="end"/>
       </w:r>
       <w:r>
         <w:t>. Notificación de evento pendiente.</w:t>
       </w:r>
-      <w:bookmarkEnd w:id="32"/>
+      <w:bookmarkEnd w:id="31"/>
     </w:p>
     <w:p>
       <w:pPr>
@@ -36952,7 +37096,7 @@
         <w:pStyle w:val="Descripcin"/>
         <w:jc w:val="both"/>
       </w:pPr>
-      <w:bookmarkStart w:id="33" w:name="_Toc523331792"/>
+      <w:bookmarkStart w:id="32" w:name="_Toc523419610"/>
       <w:r>
         <w:t xml:space="preserve">Ilustración </w:t>
       </w:r>
@@ -36972,12 +37116,15 @@
         <w:t>17</w:t>
       </w:r>
       <w:r>
+        <w:rPr>
+          <w:noProof/>
+        </w:rPr>
         <w:fldChar w:fldCharType="end"/>
       </w:r>
       <w:r>
         <w:t>. Pantalla de eventos pendientes.</w:t>
       </w:r>
-      <w:bookmarkEnd w:id="33"/>
+      <w:bookmarkEnd w:id="32"/>
     </w:p>
     <w:p>
       <w:pPr>
@@ -37052,10 +37199,7 @@
       <w:pPr>
         <w:jc w:val="both"/>
         <w:rPr>
-          <w:rFonts w:asciiTheme="majorHAnsi" w:eastAsiaTheme="majorEastAsia" w:hAnsiTheme="majorHAnsi" w:cstheme="majorBidi"/>
-          <w:color w:val="2E74B5" w:themeColor="accent1" w:themeShade="BF"/>
-          <w:sz w:val="32"/>
-          <w:szCs w:val="32"/>
+          <w:rFonts w:ascii="Times New Roman" w:hAnsi="Times New Roman" w:cs="Times New Roman"/>
         </w:rPr>
       </w:pPr>
       <w:r>
@@ -37078,6 +37222,7 @@
           <w:id w:val="104008718"/>
           <w:citation/>
         </w:sdtPr>
+        <w:sdtEndPr/>
         <w:sdtContent>
           <w:r>
             <w:rPr>
@@ -37144,6 +37289,242 @@
         </w:rPr>
         <w:t>. Con estos dos factores a tener en cuanta se ha decidido emplear una combinación de esos dos colores para transmitirle al usuario calma y organización ya que son dos atributos necesarios a la hora de realizar una correcta organización de los eventos.</w:t>
       </w:r>
+    </w:p>
+    <w:p>
+      <w:pPr>
+        <w:jc w:val="both"/>
+        <w:rPr>
+          <w:rFonts w:ascii="Times New Roman" w:hAnsi="Times New Roman" w:cs="Times New Roman"/>
+        </w:rPr>
+      </w:pPr>
+    </w:p>
+    <w:p>
+      <w:pPr>
+        <w:jc w:val="both"/>
+        <w:rPr>
+          <w:b/>
+          <w:color w:val="1F4E79" w:themeColor="accent1" w:themeShade="80"/>
+          <w:sz w:val="28"/>
+          <w:szCs w:val="28"/>
+        </w:rPr>
+      </w:pPr>
+      <w:r>
+        <w:rPr>
+          <w:b/>
+          <w:color w:val="1F4E79" w:themeColor="accent1" w:themeShade="80"/>
+          <w:sz w:val="28"/>
+          <w:szCs w:val="28"/>
+        </w:rPr>
+        <w:t>Administración</w:t>
+      </w:r>
+    </w:p>
+    <w:p>
+      <w:pPr>
+        <w:jc w:val="both"/>
+        <w:rPr>
+          <w:rFonts w:ascii="Times New Roman" w:hAnsi="Times New Roman" w:cs="Times New Roman"/>
+          <w:color w:val="000000" w:themeColor="text1"/>
+        </w:rPr>
+      </w:pPr>
+      <w:r>
+        <w:rPr>
+          <w:rFonts w:ascii="Times New Roman" w:hAnsi="Times New Roman" w:cs="Times New Roman"/>
+          <w:color w:val="000000" w:themeColor="text1"/>
+        </w:rPr>
+        <w:t xml:space="preserve">En la pestaña de administración </w:t>
+      </w:r>
+      <w:r>
+        <w:rPr>
+          <w:rFonts w:ascii="Times New Roman" w:hAnsi="Times New Roman" w:cs="Times New Roman"/>
+          <w:color w:val="000000" w:themeColor="text1"/>
+        </w:rPr>
+        <w:t>vamos a tener un menú con dos opciones, usuarios y eventos. Como se ha mencionado antes la función del administrador será la de ver y eliminar los eventos de los usuarios y ver y banear a los usuarios del sistema. A continuación se mostrará la pantalla correspondiente a esas funciones.</w:t>
+      </w:r>
+    </w:p>
+    <w:p>
+      <w:pPr>
+        <w:keepNext/>
+        <w:jc w:val="both"/>
+      </w:pPr>
+      <w:r>
+        <w:rPr>
+          <w:rFonts w:ascii="Times New Roman" w:hAnsi="Times New Roman" w:cs="Times New Roman"/>
+          <w:noProof/>
+          <w:color w:val="000000" w:themeColor="text1"/>
+          <w:lang w:eastAsia="es-ES"/>
+        </w:rPr>
+        <w:drawing>
+          <wp:inline distT="0" distB="0" distL="0" distR="0" wp14:anchorId="6B50B395" wp14:editId="12065E8E">
+            <wp:extent cx="5400040" cy="2574290"/>
+            <wp:effectExtent l="0" t="0" r="0" b="0"/>
+            <wp:docPr id="27" name="Imagen 27"/>
+            <wp:cNvGraphicFramePr>
+              <a:graphicFrameLocks xmlns:a="http://schemas.openxmlformats.org/drawingml/2006/main" noChangeAspect="1"/>
+            </wp:cNvGraphicFramePr>
+            <a:graphic xmlns:a="http://schemas.openxmlformats.org/drawingml/2006/main">
+              <a:graphicData uri="http://schemas.openxmlformats.org/drawingml/2006/picture">
+                <pic:pic xmlns:pic="http://schemas.openxmlformats.org/drawingml/2006/picture">
+                  <pic:nvPicPr>
+                    <pic:cNvPr id="27" name="MockAdminEvents.PNG"/>
+                    <pic:cNvPicPr/>
+                  </pic:nvPicPr>
+                  <pic:blipFill>
+                    <a:blip r:embed="rId28" cstate="print">
+                      <a:extLst>
+                        <a:ext uri="{28A0092B-C50C-407E-A947-70E740481C1C}">
+                          <a14:useLocalDpi xmlns:a14="http://schemas.microsoft.com/office/drawing/2010/main" val="0"/>
+                        </a:ext>
+                      </a:extLst>
+                    </a:blip>
+                    <a:stretch>
+                      <a:fillRect/>
+                    </a:stretch>
+                  </pic:blipFill>
+                  <pic:spPr>
+                    <a:xfrm>
+                      <a:off x="0" y="0"/>
+                      <a:ext cx="5400040" cy="2574290"/>
+                    </a:xfrm>
+                    <a:prstGeom prst="rect">
+                      <a:avLst/>
+                    </a:prstGeom>
+                  </pic:spPr>
+                </pic:pic>
+              </a:graphicData>
+            </a:graphic>
+          </wp:inline>
+        </w:drawing>
+      </w:r>
+    </w:p>
+    <w:p>
+      <w:pPr>
+        <w:pStyle w:val="Descripcin"/>
+        <w:jc w:val="both"/>
+      </w:pPr>
+      <w:bookmarkStart w:id="33" w:name="_Toc523419611"/>
+      <w:r>
+        <w:t xml:space="preserve">Ilustración </w:t>
+      </w:r>
+      <w:fldSimple w:instr=" SEQ Ilustración \* ARABIC ">
+        <w:r>
+          <w:rPr>
+            <w:noProof/>
+          </w:rPr>
+          <w:t>18</w:t>
+        </w:r>
+      </w:fldSimple>
+      <w:r>
+        <w:t>. Pantalla de Administración de Eventos.</w:t>
+      </w:r>
+      <w:bookmarkEnd w:id="33"/>
+    </w:p>
+    <w:p>
+      <w:pPr>
+        <w:jc w:val="both"/>
+      </w:pPr>
+      <w:r>
+        <w:t>Aquí podemos ver la pantalla en la que los administradores podrán ver la lista de eventos del sistema. En la pantalla se observa una barra de búsqueda para facilitar la tarea del administrador y en cada uno de los eventos una opción de cancelar con la cual el evento quedará suspendido.</w:t>
+      </w:r>
+    </w:p>
+    <w:p>
+      <w:pPr>
+        <w:jc w:val="both"/>
+      </w:pPr>
+    </w:p>
+    <w:p>
+      <w:pPr>
+        <w:keepNext/>
+        <w:jc w:val="both"/>
+      </w:pPr>
+      <w:r>
+        <w:rPr>
+          <w:noProof/>
+          <w:lang w:eastAsia="es-ES"/>
+        </w:rPr>
+        <w:lastRenderedPageBreak/>
+        <w:drawing>
+          <wp:inline distT="0" distB="0" distL="0" distR="0" wp14:anchorId="19663824" wp14:editId="01848CA8">
+            <wp:extent cx="5400040" cy="3430905"/>
+            <wp:effectExtent l="0" t="0" r="0" b="0"/>
+            <wp:docPr id="28" name="Imagen 28"/>
+            <wp:cNvGraphicFramePr>
+              <a:graphicFrameLocks xmlns:a="http://schemas.openxmlformats.org/drawingml/2006/main" noChangeAspect="1"/>
+            </wp:cNvGraphicFramePr>
+            <a:graphic xmlns:a="http://schemas.openxmlformats.org/drawingml/2006/main">
+              <a:graphicData uri="http://schemas.openxmlformats.org/drawingml/2006/picture">
+                <pic:pic xmlns:pic="http://schemas.openxmlformats.org/drawingml/2006/picture">
+                  <pic:nvPicPr>
+                    <pic:cNvPr id="28" name="MockAdminUser.PNG"/>
+                    <pic:cNvPicPr/>
+                  </pic:nvPicPr>
+                  <pic:blipFill>
+                    <a:blip r:embed="rId29">
+                      <a:extLst>
+                        <a:ext uri="{28A0092B-C50C-407E-A947-70E740481C1C}">
+                          <a14:useLocalDpi xmlns:a14="http://schemas.microsoft.com/office/drawing/2010/main" val="0"/>
+                        </a:ext>
+                      </a:extLst>
+                    </a:blip>
+                    <a:stretch>
+                      <a:fillRect/>
+                    </a:stretch>
+                  </pic:blipFill>
+                  <pic:spPr>
+                    <a:xfrm>
+                      <a:off x="0" y="0"/>
+                      <a:ext cx="5400040" cy="3430905"/>
+                    </a:xfrm>
+                    <a:prstGeom prst="rect">
+                      <a:avLst/>
+                    </a:prstGeom>
+                  </pic:spPr>
+                </pic:pic>
+              </a:graphicData>
+            </a:graphic>
+          </wp:inline>
+        </w:drawing>
+      </w:r>
+    </w:p>
+    <w:p>
+      <w:pPr>
+        <w:pStyle w:val="Descripcin"/>
+        <w:jc w:val="both"/>
+      </w:pPr>
+      <w:bookmarkStart w:id="34" w:name="_Toc523419612"/>
+      <w:r>
+        <w:t xml:space="preserve">Ilustración </w:t>
+      </w:r>
+      <w:fldSimple w:instr=" SEQ Ilustración \* ARABIC ">
+        <w:r>
+          <w:rPr>
+            <w:noProof/>
+          </w:rPr>
+          <w:t>19</w:t>
+        </w:r>
+      </w:fldSimple>
+      <w:r>
+        <w:t>. Pantalla de Administración de Usuarios.</w:t>
+      </w:r>
+      <w:bookmarkEnd w:id="34"/>
+    </w:p>
+    <w:p>
+      <w:pPr>
+        <w:jc w:val="both"/>
+      </w:pPr>
+      <w:r>
+        <w:t>En esta pantalla los administradores encontrarán una lista de los usuarios que se encuentren registrados en el sistema. Igual que en la pantalla anterior podemos ver una barra de búsqueda para filtrar los usuarios. Cada usuario tendrá la opción de baneo al lado de su nombre, una vez el usuario quede baneado se dispondrá de una opción de retirar baneo para devolverle el acceso al sistema.</w:t>
+      </w:r>
+    </w:p>
+    <w:p>
+      <w:pPr>
+        <w:jc w:val="both"/>
+        <w:rPr>
+          <w:rFonts w:asciiTheme="majorHAnsi" w:eastAsiaTheme="majorEastAsia" w:hAnsiTheme="majorHAnsi" w:cstheme="majorBidi"/>
+          <w:color w:val="2E74B5" w:themeColor="accent1" w:themeShade="BF"/>
+          <w:sz w:val="32"/>
+          <w:szCs w:val="32"/>
+        </w:rPr>
+      </w:pPr>
       <w:r>
         <w:br w:type="page"/>
       </w:r>
@@ -37202,7 +37583,7 @@
           <w:szCs w:val="52"/>
         </w:rPr>
       </w:pPr>
-      <w:bookmarkStart w:id="34" w:name="_Toc522206030"/>
+      <w:bookmarkStart w:id="35" w:name="_Toc522206030"/>
       <w:r>
         <w:rPr>
           <w:rFonts w:asciiTheme="minorHAnsi" w:hAnsiTheme="minorHAnsi"/>
@@ -37213,7 +37594,7 @@
         </w:rPr>
         <w:t>IMPLEMENTACIÓN</w:t>
       </w:r>
-      <w:bookmarkEnd w:id="34"/>
+      <w:bookmarkEnd w:id="35"/>
     </w:p>
     <w:p/>
     <w:p>
@@ -37361,6 +37742,7 @@
           <w:id w:val="542262555"/>
           <w:citation/>
         </w:sdtPr>
+        <w:sdtEndPr/>
         <w:sdtContent>
           <w:r>
             <w:rPr>
@@ -37420,7 +37802,7 @@
           <w:lang w:eastAsia="es-ES"/>
         </w:rPr>
         <w:drawing>
-          <wp:inline distT="0" distB="0" distL="0" distR="0" wp14:anchorId="4499586E" wp14:editId="49E23BAB">
+          <wp:inline distT="0" distB="0" distL="0" distR="0" wp14:anchorId="7C709084" wp14:editId="05651217">
             <wp:extent cx="4094018" cy="3184129"/>
             <wp:effectExtent l="0" t="0" r="1905" b="0"/>
             <wp:docPr id="23" name="Imagen 23"/>
@@ -37435,7 +37817,7 @@
                     <pic:cNvPicPr/>
                   </pic:nvPicPr>
                   <pic:blipFill>
-                    <a:blip r:embed="rId28">
+                    <a:blip r:embed="rId30">
                       <a:extLst>
                         <a:ext uri="{28A0092B-C50C-407E-A947-70E740481C1C}">
                           <a14:useLocalDpi xmlns:a14="http://schemas.microsoft.com/office/drawing/2010/main" val="0"/>
@@ -37467,7 +37849,7 @@
         <w:pStyle w:val="Descripcin"/>
         <w:jc w:val="both"/>
       </w:pPr>
-      <w:bookmarkStart w:id="35" w:name="_Toc523331793"/>
+      <w:bookmarkStart w:id="36" w:name="_Toc523419613"/>
       <w:r>
         <w:t xml:space="preserve">Ilustración </w:t>
       </w:r>
@@ -37484,9 +37866,12 @@
         <w:rPr>
           <w:noProof/>
         </w:rPr>
-        <w:t>18</w:t>
-      </w:r>
-      <w:r>
+        <w:t>20</w:t>
+      </w:r>
+      <w:r>
+        <w:rPr>
+          <w:noProof/>
+        </w:rPr>
         <w:fldChar w:fldCharType="end"/>
       </w:r>
       <w:r>
@@ -37498,7 +37883,7 @@
       <w:r>
         <w:t xml:space="preserve"> 64.</w:t>
       </w:r>
-      <w:bookmarkEnd w:id="35"/>
+      <w:bookmarkEnd w:id="36"/>
     </w:p>
     <w:p>
       <w:pPr>
@@ -37783,7 +38168,7 @@
                 <w:lang w:eastAsia="es-ES"/>
               </w:rPr>
               <w:drawing>
-                <wp:inline distT="0" distB="0" distL="0" distR="0" wp14:anchorId="2E62F932" wp14:editId="25FEC9EF">
+                <wp:inline distT="0" distB="0" distL="0" distR="0" wp14:anchorId="1173B2D5" wp14:editId="1EA04AE1">
                   <wp:extent cx="2570018" cy="1345452"/>
                   <wp:effectExtent l="0" t="0" r="1905" b="7620"/>
                   <wp:docPr id="24" name="Imagen 24"/>
@@ -37798,7 +38183,7 @@
                           <pic:cNvPicPr/>
                         </pic:nvPicPr>
                         <pic:blipFill>
-                          <a:blip r:embed="rId29" cstate="print">
+                          <a:blip r:embed="rId31" cstate="print">
                             <a:extLst>
                               <a:ext uri="{28A0092B-C50C-407E-A947-70E740481C1C}">
                                 <a14:useLocalDpi xmlns:a14="http://schemas.microsoft.com/office/drawing/2010/main" val="0"/>
@@ -37833,7 +38218,7 @@
                 <w:rFonts w:ascii="Times New Roman" w:hAnsi="Times New Roman" w:cs="Times New Roman"/>
               </w:rPr>
             </w:pPr>
-            <w:bookmarkStart w:id="36" w:name="_Toc523331794"/>
+            <w:bookmarkStart w:id="37" w:name="_Toc523419614"/>
             <w:r>
               <w:t xml:space="preserve">Ilustración </w:t>
             </w:r>
@@ -37850,15 +38235,18 @@
               <w:rPr>
                 <w:noProof/>
               </w:rPr>
-              <w:t>19</w:t>
+              <w:t>21</w:t>
             </w:r>
             <w:r>
+              <w:rPr>
+                <w:noProof/>
+              </w:rPr>
               <w:fldChar w:fldCharType="end"/>
             </w:r>
             <w:r>
               <w:t>. Configuración del Back-End (localhost:11111)</w:t>
             </w:r>
-            <w:bookmarkEnd w:id="36"/>
+            <w:bookmarkEnd w:id="37"/>
           </w:p>
         </w:tc>
         <w:tc>
@@ -37877,7 +38265,7 @@
                 <w:lang w:eastAsia="es-ES"/>
               </w:rPr>
               <w:drawing>
-                <wp:inline distT="0" distB="0" distL="0" distR="0" wp14:anchorId="04334211" wp14:editId="3D7A40C5">
+                <wp:inline distT="0" distB="0" distL="0" distR="0" wp14:anchorId="066567BE" wp14:editId="7B499ADE">
                   <wp:extent cx="2445206" cy="1357745"/>
                   <wp:effectExtent l="0" t="0" r="0" b="0"/>
                   <wp:docPr id="25" name="Imagen 25"/>
@@ -37892,7 +38280,7 @@
                           <pic:cNvPicPr/>
                         </pic:nvPicPr>
                         <pic:blipFill>
-                          <a:blip r:embed="rId30" cstate="print">
+                          <a:blip r:embed="rId32" cstate="print">
                             <a:extLst>
                               <a:ext uri="{28A0092B-C50C-407E-A947-70E740481C1C}">
                                 <a14:useLocalDpi xmlns:a14="http://schemas.microsoft.com/office/drawing/2010/main" val="0"/>
@@ -37927,7 +38315,7 @@
                 <w:rFonts w:ascii="Times New Roman" w:hAnsi="Times New Roman" w:cs="Times New Roman"/>
               </w:rPr>
             </w:pPr>
-            <w:bookmarkStart w:id="37" w:name="_Toc523331795"/>
+            <w:bookmarkStart w:id="38" w:name="_Toc523419615"/>
             <w:r>
               <w:t xml:space="preserve">Ilustración </w:t>
             </w:r>
@@ -37935,7 +38323,10 @@
               <w:fldChar w:fldCharType="begin"/>
             </w:r>
             <w:r>
-              <w:instrText xml:space="preserve"> SEQ Ilustración \* ARABIC </w:instrText>
+              <w:instrText xml:space="preserve"> </w:instrText>
+            </w:r>
+            <w:r>
+              <w:instrText xml:space="preserve">SEQ Ilustración \* ARABIC </w:instrText>
             </w:r>
             <w:r>
               <w:fldChar w:fldCharType="separate"/>
@@ -37944,9 +38335,12 @@
               <w:rPr>
                 <w:noProof/>
               </w:rPr>
-              <w:t>20</w:t>
+              <w:t>22</w:t>
             </w:r>
             <w:r>
+              <w:rPr>
+                <w:noProof/>
+              </w:rPr>
               <w:fldChar w:fldCharType="end"/>
             </w:r>
             <w:r>
@@ -37961,7 +38355,7 @@
             <w:r>
               <w:t>)</w:t>
             </w:r>
-            <w:bookmarkEnd w:id="37"/>
+            <w:bookmarkEnd w:id="38"/>
           </w:p>
         </w:tc>
       </w:tr>
@@ -37993,7 +38387,7 @@
         </w:rPr>
         <w:lastRenderedPageBreak/>
         <w:drawing>
-          <wp:inline distT="0" distB="0" distL="0" distR="0" wp14:anchorId="57CB0CCD" wp14:editId="23B6F056">
+          <wp:inline distT="0" distB="0" distL="0" distR="0" wp14:anchorId="51C7355A" wp14:editId="62569D87">
             <wp:extent cx="5400040" cy="1892935"/>
             <wp:effectExtent l="0" t="0" r="0" b="0"/>
             <wp:docPr id="26" name="Imagen 26"/>
@@ -38008,7 +38402,7 @@
                     <pic:cNvPicPr/>
                   </pic:nvPicPr>
                   <pic:blipFill>
-                    <a:blip r:embed="rId31" cstate="print">
+                    <a:blip r:embed="rId33" cstate="print">
                       <a:extLst>
                         <a:ext uri="{28A0092B-C50C-407E-A947-70E740481C1C}">
                           <a14:useLocalDpi xmlns:a14="http://schemas.microsoft.com/office/drawing/2010/main" val="0"/>
@@ -38043,7 +38437,7 @@
           <w:rFonts w:ascii="Times New Roman" w:hAnsi="Times New Roman" w:cs="Times New Roman"/>
         </w:rPr>
       </w:pPr>
-      <w:bookmarkStart w:id="38" w:name="_Toc523331796"/>
+      <w:bookmarkStart w:id="39" w:name="_Toc523419616"/>
       <w:r>
         <w:t xml:space="preserve">Ilustración </w:t>
       </w:r>
@@ -38060,15 +38454,18 @@
         <w:rPr>
           <w:noProof/>
         </w:rPr>
-        <w:t>21</w:t>
-      </w:r>
-      <w:r>
+        <w:t>23</w:t>
+      </w:r>
+      <w:r>
+        <w:rPr>
+          <w:noProof/>
+        </w:rPr>
         <w:fldChar w:fldCharType="end"/>
       </w:r>
       <w:r>
         <w:t>. Back-End y Front-End ejecutándose a la vez en local.</w:t>
       </w:r>
-      <w:bookmarkEnd w:id="38"/>
+      <w:bookmarkEnd w:id="39"/>
     </w:p>
     <w:p>
       <w:pPr>
@@ -38103,6 +38500,7 @@
           <w:id w:val="-1525560027"/>
           <w:citation/>
         </w:sdtPr>
+        <w:sdtEndPr/>
         <w:sdtContent>
           <w:r>
             <w:rPr>
@@ -38159,16 +38557,7 @@
           <w:sz w:val="19"/>
           <w:szCs w:val="19"/>
         </w:rPr>
-        <w:t>("AllowSpecificOrigin")</w:t>
-      </w:r>
-      <w:r>
-        <w:rPr>
-          <w:rFonts w:ascii="Consolas" w:hAnsi="Consolas" w:cs="Consolas"/>
-          <w:color w:val="000000" w:themeColor="text1"/>
-          <w:sz w:val="19"/>
-          <w:szCs w:val="19"/>
-        </w:rPr>
-        <w:t>]</w:t>
+        <w:t>("AllowSpecificOrigin")]</w:t>
       </w:r>
       <w:r>
         <w:rPr>
@@ -38235,7 +38624,7 @@
           <w:szCs w:val="40"/>
         </w:rPr>
       </w:pPr>
-      <w:bookmarkStart w:id="39" w:name="_Toc522206031"/>
+      <w:bookmarkStart w:id="40" w:name="_Toc522206031"/>
       <w:r>
         <w:rPr>
           <w:b/>
@@ -38245,7 +38634,7 @@
         </w:rPr>
         <w:t>7.1 SEGURIDAD</w:t>
       </w:r>
-      <w:bookmarkEnd w:id="39"/>
+      <w:bookmarkEnd w:id="40"/>
       <w:r>
         <w:rPr>
           <w:b/>
@@ -38416,6 +38805,7 @@
           <w:id w:val="1168899770"/>
           <w:citation/>
         </w:sdtPr>
+        <w:sdtEndPr/>
         <w:sdtContent>
           <w:r>
             <w:rPr>
@@ -38440,7 +38830,7 @@
               <w:rFonts w:ascii="Times New Roman" w:hAnsi="Times New Roman" w:cs="Times New Roman"/>
               <w:noProof/>
             </w:rPr>
-            <w:t>(3)</w:t>
+            <w:t>(4)</w:t>
           </w:r>
           <w:r>
             <w:rPr>
@@ -38525,6 +38915,11 @@
       </w:pPr>
     </w:p>
     <w:p>
+      <w:r>
+        <w:br w:type="page"/>
+      </w:r>
+    </w:p>
+    <w:p>
       <w:pPr>
         <w:jc w:val="both"/>
       </w:pPr>
@@ -38539,7 +38934,7 @@
           <w:szCs w:val="40"/>
         </w:rPr>
       </w:pPr>
-      <w:bookmarkStart w:id="40" w:name="_Toc522206032"/>
+      <w:bookmarkStart w:id="41" w:name="_Toc522206032"/>
       <w:r>
         <w:rPr>
           <w:b/>
@@ -38549,17 +38944,31 @@
         </w:rPr>
         <w:t>7.2 USABILIDAD</w:t>
       </w:r>
-      <w:bookmarkEnd w:id="40"/>
-    </w:p>
-    <w:p/>
-    <w:p>
-      <w:r>
-        <w:t>FACILIDADES DE USO PARA EL USUARIO Y NÚMEROS DE CLICKS QUE SON NECESARIOS PARA LAS TRANSICIONES</w:t>
-      </w:r>
+      <w:bookmarkEnd w:id="41"/>
     </w:p>
     <w:p/>
     <w:p>
       <w:pPr>
+        <w:jc w:val="both"/>
+      </w:pPr>
+      <w:r>
+        <w:t xml:space="preserve">Al tratarse </w:t>
+      </w:r>
+      <w:bookmarkStart w:id="42" w:name="_GoBack"/>
+      <w:r>
+        <w:t xml:space="preserve">este proyecto como uno principalmente orientado al usuario final, es necesario pensar y orientar todas las acciones que se realizan en la página para proporcionarle al usuario una experiencia fácil y cómoda. </w:t>
+      </w:r>
+    </w:p>
+    <w:p>
+      <w:pPr>
+        <w:jc w:val="both"/>
+      </w:pPr>
+      <w:r>
+        <w:t>Para ello se ha tratado de reducir lo máximo posible el número de pulsaciones que un usuario debe realizar en la página para terminar la acción deseada. Se han implementado buscadores para filtrar y reducir lo máximo posible el desplazamiento por la pantalla, agilizando las búsquedas.</w:t>
+      </w:r>
+    </w:p>
+    <w:p>
+      <w:pPr>
         <w:pStyle w:val="Ttulo2"/>
         <w:rPr>
           <w:b/>
@@ -38567,7 +38976,8 @@
           <w:szCs w:val="40"/>
         </w:rPr>
       </w:pPr>
-      <w:bookmarkStart w:id="41" w:name="_Toc522206033"/>
+      <w:bookmarkStart w:id="43" w:name="_Toc522206033"/>
+      <w:bookmarkEnd w:id="42"/>
       <w:r>
         <w:rPr>
           <w:b/>
@@ -38575,10 +38985,9 @@
           <w:sz w:val="40"/>
           <w:szCs w:val="40"/>
         </w:rPr>
-        <w:lastRenderedPageBreak/>
         <w:t>7.3 PERSISTENCIA</w:t>
       </w:r>
-      <w:bookmarkEnd w:id="41"/>
+      <w:bookmarkEnd w:id="43"/>
     </w:p>
     <w:p/>
     <w:p>
@@ -38652,7 +39061,7 @@
           <w:szCs w:val="52"/>
         </w:rPr>
       </w:pPr>
-      <w:bookmarkStart w:id="42" w:name="_Toc522206034"/>
+      <w:bookmarkStart w:id="44" w:name="_Toc522206034"/>
       <w:r>
         <w:rPr>
           <w:rFonts w:asciiTheme="minorHAnsi" w:hAnsiTheme="minorHAnsi"/>
@@ -38663,7 +39072,7 @@
         </w:rPr>
         <w:t>CONCLUSIONES</w:t>
       </w:r>
-      <w:bookmarkEnd w:id="42"/>
+      <w:bookmarkEnd w:id="44"/>
     </w:p>
     <w:p>
       <w:r>
@@ -38734,6 +39143,7 @@
           <w:docPartUnique/>
         </w:docPartObj>
       </w:sdtPr>
+      <w:sdtEndPr/>
       <w:sdtContent>
         <w:p>
           <w:pPr>
@@ -38748,6 +39158,7 @@
             <w:id w:val="111145805"/>
             <w:bibliography/>
           </w:sdtPr>
+          <w:sdtEndPr/>
           <w:sdtContent>
             <w:p>
               <w:pPr>
@@ -38849,6 +39260,48 @@
                   <w:bCs/>
                   <w:noProof/>
                 </w:rPr>
+                <w:t>MDN Web Docs.</w:t>
+              </w:r>
+              <w:r>
+                <w:rPr>
+                  <w:noProof/>
+                </w:rPr>
+                <w:t xml:space="preserve"> CORS. </w:t>
+              </w:r>
+              <w:r>
+                <w:rPr>
+                  <w:i/>
+                  <w:iCs/>
+                  <w:noProof/>
+                </w:rPr>
+                <w:t xml:space="preserve">MDN Web Docs. </w:t>
+              </w:r>
+              <w:r>
+                <w:rPr>
+                  <w:noProof/>
+                </w:rPr>
+                <w:t>[En línea] [Citado el: 8 de Agosto de 2018.] https://developer.mozilla.org/es/docs/Web/HTTP/Access_control_CORS.</w:t>
+              </w:r>
+            </w:p>
+            <w:p>
+              <w:pPr>
+                <w:pStyle w:val="Bibliografa"/>
+                <w:rPr>
+                  <w:noProof/>
+                </w:rPr>
+              </w:pPr>
+              <w:r>
+                <w:rPr>
+                  <w:noProof/>
+                </w:rPr>
+                <w:t xml:space="preserve">4. </w:t>
+              </w:r>
+              <w:r>
+                <w:rPr>
+                  <w:b/>
+                  <w:bCs/>
+                  <w:noProof/>
+                </w:rPr>
                 <w:t>Microsoft.</w:t>
               </w:r>
               <w:r>
@@ -38883,7 +39336,7 @@
                 <w:rPr>
                   <w:noProof/>
                 </w:rPr>
-                <w:t xml:space="preserve">4. </w:t>
+                <w:t xml:space="preserve">5. </w:t>
               </w:r>
               <w:r>
                 <w:rPr>
@@ -38912,48 +39365,6 @@
                   <w:noProof/>
                 </w:rPr>
                 <w:t>[En línea] [Citado el: 29 de Agosto de 2018.] https://sendgrid.com/docs/for-developers/sending-email/v2-csharp-code-example/.</w:t>
-              </w:r>
-            </w:p>
-            <w:p>
-              <w:pPr>
-                <w:pStyle w:val="Bibliografa"/>
-                <w:rPr>
-                  <w:noProof/>
-                </w:rPr>
-              </w:pPr>
-              <w:r>
-                <w:rPr>
-                  <w:noProof/>
-                </w:rPr>
-                <w:t xml:space="preserve">5. </w:t>
-              </w:r>
-              <w:r>
-                <w:rPr>
-                  <w:b/>
-                  <w:bCs/>
-                  <w:noProof/>
-                </w:rPr>
-                <w:t>MDN Web Docs.</w:t>
-              </w:r>
-              <w:r>
-                <w:rPr>
-                  <w:noProof/>
-                </w:rPr>
-                <w:t xml:space="preserve"> CORS. </w:t>
-              </w:r>
-              <w:r>
-                <w:rPr>
-                  <w:i/>
-                  <w:iCs/>
-                  <w:noProof/>
-                </w:rPr>
-                <w:t xml:space="preserve">MDN Web Docs. </w:t>
-              </w:r>
-              <w:r>
-                <w:rPr>
-                  <w:noProof/>
-                </w:rPr>
-                <w:t>[En línea] [Citado el: 8 de Agosto de 2018.] https://developer.mozilla.org/es/docs/Web/HTTP/Access_control_CORS.</w:t>
               </w:r>
             </w:p>
             <w:p>
@@ -39111,10 +39522,11 @@
     </w:sdt>
     <w:p/>
     <w:sectPr>
-      <w:headerReference w:type="default" r:id="rId32"/>
-      <w:footerReference w:type="default" r:id="rId33"/>
+      <w:headerReference w:type="default" r:id="rId34"/>
+      <w:footerReference w:type="default" r:id="rId35"/>
       <w:pgSz w:w="11906" w:h="16838"/>
       <w:pgMar w:top="1418" w:right="1701" w:bottom="1418" w:left="1701" w:header="709" w:footer="709" w:gutter="0"/>
+      <w:pgNumType w:start="0"/>
       <w:cols w:space="708"/>
       <w:docGrid w:linePitch="360"/>
     </w:sectPr>
@@ -39275,7 +39687,7 @@
                             <w:rPr>
                               <w:noProof/>
                             </w:rPr>
-                            <w:instrText>INTRODUCCIÓN</w:instrText>
+                            <w:instrText>IMPLEMENTACIÓN</w:instrText>
                           </w:r>
                           <w:r>
                             <w:fldChar w:fldCharType="end"/>
@@ -39296,7 +39708,7 @@
                             <w:rPr>
                               <w:noProof/>
                             </w:rPr>
-                            <w:instrText>INTRODUCCIÓN</w:instrText>
+                            <w:instrText>IMPLEMENTACIÓN</w:instrText>
                           </w:r>
                           <w:r>
                             <w:fldChar w:fldCharType="end"/>
@@ -39311,7 +39723,7 @@
                             <w:rPr>
                               <w:noProof/>
                             </w:rPr>
-                            <w:t>INTRODUCCIÓN</w:t>
+                            <w:t>IMPLEMENTACIÓN</w:t>
                           </w:r>
                           <w:r>
                             <w:fldChar w:fldCharType="end"/>
@@ -39367,7 +39779,7 @@
                       <w:rPr>
                         <w:noProof/>
                       </w:rPr>
-                      <w:instrText>INTRODUCCIÓN</w:instrText>
+                      <w:instrText>IMPLEMENTACIÓN</w:instrText>
                     </w:r>
                     <w:r>
                       <w:fldChar w:fldCharType="end"/>
@@ -39388,7 +39800,7 @@
                       <w:rPr>
                         <w:noProof/>
                       </w:rPr>
-                      <w:instrText>INTRODUCCIÓN</w:instrText>
+                      <w:instrText>IMPLEMENTACIÓN</w:instrText>
                     </w:r>
                     <w:r>
                       <w:fldChar w:fldCharType="end"/>
@@ -39403,7 +39815,7 @@
                       <w:rPr>
                         <w:noProof/>
                       </w:rPr>
-                      <w:t>INTRODUCCIÓN</w:t>
+                      <w:t>IMPLEMENTACIÓN</w:t>
                     </w:r>
                     <w:r>
                       <w:fldChar w:fldCharType="end"/>
@@ -39487,7 +39899,7 @@
                               <w:noProof/>
                               <w:color w:val="FFFFFF" w:themeColor="background1"/>
                             </w:rPr>
-                            <w:t>2</w:t>
+                            <w:t>59</w:t>
                           </w:r>
                           <w:r>
                             <w:rPr>
@@ -39539,7 +39951,7 @@
                         <w:noProof/>
                         <w:color w:val="FFFFFF" w:themeColor="background1"/>
                       </w:rPr>
-                      <w:t>2</w:t>
+                      <w:t>59</w:t>
                     </w:r>
                     <w:r>
                       <w:rPr>
@@ -41666,7 +42078,7 @@
 </file>
 
 <file path=customXml/itemProps1.xml><?xml version="1.0" encoding="utf-8"?>
-<ds:datastoreItem xmlns:ds="http://schemas.openxmlformats.org/officeDocument/2006/customXml" ds:itemID="{40C685E5-02D6-462C-9CE4-3719127CF598}">
+<ds:datastoreItem xmlns:ds="http://schemas.openxmlformats.org/officeDocument/2006/customXml" ds:itemID="{CDC65620-0523-4C74-AE64-B4305C4D5A27}">
   <ds:schemaRefs>
     <ds:schemaRef ds:uri="http://schemas.openxmlformats.org/officeDocument/2006/bibliography"/>
   </ds:schemaRefs>

</xml_diff>

<commit_message>
Memoria y reparación de notificaciones
</commit_message>
<xml_diff>
--- a/Memoria/Memoria.docx
+++ b/Memoria/Memoria.docx
@@ -5162,27 +5162,14 @@
       <w:r>
         <w:t xml:space="preserve">Ilustración </w:t>
       </w:r>
-      <w:r>
-        <w:fldChar w:fldCharType="begin"/>
-      </w:r>
-      <w:r>
-        <w:instrText xml:space="preserve"> SEQ Ilustración \* ARABIC </w:instrText>
-      </w:r>
-      <w:r>
-        <w:fldChar w:fldCharType="separate"/>
-      </w:r>
-      <w:r>
-        <w:rPr>
-          <w:noProof/>
-        </w:rPr>
-        <w:t>1</w:t>
-      </w:r>
-      <w:r>
-        <w:rPr>
-          <w:noProof/>
-        </w:rPr>
-        <w:fldChar w:fldCharType="end"/>
-      </w:r>
+      <w:fldSimple w:instr=" SEQ Ilustración \* ARABIC ">
+        <w:r>
+          <w:rPr>
+            <w:noProof/>
+          </w:rPr>
+          <w:t>1</w:t>
+        </w:r>
+      </w:fldSimple>
       <w:r>
         <w:t>. Captura del panel de Azure.</w:t>
       </w:r>
@@ -5992,27 +5979,14 @@
       <w:r>
         <w:t xml:space="preserve">Ilustración </w:t>
       </w:r>
-      <w:r>
-        <w:fldChar w:fldCharType="begin"/>
-      </w:r>
-      <w:r>
-        <w:instrText xml:space="preserve"> SEQ Ilustración \* ARABIC </w:instrText>
-      </w:r>
-      <w:r>
-        <w:fldChar w:fldCharType="separate"/>
-      </w:r>
-      <w:r>
-        <w:rPr>
-          <w:noProof/>
-        </w:rPr>
-        <w:t>2</w:t>
-      </w:r>
-      <w:r>
-        <w:rPr>
-          <w:noProof/>
-        </w:rPr>
-        <w:fldChar w:fldCharType="end"/>
-      </w:r>
+      <w:fldSimple w:instr=" SEQ Ilustración \* ARABIC ">
+        <w:r>
+          <w:rPr>
+            <w:noProof/>
+          </w:rPr>
+          <w:t>2</w:t>
+        </w:r>
+      </w:fldSimple>
       <w:r>
         <w:t>. Diagrama de casos de uso genérico.</w:t>
       </w:r>
@@ -6162,27 +6136,14 @@
       <w:r>
         <w:t xml:space="preserve">Ilustración </w:t>
       </w:r>
-      <w:r>
-        <w:fldChar w:fldCharType="begin"/>
-      </w:r>
-      <w:r>
-        <w:instrText xml:space="preserve"> SEQ Ilustración \* ARABIC </w:instrText>
-      </w:r>
-      <w:r>
-        <w:fldChar w:fldCharType="separate"/>
-      </w:r>
-      <w:r>
-        <w:rPr>
-          <w:noProof/>
-        </w:rPr>
-        <w:t>3</w:t>
-      </w:r>
-      <w:r>
-        <w:rPr>
-          <w:noProof/>
-        </w:rPr>
-        <w:fldChar w:fldCharType="end"/>
-      </w:r>
+      <w:fldSimple w:instr=" SEQ Ilustración \* ARABIC ">
+        <w:r>
+          <w:rPr>
+            <w:noProof/>
+          </w:rPr>
+          <w:t>3</w:t>
+        </w:r>
+      </w:fldSimple>
       <w:r>
         <w:t>. Diagrama de caso de uso de Administración.</w:t>
       </w:r>
@@ -16843,27 +16804,14 @@
       <w:r>
         <w:t xml:space="preserve">Ilustración </w:t>
       </w:r>
-      <w:r>
-        <w:fldChar w:fldCharType="begin"/>
-      </w:r>
-      <w:r>
-        <w:instrText xml:space="preserve"> SEQ Ilustración \* ARABIC </w:instrText>
-      </w:r>
-      <w:r>
-        <w:fldChar w:fldCharType="separate"/>
-      </w:r>
-      <w:r>
-        <w:rPr>
-          <w:noProof/>
-        </w:rPr>
-        <w:t>4</w:t>
-      </w:r>
-      <w:r>
-        <w:rPr>
-          <w:noProof/>
-        </w:rPr>
-        <w:fldChar w:fldCharType="end"/>
-      </w:r>
+      <w:fldSimple w:instr=" SEQ Ilustración \* ARABIC ">
+        <w:r>
+          <w:rPr>
+            <w:noProof/>
+          </w:rPr>
+          <w:t>4</w:t>
+        </w:r>
+      </w:fldSimple>
       <w:r>
         <w:t>. Diagrama de casos de uso de Eventos.</w:t>
       </w:r>
@@ -24589,27 +24537,14 @@
       <w:r>
         <w:t xml:space="preserve">Ilustración </w:t>
       </w:r>
-      <w:r>
-        <w:fldChar w:fldCharType="begin"/>
-      </w:r>
-      <w:r>
-        <w:instrText xml:space="preserve"> SEQ Ilustración \* ARABIC </w:instrText>
-      </w:r>
-      <w:r>
-        <w:fldChar w:fldCharType="separate"/>
-      </w:r>
-      <w:r>
-        <w:rPr>
-          <w:noProof/>
-        </w:rPr>
-        <w:t>5</w:t>
-      </w:r>
-      <w:r>
-        <w:rPr>
-          <w:noProof/>
-        </w:rPr>
-        <w:fldChar w:fldCharType="end"/>
-      </w:r>
+      <w:fldSimple w:instr=" SEQ Ilustración \* ARABIC ">
+        <w:r>
+          <w:rPr>
+            <w:noProof/>
+          </w:rPr>
+          <w:t>5</w:t>
+        </w:r>
+      </w:fldSimple>
       <w:r>
         <w:t>. Diagrama de casos de uso de Notas.</w:t>
       </w:r>
@@ -27854,27 +27789,14 @@
                             <w:r>
                               <w:t xml:space="preserve">Ilustración </w:t>
                             </w:r>
-                            <w:r>
-                              <w:fldChar w:fldCharType="begin"/>
-                            </w:r>
-                            <w:r>
-                              <w:instrText xml:space="preserve"> SEQ Ilustración \* ARABIC </w:instrText>
-                            </w:r>
-                            <w:r>
-                              <w:fldChar w:fldCharType="separate"/>
-                            </w:r>
-                            <w:r>
-                              <w:rPr>
-                                <w:noProof/>
-                              </w:rPr>
-                              <w:t>6</w:t>
-                            </w:r>
-                            <w:r>
-                              <w:rPr>
-                                <w:noProof/>
-                              </w:rPr>
-                              <w:fldChar w:fldCharType="end"/>
-                            </w:r>
+                            <w:fldSimple w:instr=" SEQ Ilustración \* ARABIC ">
+                              <w:r>
+                                <w:rPr>
+                                  <w:noProof/>
+                                </w:rPr>
+                                <w:t>6</w:t>
+                              </w:r>
+                            </w:fldSimple>
                             <w:r>
                               <w:t>. Diagrama de casos de uso de Chat.</w:t>
                             </w:r>
@@ -27915,27 +27837,14 @@
                       <w:r>
                         <w:t xml:space="preserve">Ilustración </w:t>
                       </w:r>
-                      <w:r>
-                        <w:fldChar w:fldCharType="begin"/>
-                      </w:r>
-                      <w:r>
-                        <w:instrText xml:space="preserve"> SEQ Ilustración \* ARABIC </w:instrText>
-                      </w:r>
-                      <w:r>
-                        <w:fldChar w:fldCharType="separate"/>
-                      </w:r>
-                      <w:r>
-                        <w:rPr>
-                          <w:noProof/>
-                        </w:rPr>
-                        <w:t>6</w:t>
-                      </w:r>
-                      <w:r>
-                        <w:rPr>
-                          <w:noProof/>
-                        </w:rPr>
-                        <w:fldChar w:fldCharType="end"/>
-                      </w:r>
+                      <w:fldSimple w:instr=" SEQ Ilustración \* ARABIC ">
+                        <w:r>
+                          <w:rPr>
+                            <w:noProof/>
+                          </w:rPr>
+                          <w:t>6</w:t>
+                        </w:r>
+                      </w:fldSimple>
                       <w:r>
                         <w:t>. Diagrama de casos de uso de Chat.</w:t>
                       </w:r>
@@ -34778,27 +34687,14 @@
       <w:r>
         <w:t xml:space="preserve">Ilustración </w:t>
       </w:r>
-      <w:r>
-        <w:fldChar w:fldCharType="begin"/>
-      </w:r>
-      <w:r>
-        <w:instrText xml:space="preserve"> SEQ Ilustración \* ARABIC </w:instrText>
-      </w:r>
-      <w:r>
-        <w:fldChar w:fldCharType="separate"/>
-      </w:r>
-      <w:r>
-        <w:rPr>
-          <w:noProof/>
-        </w:rPr>
-        <w:t>7</w:t>
-      </w:r>
-      <w:r>
-        <w:rPr>
-          <w:noProof/>
-        </w:rPr>
-        <w:fldChar w:fldCharType="end"/>
-      </w:r>
+      <w:fldSimple w:instr=" SEQ Ilustración \* ARABIC ">
+        <w:r>
+          <w:rPr>
+            <w:noProof/>
+          </w:rPr>
+          <w:t>7</w:t>
+        </w:r>
+      </w:fldSimple>
       <w:r>
         <w:t>. Diagrama Entidad Relación.</w:t>
       </w:r>
@@ -35659,27 +35555,14 @@
       <w:r>
         <w:t xml:space="preserve">Ilustración </w:t>
       </w:r>
-      <w:r>
-        <w:fldChar w:fldCharType="begin"/>
-      </w:r>
-      <w:r>
-        <w:instrText xml:space="preserve"> SEQ Ilustración \* ARABIC </w:instrText>
-      </w:r>
-      <w:r>
-        <w:fldChar w:fldCharType="separate"/>
-      </w:r>
-      <w:r>
-        <w:rPr>
-          <w:noProof/>
-        </w:rPr>
-        <w:t>8</w:t>
-      </w:r>
-      <w:r>
-        <w:rPr>
-          <w:noProof/>
-        </w:rPr>
-        <w:fldChar w:fldCharType="end"/>
-      </w:r>
+      <w:fldSimple w:instr=" SEQ Ilustración \* ARABIC ">
+        <w:r>
+          <w:rPr>
+            <w:noProof/>
+          </w:rPr>
+          <w:t>8</w:t>
+        </w:r>
+      </w:fldSimple>
       <w:r>
         <w:t>. Arquitectura de la aplicación.</w:t>
       </w:r>
@@ -35811,27 +35694,14 @@
       <w:r>
         <w:t xml:space="preserve">Ilustración </w:t>
       </w:r>
-      <w:r>
-        <w:fldChar w:fldCharType="begin"/>
-      </w:r>
-      <w:r>
-        <w:instrText xml:space="preserve"> SEQ Ilustración \* ARABIC </w:instrText>
-      </w:r>
-      <w:r>
-        <w:fldChar w:fldCharType="separate"/>
-      </w:r>
-      <w:r>
-        <w:rPr>
-          <w:noProof/>
-        </w:rPr>
-        <w:t>9</w:t>
-      </w:r>
-      <w:r>
-        <w:rPr>
-          <w:noProof/>
-        </w:rPr>
-        <w:fldChar w:fldCharType="end"/>
-      </w:r>
+      <w:fldSimple w:instr=" SEQ Ilustración \* ARABIC ">
+        <w:r>
+          <w:rPr>
+            <w:noProof/>
+          </w:rPr>
+          <w:t>9</w:t>
+        </w:r>
+      </w:fldSimple>
       <w:r>
         <w:t>. Diagrama Entidad Relación de Visual Studio.</w:t>
       </w:r>
@@ -36037,27 +35907,14 @@
       <w:r>
         <w:t xml:space="preserve">Ilustración </w:t>
       </w:r>
-      <w:r>
-        <w:fldChar w:fldCharType="begin"/>
-      </w:r>
-      <w:r>
-        <w:instrText xml:space="preserve"> SEQ Ilustración \* ARABIC </w:instrText>
-      </w:r>
-      <w:r>
-        <w:fldChar w:fldCharType="separate"/>
-      </w:r>
-      <w:r>
-        <w:rPr>
-          <w:noProof/>
-        </w:rPr>
-        <w:t>10</w:t>
-      </w:r>
-      <w:r>
-        <w:rPr>
-          <w:noProof/>
-        </w:rPr>
-        <w:fldChar w:fldCharType="end"/>
-      </w:r>
+      <w:fldSimple w:instr=" SEQ Ilustración \* ARABIC ">
+        <w:r>
+          <w:rPr>
+            <w:noProof/>
+          </w:rPr>
+          <w:t>10</w:t>
+        </w:r>
+      </w:fldSimple>
       <w:r>
         <w:t>. Pantalla de Home.</w:t>
       </w:r>
@@ -36215,27 +36072,14 @@
       <w:r>
         <w:t xml:space="preserve">Ilustración </w:t>
       </w:r>
-      <w:r>
-        <w:fldChar w:fldCharType="begin"/>
-      </w:r>
-      <w:r>
-        <w:instrText xml:space="preserve"> SEQ Ilustración \* ARABIC </w:instrText>
-      </w:r>
-      <w:r>
-        <w:fldChar w:fldCharType="separate"/>
-      </w:r>
-      <w:r>
-        <w:rPr>
-          <w:noProof/>
-        </w:rPr>
-        <w:t>11</w:t>
-      </w:r>
-      <w:r>
-        <w:rPr>
-          <w:noProof/>
-        </w:rPr>
-        <w:fldChar w:fldCharType="end"/>
-      </w:r>
+      <w:fldSimple w:instr=" SEQ Ilustración \* ARABIC ">
+        <w:r>
+          <w:rPr>
+            <w:noProof/>
+          </w:rPr>
+          <w:t>11</w:t>
+        </w:r>
+      </w:fldSimple>
       <w:r>
         <w:t>. Pantalla de Notas.</w:t>
       </w:r>
@@ -36382,27 +36226,14 @@
       <w:r>
         <w:t xml:space="preserve">Ilustración </w:t>
       </w:r>
-      <w:r>
-        <w:fldChar w:fldCharType="begin"/>
-      </w:r>
-      <w:r>
-        <w:instrText xml:space="preserve"> SEQ Ilustración \* ARABIC </w:instrText>
-      </w:r>
-      <w:r>
-        <w:fldChar w:fldCharType="separate"/>
-      </w:r>
-      <w:r>
-        <w:rPr>
-          <w:noProof/>
-        </w:rPr>
-        <w:t>12</w:t>
-      </w:r>
-      <w:r>
-        <w:rPr>
-          <w:noProof/>
-        </w:rPr>
-        <w:fldChar w:fldCharType="end"/>
-      </w:r>
+      <w:fldSimple w:instr=" SEQ Ilustración \* ARABIC ">
+        <w:r>
+          <w:rPr>
+            <w:noProof/>
+          </w:rPr>
+          <w:t>12</w:t>
+        </w:r>
+      </w:fldSimple>
       <w:r>
         <w:t>. Pantalla de Usuario.</w:t>
       </w:r>
@@ -36510,27 +36341,14 @@
       <w:r>
         <w:t xml:space="preserve">Ilustración </w:t>
       </w:r>
-      <w:r>
-        <w:fldChar w:fldCharType="begin"/>
-      </w:r>
-      <w:r>
-        <w:instrText xml:space="preserve"> SEQ Ilustración \* ARABIC </w:instrText>
-      </w:r>
-      <w:r>
-        <w:fldChar w:fldCharType="separate"/>
-      </w:r>
-      <w:r>
-        <w:rPr>
-          <w:noProof/>
-        </w:rPr>
-        <w:t>13</w:t>
-      </w:r>
-      <w:r>
-        <w:rPr>
-          <w:noProof/>
-        </w:rPr>
-        <w:fldChar w:fldCharType="end"/>
-      </w:r>
+      <w:fldSimple w:instr=" SEQ Ilustración \* ARABIC ">
+        <w:r>
+          <w:rPr>
+            <w:noProof/>
+          </w:rPr>
+          <w:t>13</w:t>
+        </w:r>
+      </w:fldSimple>
       <w:r>
         <w:t>. Pantalla de Chat.</w:t>
       </w:r>
@@ -36674,27 +36492,14 @@
       <w:r>
         <w:t xml:space="preserve">Ilustración </w:t>
       </w:r>
-      <w:r>
-        <w:fldChar w:fldCharType="begin"/>
-      </w:r>
-      <w:r>
-        <w:instrText xml:space="preserve"> SEQ Ilustración \* ARABIC </w:instrText>
-      </w:r>
-      <w:r>
-        <w:fldChar w:fldCharType="separate"/>
-      </w:r>
-      <w:r>
-        <w:rPr>
-          <w:noProof/>
-        </w:rPr>
-        <w:t>14</w:t>
-      </w:r>
-      <w:r>
-        <w:rPr>
-          <w:noProof/>
-        </w:rPr>
-        <w:fldChar w:fldCharType="end"/>
-      </w:r>
+      <w:fldSimple w:instr=" SEQ Ilustración \* ARABIC ">
+        <w:r>
+          <w:rPr>
+            <w:noProof/>
+          </w:rPr>
+          <w:t>14</w:t>
+        </w:r>
+      </w:fldSimple>
       <w:r>
         <w:t>. Pantalla de Eventos.</w:t>
       </w:r>
@@ -36820,27 +36625,14 @@
       <w:r>
         <w:t xml:space="preserve">Ilustración </w:t>
       </w:r>
-      <w:r>
-        <w:fldChar w:fldCharType="begin"/>
-      </w:r>
-      <w:r>
-        <w:instrText xml:space="preserve"> SEQ Ilustración \* ARABIC </w:instrText>
-      </w:r>
-      <w:r>
-        <w:fldChar w:fldCharType="separate"/>
-      </w:r>
-      <w:r>
-        <w:rPr>
-          <w:noProof/>
-        </w:rPr>
-        <w:t>15</w:t>
-      </w:r>
-      <w:r>
-        <w:rPr>
-          <w:noProof/>
-        </w:rPr>
-        <w:fldChar w:fldCharType="end"/>
-      </w:r>
+      <w:fldSimple w:instr=" SEQ Ilustración \* ARABIC ">
+        <w:r>
+          <w:rPr>
+            <w:noProof/>
+          </w:rPr>
+          <w:t>15</w:t>
+        </w:r>
+      </w:fldSimple>
       <w:r>
         <w:t>. Ejemplo de buscador.</w:t>
       </w:r>
@@ -36994,30 +36786,14 @@
       <w:r>
         <w:t xml:space="preserve">Ilustración </w:t>
       </w:r>
-      <w:r>
-        <w:fldChar w:fldCharType="begin"/>
-      </w:r>
-      <w:r>
-        <w:instrText xml:space="preserve"> S</w:instrText>
-      </w:r>
-      <w:r>
-        <w:instrText xml:space="preserve">EQ Ilustración \* ARABIC </w:instrText>
-      </w:r>
-      <w:r>
-        <w:fldChar w:fldCharType="separate"/>
-      </w:r>
-      <w:r>
-        <w:rPr>
-          <w:noProof/>
-        </w:rPr>
-        <w:t>16</w:t>
-      </w:r>
-      <w:r>
-        <w:rPr>
-          <w:noProof/>
-        </w:rPr>
-        <w:fldChar w:fldCharType="end"/>
-      </w:r>
+      <w:fldSimple w:instr=" SEQ Ilustración \* ARABIC ">
+        <w:r>
+          <w:rPr>
+            <w:noProof/>
+          </w:rPr>
+          <w:t>16</w:t>
+        </w:r>
+      </w:fldSimple>
       <w:r>
         <w:t>. Notificación de evento pendiente.</w:t>
       </w:r>
@@ -37100,27 +36876,14 @@
       <w:r>
         <w:t xml:space="preserve">Ilustración </w:t>
       </w:r>
-      <w:r>
-        <w:fldChar w:fldCharType="begin"/>
-      </w:r>
-      <w:r>
-        <w:instrText xml:space="preserve"> SEQ Ilustración \* ARABIC </w:instrText>
-      </w:r>
-      <w:r>
-        <w:fldChar w:fldCharType="separate"/>
-      </w:r>
-      <w:r>
-        <w:rPr>
-          <w:noProof/>
-        </w:rPr>
-        <w:t>17</w:t>
-      </w:r>
-      <w:r>
-        <w:rPr>
-          <w:noProof/>
-        </w:rPr>
-        <w:fldChar w:fldCharType="end"/>
-      </w:r>
+      <w:fldSimple w:instr=" SEQ Ilustración \* ARABIC ">
+        <w:r>
+          <w:rPr>
+            <w:noProof/>
+          </w:rPr>
+          <w:t>17</w:t>
+        </w:r>
+      </w:fldSimple>
       <w:r>
         <w:t>. Pantalla de eventos pendientes.</w:t>
       </w:r>
@@ -37222,7 +36985,6 @@
           <w:id w:val="104008718"/>
           <w:citation/>
         </w:sdtPr>
-        <w:sdtEndPr/>
         <w:sdtContent>
           <w:r>
             <w:rPr>
@@ -37742,7 +37504,6 @@
           <w:id w:val="542262555"/>
           <w:citation/>
         </w:sdtPr>
-        <w:sdtEndPr/>
         <w:sdtContent>
           <w:r>
             <w:rPr>
@@ -37853,27 +37614,14 @@
       <w:r>
         <w:t xml:space="preserve">Ilustración </w:t>
       </w:r>
-      <w:r>
-        <w:fldChar w:fldCharType="begin"/>
-      </w:r>
-      <w:r>
-        <w:instrText xml:space="preserve"> SEQ Ilustración \* ARABIC </w:instrText>
-      </w:r>
-      <w:r>
-        <w:fldChar w:fldCharType="separate"/>
-      </w:r>
-      <w:r>
-        <w:rPr>
-          <w:noProof/>
-        </w:rPr>
-        <w:t>20</w:t>
-      </w:r>
-      <w:r>
-        <w:rPr>
-          <w:noProof/>
-        </w:rPr>
-        <w:fldChar w:fldCharType="end"/>
-      </w:r>
+      <w:fldSimple w:instr=" SEQ Ilustración \* ARABIC ">
+        <w:r>
+          <w:rPr>
+            <w:noProof/>
+          </w:rPr>
+          <w:t>20</w:t>
+        </w:r>
+      </w:fldSimple>
       <w:r>
         <w:t xml:space="preserve">. Arquitectura en N-Capas con orientación al Dominio, </w:t>
       </w:r>
@@ -38222,27 +37970,14 @@
             <w:r>
               <w:t xml:space="preserve">Ilustración </w:t>
             </w:r>
-            <w:r>
-              <w:fldChar w:fldCharType="begin"/>
-            </w:r>
-            <w:r>
-              <w:instrText xml:space="preserve"> SEQ Ilustración \* ARABIC </w:instrText>
-            </w:r>
-            <w:r>
-              <w:fldChar w:fldCharType="separate"/>
-            </w:r>
-            <w:r>
-              <w:rPr>
-                <w:noProof/>
-              </w:rPr>
-              <w:t>21</w:t>
-            </w:r>
-            <w:r>
-              <w:rPr>
-                <w:noProof/>
-              </w:rPr>
-              <w:fldChar w:fldCharType="end"/>
-            </w:r>
+            <w:fldSimple w:instr=" SEQ Ilustración \* ARABIC ">
+              <w:r>
+                <w:rPr>
+                  <w:noProof/>
+                </w:rPr>
+                <w:t>21</w:t>
+              </w:r>
+            </w:fldSimple>
             <w:r>
               <w:t>. Configuración del Back-End (localhost:11111)</w:t>
             </w:r>
@@ -38319,30 +38054,14 @@
             <w:r>
               <w:t xml:space="preserve">Ilustración </w:t>
             </w:r>
-            <w:r>
-              <w:fldChar w:fldCharType="begin"/>
-            </w:r>
-            <w:r>
-              <w:instrText xml:space="preserve"> </w:instrText>
-            </w:r>
-            <w:r>
-              <w:instrText xml:space="preserve">SEQ Ilustración \* ARABIC </w:instrText>
-            </w:r>
-            <w:r>
-              <w:fldChar w:fldCharType="separate"/>
-            </w:r>
-            <w:r>
-              <w:rPr>
-                <w:noProof/>
-              </w:rPr>
-              <w:t>22</w:t>
-            </w:r>
-            <w:r>
-              <w:rPr>
-                <w:noProof/>
-              </w:rPr>
-              <w:fldChar w:fldCharType="end"/>
-            </w:r>
+            <w:fldSimple w:instr=" SEQ Ilustración \* ARABIC ">
+              <w:r>
+                <w:rPr>
+                  <w:noProof/>
+                </w:rPr>
+                <w:t>22</w:t>
+              </w:r>
+            </w:fldSimple>
             <w:r>
               <w:t xml:space="preserve">. </w:t>
             </w:r>
@@ -38441,27 +38160,14 @@
       <w:r>
         <w:t xml:space="preserve">Ilustración </w:t>
       </w:r>
-      <w:r>
-        <w:fldChar w:fldCharType="begin"/>
-      </w:r>
-      <w:r>
-        <w:instrText xml:space="preserve"> SEQ Ilustración \* ARABIC </w:instrText>
-      </w:r>
-      <w:r>
-        <w:fldChar w:fldCharType="separate"/>
-      </w:r>
-      <w:r>
-        <w:rPr>
-          <w:noProof/>
-        </w:rPr>
-        <w:t>23</w:t>
-      </w:r>
-      <w:r>
-        <w:rPr>
-          <w:noProof/>
-        </w:rPr>
-        <w:fldChar w:fldCharType="end"/>
-      </w:r>
+      <w:fldSimple w:instr=" SEQ Ilustración \* ARABIC ">
+        <w:r>
+          <w:rPr>
+            <w:noProof/>
+          </w:rPr>
+          <w:t>23</w:t>
+        </w:r>
+      </w:fldSimple>
       <w:r>
         <w:t>. Back-End y Front-End ejecutándose a la vez en local.</w:t>
       </w:r>
@@ -38500,7 +38206,6 @@
           <w:id w:val="-1525560027"/>
           <w:citation/>
         </w:sdtPr>
-        <w:sdtEndPr/>
         <w:sdtContent>
           <w:r>
             <w:rPr>
@@ -38805,7 +38510,6 @@
           <w:id w:val="1168899770"/>
           <w:citation/>
         </w:sdtPr>
-        <w:sdtEndPr/>
         <w:sdtContent>
           <w:r>
             <w:rPr>
@@ -38952,11 +38656,7 @@
         <w:jc w:val="both"/>
       </w:pPr>
       <w:r>
-        <w:t xml:space="preserve">Al tratarse </w:t>
-      </w:r>
-      <w:bookmarkStart w:id="42" w:name="_GoBack"/>
-      <w:r>
-        <w:t xml:space="preserve">este proyecto como uno principalmente orientado al usuario final, es necesario pensar y orientar todas las acciones que se realizan en la página para proporcionarle al usuario una experiencia fácil y cómoda. </w:t>
+        <w:t xml:space="preserve">Al tratarse este proyecto como uno principalmente orientado al usuario final, es necesario pensar y orientar todas las acciones que se realizan en la página para proporcionarle al usuario una experiencia fácil y cómoda. </w:t>
       </w:r>
     </w:p>
     <w:p>
@@ -38966,6 +38666,19 @@
       <w:r>
         <w:t>Para ello se ha tratado de reducir lo máximo posible el número de pulsaciones que un usuario debe realizar en la página para terminar la acción deseada. Se han implementado buscadores para filtrar y reducir lo máximo posible el desplazamiento por la pantalla, agilizando las búsquedas.</w:t>
       </w:r>
+    </w:p>
+    <w:p>
+      <w:pPr>
+        <w:jc w:val="both"/>
+      </w:pPr>
+      <w:r>
+        <w:t>Otra ayuda que se le suministra al usuario para ayudar al uso es la disposición de la pestaña de los eventos, la cual le proporcionará una vista general de toda su organización mensual con un solo vistazo</w:t>
+      </w:r>
+      <w:r>
+        <w:t>, centrando su vista en el eje principal de la aplicación, que es el calendario, y minimizando las búsquedas de los eventos.</w:t>
+      </w:r>
+      <w:bookmarkStart w:id="42" w:name="_GoBack"/>
+      <w:bookmarkEnd w:id="42"/>
     </w:p>
     <w:p>
       <w:pPr>
@@ -38977,7 +38690,6 @@
         </w:rPr>
       </w:pPr>
       <w:bookmarkStart w:id="43" w:name="_Toc522206033"/>
-      <w:bookmarkEnd w:id="42"/>
       <w:r>
         <w:rPr>
           <w:b/>
@@ -39143,7 +38855,6 @@
           <w:docPartUnique/>
         </w:docPartObj>
       </w:sdtPr>
-      <w:sdtEndPr/>
       <w:sdtContent>
         <w:p>
           <w:pPr>
@@ -39158,7 +38869,6 @@
             <w:id w:val="111145805"/>
             <w:bibliography/>
           </w:sdtPr>
-          <w:sdtEndPr/>
           <w:sdtContent>
             <w:p>
               <w:pPr>
@@ -39687,7 +39397,7 @@
                             <w:rPr>
                               <w:noProof/>
                             </w:rPr>
-                            <w:instrText>IMPLEMENTACIÓN</w:instrText>
+                            <w:instrText>DISEÑO</w:instrText>
                           </w:r>
                           <w:r>
                             <w:fldChar w:fldCharType="end"/>
@@ -39708,7 +39418,7 @@
                             <w:rPr>
                               <w:noProof/>
                             </w:rPr>
-                            <w:instrText>IMPLEMENTACIÓN</w:instrText>
+                            <w:instrText>DISEÑO</w:instrText>
                           </w:r>
                           <w:r>
                             <w:fldChar w:fldCharType="end"/>
@@ -39723,7 +39433,7 @@
                             <w:rPr>
                               <w:noProof/>
                             </w:rPr>
-                            <w:t>IMPLEMENTACIÓN</w:t>
+                            <w:t>DISEÑO</w:t>
                           </w:r>
                           <w:r>
                             <w:fldChar w:fldCharType="end"/>
@@ -39779,7 +39489,7 @@
                       <w:rPr>
                         <w:noProof/>
                       </w:rPr>
-                      <w:instrText>IMPLEMENTACIÓN</w:instrText>
+                      <w:instrText>DISEÑO</w:instrText>
                     </w:r>
                     <w:r>
                       <w:fldChar w:fldCharType="end"/>
@@ -39800,7 +39510,7 @@
                       <w:rPr>
                         <w:noProof/>
                       </w:rPr>
-                      <w:instrText>IMPLEMENTACIÓN</w:instrText>
+                      <w:instrText>DISEÑO</w:instrText>
                     </w:r>
                     <w:r>
                       <w:fldChar w:fldCharType="end"/>
@@ -39815,7 +39525,7 @@
                       <w:rPr>
                         <w:noProof/>
                       </w:rPr>
-                      <w:t>IMPLEMENTACIÓN</w:t>
+                      <w:t>DISEÑO</w:t>
                     </w:r>
                     <w:r>
                       <w:fldChar w:fldCharType="end"/>
@@ -39899,7 +39609,7 @@
                               <w:noProof/>
                               <w:color w:val="FFFFFF" w:themeColor="background1"/>
                             </w:rPr>
-                            <w:t>59</w:t>
+                            <w:t>50</w:t>
                           </w:r>
                           <w:r>
                             <w:rPr>
@@ -39951,7 +39661,7 @@
                         <w:noProof/>
                         <w:color w:val="FFFFFF" w:themeColor="background1"/>
                       </w:rPr>
-                      <w:t>59</w:t>
+                      <w:t>50</w:t>
                     </w:r>
                     <w:r>
                       <w:rPr>
@@ -42078,7 +41788,7 @@
 </file>
 
 <file path=customXml/itemProps1.xml><?xml version="1.0" encoding="utf-8"?>
-<ds:datastoreItem xmlns:ds="http://schemas.openxmlformats.org/officeDocument/2006/customXml" ds:itemID="{CDC65620-0523-4C74-AE64-B4305C4D5A27}">
+<ds:datastoreItem xmlns:ds="http://schemas.openxmlformats.org/officeDocument/2006/customXml" ds:itemID="{715C8A07-3FE1-44D0-9683-35BEBCF0BF21}">
   <ds:schemaRefs>
     <ds:schemaRef ds:uri="http://schemas.openxmlformats.org/officeDocument/2006/bibliography"/>
   </ds:schemaRefs>

</xml_diff>

<commit_message>
Aumento restricciones eventos y memoria
</commit_message>
<xml_diff>
--- a/Memoria/Memoria.docx
+++ b/Memoria/Memoria.docx
@@ -4380,6 +4380,181 @@
       </w:hyperlink>
     </w:p>
     <w:p>
+      <w:r>
+        <w:fldChar w:fldCharType="end"/>
+      </w:r>
+    </w:p>
+    <w:p>
+      <w:pPr>
+        <w:pStyle w:val="Tabladeilustraciones"/>
+        <w:tabs>
+          <w:tab w:val="right" w:leader="dot" w:pos="8494"/>
+        </w:tabs>
+        <w:rPr>
+          <w:color w:val="5B9BD5" w:themeColor="accent1"/>
+          <w:sz w:val="32"/>
+          <w:szCs w:val="32"/>
+        </w:rPr>
+      </w:pPr>
+      <w:r>
+        <w:rPr>
+          <w:color w:val="5B9BD5" w:themeColor="accent1"/>
+          <w:sz w:val="32"/>
+          <w:szCs w:val="32"/>
+        </w:rPr>
+        <w:t>Tablas</w:t>
+      </w:r>
+    </w:p>
+    <w:p>
+      <w:pPr>
+        <w:pStyle w:val="Tabladeilustraciones"/>
+        <w:tabs>
+          <w:tab w:val="right" w:leader="dot" w:pos="8494"/>
+        </w:tabs>
+        <w:rPr>
+          <w:rFonts w:eastAsiaTheme="minorEastAsia"/>
+          <w:noProof/>
+          <w:lang w:eastAsia="es-ES"/>
+        </w:rPr>
+      </w:pPr>
+      <w:r>
+        <w:fldChar w:fldCharType="begin"/>
+      </w:r>
+      <w:r>
+        <w:instrText xml:space="preserve"> TOC \h \z \c "Tabla" </w:instrText>
+      </w:r>
+      <w:r>
+        <w:fldChar w:fldCharType="separate"/>
+      </w:r>
+      <w:hyperlink w:anchor="_Toc523675999" w:history="1">
+        <w:r>
+          <w:rPr>
+            <w:rStyle w:val="Hipervnculo"/>
+            <w:noProof/>
+          </w:rPr>
+          <w:t>Tabla 1. Comparativa de funcionalidades de aplicaciones de organización.</w:t>
+        </w:r>
+        <w:r>
+          <w:rPr>
+            <w:noProof/>
+            <w:webHidden/>
+          </w:rPr>
+          <w:tab/>
+        </w:r>
+        <w:r>
+          <w:rPr>
+            <w:noProof/>
+            <w:webHidden/>
+          </w:rPr>
+          <w:fldChar w:fldCharType="begin"/>
+        </w:r>
+        <w:r>
+          <w:rPr>
+            <w:noProof/>
+            <w:webHidden/>
+          </w:rPr>
+          <w:instrText xml:space="preserve"> PAGEREF _Toc523675999 \h </w:instrText>
+        </w:r>
+        <w:r>
+          <w:rPr>
+            <w:noProof/>
+            <w:webHidden/>
+          </w:rPr>
+        </w:r>
+        <w:r>
+          <w:rPr>
+            <w:noProof/>
+            <w:webHidden/>
+          </w:rPr>
+          <w:fldChar w:fldCharType="separate"/>
+        </w:r>
+        <w:r>
+          <w:rPr>
+            <w:noProof/>
+            <w:webHidden/>
+          </w:rPr>
+          <w:t>4</w:t>
+        </w:r>
+        <w:r>
+          <w:rPr>
+            <w:noProof/>
+            <w:webHidden/>
+          </w:rPr>
+          <w:fldChar w:fldCharType="end"/>
+        </w:r>
+      </w:hyperlink>
+    </w:p>
+    <w:p>
+      <w:pPr>
+        <w:pStyle w:val="Tabladeilustraciones"/>
+        <w:tabs>
+          <w:tab w:val="right" w:leader="dot" w:pos="8494"/>
+        </w:tabs>
+        <w:rPr>
+          <w:rFonts w:eastAsiaTheme="minorEastAsia"/>
+          <w:noProof/>
+          <w:lang w:eastAsia="es-ES"/>
+        </w:rPr>
+      </w:pPr>
+      <w:hyperlink w:anchor="_Toc523676000" w:history="1">
+        <w:r>
+          <w:rPr>
+            <w:rStyle w:val="Hipervnculo"/>
+            <w:noProof/>
+          </w:rPr>
+          <w:t>Tabla 2. Comparativa de lenguajes para desarrollo Web</w:t>
+        </w:r>
+        <w:r>
+          <w:rPr>
+            <w:noProof/>
+            <w:webHidden/>
+          </w:rPr>
+          <w:tab/>
+        </w:r>
+        <w:r>
+          <w:rPr>
+            <w:noProof/>
+            <w:webHidden/>
+          </w:rPr>
+          <w:fldChar w:fldCharType="begin"/>
+        </w:r>
+        <w:r>
+          <w:rPr>
+            <w:noProof/>
+            <w:webHidden/>
+          </w:rPr>
+          <w:instrText xml:space="preserve"> PAGEREF _Toc523676000 \h </w:instrText>
+        </w:r>
+        <w:r>
+          <w:rPr>
+            <w:noProof/>
+            <w:webHidden/>
+          </w:rPr>
+        </w:r>
+        <w:r>
+          <w:rPr>
+            <w:noProof/>
+            <w:webHidden/>
+          </w:rPr>
+          <w:fldChar w:fldCharType="separate"/>
+        </w:r>
+        <w:r>
+          <w:rPr>
+            <w:noProof/>
+            <w:webHidden/>
+          </w:rPr>
+          <w:t>6</w:t>
+        </w:r>
+        <w:r>
+          <w:rPr>
+            <w:noProof/>
+            <w:webHidden/>
+          </w:rPr>
+          <w:fldChar w:fldCharType="end"/>
+        </w:r>
+      </w:hyperlink>
+    </w:p>
+    <w:p>
       <w:pPr>
         <w:rPr>
           <w:rFonts w:asciiTheme="majorHAnsi" w:eastAsiaTheme="majorEastAsia" w:hAnsiTheme="majorHAnsi" w:cstheme="majorBidi"/>
@@ -4567,7 +4742,13 @@
         <w:rPr>
           <w:rFonts w:ascii="Times New Roman" w:hAnsi="Times New Roman" w:cs="Times New Roman"/>
         </w:rPr>
-        <w:t xml:space="preserve"> Todas ellas son aplicaciones centradas en la organización personal que tratan de coordinar a los usuarios que la emplean para gestionar su día a día. Vamos a ver los servicios que ofrecen dichas aplicaciones.</w:t>
+        <w:t xml:space="preserve"> Todas ellas son aplicaciones centradas en la organización personal que tratan de coordinar a los usuarios que la emplean para gestionar su día a día. Vamos a ver los servicios </w:t>
+      </w:r>
+      <w:r>
+        <w:rPr>
+          <w:rFonts w:ascii="Times New Roman" w:hAnsi="Times New Roman" w:cs="Times New Roman"/>
+        </w:rPr>
+        <w:t>que ofrecen dichas aplicaciones y así poder apreciar en que factores podemos mejorarlas u ofrecer servicios que ellas no ofrecen.</w:t>
       </w:r>
     </w:p>
     <w:p>
@@ -4635,7 +4816,12 @@
             </w:pPr>
             <w:r>
               <w:lastRenderedPageBreak/>
-              <w:t>Características</w:t>
+              <w:t>Característica</w:t>
+            </w:r>
+            <w:bookmarkStart w:id="2" w:name="_GoBack"/>
+            <w:bookmarkEnd w:id="2"/>
+            <w:r>
+              <w:t>s</w:t>
             </w:r>
           </w:p>
         </w:tc>
@@ -5368,6 +5554,7 @@
           </w:tcPr>
           <w:p>
             <w:pPr>
+              <w:keepNext/>
               <w:jc w:val="both"/>
             </w:pPr>
             <w:r>
@@ -5379,11 +5566,27 @@
     </w:tbl>
     <w:p>
       <w:pPr>
-        <w:jc w:val="both"/>
-        <w:rPr>
-          <w:rFonts w:ascii="Times New Roman" w:hAnsi="Times New Roman" w:cs="Times New Roman"/>
-        </w:rPr>
-      </w:pPr>
+        <w:pStyle w:val="Descripcin"/>
+        <w:rPr>
+          <w:rFonts w:ascii="Times New Roman" w:hAnsi="Times New Roman" w:cs="Times New Roman"/>
+        </w:rPr>
+      </w:pPr>
+      <w:bookmarkStart w:id="3" w:name="_Toc523675999"/>
+      <w:r>
+        <w:t xml:space="preserve">Tabla </w:t>
+      </w:r>
+      <w:fldSimple w:instr=" SEQ Tabla \* ARABIC ">
+        <w:r>
+          <w:rPr>
+            <w:noProof/>
+          </w:rPr>
+          <w:t>1</w:t>
+        </w:r>
+      </w:fldSimple>
+      <w:r>
+        <w:t>. Comparativa de funcionalidades de aplicaciones de organización.</w:t>
+      </w:r>
+      <w:bookmarkEnd w:id="3"/>
     </w:p>
     <w:p>
       <w:pPr>
@@ -5392,8 +5595,28 @@
           <w:rFonts w:ascii="Times New Roman" w:hAnsi="Times New Roman" w:cs="Times New Roman"/>
         </w:rPr>
       </w:pPr>
-      <w:bookmarkStart w:id="2" w:name="_GoBack"/>
-      <w:bookmarkEnd w:id="2"/>
+    </w:p>
+    <w:p>
+      <w:pPr>
+        <w:jc w:val="both"/>
+        <w:rPr>
+          <w:rFonts w:ascii="Times New Roman" w:hAnsi="Times New Roman" w:cs="Times New Roman"/>
+        </w:rPr>
+      </w:pPr>
+      <w:r>
+        <w:rPr>
+          <w:rFonts w:ascii="Times New Roman" w:hAnsi="Times New Roman" w:cs="Times New Roman"/>
+        </w:rPr>
+        <w:t>Como se puede apreciar en la tabla lo que vamos a intentar es realizar una combinación de las funcionalidades de las diversas plataformas y a su vez tratando de suplir las carencias que cada una de estas aplicaciones tiene. Por ejemplo. Una de las carencias comunes es la falta de notas compartidas, carencia que nosotros vamos a tratar de solucionar. También se puede ver que una de las aplicaciones no es multiplataforma, y eso es uno de los mayores errores para este tipo de aplicación. También cogeremos para nuestro proyecto todo lo que estas aplicaciones tienen en común como es el calendario, las notificaciones y los recordatorios. Necesitamos implementar todas estas funcionalidades si deseamos que nuestra aplicación pueda llegar a competir con las aplicaciones del mercado.</w:t>
+      </w:r>
+    </w:p>
+    <w:p>
+      <w:pPr>
+        <w:jc w:val="both"/>
+        <w:rPr>
+          <w:rFonts w:ascii="Times New Roman" w:hAnsi="Times New Roman" w:cs="Times New Roman"/>
+        </w:rPr>
+      </w:pPr>
     </w:p>
     <w:p>
       <w:pPr>
@@ -5417,7 +5640,7 @@
           <w:szCs w:val="40"/>
         </w:rPr>
       </w:pPr>
-      <w:bookmarkStart w:id="3" w:name="_Toc523590573"/>
+      <w:bookmarkStart w:id="4" w:name="_Toc523590573"/>
       <w:r>
         <w:rPr>
           <w:b/>
@@ -5427,7 +5650,7 @@
         </w:rPr>
         <w:t>OBJETIVOS</w:t>
       </w:r>
-      <w:bookmarkEnd w:id="3"/>
+      <w:bookmarkEnd w:id="4"/>
     </w:p>
     <w:p>
       <w:pPr>
@@ -5462,6 +5685,24 @@
         <w:jc w:val="both"/>
         <w:rPr>
           <w:rFonts w:ascii="Times New Roman" w:hAnsi="Times New Roman" w:cs="Times New Roman"/>
+        </w:rPr>
+      </w:pPr>
+    </w:p>
+    <w:p>
+      <w:pPr>
+        <w:jc w:val="both"/>
+        <w:rPr>
+          <w:rFonts w:ascii="Times New Roman" w:hAnsi="Times New Roman" w:cs="Times New Roman"/>
+          <w:b/>
+        </w:rPr>
+      </w:pPr>
+    </w:p>
+    <w:p>
+      <w:pPr>
+        <w:jc w:val="both"/>
+        <w:rPr>
+          <w:rFonts w:ascii="Times New Roman" w:hAnsi="Times New Roman" w:cs="Times New Roman"/>
+          <w:b/>
         </w:rPr>
       </w:pPr>
     </w:p>
@@ -5488,7 +5729,7 @@
           <w:szCs w:val="40"/>
         </w:rPr>
       </w:pPr>
-      <w:bookmarkStart w:id="4" w:name="_Toc523590574"/>
+      <w:bookmarkStart w:id="5" w:name="_Toc523590574"/>
       <w:r>
         <w:rPr>
           <w:b/>
@@ -5496,9 +5737,10 @@
           <w:sz w:val="40"/>
           <w:szCs w:val="40"/>
         </w:rPr>
+        <w:lastRenderedPageBreak/>
         <w:t>ESTRUCTURA</w:t>
       </w:r>
-      <w:bookmarkEnd w:id="4"/>
+      <w:bookmarkEnd w:id="5"/>
     </w:p>
     <w:p>
       <w:pPr>
@@ -5517,7 +5759,13 @@
         <w:rPr>
           <w:rFonts w:ascii="Times New Roman" w:hAnsi="Times New Roman" w:cs="Times New Roman"/>
         </w:rPr>
-        <w:t>A lo largo de este documento voy a explicar el proceso de desarrollo que he seguido. Pasando primero por las tecnologías que he empleado, que como es sabido existen múltiples frameworks para el desarrollo web. Mi organización a lo largo de este proyecto, que metodología de desarrollo he seguido para conseguir optimizar el tiempo de trabajo. Los requisitos y el análisis del problema, ya que es necesario un análisis previo antes de implementar la solución. El diseño que he seguido para el desarrollo de la solución, tanto a nivel de software como a nivel estética y, finalmente la implementación del proyecto.</w:t>
+        <w:t>A lo largo de este documento voy a explicar el proceso de desarrollo que he seguido. Pasando primero por las tecnologías que he empleado, que como es sabido existen múltiples frameworks para el desarrollo web. Mi organización a lo largo de este proyecto, que metodología de desarrollo he seguido para conseguir optimizar el tiempo de trabajo. Los requisitos y el análisis del problema, ya que es necesario un análisis previo antes de implementar la solución. El diseño que he seguido para el desarrollo de la solución, tanto a nivel de software como a nivel estética y, finalmente</w:t>
+      </w:r>
+      <w:r>
+        <w:rPr>
+          <w:rFonts w:ascii="Times New Roman" w:hAnsi="Times New Roman" w:cs="Times New Roman"/>
+        </w:rPr>
+        <w:t xml:space="preserve"> la implementación del proyecto, aquí hablaré de los entornos de desarrollo que he utilizado, librerías y lenguajes de programación.</w:t>
       </w:r>
     </w:p>
     <w:p>
@@ -5590,7 +5838,7 @@
           <w:szCs w:val="52"/>
         </w:rPr>
       </w:pPr>
-      <w:bookmarkStart w:id="5" w:name="_Toc523590575"/>
+      <w:bookmarkStart w:id="6" w:name="_Toc523590575"/>
       <w:r>
         <w:rPr>
           <w:rFonts w:asciiTheme="minorHAnsi" w:hAnsiTheme="minorHAnsi"/>
@@ -5601,7 +5849,7 @@
         </w:rPr>
         <w:t>TECNOLOGÍAS WEB EMPLEADAS</w:t>
       </w:r>
-      <w:bookmarkEnd w:id="5"/>
+      <w:bookmarkEnd w:id="6"/>
     </w:p>
     <w:p/>
     <w:p>
@@ -5678,6 +5926,7 @@
         <w:tblStyle w:val="Tablaconcuadrcula"/>
         <w:tblW w:w="0" w:type="auto"/>
         <w:tblLook w:val="04A0" w:firstRow="1" w:lastRow="0" w:firstColumn="1" w:lastColumn="0" w:noHBand="0" w:noVBand="1"/>
+        <w:tblCaption w:val="Tabla comparativa de lenguajes de programación en Web"/>
       </w:tblPr>
       <w:tblGrid>
         <w:gridCol w:w="1129"/>
@@ -5995,6 +6244,7 @@
           <w:p>
             <w:pPr>
               <w:pStyle w:val="Prrafodelista"/>
+              <w:keepNext/>
               <w:numPr>
                 <w:ilvl w:val="0"/>
                 <w:numId w:val="1"/>
@@ -6010,8 +6260,24 @@
     </w:tbl>
     <w:p>
       <w:pPr>
-        <w:jc w:val="both"/>
-      </w:pPr>
+        <w:pStyle w:val="Descripcin"/>
+      </w:pPr>
+      <w:bookmarkStart w:id="7" w:name="_Toc523676000"/>
+      <w:r>
+        <w:t xml:space="preserve">Tabla </w:t>
+      </w:r>
+      <w:fldSimple w:instr=" SEQ Tabla \* ARABIC ">
+        <w:r>
+          <w:rPr>
+            <w:noProof/>
+          </w:rPr>
+          <w:t>2</w:t>
+        </w:r>
+      </w:fldSimple>
+      <w:r>
+        <w:t>. Comparativa de lenguajes para desarrollo Web</w:t>
+      </w:r>
+      <w:bookmarkEnd w:id="7"/>
     </w:p>
     <w:p>
       <w:pPr>
@@ -6055,7 +6321,7 @@
           <w:szCs w:val="40"/>
         </w:rPr>
       </w:pPr>
-      <w:bookmarkStart w:id="6" w:name="_Toc523590576"/>
+      <w:bookmarkStart w:id="8" w:name="_Toc523590576"/>
       <w:r>
         <w:rPr>
           <w:b/>
@@ -6066,7 +6332,7 @@
         <w:lastRenderedPageBreak/>
         <w:t>2.1 HERRAMIENTAS CLOUD DE MICROSOFT (AZURE)</w:t>
       </w:r>
-      <w:bookmarkEnd w:id="6"/>
+      <w:bookmarkEnd w:id="8"/>
     </w:p>
     <w:p>
       <w:pPr>
@@ -6166,7 +6432,7 @@
         <w:pStyle w:val="Descripcin"/>
         <w:jc w:val="both"/>
       </w:pPr>
-      <w:bookmarkStart w:id="7" w:name="_Toc523590688"/>
+      <w:bookmarkStart w:id="9" w:name="_Toc523590688"/>
       <w:r>
         <w:t xml:space="preserve">Ilustración </w:t>
       </w:r>
@@ -6181,7 +6447,7 @@
       <w:r>
         <w:t>. Captura del panel de Azure.</w:t>
       </w:r>
-      <w:bookmarkEnd w:id="7"/>
+      <w:bookmarkEnd w:id="9"/>
     </w:p>
     <w:p>
       <w:pPr>
@@ -6358,7 +6624,7 @@
           <w:szCs w:val="22"/>
         </w:rPr>
       </w:pPr>
-      <w:bookmarkStart w:id="8" w:name="_Toc523590577"/>
+      <w:bookmarkStart w:id="10" w:name="_Toc523590577"/>
       <w:r>
         <w:rPr>
           <w:rFonts w:asciiTheme="minorHAnsi" w:hAnsiTheme="minorHAnsi"/>
@@ -6369,7 +6635,7 @@
         </w:rPr>
         <w:t>GESTIÓN DEL PROYECTO</w:t>
       </w:r>
-      <w:bookmarkEnd w:id="8"/>
+      <w:bookmarkEnd w:id="10"/>
     </w:p>
     <w:p/>
     <w:p>
@@ -6383,7 +6649,19 @@
         <w:rPr>
           <w:rFonts w:ascii="Times New Roman" w:hAnsi="Times New Roman" w:cs="Times New Roman"/>
         </w:rPr>
-        <w:t>Para el desarrollo de este Proyecto he seguido una metodología SCRUM con sprints semanales e incremental. La base de esta organización ha sido la división del proyecto en tareas sencillas o de corta duración, fechando al final de estas una reunión con el tutor para evaluar el estado o porcentaje de realización de la tarea, y corrigiendo o incrementando el trabajo para la siguiente interacción.</w:t>
+        <w:t xml:space="preserve">Para el desarrollo de este Proyecto he seguido una metodología SCRUM con </w:t>
+      </w:r>
+      <w:r>
+        <w:rPr>
+          <w:rFonts w:ascii="Times New Roman" w:hAnsi="Times New Roman" w:cs="Times New Roman"/>
+        </w:rPr>
+        <w:t>Sprints</w:t>
+      </w:r>
+      <w:r>
+        <w:rPr>
+          <w:rFonts w:ascii="Times New Roman" w:hAnsi="Times New Roman" w:cs="Times New Roman"/>
+        </w:rPr>
+        <w:t xml:space="preserve"> semanales e incremental. La base de esta organización ha sido la división del proyecto en tareas sencillas o de corta duración, fechando al final de estas una reunión con el tutor para evaluar el estado o porcentaje de realización de la tarea, y corrigiendo o incrementando el trabajo para la siguiente interacción.</w:t>
       </w:r>
     </w:p>
     <w:p>
@@ -6593,7 +6871,7 @@
           <w:szCs w:val="52"/>
         </w:rPr>
       </w:pPr>
-      <w:bookmarkStart w:id="9" w:name="_Toc523590578"/>
+      <w:bookmarkStart w:id="11" w:name="_Toc523590578"/>
       <w:r>
         <w:rPr>
           <w:rFonts w:asciiTheme="minorHAnsi" w:hAnsiTheme="minorHAnsi"/>
@@ -6604,7 +6882,7 @@
         </w:rPr>
         <w:t>ESPECIFICACIÓN DE REQUISITOS</w:t>
       </w:r>
-      <w:bookmarkEnd w:id="9"/>
+      <w:bookmarkEnd w:id="11"/>
     </w:p>
     <w:p/>
     <w:p>
@@ -6617,7 +6895,7 @@
           <w:szCs w:val="40"/>
         </w:rPr>
       </w:pPr>
-      <w:bookmarkStart w:id="10" w:name="_Toc523590579"/>
+      <w:bookmarkStart w:id="12" w:name="_Toc523590579"/>
       <w:r>
         <w:rPr>
           <w:b/>
@@ -6627,7 +6905,7 @@
         </w:rPr>
         <w:t>4.1 ESPECIFICACIÓN INFORMAL</w:t>
       </w:r>
-      <w:bookmarkEnd w:id="10"/>
+      <w:bookmarkEnd w:id="12"/>
     </w:p>
     <w:p/>
     <w:p>
@@ -6730,7 +7008,7 @@
           <w:szCs w:val="40"/>
         </w:rPr>
       </w:pPr>
-      <w:bookmarkStart w:id="11" w:name="_Toc523590580"/>
+      <w:bookmarkStart w:id="13" w:name="_Toc523590580"/>
       <w:r>
         <w:rPr>
           <w:b/>
@@ -6741,7 +7019,7 @@
         <w:lastRenderedPageBreak/>
         <w:t>4.2 MODELO FUNCIONAL</w:t>
       </w:r>
-      <w:bookmarkEnd w:id="11"/>
+      <w:bookmarkEnd w:id="13"/>
     </w:p>
     <w:p/>
     <w:p>
@@ -6983,7 +7261,7 @@
           <w:szCs w:val="32"/>
         </w:rPr>
       </w:pPr>
-      <w:bookmarkStart w:id="12" w:name="_Toc523590689"/>
+      <w:bookmarkStart w:id="14" w:name="_Toc523590689"/>
       <w:r>
         <w:t xml:space="preserve">Ilustración </w:t>
       </w:r>
@@ -6998,7 +7276,7 @@
       <w:r>
         <w:t>. Diagrama de casos de uso genérico.</w:t>
       </w:r>
-      <w:bookmarkEnd w:id="12"/>
+      <w:bookmarkEnd w:id="14"/>
     </w:p>
     <w:p>
       <w:pPr>
@@ -7140,7 +7418,7 @@
         <w:pStyle w:val="Descripcin"/>
         <w:jc w:val="both"/>
       </w:pPr>
-      <w:bookmarkStart w:id="13" w:name="_Toc523590690"/>
+      <w:bookmarkStart w:id="15" w:name="_Toc523590690"/>
       <w:r>
         <w:t xml:space="preserve">Ilustración </w:t>
       </w:r>
@@ -7155,7 +7433,7 @@
       <w:r>
         <w:t>. Diagrama de caso de uso de Administración.</w:t>
       </w:r>
-      <w:bookmarkEnd w:id="13"/>
+      <w:bookmarkEnd w:id="15"/>
     </w:p>
     <w:p>
       <w:pPr>
@@ -17808,7 +18086,7 @@
         <w:pStyle w:val="Descripcin"/>
         <w:jc w:val="both"/>
       </w:pPr>
-      <w:bookmarkStart w:id="14" w:name="_Toc523590691"/>
+      <w:bookmarkStart w:id="16" w:name="_Toc523590691"/>
       <w:r>
         <w:t xml:space="preserve">Ilustración </w:t>
       </w:r>
@@ -17823,7 +18101,7 @@
       <w:r>
         <w:t>. Diagrama de casos de uso de Eventos.</w:t>
       </w:r>
-      <w:bookmarkEnd w:id="14"/>
+      <w:bookmarkEnd w:id="16"/>
     </w:p>
     <w:p>
       <w:pPr>
@@ -25541,7 +25819,7 @@
         <w:pStyle w:val="Descripcin"/>
         <w:jc w:val="both"/>
       </w:pPr>
-      <w:bookmarkStart w:id="15" w:name="_Toc523590692"/>
+      <w:bookmarkStart w:id="17" w:name="_Toc523590692"/>
       <w:r>
         <w:t xml:space="preserve">Ilustración </w:t>
       </w:r>
@@ -25556,7 +25834,7 @@
       <w:r>
         <w:t>. Diagrama de casos de uso de Notas.</w:t>
       </w:r>
-      <w:bookmarkEnd w:id="15"/>
+      <w:bookmarkEnd w:id="17"/>
     </w:p>
     <w:p>
       <w:pPr>
@@ -28793,7 +29071,7 @@
                                 <w:color w:val="000000" w:themeColor="text1"/>
                               </w:rPr>
                             </w:pPr>
-                            <w:bookmarkStart w:id="16" w:name="_Toc523590693"/>
+                            <w:bookmarkStart w:id="18" w:name="_Toc523590693"/>
                             <w:r>
                               <w:t xml:space="preserve">Ilustración </w:t>
                             </w:r>
@@ -28808,7 +29086,7 @@
                             <w:r>
                               <w:t>. Diagrama de casos de uso de Chat.</w:t>
                             </w:r>
-                            <w:bookmarkEnd w:id="16"/>
+                            <w:bookmarkEnd w:id="18"/>
                           </w:p>
                         </w:txbxContent>
                       </wps:txbx>
@@ -28841,7 +29119,7 @@
                           <w:color w:val="000000" w:themeColor="text1"/>
                         </w:rPr>
                       </w:pPr>
-                      <w:bookmarkStart w:id="17" w:name="_Toc523590693"/>
+                      <w:bookmarkStart w:id="19" w:name="_Toc523590693"/>
                       <w:r>
                         <w:t xml:space="preserve">Ilustración </w:t>
                       </w:r>
@@ -28856,7 +29134,7 @@
                       <w:r>
                         <w:t>. Diagrama de casos de uso de Chat.</w:t>
                       </w:r>
-                      <w:bookmarkEnd w:id="17"/>
+                      <w:bookmarkEnd w:id="19"/>
                     </w:p>
                   </w:txbxContent>
                 </v:textbox>
@@ -35504,7 +35782,7 @@
           <w:szCs w:val="52"/>
         </w:rPr>
       </w:pPr>
-      <w:bookmarkStart w:id="18" w:name="_Toc523590581"/>
+      <w:bookmarkStart w:id="20" w:name="_Toc523590581"/>
       <w:r>
         <w:rPr>
           <w:rFonts w:asciiTheme="minorHAnsi" w:hAnsiTheme="minorHAnsi"/>
@@ -35515,7 +35793,7 @@
         </w:rPr>
         <w:t>ANÁLISIS</w:t>
       </w:r>
-      <w:bookmarkEnd w:id="18"/>
+      <w:bookmarkEnd w:id="20"/>
     </w:p>
     <w:p/>
     <w:p>
@@ -35691,7 +35969,7 @@
         <w:pStyle w:val="Descripcin"/>
         <w:jc w:val="both"/>
       </w:pPr>
-      <w:bookmarkStart w:id="19" w:name="_Toc523590694"/>
+      <w:bookmarkStart w:id="21" w:name="_Toc523590694"/>
       <w:r>
         <w:t xml:space="preserve">Ilustración </w:t>
       </w:r>
@@ -35706,7 +35984,7 @@
       <w:r>
         <w:t>. Diagrama Entidad Relación.</w:t>
       </w:r>
-      <w:bookmarkEnd w:id="19"/>
+      <w:bookmarkEnd w:id="21"/>
     </w:p>
     <w:p>
       <w:r>
@@ -36432,7 +36710,7 @@
           <w:szCs w:val="52"/>
         </w:rPr>
       </w:pPr>
-      <w:bookmarkStart w:id="20" w:name="_Toc523590582"/>
+      <w:bookmarkStart w:id="22" w:name="_Toc523590582"/>
       <w:r>
         <w:rPr>
           <w:rFonts w:asciiTheme="minorHAnsi" w:hAnsiTheme="minorHAnsi"/>
@@ -36443,7 +36721,7 @@
         </w:rPr>
         <w:t>DISEÑO</w:t>
       </w:r>
-      <w:bookmarkEnd w:id="20"/>
+      <w:bookmarkEnd w:id="22"/>
     </w:p>
     <w:p/>
     <w:p>
@@ -36456,7 +36734,7 @@
           <w:szCs w:val="40"/>
         </w:rPr>
       </w:pPr>
-      <w:bookmarkStart w:id="21" w:name="_Toc523590583"/>
+      <w:bookmarkStart w:id="23" w:name="_Toc523590583"/>
       <w:r>
         <w:rPr>
           <w:b/>
@@ -36466,7 +36744,7 @@
         </w:rPr>
         <w:t>6.1 ARQUITECTURA</w:t>
       </w:r>
-      <w:bookmarkEnd w:id="21"/>
+      <w:bookmarkEnd w:id="23"/>
     </w:p>
     <w:p/>
     <w:p>
@@ -36559,7 +36837,7 @@
         <w:pStyle w:val="Descripcin"/>
         <w:jc w:val="both"/>
       </w:pPr>
-      <w:bookmarkStart w:id="22" w:name="_Toc523590695"/>
+      <w:bookmarkStart w:id="24" w:name="_Toc523590695"/>
       <w:r>
         <w:t xml:space="preserve">Ilustración </w:t>
       </w:r>
@@ -36574,7 +36852,7 @@
       <w:r>
         <w:t>. Arquitectura de la aplicación.</w:t>
       </w:r>
-      <w:bookmarkEnd w:id="22"/>
+      <w:bookmarkEnd w:id="24"/>
     </w:p>
     <w:p>
       <w:pPr>
@@ -36608,7 +36886,7 @@
           <w:szCs w:val="40"/>
         </w:rPr>
       </w:pPr>
-      <w:bookmarkStart w:id="23" w:name="_Toc523590584"/>
+      <w:bookmarkStart w:id="25" w:name="_Toc523590584"/>
       <w:r>
         <w:rPr>
           <w:b/>
@@ -36619,7 +36897,7 @@
         <w:lastRenderedPageBreak/>
         <w:t>6.2 DIAGRAMA ENTIDAD RELACIÓN</w:t>
       </w:r>
-      <w:bookmarkEnd w:id="23"/>
+      <w:bookmarkEnd w:id="25"/>
     </w:p>
     <w:p>
       <w:pPr>
@@ -36698,7 +36976,7 @@
         <w:pStyle w:val="Descripcin"/>
         <w:jc w:val="both"/>
       </w:pPr>
-      <w:bookmarkStart w:id="24" w:name="_Toc523590696"/>
+      <w:bookmarkStart w:id="26" w:name="_Toc523590696"/>
       <w:r>
         <w:t xml:space="preserve">Ilustración </w:t>
       </w:r>
@@ -36713,7 +36991,7 @@
       <w:r>
         <w:t>. Diagrama Entidad Relación de Visual Studio.</w:t>
       </w:r>
-      <w:bookmarkEnd w:id="24"/>
+      <w:bookmarkEnd w:id="26"/>
     </w:p>
     <w:p>
       <w:pPr>
@@ -36763,7 +37041,7 @@
           <w:szCs w:val="40"/>
         </w:rPr>
       </w:pPr>
-      <w:bookmarkStart w:id="25" w:name="_Toc523590585"/>
+      <w:bookmarkStart w:id="27" w:name="_Toc523590585"/>
       <w:r>
         <w:rPr>
           <w:b/>
@@ -36773,7 +37051,7 @@
         </w:rPr>
         <w:t>6.3 MOCKUPS</w:t>
       </w:r>
-      <w:bookmarkEnd w:id="25"/>
+      <w:bookmarkEnd w:id="27"/>
     </w:p>
     <w:p>
       <w:pPr>
@@ -36911,7 +37189,7 @@
         <w:pStyle w:val="Descripcin"/>
         <w:jc w:val="both"/>
       </w:pPr>
-      <w:bookmarkStart w:id="26" w:name="_Toc523590697"/>
+      <w:bookmarkStart w:id="28" w:name="_Toc523590697"/>
       <w:r>
         <w:t xml:space="preserve">Ilustración </w:t>
       </w:r>
@@ -36926,7 +37204,7 @@
       <w:r>
         <w:t>. Pantalla de Home.</w:t>
       </w:r>
-      <w:bookmarkEnd w:id="26"/>
+      <w:bookmarkEnd w:id="28"/>
     </w:p>
     <w:p>
       <w:pPr>
@@ -37076,7 +37354,7 @@
           <w:szCs w:val="28"/>
         </w:rPr>
       </w:pPr>
-      <w:bookmarkStart w:id="27" w:name="_Toc523590698"/>
+      <w:bookmarkStart w:id="29" w:name="_Toc523590698"/>
       <w:r>
         <w:t xml:space="preserve">Ilustración </w:t>
       </w:r>
@@ -37091,7 +37369,7 @@
       <w:r>
         <w:t>. Pantalla de Notas.</w:t>
       </w:r>
-      <w:bookmarkEnd w:id="27"/>
+      <w:bookmarkEnd w:id="29"/>
     </w:p>
     <w:p>
       <w:pPr>
@@ -37230,7 +37508,7 @@
           <w:szCs w:val="22"/>
         </w:rPr>
       </w:pPr>
-      <w:bookmarkStart w:id="28" w:name="_Toc523590699"/>
+      <w:bookmarkStart w:id="30" w:name="_Toc523590699"/>
       <w:r>
         <w:t xml:space="preserve">Ilustración </w:t>
       </w:r>
@@ -37245,7 +37523,7 @@
       <w:r>
         <w:t>. Pantalla de Usuario.</w:t>
       </w:r>
-      <w:bookmarkEnd w:id="28"/>
+      <w:bookmarkEnd w:id="30"/>
     </w:p>
     <w:p>
       <w:pPr>
@@ -37345,7 +37623,7 @@
         <w:pStyle w:val="Descripcin"/>
         <w:jc w:val="both"/>
       </w:pPr>
-      <w:bookmarkStart w:id="29" w:name="_Toc523590700"/>
+      <w:bookmarkStart w:id="31" w:name="_Toc523590700"/>
       <w:r>
         <w:t xml:space="preserve">Ilustración </w:t>
       </w:r>
@@ -37360,7 +37638,7 @@
       <w:r>
         <w:t>. Pantalla de Chat.</w:t>
       </w:r>
-      <w:bookmarkEnd w:id="29"/>
+      <w:bookmarkEnd w:id="31"/>
     </w:p>
     <w:p>
       <w:pPr>
@@ -37496,7 +37774,7 @@
           <w:color w:val="1F4E79" w:themeColor="accent1" w:themeShade="80"/>
         </w:rPr>
       </w:pPr>
-      <w:bookmarkStart w:id="30" w:name="_Toc523590701"/>
+      <w:bookmarkStart w:id="32" w:name="_Toc523590701"/>
       <w:r>
         <w:t xml:space="preserve">Ilustración </w:t>
       </w:r>
@@ -37511,7 +37789,7 @@
       <w:r>
         <w:t>. Pantalla de Eventos.</w:t>
       </w:r>
-      <w:bookmarkEnd w:id="30"/>
+      <w:bookmarkEnd w:id="32"/>
     </w:p>
     <w:p>
       <w:pPr>
@@ -37629,7 +37907,7 @@
         <w:pStyle w:val="Descripcin"/>
         <w:jc w:val="both"/>
       </w:pPr>
-      <w:bookmarkStart w:id="31" w:name="_Toc523590702"/>
+      <w:bookmarkStart w:id="33" w:name="_Toc523590702"/>
       <w:r>
         <w:t xml:space="preserve">Ilustración </w:t>
       </w:r>
@@ -37644,7 +37922,7 @@
       <w:r>
         <w:t>. Ejemplo de buscador.</w:t>
       </w:r>
-      <w:bookmarkEnd w:id="31"/>
+      <w:bookmarkEnd w:id="33"/>
     </w:p>
     <w:p>
       <w:pPr>
@@ -37790,7 +38068,7 @@
           <w:color w:val="000000" w:themeColor="text1"/>
         </w:rPr>
       </w:pPr>
-      <w:bookmarkStart w:id="32" w:name="_Toc523590703"/>
+      <w:bookmarkStart w:id="34" w:name="_Toc523590703"/>
       <w:r>
         <w:t xml:space="preserve">Ilustración </w:t>
       </w:r>
@@ -37805,7 +38083,7 @@
       <w:r>
         <w:t>. Notificación de evento pendiente.</w:t>
       </w:r>
-      <w:bookmarkEnd w:id="32"/>
+      <w:bookmarkEnd w:id="34"/>
     </w:p>
     <w:p>
       <w:pPr>
@@ -37880,7 +38158,7 @@
         <w:pStyle w:val="Descripcin"/>
         <w:jc w:val="both"/>
       </w:pPr>
-      <w:bookmarkStart w:id="33" w:name="_Toc523590704"/>
+      <w:bookmarkStart w:id="35" w:name="_Toc523590704"/>
       <w:r>
         <w:t xml:space="preserve">Ilustración </w:t>
       </w:r>
@@ -37895,7 +38173,7 @@
       <w:r>
         <w:t>. Pantalla de eventos pendientes.</w:t>
       </w:r>
-      <w:bookmarkEnd w:id="33"/>
+      <w:bookmarkEnd w:id="35"/>
     </w:p>
     <w:p>
       <w:pPr>
@@ -38171,7 +38449,7 @@
         <w:pStyle w:val="Descripcin"/>
         <w:jc w:val="both"/>
       </w:pPr>
-      <w:bookmarkStart w:id="34" w:name="_Toc523590705"/>
+      <w:bookmarkStart w:id="36" w:name="_Toc523590705"/>
       <w:r>
         <w:t xml:space="preserve">Ilustración </w:t>
       </w:r>
@@ -38186,7 +38464,7 @@
       <w:r>
         <w:t>. Pantalla de Administración de Eventos.</w:t>
       </w:r>
-      <w:bookmarkEnd w:id="34"/>
+      <w:bookmarkEnd w:id="36"/>
     </w:p>
     <w:p>
       <w:pPr>
@@ -38260,7 +38538,7 @@
         <w:pStyle w:val="Descripcin"/>
         <w:jc w:val="both"/>
       </w:pPr>
-      <w:bookmarkStart w:id="35" w:name="_Toc523590706"/>
+      <w:bookmarkStart w:id="37" w:name="_Toc523590706"/>
       <w:r>
         <w:t xml:space="preserve">Ilustración </w:t>
       </w:r>
@@ -38275,7 +38553,7 @@
       <w:r>
         <w:t>. Pantalla de Administración de Usuarios.</w:t>
       </w:r>
-      <w:bookmarkEnd w:id="35"/>
+      <w:bookmarkEnd w:id="37"/>
     </w:p>
     <w:p>
       <w:pPr>
@@ -38353,7 +38631,7 @@
           <w:szCs w:val="52"/>
         </w:rPr>
       </w:pPr>
-      <w:bookmarkStart w:id="36" w:name="_Toc523590586"/>
+      <w:bookmarkStart w:id="38" w:name="_Toc523590586"/>
       <w:r>
         <w:rPr>
           <w:rFonts w:asciiTheme="minorHAnsi" w:hAnsiTheme="minorHAnsi"/>
@@ -38364,7 +38642,7 @@
         </w:rPr>
         <w:t>IMPLEMENTACIÓN</w:t>
       </w:r>
-      <w:bookmarkEnd w:id="36"/>
+      <w:bookmarkEnd w:id="38"/>
     </w:p>
     <w:p/>
     <w:p>
@@ -38624,7 +38902,7 @@
         <w:pStyle w:val="Descripcin"/>
         <w:jc w:val="both"/>
       </w:pPr>
-      <w:bookmarkStart w:id="37" w:name="_Toc523590707"/>
+      <w:bookmarkStart w:id="39" w:name="_Toc523590707"/>
       <w:r>
         <w:t xml:space="preserve">Ilustración </w:t>
       </w:r>
@@ -38645,7 +38923,7 @@
       <w:r>
         <w:t xml:space="preserve"> 64.</w:t>
       </w:r>
-      <w:bookmarkEnd w:id="37"/>
+      <w:bookmarkEnd w:id="39"/>
     </w:p>
     <w:p>
       <w:pPr>
@@ -38774,7 +39052,7 @@
           <w:rFonts w:ascii="Times New Roman" w:hAnsi="Times New Roman" w:cs="Times New Roman"/>
         </w:rPr>
       </w:pPr>
-      <w:bookmarkStart w:id="38" w:name="_Toc523590708"/>
+      <w:bookmarkStart w:id="40" w:name="_Toc523590708"/>
       <w:r>
         <w:t xml:space="preserve">Ilustración </w:t>
       </w:r>
@@ -38789,7 +39067,7 @@
       <w:r>
         <w:t>. Ficheros del proyecto en Visual Studio.</w:t>
       </w:r>
-      <w:bookmarkEnd w:id="38"/>
+      <w:bookmarkEnd w:id="40"/>
     </w:p>
     <w:p>
       <w:pPr>
@@ -38904,7 +39182,7 @@
           <w:rFonts w:ascii="Times New Roman" w:hAnsi="Times New Roman" w:cs="Times New Roman"/>
         </w:rPr>
       </w:pPr>
-      <w:bookmarkStart w:id="39" w:name="_Toc523590709"/>
+      <w:bookmarkStart w:id="41" w:name="_Toc523590709"/>
       <w:r>
         <w:t xml:space="preserve">Ilustración </w:t>
       </w:r>
@@ -38919,7 +39197,7 @@
       <w:r>
         <w:t>. Correo enviado desde la aplicación a un usuario registrado.</w:t>
       </w:r>
-      <w:bookmarkEnd w:id="39"/>
+      <w:bookmarkEnd w:id="41"/>
     </w:p>
     <w:p>
       <w:pPr>
@@ -39145,7 +39423,7 @@
                 <w:rFonts w:ascii="Times New Roman" w:hAnsi="Times New Roman" w:cs="Times New Roman"/>
               </w:rPr>
             </w:pPr>
-            <w:bookmarkStart w:id="40" w:name="_Toc523590710"/>
+            <w:bookmarkStart w:id="42" w:name="_Toc523590710"/>
             <w:r>
               <w:t xml:space="preserve">Ilustración </w:t>
             </w:r>
@@ -39160,7 +39438,7 @@
             <w:r>
               <w:t>. Configuración del Back-End (localhost:11111)</w:t>
             </w:r>
-            <w:bookmarkEnd w:id="40"/>
+            <w:bookmarkEnd w:id="42"/>
           </w:p>
         </w:tc>
         <w:tc>
@@ -39229,7 +39507,7 @@
                 <w:rFonts w:ascii="Times New Roman" w:hAnsi="Times New Roman" w:cs="Times New Roman"/>
               </w:rPr>
             </w:pPr>
-            <w:bookmarkStart w:id="41" w:name="_Toc523590711"/>
+            <w:bookmarkStart w:id="43" w:name="_Toc523590711"/>
             <w:r>
               <w:t xml:space="preserve">Ilustración </w:t>
             </w:r>
@@ -39259,7 +39537,7 @@
             <w:r>
               <w:t>)</w:t>
             </w:r>
-            <w:bookmarkEnd w:id="41"/>
+            <w:bookmarkEnd w:id="43"/>
           </w:p>
         </w:tc>
       </w:tr>
@@ -39352,7 +39630,7 @@
           <w:rFonts w:ascii="Times New Roman" w:hAnsi="Times New Roman" w:cs="Times New Roman"/>
         </w:rPr>
       </w:pPr>
-      <w:bookmarkStart w:id="42" w:name="_Toc523590712"/>
+      <w:bookmarkStart w:id="44" w:name="_Toc523590712"/>
       <w:r>
         <w:t xml:space="preserve">Ilustración </w:t>
       </w:r>
@@ -39367,7 +39645,7 @@
       <w:r>
         <w:t>. Back-End y Front-End ejecutándose a la vez en local.</w:t>
       </w:r>
-      <w:bookmarkEnd w:id="42"/>
+      <w:bookmarkEnd w:id="44"/>
     </w:p>
     <w:p>
       <w:pPr>
@@ -39525,7 +39803,7 @@
           <w:szCs w:val="40"/>
         </w:rPr>
       </w:pPr>
-      <w:bookmarkStart w:id="43" w:name="_Toc523590587"/>
+      <w:bookmarkStart w:id="45" w:name="_Toc523590587"/>
       <w:r>
         <w:rPr>
           <w:b/>
@@ -39535,7 +39813,7 @@
         </w:rPr>
         <w:t>7.1 SEGURIDAD</w:t>
       </w:r>
-      <w:bookmarkEnd w:id="43"/>
+      <w:bookmarkEnd w:id="45"/>
       <w:r>
         <w:rPr>
           <w:b/>
@@ -39834,7 +40112,7 @@
           <w:szCs w:val="40"/>
         </w:rPr>
       </w:pPr>
-      <w:bookmarkStart w:id="44" w:name="_Toc523590588"/>
+      <w:bookmarkStart w:id="46" w:name="_Toc523590588"/>
       <w:r>
         <w:rPr>
           <w:b/>
@@ -39844,7 +40122,7 @@
         </w:rPr>
         <w:t>7.2 USABILIDAD</w:t>
       </w:r>
-      <w:bookmarkEnd w:id="44"/>
+      <w:bookmarkEnd w:id="46"/>
     </w:p>
     <w:p/>
     <w:p>
@@ -39909,7 +40187,7 @@
           <w:szCs w:val="40"/>
         </w:rPr>
       </w:pPr>
-      <w:bookmarkStart w:id="45" w:name="_Toc523590589"/>
+      <w:bookmarkStart w:id="47" w:name="_Toc523590589"/>
       <w:r>
         <w:rPr>
           <w:b/>
@@ -39919,7 +40197,7 @@
         </w:rPr>
         <w:t>7.3 PERSISTENCIA</w:t>
       </w:r>
-      <w:bookmarkEnd w:id="45"/>
+      <w:bookmarkEnd w:id="47"/>
     </w:p>
     <w:p/>
     <w:p>
@@ -40139,7 +40417,7 @@
           <w:szCs w:val="52"/>
         </w:rPr>
       </w:pPr>
-      <w:bookmarkStart w:id="46" w:name="_Toc523590590"/>
+      <w:bookmarkStart w:id="48" w:name="_Toc523590590"/>
       <w:r>
         <w:rPr>
           <w:rFonts w:asciiTheme="minorHAnsi" w:hAnsiTheme="minorHAnsi"/>
@@ -40150,7 +40428,7 @@
         </w:rPr>
         <w:t>CONCLUSIONES</w:t>
       </w:r>
-      <w:bookmarkEnd w:id="46"/>
+      <w:bookmarkEnd w:id="48"/>
     </w:p>
     <w:p>
       <w:r>
@@ -40195,6 +40473,46 @@
           <w:rFonts w:ascii="Times New Roman" w:hAnsi="Times New Roman" w:cs="Times New Roman"/>
         </w:rPr>
         <w:t xml:space="preserve">s requisitos planteados. Gracias al calendario, a las notas y a las salas de chat </w:t>
+      </w:r>
+      <w:r>
+        <w:rPr>
+          <w:rFonts w:ascii="Times New Roman" w:hAnsi="Times New Roman" w:cs="Times New Roman"/>
+        </w:rPr>
+        <w:t>hacemos más fácil la coordinación entre usuarios, gracias a las herramientas de búsqueda agilizamos el proceso de asignación de eventos y gracias a los formularios y a la información que manejamos en ellos evitamos el solapamiento de los eventos, que es uno de nuestros objetivos.</w:t>
+      </w:r>
+    </w:p>
+    <w:p>
+      <w:pPr>
+        <w:jc w:val="both"/>
+        <w:rPr>
+          <w:rFonts w:ascii="Times New Roman" w:hAnsi="Times New Roman" w:cs="Times New Roman"/>
+        </w:rPr>
+      </w:pPr>
+      <w:r>
+        <w:rPr>
+          <w:rFonts w:ascii="Times New Roman" w:hAnsi="Times New Roman" w:cs="Times New Roman"/>
+        </w:rPr>
+        <w:t xml:space="preserve">Este proyecto no consiste únicamente en el desarrollo de un calendario web, si no que también trata de demostrar cómo se pueden abordar esta clase de proyectos con </w:t>
+      </w:r>
+      <w:r>
+        <w:rPr>
+          <w:rFonts w:ascii="Times New Roman" w:hAnsi="Times New Roman" w:cs="Times New Roman"/>
+        </w:rPr>
+        <w:t>las herramientas de Microsoft, ya que a menudo estos servicios quedan en desuso y, una vez realizado este proyecto puedo decir que son una herramienta muy útil y que aporta una gran variedad de ayudas a la hora del desarrollo web.</w:t>
+      </w:r>
+    </w:p>
+    <w:p>
+      <w:pPr>
+        <w:jc w:val="both"/>
+        <w:rPr>
+          <w:rFonts w:ascii="Times New Roman" w:hAnsi="Times New Roman" w:cs="Times New Roman"/>
+        </w:rPr>
+      </w:pPr>
+      <w:r>
+        <w:rPr>
+          <w:rFonts w:ascii="Times New Roman" w:hAnsi="Times New Roman" w:cs="Times New Roman"/>
+        </w:rPr>
+        <w:t>A continuación, voy a analizar uno por uno los objetivos que había propuesto, identificando en cada uno de ellos mi nivel de satisfacción personal con el resultado y la razón de ese nivel.</w:t>
       </w:r>
     </w:p>
     <w:tbl>
@@ -40214,7 +40532,17 @@
             <w:tcW w:w="2831" w:type="dxa"/>
           </w:tcPr>
           <w:p>
+            <w:pPr>
+              <w:rPr>
+                <w:rFonts w:ascii="Times New Roman" w:hAnsi="Times New Roman" w:cs="Times New Roman"/>
+                <w:highlight w:val="darkGray"/>
+              </w:rPr>
+            </w:pPr>
             <w:r>
+              <w:rPr>
+                <w:rFonts w:ascii="Times New Roman" w:hAnsi="Times New Roman" w:cs="Times New Roman"/>
+                <w:highlight w:val="darkGray"/>
+              </w:rPr>
               <w:t>OBJETIVO</w:t>
             </w:r>
           </w:p>
@@ -40224,7 +40552,17 @@
             <w:tcW w:w="2831" w:type="dxa"/>
           </w:tcPr>
           <w:p>
+            <w:pPr>
+              <w:rPr>
+                <w:rFonts w:ascii="Times New Roman" w:hAnsi="Times New Roman" w:cs="Times New Roman"/>
+                <w:highlight w:val="darkGray"/>
+              </w:rPr>
+            </w:pPr>
             <w:r>
+              <w:rPr>
+                <w:rFonts w:ascii="Times New Roman" w:hAnsi="Times New Roman" w:cs="Times New Roman"/>
+                <w:highlight w:val="darkGray"/>
+              </w:rPr>
               <w:t>NIVEL DE LOGRO</w:t>
             </w:r>
           </w:p>
@@ -40234,20 +40572,107 @@
             <w:tcW w:w="2832" w:type="dxa"/>
           </w:tcPr>
           <w:p>
+            <w:pPr>
+              <w:rPr>
+                <w:rFonts w:ascii="Times New Roman" w:hAnsi="Times New Roman" w:cs="Times New Roman"/>
+                <w:highlight w:val="darkGray"/>
+              </w:rPr>
+            </w:pPr>
             <w:r>
+              <w:rPr>
+                <w:rFonts w:ascii="Times New Roman" w:hAnsi="Times New Roman" w:cs="Times New Roman"/>
+                <w:highlight w:val="darkGray"/>
+              </w:rPr>
               <w:t>OBSERVACIONES</w:t>
             </w:r>
           </w:p>
         </w:tc>
       </w:tr>
+      <w:tr>
+        <w:tc>
+          <w:tcPr>
+            <w:tcW w:w="2831" w:type="dxa"/>
+          </w:tcPr>
+          <w:p>
+            <w:pPr>
+              <w:rPr>
+                <w:rFonts w:ascii="Times New Roman" w:hAnsi="Times New Roman" w:cs="Times New Roman"/>
+              </w:rPr>
+            </w:pPr>
+          </w:p>
+        </w:tc>
+        <w:tc>
+          <w:tcPr>
+            <w:tcW w:w="2831" w:type="dxa"/>
+          </w:tcPr>
+          <w:p>
+            <w:pPr>
+              <w:rPr>
+                <w:rFonts w:ascii="Times New Roman" w:hAnsi="Times New Roman" w:cs="Times New Roman"/>
+              </w:rPr>
+            </w:pPr>
+          </w:p>
+        </w:tc>
+        <w:tc>
+          <w:tcPr>
+            <w:tcW w:w="2832" w:type="dxa"/>
+          </w:tcPr>
+          <w:p>
+            <w:pPr>
+              <w:rPr>
+                <w:rFonts w:ascii="Times New Roman" w:hAnsi="Times New Roman" w:cs="Times New Roman"/>
+              </w:rPr>
+            </w:pPr>
+          </w:p>
+        </w:tc>
+      </w:tr>
+      <w:tr>
+        <w:tc>
+          <w:tcPr>
+            <w:tcW w:w="2831" w:type="dxa"/>
+          </w:tcPr>
+          <w:p>
+            <w:pPr>
+              <w:rPr>
+                <w:rFonts w:ascii="Times New Roman" w:hAnsi="Times New Roman" w:cs="Times New Roman"/>
+              </w:rPr>
+            </w:pPr>
+          </w:p>
+        </w:tc>
+        <w:tc>
+          <w:tcPr>
+            <w:tcW w:w="2831" w:type="dxa"/>
+          </w:tcPr>
+          <w:p>
+            <w:pPr>
+              <w:rPr>
+                <w:rFonts w:ascii="Times New Roman" w:hAnsi="Times New Roman" w:cs="Times New Roman"/>
+              </w:rPr>
+            </w:pPr>
+          </w:p>
+        </w:tc>
+        <w:tc>
+          <w:tcPr>
+            <w:tcW w:w="2832" w:type="dxa"/>
+          </w:tcPr>
+          <w:p>
+            <w:pPr>
+              <w:rPr>
+                <w:rFonts w:ascii="Times New Roman" w:hAnsi="Times New Roman" w:cs="Times New Roman"/>
+              </w:rPr>
+            </w:pPr>
+          </w:p>
+        </w:tc>
+      </w:tr>
     </w:tbl>
     <w:p/>
+    <w:p/>
     <w:p>
       <w:r>
         <w:br w:type="page"/>
       </w:r>
     </w:p>
-    <w:bookmarkStart w:id="47" w:name="_Toc523590591" w:displacedByCustomXml="next"/>
+    <w:bookmarkStart w:id="49" w:name="_Toc523590591" w:displacedByCustomXml="next"/>
     <w:sdt>
       <w:sdtPr>
         <w:rPr>
@@ -40270,7 +40695,7 @@
           <w:r>
             <w:t>Bibliografía</w:t>
           </w:r>
-          <w:bookmarkEnd w:id="47"/>
+          <w:bookmarkEnd w:id="49"/>
         </w:p>
         <w:sdt>
           <w:sdtPr>
@@ -43255,7 +43680,7 @@
 </file>
 
 <file path=customXml/itemProps1.xml><?xml version="1.0" encoding="utf-8"?>
-<ds:datastoreItem xmlns:ds="http://schemas.openxmlformats.org/officeDocument/2006/customXml" ds:itemID="{6559E469-5A26-416C-AC1B-26E9C75EEC32}">
+<ds:datastoreItem xmlns:ds="http://schemas.openxmlformats.org/officeDocument/2006/customXml" ds:itemID="{1753EB3F-32D8-4231-AED7-220293184C70}">
   <ds:schemaRefs>
     <ds:schemaRef ds:uri="http://schemas.openxmlformats.org/officeDocument/2006/bibliography"/>
   </ds:schemaRefs>

</xml_diff>